<commit_message>
Fix socket stuff and get tar1090 properly working!
* Make TCP sockets reconnect automatically if they get disconnected.
* Update tar1090 docker container lat/lon so that testing works in San Jose. Previously aircraft would show up on the table but not the map since the station location was set incorrectly.
</commit_message>
<xml_diff>
--- a/word/firmware_reference_guide_adsbee_1090.docx
+++ b/word/firmware_reference_guide_adsbee_1090.docx
@@ -61,8 +61,31 @@
       </w:r>
     </w:p>
     <w:p>
-      <w:r>
-        <w:t xml:space="preserve">Inter-processor SPI communication is done with maximum transfer lengths of 64 Bytes, since the vast majority of transfers are individual raw transponder packets being forwarded in real time, which are &lt; 20 Bytes. Transfers of large objects like the </w:t>
+      <w:pPr>
+        <w:pStyle w:val="Heading2"/>
+        <w:numPr>
+          <w:ilvl w:val="1"/>
+          <w:numId w:val="19"/>
+        </w:numPr>
+      </w:pPr>
+      <w:r>
+        <w:t>SPI Packet Definitions</w:t>
+      </w:r>
+    </w:p>
+    <w:p>
+      <w:r>
+        <w:t>This section details raw packet definitions as can be observed on the SPI bus between the ESP32 and RP2040.</w:t>
+      </w:r>
+    </w:p>
+    <w:p>
+      <w:r>
+        <w:t xml:space="preserve">Inter-processor SPI communication is done with maximum transfer lengths of </w:t>
+      </w:r>
+      <w:r>
+        <w:t>4096</w:t>
+      </w:r>
+      <w:r>
+        <w:t xml:space="preserve"> Bytes. Transfers of large objects like the </w:t>
       </w:r>
       <w:proofErr w:type="gramStart"/>
       <w:r>
@@ -70,10 +93,27 @@
       </w:r>
       <w:proofErr w:type="gramEnd"/>
       <w:r>
-        <w:t xml:space="preserve"> struct (up to 8kB) are done in small packets 64 Bytes at a time.</w:t>
-      </w:r>
-      <w:r>
-        <w:t xml:space="preserve"> This takes a while due to the extra overhead, but is a very infrequent occurrence so the impact on performance is minimal.</w:t>
+        <w:t xml:space="preserve"> struct (up to 8kB) </w:t>
+      </w:r>
+      <w:r>
+        <w:t>are automatically split into multiple smaller transfers.</w:t>
+      </w:r>
+    </w:p>
+    <w:p>
+      <w:pPr>
+        <w:pStyle w:val="Heading3"/>
+        <w:numPr>
+          <w:ilvl w:val="2"/>
+          <w:numId w:val="19"/>
+        </w:numPr>
+      </w:pPr>
+      <w:r>
+        <w:t>Master (RP2040) to Slave (ESP32)</w:t>
+      </w:r>
+    </w:p>
+    <w:p>
+      <w:r>
+        <w:t>The RP2040 writes to the ESP32 in order to change configuration parameters and pass along transponder packets that it has received. The RP2040 also has the ability to read from the ESP32 in order to verify that changes have been properly executed and to perform watchdog functionality.</w:t>
       </w:r>
     </w:p>
     <w:p>
@@ -214,6 +254,9 @@
             <w:r>
               <w:t>4</w:t>
             </w:r>
+            <w:r>
+              <w:t>:5</w:t>
+            </w:r>
           </w:p>
         </w:tc>
         <w:tc>
@@ -225,7 +268,10 @@
               <w:jc w:val="center"/>
             </w:pPr>
             <w:r>
-              <w:t>5:(n-2)</w:t>
+              <w:t>6</w:t>
+            </w:r>
+            <w:r>
+              <w:t>:(n-2)</w:t>
             </w:r>
           </w:p>
         </w:tc>
@@ -944,6 +990,44 @@
     <w:p>
       <w:r>
         <w:t>Handshake line goes LO.</w:t>
+      </w:r>
+    </w:p>
+    <w:p>
+      <w:pPr>
+        <w:rPr>
+          <w:rFonts w:ascii="Calibri" w:eastAsiaTheme="majorEastAsia" w:hAnsi="Calibri" w:cstheme="majorBidi"/>
+          <w:b/>
+          <w:iCs/>
+        </w:rPr>
+      </w:pPr>
+      <w:r>
+        <w:br w:type="page"/>
+      </w:r>
+    </w:p>
+    <w:p>
+      <w:pPr>
+        <w:pStyle w:val="Heading3"/>
+        <w:numPr>
+          <w:ilvl w:val="2"/>
+          <w:numId w:val="19"/>
+        </w:numPr>
+      </w:pPr>
+      <w:r>
+        <w:lastRenderedPageBreak/>
+        <w:t>Slave (ESP32) to Master (RP2040)</w:t>
+      </w:r>
+    </w:p>
+    <w:p>
+      <w:r>
+        <w:t xml:space="preserve">The ESP32 writes to and reads from the RP2040 in order to request settings data (only the RP2040 has access to EEPROM), and to pass along data received from its network connection (e.g. network console commands, firmware updates, </w:t>
+      </w:r>
+      <w:proofErr w:type="spellStart"/>
+      <w:r>
+        <w:t>etc</w:t>
+      </w:r>
+      <w:proofErr w:type="spellEnd"/>
+      <w:r>
+        <w:t>).</w:t>
       </w:r>
     </w:p>
     <w:p>
@@ -1072,6 +1156,9 @@
             <w:r>
               <w:t>4</w:t>
             </w:r>
+            <w:r>
+              <w:t>:5</w:t>
+            </w:r>
           </w:p>
         </w:tc>
         <w:tc>
@@ -1080,7 +1167,10 @@
           </w:tcPr>
           <w:p>
             <w:r>
-              <w:t>5:(n-2)</w:t>
+              <w:t>6</w:t>
+            </w:r>
+            <w:r>
+              <w:t>:(n-2)</w:t>
             </w:r>
           </w:p>
         </w:tc>
@@ -1408,6 +1498,9 @@
             <w:r>
               <w:t>4</w:t>
             </w:r>
+            <w:r>
+              <w:t>:5</w:t>
+            </w:r>
           </w:p>
         </w:tc>
         <w:tc>
@@ -1416,7 +1509,7 @@
           </w:tcPr>
           <w:p>
             <w:r>
-              <w:t>5</w:t>
+              <w:t>6</w:t>
             </w:r>
           </w:p>
         </w:tc>
@@ -1426,7 +1519,7 @@
           </w:tcPr>
           <w:p>
             <w:r>
-              <w:t>6</w:t>
+              <w:t>7</w:t>
             </w:r>
           </w:p>
         </w:tc>
@@ -1436,7 +1529,10 @@
           </w:tcPr>
           <w:p>
             <w:r>
-              <w:t>7:(n-2)</w:t>
+              <w:t>8</w:t>
+            </w:r>
+            <w:r>
+              <w:t>:(n-2)</w:t>
             </w:r>
           </w:p>
         </w:tc>
@@ -1672,266 +1768,20 @@
     </w:p>
     <w:p>
       <w:pPr>
-        <w:pStyle w:val="Heading4"/>
-      </w:pPr>
-      <w:r>
-        <w:lastRenderedPageBreak/>
-        <w:t>REQ</w:t>
-      </w:r>
-      <w:r>
-        <w:t xml:space="preserve"> Field</w:t>
-      </w:r>
-    </w:p>
-    <w:p>
-      <w:r>
-        <w:t>When the ADDR field is not being used to indicate a byte offset, it is used to indicate an object type.</w:t>
-      </w:r>
-    </w:p>
-    <w:tbl>
-      <w:tblPr>
-        <w:tblStyle w:val="TableGrid"/>
-        <w:tblW w:w="10800" w:type="dxa"/>
-        <w:tblLook w:val="04A0" w:firstRow="1" w:lastRow="0" w:firstColumn="1" w:lastColumn="0" w:noHBand="0" w:noVBand="1"/>
-      </w:tblPr>
-      <w:tblGrid>
-        <w:gridCol w:w="3652"/>
-        <w:gridCol w:w="7148"/>
-      </w:tblGrid>
-      <w:tr>
-        <w:tc>
-          <w:tcPr>
-            <w:tcW w:w="3652" w:type="dxa"/>
-          </w:tcPr>
-          <w:p>
-            <w:pPr>
-              <w:rPr>
-                <w:b/>
-                <w:bCs/>
-              </w:rPr>
-            </w:pPr>
-            <w:r>
-              <w:rPr>
-                <w:b/>
-                <w:bCs/>
-              </w:rPr>
-              <w:t xml:space="preserve">REQ </w:t>
-            </w:r>
-            <w:r>
-              <w:rPr>
-                <w:b/>
-                <w:bCs/>
-              </w:rPr>
-              <w:t>Value</w:t>
-            </w:r>
-          </w:p>
-        </w:tc>
-        <w:tc>
-          <w:tcPr>
-            <w:tcW w:w="7148" w:type="dxa"/>
-          </w:tcPr>
-          <w:p>
-            <w:pPr>
-              <w:rPr>
-                <w:b/>
-                <w:bCs/>
-              </w:rPr>
-            </w:pPr>
-          </w:p>
-        </w:tc>
-      </w:tr>
-      <w:tr>
-        <w:tc>
-          <w:tcPr>
-            <w:tcW w:w="3652" w:type="dxa"/>
-          </w:tcPr>
-          <w:p>
-            <w:r>
-              <w:t>0x1 (</w:t>
-            </w:r>
-            <w:proofErr w:type="spellStart"/>
-            <w:r>
-              <w:t>kSlaveRequest</w:t>
-            </w:r>
-            <w:r>
-              <w:t>Write</w:t>
-            </w:r>
-            <w:proofErr w:type="spellEnd"/>
-            <w:r>
-              <w:t>)</w:t>
-            </w:r>
-          </w:p>
-        </w:tc>
-        <w:tc>
-          <w:tcPr>
-            <w:tcW w:w="7148" w:type="dxa"/>
-          </w:tcPr>
-          <w:p>
-            <w:r>
-              <w:t xml:space="preserve">Asks RP2040 to write LEN Bytes from object corresponding to ADDR, with Byte offset </w:t>
-            </w:r>
-            <w:proofErr w:type="spellStart"/>
-            <w:r>
-              <w:t>OFFSET</w:t>
-            </w:r>
-            <w:proofErr w:type="spellEnd"/>
-            <w:r>
-              <w:t>.</w:t>
-            </w:r>
-          </w:p>
-          <w:p/>
-          <w:p>
-            <w:r>
-              <w:t xml:space="preserve">This status response is sent as a reply to a single transfer with CMD = </w:t>
-            </w:r>
-            <w:proofErr w:type="spellStart"/>
-            <w:r>
-              <w:t>k</w:t>
-            </w:r>
-            <w:r>
-              <w:t>MasterCommand</w:t>
-            </w:r>
-            <w:r>
-              <w:t>Request</w:t>
-            </w:r>
-            <w:r>
-              <w:t>Write</w:t>
-            </w:r>
-            <w:proofErr w:type="spellEnd"/>
-            <w:r>
-              <w:t>.</w:t>
-            </w:r>
-          </w:p>
-        </w:tc>
-      </w:tr>
-      <w:tr>
-        <w:tc>
-          <w:tcPr>
-            <w:tcW w:w="3652" w:type="dxa"/>
-          </w:tcPr>
-          <w:p>
-            <w:r>
-              <w:t>0x2 (</w:t>
-            </w:r>
-            <w:proofErr w:type="spellStart"/>
-            <w:r>
-              <w:t>kSlaveRequest</w:t>
-            </w:r>
-            <w:r>
-              <w:t>Read</w:t>
-            </w:r>
-            <w:proofErr w:type="spellEnd"/>
-            <w:r>
-              <w:t>)</w:t>
-            </w:r>
-          </w:p>
-        </w:tc>
-        <w:tc>
-          <w:tcPr>
-            <w:tcW w:w="7148" w:type="dxa"/>
-          </w:tcPr>
-          <w:p>
-            <w:r>
-              <w:t xml:space="preserve">Asks RP2040 to read LEN Bytes and store them in object corresponding to ADDR, with Byte offset </w:t>
-            </w:r>
-            <w:proofErr w:type="spellStart"/>
-            <w:r>
-              <w:t>OFFSET</w:t>
-            </w:r>
-            <w:proofErr w:type="spellEnd"/>
-            <w:r>
-              <w:t>.</w:t>
-            </w:r>
-          </w:p>
-          <w:p/>
-          <w:p>
-            <w:r>
-              <w:t xml:space="preserve">This status response is sent as a reply to a single transfer with CMD = </w:t>
-            </w:r>
-            <w:proofErr w:type="spellStart"/>
-            <w:r>
-              <w:t>k</w:t>
-            </w:r>
-            <w:r>
-              <w:t>MasterCommand</w:t>
-            </w:r>
-            <w:r>
-              <w:t>Request</w:t>
-            </w:r>
-            <w:r>
-              <w:t>Read</w:t>
-            </w:r>
-            <w:proofErr w:type="spellEnd"/>
-          </w:p>
-        </w:tc>
-      </w:tr>
-      <w:tr>
-        <w:tc>
-          <w:tcPr>
-            <w:tcW w:w="3652" w:type="dxa"/>
-          </w:tcPr>
-          <w:p/>
-        </w:tc>
-        <w:tc>
-          <w:tcPr>
-            <w:tcW w:w="7148" w:type="dxa"/>
-          </w:tcPr>
-          <w:p/>
-        </w:tc>
-      </w:tr>
-      <w:tr>
-        <w:tc>
-          <w:tcPr>
-            <w:tcW w:w="3652" w:type="dxa"/>
-          </w:tcPr>
-          <w:p/>
-        </w:tc>
-        <w:tc>
-          <w:tcPr>
-            <w:tcW w:w="7148" w:type="dxa"/>
-          </w:tcPr>
-          <w:p/>
-        </w:tc>
-      </w:tr>
-      <w:tr>
-        <w:tc>
-          <w:tcPr>
-            <w:tcW w:w="3652" w:type="dxa"/>
-          </w:tcPr>
-          <w:p/>
-        </w:tc>
-        <w:tc>
-          <w:tcPr>
-            <w:tcW w:w="7148" w:type="dxa"/>
-          </w:tcPr>
-          <w:p/>
-        </w:tc>
-      </w:tr>
-      <w:tr>
-        <w:tc>
-          <w:tcPr>
-            <w:tcW w:w="3652" w:type="dxa"/>
-          </w:tcPr>
-          <w:p/>
-        </w:tc>
-        <w:tc>
-          <w:tcPr>
-            <w:tcW w:w="7148" w:type="dxa"/>
-          </w:tcPr>
-          <w:p/>
-        </w:tc>
-      </w:tr>
-    </w:tbl>
-    <w:p/>
-    <w:p>
-      <w:pPr>
         <w:pStyle w:val="Heading3"/>
         <w:numPr>
           <w:ilvl w:val="2"/>
-          <w:numId w:val="22"/>
+          <w:numId w:val="19"/>
         </w:numPr>
       </w:pPr>
       <w:r>
-        <w:t>Behaviors</w:t>
+        <w:lastRenderedPageBreak/>
+        <w:t>SPI Exchange Examples</w:t>
+      </w:r>
+    </w:p>
+    <w:p>
+      <w:r>
+        <w:t>Below is a non-exhaustive list of example transactions illustrating how some of the SPI packet definitions are used for communication between the RP2040 and ESP32.</w:t>
       </w:r>
     </w:p>
     <w:p>
@@ -1939,11 +1789,14 @@
         <w:pStyle w:val="Heading4"/>
         <w:numPr>
           <w:ilvl w:val="3"/>
-          <w:numId w:val="22"/>
+          <w:numId w:val="19"/>
         </w:numPr>
       </w:pPr>
       <w:r>
-        <w:t>RP2040 Writes Small Object to ESP32</w:t>
+        <w:t xml:space="preserve">RP2040 </w:t>
+      </w:r>
+      <w:r>
+        <w:t>writes small object to ESP32 without ACK</w:t>
       </w:r>
     </w:p>
     <w:p>
@@ -1970,17 +1823,14 @@
         <w:t xml:space="preserve">RP2040 sends </w:t>
       </w:r>
       <w:r>
-        <w:t xml:space="preserve">Single Transfer with CMD = </w:t>
+        <w:t>single transfer</w:t>
+      </w:r>
+      <w:r>
+        <w:t xml:space="preserve"> with CMD = </w:t>
       </w:r>
       <w:proofErr w:type="spellStart"/>
       <w:r>
-        <w:t>k</w:t>
-      </w:r>
-      <w:r>
-        <w:t>MasterCommand</w:t>
-      </w:r>
-      <w:r>
-        <w:t>FastWrite</w:t>
+        <w:t>kCmdWriteToSlave</w:t>
       </w:r>
       <w:proofErr w:type="spellEnd"/>
       <w:r>
@@ -2004,11 +1854,11 @@
         <w:pStyle w:val="Heading4"/>
         <w:numPr>
           <w:ilvl w:val="3"/>
-          <w:numId w:val="22"/>
+          <w:numId w:val="19"/>
         </w:numPr>
       </w:pPr>
       <w:r>
-        <w:t>RP2040 Writes Large Object to ESP32</w:t>
+        <w:t>RP2040 writes small object to ESP32 with ACK</w:t>
       </w:r>
     </w:p>
     <w:p>
@@ -2016,28 +1866,55 @@
         <w:pStyle w:val="ListParagraph"/>
         <w:numPr>
           <w:ilvl w:val="0"/>
-          <w:numId w:val="25"/>
+          <w:numId w:val="30"/>
         </w:numPr>
       </w:pPr>
       <w:r>
-        <w:t xml:space="preserve">Rp2040 sends </w:t>
-      </w:r>
-      <w:r>
-        <w:t xml:space="preserve">Single Transfer with CMD = </w:t>
+        <w:t>RP2040 to ESP32 single write</w:t>
+      </w:r>
+    </w:p>
+    <w:p>
+      <w:pPr>
+        <w:pStyle w:val="ListParagraph"/>
+        <w:numPr>
+          <w:ilvl w:val="1"/>
+          <w:numId w:val="30"/>
+        </w:numPr>
+      </w:pPr>
+      <w:r>
+        <w:t>RP2040 asserts chip select.</w:t>
+      </w:r>
+    </w:p>
+    <w:p>
+      <w:pPr>
+        <w:pStyle w:val="ListParagraph"/>
+        <w:numPr>
+          <w:ilvl w:val="1"/>
+          <w:numId w:val="30"/>
+        </w:numPr>
+      </w:pPr>
+      <w:r>
+        <w:t xml:space="preserve">RP2040 sends single transfer with CMD = </w:t>
       </w:r>
       <w:proofErr w:type="spellStart"/>
       <w:r>
-        <w:t>k</w:t>
-      </w:r>
-      <w:r>
-        <w:t>MasterCommand</w:t>
-      </w:r>
-      <w:r>
-        <w:t>RequestWrite</w:t>
+        <w:t>kCmdWriteToSlaveRequireAck</w:t>
       </w:r>
       <w:proofErr w:type="spellEnd"/>
       <w:r>
         <w:t>.</w:t>
+      </w:r>
+    </w:p>
+    <w:p>
+      <w:pPr>
+        <w:pStyle w:val="ListParagraph"/>
+        <w:numPr>
+          <w:ilvl w:val="1"/>
+          <w:numId w:val="30"/>
+        </w:numPr>
+      </w:pPr>
+      <w:r>
+        <w:t>RP2040 de-asserts chip select and waits for handshake.</w:t>
       </w:r>
     </w:p>
     <w:p>
@@ -2045,11 +1922,11 @@
         <w:pStyle w:val="ListParagraph"/>
         <w:numPr>
           <w:ilvl w:val="0"/>
-          <w:numId w:val="25"/>
+          <w:numId w:val="30"/>
         </w:numPr>
       </w:pPr>
       <w:r>
-        <w:t>ESP32 asserts HANDSHAKE GPIO line.</w:t>
+        <w:t>ESP32 to RP2040 handshake</w:t>
       </w:r>
     </w:p>
     <w:p>
@@ -2057,11 +1934,11 @@
         <w:pStyle w:val="ListParagraph"/>
         <w:numPr>
           <w:ilvl w:val="1"/>
-          <w:numId w:val="25"/>
+          <w:numId w:val="30"/>
         </w:numPr>
       </w:pPr>
       <w:r>
-        <w:t>RP2040 receives HANDSHAKE interrupt.</w:t>
+        <w:t>ESP32 asserts HANDSHAKE line.</w:t>
       </w:r>
     </w:p>
     <w:p>
@@ -2069,7 +1946,7 @@
         <w:pStyle w:val="ListParagraph"/>
         <w:numPr>
           <w:ilvl w:val="1"/>
-          <w:numId w:val="25"/>
+          <w:numId w:val="30"/>
         </w:numPr>
       </w:pPr>
       <w:r>
@@ -2081,64 +1958,11 @@
         <w:pStyle w:val="ListParagraph"/>
         <w:numPr>
           <w:ilvl w:val="1"/>
-          <w:numId w:val="25"/>
+          <w:numId w:val="30"/>
         </w:numPr>
       </w:pPr>
       <w:r>
-        <w:t>RP2040 reads 5 Bytes to get important part of Status Response.</w:t>
-      </w:r>
-    </w:p>
-    <w:p>
-      <w:pPr>
-        <w:pStyle w:val="ListParagraph"/>
-        <w:numPr>
-          <w:ilvl w:val="2"/>
-          <w:numId w:val="25"/>
-        </w:numPr>
-      </w:pPr>
-      <w:r>
-        <w:t xml:space="preserve">STATUS: </w:t>
-      </w:r>
-      <w:proofErr w:type="spellStart"/>
-      <w:r>
-        <w:t>kStatusRequestMasterWrite</w:t>
-      </w:r>
-      <w:proofErr w:type="spellEnd"/>
-    </w:p>
-    <w:p>
-      <w:pPr>
-        <w:pStyle w:val="ListParagraph"/>
-        <w:numPr>
-          <w:ilvl w:val="2"/>
-          <w:numId w:val="25"/>
-        </w:numPr>
-      </w:pPr>
-      <w:r>
-        <w:t>ADDR: Address of the object that the RP2040 was trying to write.</w:t>
-      </w:r>
-    </w:p>
-    <w:p>
-      <w:pPr>
-        <w:pStyle w:val="ListParagraph"/>
-        <w:numPr>
-          <w:ilvl w:val="2"/>
-          <w:numId w:val="25"/>
-        </w:numPr>
-      </w:pPr>
-      <w:r>
-        <w:t>LEN: Size of chunk to write.</w:t>
-      </w:r>
-    </w:p>
-    <w:p>
-      <w:pPr>
-        <w:pStyle w:val="ListParagraph"/>
-        <w:numPr>
-          <w:ilvl w:val="2"/>
-          <w:numId w:val="25"/>
-        </w:numPr>
-      </w:pPr>
-      <w:r>
-        <w:t>OFFSET: How far into the object we’ve gotten so far.</w:t>
+        <w:t>RP2040 reads the first byte of the incoming message to determine that it’s an ACK. If the message is an ACK, the transaction was acknowledged and succeeds, otherwise an error is thrown.</w:t>
       </w:r>
     </w:p>
     <w:p>
@@ -2146,19 +1970,11 @@
         <w:pStyle w:val="ListParagraph"/>
         <w:numPr>
           <w:ilvl w:val="1"/>
-          <w:numId w:val="25"/>
+          <w:numId w:val="30"/>
         </w:numPr>
       </w:pPr>
       <w:r>
-        <w:t xml:space="preserve">RP2040 reads LEN Bytes from the object corresponding with ADDR with Byte offset </w:t>
-      </w:r>
-      <w:proofErr w:type="spellStart"/>
-      <w:r>
-        <w:t>OFFSET</w:t>
-      </w:r>
-      <w:proofErr w:type="spellEnd"/>
-      <w:r>
-        <w:t xml:space="preserve"> and sends them in the DATA payload, with a CRC16 checksum in the CRC field.</w:t>
+        <w:t>RP2040 de-asserts chip select.</w:t>
       </w:r>
     </w:p>
     <w:p>
@@ -2166,69 +1982,23 @@
         <w:pStyle w:val="ListParagraph"/>
         <w:numPr>
           <w:ilvl w:val="1"/>
-          <w:numId w:val="25"/>
+          <w:numId w:val="30"/>
         </w:numPr>
       </w:pPr>
       <w:r>
-        <w:t>RP2040 de-asserts chip select.</w:t>
+        <w:t>ESP32 de-asserts HANDSHAKE line.</w:t>
       </w:r>
     </w:p>
-    <w:p>
-      <w:pPr>
-        <w:pStyle w:val="ListParagraph"/>
-        <w:numPr>
-          <w:ilvl w:val="1"/>
-          <w:numId w:val="25"/>
-        </w:numPr>
-      </w:pPr>
-      <w:r>
-        <w:t>ESP32 checks the CRC against DATA and stores the payload as necessary. If the CRC fails, the ESP32 can request the same section again.</w:t>
-      </w:r>
-    </w:p>
-    <w:p>
-      <w:pPr>
-        <w:pStyle w:val="ListParagraph"/>
-        <w:numPr>
-          <w:ilvl w:val="1"/>
-          <w:numId w:val="25"/>
-        </w:numPr>
-      </w:pPr>
-      <w:r>
-        <w:t xml:space="preserve">This subsection repeats until </w:t>
-      </w:r>
-      <w:r>
-        <w:t>the ESP32 is done receiving data and stops asserting the HANDSHAKE GPIO line.</w:t>
-      </w:r>
-      <w:r>
-        <w:t xml:space="preserve"> </w:t>
-      </w:r>
-    </w:p>
-    <w:p/>
     <w:p>
       <w:pPr>
         <w:pStyle w:val="Heading4"/>
         <w:numPr>
           <w:ilvl w:val="3"/>
-          <w:numId w:val="22"/>
+          <w:numId w:val="19"/>
         </w:numPr>
       </w:pPr>
       <w:r>
-        <w:t xml:space="preserve">ESP32 </w:t>
-      </w:r>
-      <w:r>
-        <w:t>Reads</w:t>
-      </w:r>
-      <w:r>
-        <w:t xml:space="preserve"> Small </w:t>
-      </w:r>
-      <w:r>
-        <w:t xml:space="preserve">or Large </w:t>
-      </w:r>
-      <w:r>
-        <w:t>Object from RP204</w:t>
-      </w:r>
-      <w:r>
-        <w:t>0</w:t>
+        <w:t>RP2040 writes large object to ESP32 with ACK</w:t>
       </w:r>
     </w:p>
     <w:p>
@@ -2236,16 +2006,122 @@
         <w:pStyle w:val="ListParagraph"/>
         <w:numPr>
           <w:ilvl w:val="0"/>
-          <w:numId w:val="25"/>
+          <w:numId w:val="30"/>
         </w:numPr>
       </w:pPr>
       <w:r>
-        <w:t>Same as RP2040 Writes Large Object to ESP32, but begins from ESP32 asserting HANDSHAKE GPIO line.</w:t>
+        <w:t>RP2040 breaks large object into multiple single transfers, each of which gets sent in the same manner as “RP2040 writes small object to ESP32 with ACK”. The offset for each transfer gets incremented based on the starting address and size of the previous chunk that was successfully sent.</w:t>
       </w:r>
     </w:p>
     <w:p>
-      <w:r>
-        <w:t>RP2040 Reads Small or Large Object from ESP32</w:t>
+      <w:pPr>
+        <w:pStyle w:val="Heading4"/>
+        <w:numPr>
+          <w:ilvl w:val="3"/>
+          <w:numId w:val="19"/>
+        </w:numPr>
+      </w:pPr>
+      <w:r>
+        <w:t>ESP32 reads small object from RP2040 without ACK</w:t>
+      </w:r>
+    </w:p>
+    <w:p>
+      <w:pPr>
+        <w:pStyle w:val="ListParagraph"/>
+        <w:numPr>
+          <w:ilvl w:val="0"/>
+          <w:numId w:val="30"/>
+        </w:numPr>
+      </w:pPr>
+      <w:r>
+        <w:t>ESP32 asserts HANDSHAKE line.</w:t>
+      </w:r>
+    </w:p>
+    <w:p>
+      <w:pPr>
+        <w:pStyle w:val="ListParagraph"/>
+        <w:numPr>
+          <w:ilvl w:val="0"/>
+          <w:numId w:val="30"/>
+        </w:numPr>
+      </w:pPr>
+      <w:r>
+        <w:t>RP2040 asserts chip select.</w:t>
+      </w:r>
+    </w:p>
+    <w:p>
+      <w:pPr>
+        <w:pStyle w:val="ListParagraph"/>
+        <w:numPr>
+          <w:ilvl w:val="0"/>
+          <w:numId w:val="30"/>
+        </w:numPr>
+      </w:pPr>
+      <w:r>
+        <w:t xml:space="preserve">RP2040 reads first byte of incoming message and determines that it’s a </w:t>
+      </w:r>
+      <w:proofErr w:type="spellStart"/>
+      <w:r>
+        <w:t>kCmdReadFromMaster</w:t>
+      </w:r>
+      <w:proofErr w:type="spellEnd"/>
+      <w:r>
+        <w:t>. RP2040 reads the address, offset, and length fields and writes its response into the remainder of the packet.</w:t>
+      </w:r>
+    </w:p>
+    <w:p>
+      <w:pPr>
+        <w:pStyle w:val="ListParagraph"/>
+        <w:numPr>
+          <w:ilvl w:val="0"/>
+          <w:numId w:val="30"/>
+        </w:numPr>
+      </w:pPr>
+      <w:r>
+        <w:t>RP2040 de-asserts chip select.</w:t>
+      </w:r>
+    </w:p>
+    <w:p>
+      <w:pPr>
+        <w:pStyle w:val="ListParagraph"/>
+        <w:numPr>
+          <w:ilvl w:val="0"/>
+          <w:numId w:val="30"/>
+        </w:numPr>
+      </w:pPr>
+      <w:r>
+        <w:t>ESP32 de-asserts HANDSHAKE line.</w:t>
+      </w:r>
+    </w:p>
+    <w:p>
+      <w:r>
+        <w:br w:type="page"/>
+      </w:r>
+    </w:p>
+    <w:p>
+      <w:pPr>
+        <w:pStyle w:val="Heading2"/>
+        <w:numPr>
+          <w:ilvl w:val="1"/>
+          <w:numId w:val="19"/>
+        </w:numPr>
+      </w:pPr>
+      <w:r>
+        <w:lastRenderedPageBreak/>
+        <w:t>Object Dictionary</w:t>
+      </w:r>
+    </w:p>
+    <w:p>
+      <w:r>
+        <w:t xml:space="preserve">Within each SPI packet, object dictionary definitions are used to convert the address, offset, and payload fields into actions that are performed on the RP2040 and ESP32. For instance, the RP2040 can write to the </w:t>
+      </w:r>
+      <w:proofErr w:type="spellStart"/>
+      <w:r>
+        <w:t>kAddrRawTransponderPacket</w:t>
+      </w:r>
+      <w:proofErr w:type="spellEnd"/>
+      <w:r>
+        <w:t xml:space="preserve"> address via SPI in order to forward a received transponder packet to the ESP32’s onboard aircraft dictionary.</w:t>
       </w:r>
     </w:p>
     <w:sectPr>
@@ -2601,6 +2477,67 @@
         <w:noProof/>
       </w:rPr>
       <w:drawing>
+        <wp:anchor distT="0" distB="0" distL="114300" distR="114300" simplePos="0" relativeHeight="251659776" behindDoc="0" locked="0" layoutInCell="1" allowOverlap="1" wp14:anchorId="6232E066" wp14:editId="1AAB629D">
+          <wp:simplePos x="0" y="0"/>
+          <wp:positionH relativeFrom="margin">
+            <wp:align>right</wp:align>
+          </wp:positionH>
+          <wp:positionV relativeFrom="paragraph">
+            <wp:posOffset>3810</wp:posOffset>
+          </wp:positionV>
+          <wp:extent cx="906780" cy="566420"/>
+          <wp:effectExtent l="0" t="0" r="7620" b="5080"/>
+          <wp:wrapSquare wrapText="bothSides"/>
+          <wp:docPr id="669779869" name="Picture 1"/>
+          <wp:cNvGraphicFramePr>
+            <a:graphicFrameLocks xmlns:a="http://schemas.openxmlformats.org/drawingml/2006/main" noChangeAspect="1"/>
+          </wp:cNvGraphicFramePr>
+          <a:graphic xmlns:a="http://schemas.openxmlformats.org/drawingml/2006/main">
+            <a:graphicData uri="http://schemas.openxmlformats.org/drawingml/2006/picture">
+              <pic:pic xmlns:pic="http://schemas.openxmlformats.org/drawingml/2006/picture">
+                <pic:nvPicPr>
+                  <pic:cNvPr id="0" name="Picture 1"/>
+                  <pic:cNvPicPr>
+                    <a:picLocks noChangeAspect="1" noChangeArrowheads="1"/>
+                  </pic:cNvPicPr>
+                </pic:nvPicPr>
+                <pic:blipFill>
+                  <a:blip r:embed="rId1">
+                    <a:extLst>
+                      <a:ext uri="{28A0092B-C50C-407E-A947-70E740481C1C}">
+                        <a14:useLocalDpi xmlns:a14="http://schemas.microsoft.com/office/drawing/2010/main" val="0"/>
+                      </a:ext>
+                    </a:extLst>
+                  </a:blip>
+                  <a:srcRect/>
+                  <a:stretch>
+                    <a:fillRect/>
+                  </a:stretch>
+                </pic:blipFill>
+                <pic:spPr bwMode="auto">
+                  <a:xfrm>
+                    <a:off x="0" y="0"/>
+                    <a:ext cx="906780" cy="566420"/>
+                  </a:xfrm>
+                  <a:prstGeom prst="rect">
+                    <a:avLst/>
+                  </a:prstGeom>
+                  <a:noFill/>
+                  <a:ln>
+                    <a:noFill/>
+                  </a:ln>
+                </pic:spPr>
+              </pic:pic>
+            </a:graphicData>
+          </a:graphic>
+        </wp:anchor>
+      </w:drawing>
+    </w:r>
+    <w:r>
+      <w:rPr>
+        <w:noProof/>
+      </w:rPr>
+      <w:drawing>
         <wp:anchor distT="0" distB="0" distL="114300" distR="114300" simplePos="0" relativeHeight="251657728" behindDoc="1" locked="0" layoutInCell="1" allowOverlap="1" wp14:anchorId="1CF8A30F" wp14:editId="2EA3B536">
           <wp:simplePos x="0" y="0"/>
           <wp:positionH relativeFrom="column">
@@ -2636,7 +2573,7 @@
                   </pic:cNvPicPr>
                 </pic:nvPicPr>
                 <pic:blipFill>
-                  <a:blip r:embed="rId1">
+                  <a:blip r:embed="rId2">
                     <a:extLst>
                       <a:ext uri="{28A0092B-C50C-407E-A947-70E740481C1C}">
                         <a14:useLocalDpi xmlns:a14="http://schemas.microsoft.com/office/drawing/2010/main" val="0"/>
@@ -2674,75 +2611,6 @@
       </w:drawing>
     </w:r>
     <w:r>
-      <w:rPr>
-        <w:noProof/>
-      </w:rPr>
-      <w:drawing>
-        <wp:anchor distT="0" distB="0" distL="114300" distR="114300" simplePos="0" relativeHeight="251656704" behindDoc="1" locked="0" layoutInCell="1" allowOverlap="1" wp14:anchorId="724BAAEA" wp14:editId="269855CE">
-          <wp:simplePos x="0" y="0"/>
-          <wp:positionH relativeFrom="column">
-            <wp:posOffset>5848350</wp:posOffset>
-          </wp:positionH>
-          <wp:positionV relativeFrom="paragraph">
-            <wp:posOffset>3810</wp:posOffset>
-          </wp:positionV>
-          <wp:extent cx="1009650" cy="630555"/>
-          <wp:effectExtent l="0" t="0" r="0" b="0"/>
-          <wp:wrapTight wrapText="bothSides">
-            <wp:wrapPolygon edited="0">
-              <wp:start x="0" y="0"/>
-              <wp:lineTo x="0" y="20882"/>
-              <wp:lineTo x="21192" y="20882"/>
-              <wp:lineTo x="21192" y="0"/>
-              <wp:lineTo x="0" y="0"/>
-            </wp:wrapPolygon>
-          </wp:wrapTight>
-          <wp:docPr id="874748723" name="Picture 2"/>
-          <wp:cNvGraphicFramePr>
-            <a:graphicFrameLocks xmlns:a="http://schemas.openxmlformats.org/drawingml/2006/main" noChangeAspect="1"/>
-          </wp:cNvGraphicFramePr>
-          <a:graphic xmlns:a="http://schemas.openxmlformats.org/drawingml/2006/main">
-            <a:graphicData uri="http://schemas.openxmlformats.org/drawingml/2006/picture">
-              <pic:pic xmlns:pic="http://schemas.openxmlformats.org/drawingml/2006/picture">
-                <pic:nvPicPr>
-                  <pic:cNvPr id="0" name="Picture 2"/>
-                  <pic:cNvPicPr>
-                    <a:picLocks noChangeAspect="1" noChangeArrowheads="1"/>
-                  </pic:cNvPicPr>
-                </pic:nvPicPr>
-                <pic:blipFill>
-                  <a:blip r:embed="rId2">
-                    <a:extLst>
-                      <a:ext uri="{28A0092B-C50C-407E-A947-70E740481C1C}">
-                        <a14:useLocalDpi xmlns:a14="http://schemas.microsoft.com/office/drawing/2010/main" val="0"/>
-                      </a:ext>
-                    </a:extLst>
-                  </a:blip>
-                  <a:srcRect/>
-                  <a:stretch>
-                    <a:fillRect/>
-                  </a:stretch>
-                </pic:blipFill>
-                <pic:spPr bwMode="auto">
-                  <a:xfrm>
-                    <a:off x="0" y="0"/>
-                    <a:ext cx="1009650" cy="630555"/>
-                  </a:xfrm>
-                  <a:prstGeom prst="rect">
-                    <a:avLst/>
-                  </a:prstGeom>
-                  <a:noFill/>
-                  <a:ln>
-                    <a:noFill/>
-                  </a:ln>
-                </pic:spPr>
-              </pic:pic>
-            </a:graphicData>
-          </a:graphic>
-        </wp:anchor>
-      </w:drawing>
-    </w:r>
-    <w:r>
       <w:tab/>
     </w:r>
     <w:r>
@@ -2764,10 +2632,10 @@
         <w:noProof/>
       </w:rPr>
       <w:drawing>
-        <wp:inline distT="0" distB="0" distL="0" distR="0" wp14:anchorId="672563F0" wp14:editId="60ECC174">
-          <wp:extent cx="975360" cy="609411"/>
+        <wp:inline distT="0" distB="0" distL="0" distR="0" wp14:anchorId="2B3B806D" wp14:editId="24BAA39A">
+          <wp:extent cx="906780" cy="566738"/>
           <wp:effectExtent l="0" t="0" r="0" b="0"/>
-          <wp:docPr id="282627098" name="Picture 4"/>
+          <wp:docPr id="1175880984" name="Picture 1"/>
           <wp:cNvGraphicFramePr>
             <a:graphicFrameLocks xmlns:a="http://schemas.openxmlformats.org/drawingml/2006/main" noChangeAspect="1"/>
           </wp:cNvGraphicFramePr>
@@ -2775,7 +2643,7 @@
             <a:graphicData uri="http://schemas.openxmlformats.org/drawingml/2006/picture">
               <pic:pic xmlns:pic="http://schemas.openxmlformats.org/drawingml/2006/picture">
                 <pic:nvPicPr>
-                  <pic:cNvPr id="0" name="Picture 9"/>
+                  <pic:cNvPr id="0" name="Picture 1"/>
                   <pic:cNvPicPr>
                     <a:picLocks noChangeAspect="1" noChangeArrowheads="1"/>
                   </pic:cNvPicPr>
@@ -2796,7 +2664,7 @@
                 <pic:spPr bwMode="auto">
                   <a:xfrm>
                     <a:off x="0" y="0"/>
-                    <a:ext cx="981166" cy="613039"/>
+                    <a:ext cx="920543" cy="575340"/>
                   </a:xfrm>
                   <a:prstGeom prst="rect">
                     <a:avLst/>
@@ -4155,6 +4023,119 @@
     </w:lvl>
   </w:abstractNum>
   <w:abstractNum w:abstractNumId="12" w15:restartNumberingAfterBreak="0">
+    <w:nsid w:val="2D206C64"/>
+    <w:multiLevelType w:val="hybridMultilevel"/>
+    <w:tmpl w:val="F8E875D6"/>
+    <w:lvl w:ilvl="0" w:tplc="04090001">
+      <w:start w:val="1"/>
+      <w:numFmt w:val="bullet"/>
+      <w:lvlText w:val=""/>
+      <w:lvlJc w:val="left"/>
+      <w:pPr>
+        <w:ind w:left="720" w:hanging="360"/>
+      </w:pPr>
+      <w:rPr>
+        <w:rFonts w:ascii="Symbol" w:hAnsi="Symbol" w:hint="default"/>
+      </w:rPr>
+    </w:lvl>
+    <w:lvl w:ilvl="1" w:tplc="04090003" w:tentative="1">
+      <w:start w:val="1"/>
+      <w:numFmt w:val="bullet"/>
+      <w:lvlText w:val="o"/>
+      <w:lvlJc w:val="left"/>
+      <w:pPr>
+        <w:ind w:left="1440" w:hanging="360"/>
+      </w:pPr>
+      <w:rPr>
+        <w:rFonts w:ascii="Courier New" w:hAnsi="Courier New" w:cs="Courier New" w:hint="default"/>
+      </w:rPr>
+    </w:lvl>
+    <w:lvl w:ilvl="2" w:tplc="04090005" w:tentative="1">
+      <w:start w:val="1"/>
+      <w:numFmt w:val="bullet"/>
+      <w:lvlText w:val=""/>
+      <w:lvlJc w:val="left"/>
+      <w:pPr>
+        <w:ind w:left="2160" w:hanging="360"/>
+      </w:pPr>
+      <w:rPr>
+        <w:rFonts w:ascii="Wingdings" w:hAnsi="Wingdings" w:hint="default"/>
+      </w:rPr>
+    </w:lvl>
+    <w:lvl w:ilvl="3" w:tplc="04090001" w:tentative="1">
+      <w:start w:val="1"/>
+      <w:numFmt w:val="bullet"/>
+      <w:lvlText w:val=""/>
+      <w:lvlJc w:val="left"/>
+      <w:pPr>
+        <w:ind w:left="2880" w:hanging="360"/>
+      </w:pPr>
+      <w:rPr>
+        <w:rFonts w:ascii="Symbol" w:hAnsi="Symbol" w:hint="default"/>
+      </w:rPr>
+    </w:lvl>
+    <w:lvl w:ilvl="4" w:tplc="04090003" w:tentative="1">
+      <w:start w:val="1"/>
+      <w:numFmt w:val="bullet"/>
+      <w:lvlText w:val="o"/>
+      <w:lvlJc w:val="left"/>
+      <w:pPr>
+        <w:ind w:left="3600" w:hanging="360"/>
+      </w:pPr>
+      <w:rPr>
+        <w:rFonts w:ascii="Courier New" w:hAnsi="Courier New" w:cs="Courier New" w:hint="default"/>
+      </w:rPr>
+    </w:lvl>
+    <w:lvl w:ilvl="5" w:tplc="04090005" w:tentative="1">
+      <w:start w:val="1"/>
+      <w:numFmt w:val="bullet"/>
+      <w:lvlText w:val=""/>
+      <w:lvlJc w:val="left"/>
+      <w:pPr>
+        <w:ind w:left="4320" w:hanging="360"/>
+      </w:pPr>
+      <w:rPr>
+        <w:rFonts w:ascii="Wingdings" w:hAnsi="Wingdings" w:hint="default"/>
+      </w:rPr>
+    </w:lvl>
+    <w:lvl w:ilvl="6" w:tplc="04090001" w:tentative="1">
+      <w:start w:val="1"/>
+      <w:numFmt w:val="bullet"/>
+      <w:lvlText w:val=""/>
+      <w:lvlJc w:val="left"/>
+      <w:pPr>
+        <w:ind w:left="5040" w:hanging="360"/>
+      </w:pPr>
+      <w:rPr>
+        <w:rFonts w:ascii="Symbol" w:hAnsi="Symbol" w:hint="default"/>
+      </w:rPr>
+    </w:lvl>
+    <w:lvl w:ilvl="7" w:tplc="04090003" w:tentative="1">
+      <w:start w:val="1"/>
+      <w:numFmt w:val="bullet"/>
+      <w:lvlText w:val="o"/>
+      <w:lvlJc w:val="left"/>
+      <w:pPr>
+        <w:ind w:left="5760" w:hanging="360"/>
+      </w:pPr>
+      <w:rPr>
+        <w:rFonts w:ascii="Courier New" w:hAnsi="Courier New" w:cs="Courier New" w:hint="default"/>
+      </w:rPr>
+    </w:lvl>
+    <w:lvl w:ilvl="8" w:tplc="04090005" w:tentative="1">
+      <w:start w:val="1"/>
+      <w:numFmt w:val="bullet"/>
+      <w:lvlText w:val=""/>
+      <w:lvlJc w:val="left"/>
+      <w:pPr>
+        <w:ind w:left="6480" w:hanging="360"/>
+      </w:pPr>
+      <w:rPr>
+        <w:rFonts w:ascii="Wingdings" w:hAnsi="Wingdings" w:hint="default"/>
+      </w:rPr>
+    </w:lvl>
+  </w:abstractNum>
+  <w:abstractNum w:abstractNumId="13" w15:restartNumberingAfterBreak="0">
     <w:nsid w:val="2F9B0148"/>
     <w:multiLevelType w:val="hybridMultilevel"/>
     <w:tmpl w:val="F1DAEA66"/>
@@ -4243,7 +4224,7 @@
       </w:pPr>
     </w:lvl>
   </w:abstractNum>
-  <w:abstractNum w:abstractNumId="13" w15:restartNumberingAfterBreak="0">
+  <w:abstractNum w:abstractNumId="14" w15:restartNumberingAfterBreak="0">
     <w:nsid w:val="33283B14"/>
     <w:multiLevelType w:val="multilevel"/>
     <w:tmpl w:val="4BE06018"/>
@@ -4366,7 +4347,7 @@
       </w:rPr>
     </w:lvl>
   </w:abstractNum>
-  <w:abstractNum w:abstractNumId="14" w15:restartNumberingAfterBreak="0">
+  <w:abstractNum w:abstractNumId="15" w15:restartNumberingAfterBreak="0">
     <w:nsid w:val="423B09A6"/>
     <w:multiLevelType w:val="multilevel"/>
     <w:tmpl w:val="DFF8DB00"/>
@@ -4489,7 +4470,7 @@
       </w:rPr>
     </w:lvl>
   </w:abstractNum>
-  <w:abstractNum w:abstractNumId="15" w15:restartNumberingAfterBreak="0">
+  <w:abstractNum w:abstractNumId="16" w15:restartNumberingAfterBreak="0">
     <w:nsid w:val="48522B65"/>
     <w:multiLevelType w:val="hybridMultilevel"/>
     <w:tmpl w:val="55DEB3F6"/>
@@ -4601,7 +4582,7 @@
       </w:rPr>
     </w:lvl>
   </w:abstractNum>
-  <w:abstractNum w:abstractNumId="16" w15:restartNumberingAfterBreak="0">
+  <w:abstractNum w:abstractNumId="17" w15:restartNumberingAfterBreak="0">
     <w:nsid w:val="53301CAD"/>
     <w:multiLevelType w:val="multilevel"/>
     <w:tmpl w:val="624C7896"/>
@@ -4729,7 +4710,7 @@
       </w:rPr>
     </w:lvl>
   </w:abstractNum>
-  <w:abstractNum w:abstractNumId="17" w15:restartNumberingAfterBreak="0">
+  <w:abstractNum w:abstractNumId="18" w15:restartNumberingAfterBreak="0">
     <w:nsid w:val="549347FE"/>
     <w:multiLevelType w:val="multilevel"/>
     <w:tmpl w:val="FE86E726"/>
@@ -4856,7 +4837,7 @@
       </w:rPr>
     </w:lvl>
   </w:abstractNum>
-  <w:abstractNum w:abstractNumId="18" w15:restartNumberingAfterBreak="0">
+  <w:abstractNum w:abstractNumId="19" w15:restartNumberingAfterBreak="0">
     <w:nsid w:val="5A331350"/>
     <w:multiLevelType w:val="hybridMultilevel"/>
     <w:tmpl w:val="4E14CE2E"/>
@@ -4969,7 +4950,7 @@
       </w:rPr>
     </w:lvl>
   </w:abstractNum>
-  <w:abstractNum w:abstractNumId="19" w15:restartNumberingAfterBreak="0">
+  <w:abstractNum w:abstractNumId="20" w15:restartNumberingAfterBreak="0">
     <w:nsid w:val="5ABE7AFC"/>
     <w:multiLevelType w:val="multilevel"/>
     <w:tmpl w:val="D9D0A6B8"/>
@@ -5092,7 +5073,7 @@
       </w:rPr>
     </w:lvl>
   </w:abstractNum>
-  <w:abstractNum w:abstractNumId="20" w15:restartNumberingAfterBreak="0">
+  <w:abstractNum w:abstractNumId="21" w15:restartNumberingAfterBreak="0">
     <w:nsid w:val="66F76A67"/>
     <w:multiLevelType w:val="multilevel"/>
     <w:tmpl w:val="FE86E726"/>
@@ -5219,7 +5200,7 @@
       </w:rPr>
     </w:lvl>
   </w:abstractNum>
-  <w:abstractNum w:abstractNumId="21" w15:restartNumberingAfterBreak="0">
+  <w:abstractNum w:abstractNumId="22" w15:restartNumberingAfterBreak="0">
     <w:nsid w:val="68A31198"/>
     <w:multiLevelType w:val="multilevel"/>
     <w:tmpl w:val="FE86E726"/>
@@ -5346,7 +5327,7 @@
       </w:rPr>
     </w:lvl>
   </w:abstractNum>
-  <w:abstractNum w:abstractNumId="22" w15:restartNumberingAfterBreak="0">
+  <w:abstractNum w:abstractNumId="23" w15:restartNumberingAfterBreak="0">
     <w:nsid w:val="68B82D81"/>
     <w:multiLevelType w:val="multilevel"/>
     <w:tmpl w:val="FE86E726"/>
@@ -5473,7 +5454,7 @@
       </w:rPr>
     </w:lvl>
   </w:abstractNum>
-  <w:abstractNum w:abstractNumId="23" w15:restartNumberingAfterBreak="0">
+  <w:abstractNum w:abstractNumId="24" w15:restartNumberingAfterBreak="0">
     <w:nsid w:val="6A6B46F9"/>
     <w:multiLevelType w:val="multilevel"/>
     <w:tmpl w:val="FE86E726"/>
@@ -5600,7 +5581,7 @@
       </w:rPr>
     </w:lvl>
   </w:abstractNum>
-  <w:abstractNum w:abstractNumId="24" w15:restartNumberingAfterBreak="0">
+  <w:abstractNum w:abstractNumId="25" w15:restartNumberingAfterBreak="0">
     <w:nsid w:val="6AB904AD"/>
     <w:multiLevelType w:val="hybridMultilevel"/>
     <w:tmpl w:val="F9DACA3C"/>
@@ -5713,7 +5694,7 @@
       </w:rPr>
     </w:lvl>
   </w:abstractNum>
-  <w:abstractNum w:abstractNumId="25" w15:restartNumberingAfterBreak="0">
+  <w:abstractNum w:abstractNumId="26" w15:restartNumberingAfterBreak="0">
     <w:nsid w:val="6F462F44"/>
     <w:multiLevelType w:val="multilevel"/>
     <w:tmpl w:val="FE86E726"/>
@@ -5840,7 +5821,7 @@
       </w:rPr>
     </w:lvl>
   </w:abstractNum>
-  <w:abstractNum w:abstractNumId="26" w15:restartNumberingAfterBreak="0">
+  <w:abstractNum w:abstractNumId="27" w15:restartNumberingAfterBreak="0">
     <w:nsid w:val="77FD09A1"/>
     <w:multiLevelType w:val="multilevel"/>
     <w:tmpl w:val="FE86E726"/>
@@ -5967,7 +5948,120 @@
       </w:rPr>
     </w:lvl>
   </w:abstractNum>
-  <w:abstractNum w:abstractNumId="27" w15:restartNumberingAfterBreak="0">
+  <w:abstractNum w:abstractNumId="28" w15:restartNumberingAfterBreak="0">
+    <w:nsid w:val="790873DE"/>
+    <w:multiLevelType w:val="hybridMultilevel"/>
+    <w:tmpl w:val="93F0F122"/>
+    <w:lvl w:ilvl="0" w:tplc="04090001">
+      <w:start w:val="1"/>
+      <w:numFmt w:val="bullet"/>
+      <w:lvlText w:val=""/>
+      <w:lvlJc w:val="left"/>
+      <w:pPr>
+        <w:ind w:left="720" w:hanging="360"/>
+      </w:pPr>
+      <w:rPr>
+        <w:rFonts w:ascii="Symbol" w:hAnsi="Symbol" w:hint="default"/>
+      </w:rPr>
+    </w:lvl>
+    <w:lvl w:ilvl="1" w:tplc="04090003">
+      <w:start w:val="1"/>
+      <w:numFmt w:val="bullet"/>
+      <w:lvlText w:val="o"/>
+      <w:lvlJc w:val="left"/>
+      <w:pPr>
+        <w:ind w:left="1440" w:hanging="360"/>
+      </w:pPr>
+      <w:rPr>
+        <w:rFonts w:ascii="Courier New" w:hAnsi="Courier New" w:cs="Courier New" w:hint="default"/>
+      </w:rPr>
+    </w:lvl>
+    <w:lvl w:ilvl="2" w:tplc="04090005" w:tentative="1">
+      <w:start w:val="1"/>
+      <w:numFmt w:val="bullet"/>
+      <w:lvlText w:val=""/>
+      <w:lvlJc w:val="left"/>
+      <w:pPr>
+        <w:ind w:left="2160" w:hanging="360"/>
+      </w:pPr>
+      <w:rPr>
+        <w:rFonts w:ascii="Wingdings" w:hAnsi="Wingdings" w:hint="default"/>
+      </w:rPr>
+    </w:lvl>
+    <w:lvl w:ilvl="3" w:tplc="04090001" w:tentative="1">
+      <w:start w:val="1"/>
+      <w:numFmt w:val="bullet"/>
+      <w:lvlText w:val=""/>
+      <w:lvlJc w:val="left"/>
+      <w:pPr>
+        <w:ind w:left="2880" w:hanging="360"/>
+      </w:pPr>
+      <w:rPr>
+        <w:rFonts w:ascii="Symbol" w:hAnsi="Symbol" w:hint="default"/>
+      </w:rPr>
+    </w:lvl>
+    <w:lvl w:ilvl="4" w:tplc="04090003" w:tentative="1">
+      <w:start w:val="1"/>
+      <w:numFmt w:val="bullet"/>
+      <w:lvlText w:val="o"/>
+      <w:lvlJc w:val="left"/>
+      <w:pPr>
+        <w:ind w:left="3600" w:hanging="360"/>
+      </w:pPr>
+      <w:rPr>
+        <w:rFonts w:ascii="Courier New" w:hAnsi="Courier New" w:cs="Courier New" w:hint="default"/>
+      </w:rPr>
+    </w:lvl>
+    <w:lvl w:ilvl="5" w:tplc="04090005" w:tentative="1">
+      <w:start w:val="1"/>
+      <w:numFmt w:val="bullet"/>
+      <w:lvlText w:val=""/>
+      <w:lvlJc w:val="left"/>
+      <w:pPr>
+        <w:ind w:left="4320" w:hanging="360"/>
+      </w:pPr>
+      <w:rPr>
+        <w:rFonts w:ascii="Wingdings" w:hAnsi="Wingdings" w:hint="default"/>
+      </w:rPr>
+    </w:lvl>
+    <w:lvl w:ilvl="6" w:tplc="04090001" w:tentative="1">
+      <w:start w:val="1"/>
+      <w:numFmt w:val="bullet"/>
+      <w:lvlText w:val=""/>
+      <w:lvlJc w:val="left"/>
+      <w:pPr>
+        <w:ind w:left="5040" w:hanging="360"/>
+      </w:pPr>
+      <w:rPr>
+        <w:rFonts w:ascii="Symbol" w:hAnsi="Symbol" w:hint="default"/>
+      </w:rPr>
+    </w:lvl>
+    <w:lvl w:ilvl="7" w:tplc="04090003" w:tentative="1">
+      <w:start w:val="1"/>
+      <w:numFmt w:val="bullet"/>
+      <w:lvlText w:val="o"/>
+      <w:lvlJc w:val="left"/>
+      <w:pPr>
+        <w:ind w:left="5760" w:hanging="360"/>
+      </w:pPr>
+      <w:rPr>
+        <w:rFonts w:ascii="Courier New" w:hAnsi="Courier New" w:cs="Courier New" w:hint="default"/>
+      </w:rPr>
+    </w:lvl>
+    <w:lvl w:ilvl="8" w:tplc="04090005" w:tentative="1">
+      <w:start w:val="1"/>
+      <w:numFmt w:val="bullet"/>
+      <w:lvlText w:val=""/>
+      <w:lvlJc w:val="left"/>
+      <w:pPr>
+        <w:ind w:left="6480" w:hanging="360"/>
+      </w:pPr>
+      <w:rPr>
+        <w:rFonts w:ascii="Wingdings" w:hAnsi="Wingdings" w:hint="default"/>
+      </w:rPr>
+    </w:lvl>
+  </w:abstractNum>
+  <w:abstractNum w:abstractNumId="29" w15:restartNumberingAfterBreak="0">
     <w:nsid w:val="7ADA4C6E"/>
     <w:multiLevelType w:val="multilevel"/>
     <w:tmpl w:val="FE86E726"/>
@@ -6098,40 +6192,40 @@
     <w:abstractNumId w:val="2"/>
   </w:num>
   <w:num w:numId="2" w16cid:durableId="2058501990">
-    <w:abstractNumId w:val="15"/>
+    <w:abstractNumId w:val="16"/>
   </w:num>
   <w:num w:numId="3" w16cid:durableId="1935090610">
     <w:abstractNumId w:val="8"/>
   </w:num>
   <w:num w:numId="4" w16cid:durableId="492642808">
-    <w:abstractNumId w:val="18"/>
+    <w:abstractNumId w:val="19"/>
   </w:num>
   <w:num w:numId="5" w16cid:durableId="486746746">
-    <w:abstractNumId w:val="13"/>
+    <w:abstractNumId w:val="14"/>
   </w:num>
   <w:num w:numId="6" w16cid:durableId="1499425795">
     <w:abstractNumId w:val="1"/>
   </w:num>
   <w:num w:numId="7" w16cid:durableId="1077366054">
-    <w:abstractNumId w:val="12"/>
+    <w:abstractNumId w:val="13"/>
   </w:num>
   <w:num w:numId="8" w16cid:durableId="485248970">
     <w:abstractNumId w:val="7"/>
   </w:num>
   <w:num w:numId="9" w16cid:durableId="1349871291">
-    <w:abstractNumId w:val="19"/>
+    <w:abstractNumId w:val="20"/>
   </w:num>
   <w:num w:numId="10" w16cid:durableId="1665357682">
-    <w:abstractNumId w:val="21"/>
+    <w:abstractNumId w:val="22"/>
   </w:num>
   <w:num w:numId="11" w16cid:durableId="1574461307">
-    <w:abstractNumId w:val="14"/>
+    <w:abstractNumId w:val="15"/>
   </w:num>
   <w:num w:numId="12" w16cid:durableId="969045482">
     <w:abstractNumId w:val="9"/>
   </w:num>
   <w:num w:numId="13" w16cid:durableId="1392578920">
-    <w:abstractNumId w:val="16"/>
+    <w:abstractNumId w:val="17"/>
   </w:num>
   <w:num w:numId="14" w16cid:durableId="2011372482">
     <w:abstractNumId w:val="4"/>
@@ -6140,31 +6234,31 @@
     <w:abstractNumId w:val="10"/>
   </w:num>
   <w:num w:numId="16" w16cid:durableId="206187554">
-    <w:abstractNumId w:val="24"/>
+    <w:abstractNumId w:val="25"/>
   </w:num>
   <w:num w:numId="17" w16cid:durableId="1118136544">
     <w:abstractNumId w:val="3"/>
   </w:num>
   <w:num w:numId="18" w16cid:durableId="1016269116">
-    <w:abstractNumId w:val="22"/>
+    <w:abstractNumId w:val="23"/>
   </w:num>
   <w:num w:numId="19" w16cid:durableId="2121409608">
     <w:abstractNumId w:val="6"/>
   </w:num>
   <w:num w:numId="20" w16cid:durableId="926691961">
+    <w:abstractNumId w:val="27"/>
+  </w:num>
+  <w:num w:numId="21" w16cid:durableId="1877084683">
+    <w:abstractNumId w:val="24"/>
+  </w:num>
+  <w:num w:numId="22" w16cid:durableId="409236340">
+    <w:abstractNumId w:val="21"/>
+  </w:num>
+  <w:num w:numId="23" w16cid:durableId="90973918">
     <w:abstractNumId w:val="26"/>
   </w:num>
-  <w:num w:numId="21" w16cid:durableId="1877084683">
-    <w:abstractNumId w:val="23"/>
-  </w:num>
-  <w:num w:numId="22" w16cid:durableId="409236340">
-    <w:abstractNumId w:val="20"/>
-  </w:num>
-  <w:num w:numId="23" w16cid:durableId="90973918">
-    <w:abstractNumId w:val="25"/>
-  </w:num>
   <w:num w:numId="24" w16cid:durableId="611133157">
-    <w:abstractNumId w:val="17"/>
+    <w:abstractNumId w:val="18"/>
   </w:num>
   <w:num w:numId="25" w16cid:durableId="1468818486">
     <w:abstractNumId w:val="5"/>
@@ -6176,7 +6270,13 @@
     <w:abstractNumId w:val="11"/>
   </w:num>
   <w:num w:numId="28" w16cid:durableId="1144814259">
-    <w:abstractNumId w:val="27"/>
+    <w:abstractNumId w:val="29"/>
+  </w:num>
+  <w:num w:numId="29" w16cid:durableId="359009614">
+    <w:abstractNumId w:val="12"/>
+  </w:num>
+  <w:num w:numId="30" w16cid:durableId="1903369510">
+    <w:abstractNumId w:val="28"/>
   </w:num>
 </w:numbering>
 </file>

</xml_diff>

<commit_message>
Update firmware reference guide
</commit_message>
<xml_diff>
--- a/word/firmware_reference_guide_adsbee_1090.docx
+++ b/word/firmware_reference_guide_adsbee_1090.docx
@@ -6,13 +6,8 @@
       <w:pPr>
         <w:pStyle w:val="Title"/>
       </w:pPr>
-      <w:proofErr w:type="spellStart"/>
-      <w:r>
-        <w:t>ADSBee</w:t>
-      </w:r>
-      <w:proofErr w:type="spellEnd"/>
-      <w:r>
-        <w:t xml:space="preserve"> 1090 Firmware Reference Guide</w:t>
+      <w:r>
+        <w:t>ADSBee 1090 Firmware Reference Guide</w:t>
       </w:r>
     </w:p>
     <w:p>
@@ -57,7 +52,10 @@
       </w:pPr>
       <w:r>
         <w:lastRenderedPageBreak/>
-        <w:t>Inter-Processor SPI Communication</w:t>
+        <w:t xml:space="preserve">Flash Layout and </w:t>
+      </w:r>
+      <w:r>
+        <w:t>Programming</w:t>
       </w:r>
     </w:p>
     <w:p>
@@ -69,31 +67,2243 @@
         </w:numPr>
       </w:pPr>
       <w:r>
-        <w:t>SPI Packet Definitions</w:t>
+        <w:t>Overview</w:t>
       </w:r>
     </w:p>
     <w:p>
       <w:r>
-        <w:t>This section details raw packet definitions as can be observed on the SPI bus between the ESP32 and RP2040.</w:t>
+        <w:t>The ADSBee 1090 includes two microcontrollers with independent flash storage: an RP2040 and ESP32. The system is designed with the RP2040 as the master, and the ESP32 as an optional network controller that can be enabled or disabled by the RP2040. This is intended to support future cost-down and lightweight designs that may omit the ESP32 entirely in favor of a local-only ADS-B decoder solution.</w:t>
       </w:r>
     </w:p>
     <w:p>
       <w:r>
+        <w:t>In order to simplify the firmware update process, firmware is flashed to both microcontrollers via a single firmware file (often as a .uf2). Firmware for the RP2040 and the ESP32 is bundled into a single image, and flashed to the RP2040 via USB DFU. On startup, the RP2040 queries the firmware version on the ESP32 via the inter-processor communication SPI bus, and if it finds a value that doesn’t match its own firmware version (or no value at all), it re-flashes the firmware on the ESP32 with its bundled ESP32 firmware image.</w:t>
+      </w:r>
+    </w:p>
+    <w:p>
+      <w:r>
+        <w:t>The RP2040 on the ADSBee 1090 uses an external flash chip with 16MB of storage capacity. The ESP32-S3 on the ADSBee 1090 includes 8MB of storage capacity on PCBA Revision H, but may be reduced to 4MB of capacity on future revisions, since only around 4MB of storage is allocated to a given version of the ESP32 firmware on the RP2040’s flash (see flash layout section below for details).</w:t>
+      </w:r>
+    </w:p>
+    <w:p>
+      <w:pPr>
+        <w:pStyle w:val="Heading2"/>
+        <w:numPr>
+          <w:ilvl w:val="1"/>
+          <w:numId w:val="19"/>
+        </w:numPr>
+      </w:pPr>
+      <w:r>
+        <w:t>Flash Layout</w:t>
+      </w:r>
+    </w:p>
+    <w:p>
+      <w:r>
+        <w:t>The flash layout of the 16MB of memory attached to the RP2040 is shown below. Total flash usage is 16384 Bytes (16MB).</w:t>
+      </w:r>
+    </w:p>
+    <w:tbl>
+      <w:tblPr>
+        <w:tblW w:w="7492" w:type="dxa"/>
+        <w:tblBorders>
+          <w:top w:val="single" w:sz="4" w:space="0" w:color="auto"/>
+          <w:left w:val="single" w:sz="4" w:space="0" w:color="auto"/>
+          <w:bottom w:val="single" w:sz="4" w:space="0" w:color="auto"/>
+          <w:right w:val="single" w:sz="4" w:space="0" w:color="auto"/>
+          <w:insideH w:val="single" w:sz="4" w:space="0" w:color="auto"/>
+          <w:insideV w:val="single" w:sz="4" w:space="0" w:color="auto"/>
+        </w:tblBorders>
+        <w:tblLook w:val="04A0" w:firstRow="1" w:lastRow="0" w:firstColumn="1" w:lastColumn="0" w:noHBand="0" w:noVBand="1"/>
+      </w:tblPr>
+      <w:tblGrid>
+        <w:gridCol w:w="1640"/>
+        <w:gridCol w:w="1500"/>
+        <w:gridCol w:w="1740"/>
+        <w:gridCol w:w="2612"/>
+      </w:tblGrid>
+      <w:tr>
+        <w:trPr>
+          <w:trHeight w:val="288"/>
+        </w:trPr>
+        <w:tc>
+          <w:tcPr>
+            <w:tcW w:w="1640" w:type="dxa"/>
+            <w:shd w:val="clear" w:color="auto" w:fill="auto"/>
+            <w:noWrap/>
+            <w:vAlign w:val="bottom"/>
+          </w:tcPr>
+          <w:p>
+            <w:pPr>
+              <w:spacing w:after="0" w:line="240" w:lineRule="auto"/>
+              <w:rPr>
+                <w:rFonts w:ascii="Calibri" w:eastAsia="Times New Roman" w:hAnsi="Calibri" w:cs="Calibri"/>
+                <w:b/>
+                <w:bCs/>
+                <w:color w:val="000000"/>
+                <w:kern w:val="0"/>
+                <w:lang w:eastAsia="zh-CN"/>
+                <w14:ligatures w14:val="none"/>
+              </w:rPr>
+            </w:pPr>
+            <w:r>
+              <w:rPr>
+                <w:rFonts w:ascii="Calibri" w:eastAsia="Times New Roman" w:hAnsi="Calibri" w:cs="Calibri"/>
+                <w:b/>
+                <w:bCs/>
+                <w:color w:val="000000"/>
+                <w:kern w:val="0"/>
+                <w:lang w:eastAsia="zh-CN"/>
+                <w14:ligatures w14:val="none"/>
+              </w:rPr>
+              <w:t>Start Address</w:t>
+            </w:r>
+          </w:p>
+        </w:tc>
+        <w:tc>
+          <w:tcPr>
+            <w:tcW w:w="1500" w:type="dxa"/>
+            <w:shd w:val="clear" w:color="auto" w:fill="auto"/>
+            <w:noWrap/>
+            <w:vAlign w:val="bottom"/>
+          </w:tcPr>
+          <w:p>
+            <w:pPr>
+              <w:spacing w:after="0" w:line="240" w:lineRule="auto"/>
+              <w:jc w:val="center"/>
+              <w:rPr>
+                <w:rFonts w:ascii="Calibri" w:eastAsia="Times New Roman" w:hAnsi="Calibri" w:cs="Calibri"/>
+                <w:b/>
+                <w:bCs/>
+                <w:color w:val="000000"/>
+                <w:kern w:val="0"/>
+                <w:lang w:eastAsia="zh-CN"/>
+                <w14:ligatures w14:val="none"/>
+              </w:rPr>
+            </w:pPr>
+            <w:r>
+              <w:rPr>
+                <w:rFonts w:ascii="Calibri" w:eastAsia="Times New Roman" w:hAnsi="Calibri" w:cs="Calibri"/>
+                <w:b/>
+                <w:bCs/>
+                <w:color w:val="000000"/>
+                <w:kern w:val="0"/>
+                <w:lang w:eastAsia="zh-CN"/>
+                <w14:ligatures w14:val="none"/>
+              </w:rPr>
+              <w:t>Size (kBytes)</w:t>
+            </w:r>
+          </w:p>
+        </w:tc>
+        <w:tc>
+          <w:tcPr>
+            <w:tcW w:w="1740" w:type="dxa"/>
+            <w:shd w:val="clear" w:color="auto" w:fill="auto"/>
+            <w:noWrap/>
+            <w:vAlign w:val="bottom"/>
+          </w:tcPr>
+          <w:p>
+            <w:pPr>
+              <w:spacing w:after="0" w:line="240" w:lineRule="auto"/>
+              <w:jc w:val="center"/>
+              <w:rPr>
+                <w:rFonts w:ascii="Calibri" w:eastAsia="Times New Roman" w:hAnsi="Calibri" w:cs="Calibri"/>
+                <w:b/>
+                <w:bCs/>
+                <w:color w:val="000000"/>
+                <w:kern w:val="0"/>
+                <w:lang w:eastAsia="zh-CN"/>
+                <w14:ligatures w14:val="none"/>
+              </w:rPr>
+            </w:pPr>
+            <w:r>
+              <w:rPr>
+                <w:rFonts w:ascii="Calibri" w:eastAsia="Times New Roman" w:hAnsi="Calibri" w:cs="Calibri"/>
+                <w:b/>
+                <w:bCs/>
+                <w:color w:val="000000"/>
+                <w:kern w:val="0"/>
+                <w:lang w:eastAsia="zh-CN"/>
+                <w14:ligatures w14:val="none"/>
+              </w:rPr>
+              <w:t>Region</w:t>
+            </w:r>
+          </w:p>
+        </w:tc>
+        <w:tc>
+          <w:tcPr>
+            <w:tcW w:w="2612" w:type="dxa"/>
+            <w:shd w:val="clear" w:color="auto" w:fill="auto"/>
+            <w:noWrap/>
+            <w:vAlign w:val="bottom"/>
+          </w:tcPr>
+          <w:p>
+            <w:pPr>
+              <w:spacing w:after="0" w:line="240" w:lineRule="auto"/>
+              <w:rPr>
+                <w:rFonts w:ascii="Calibri" w:eastAsia="Times New Roman" w:hAnsi="Calibri" w:cs="Calibri"/>
+                <w:b/>
+                <w:bCs/>
+                <w:color w:val="000000"/>
+                <w:kern w:val="0"/>
+                <w:lang w:eastAsia="zh-CN"/>
+                <w14:ligatures w14:val="none"/>
+              </w:rPr>
+            </w:pPr>
+            <w:r>
+              <w:rPr>
+                <w:rFonts w:ascii="Calibri" w:eastAsia="Times New Roman" w:hAnsi="Calibri" w:cs="Calibri"/>
+                <w:b/>
+                <w:bCs/>
+                <w:color w:val="000000"/>
+                <w:kern w:val="0"/>
+                <w:lang w:eastAsia="zh-CN"/>
+                <w14:ligatures w14:val="none"/>
+              </w:rPr>
+              <w:t>Note</w:t>
+            </w:r>
+          </w:p>
+        </w:tc>
+      </w:tr>
+      <w:tr>
+        <w:trPr>
+          <w:trHeight w:val="288"/>
+        </w:trPr>
+        <w:tc>
+          <w:tcPr>
+            <w:tcW w:w="1640" w:type="dxa"/>
+            <w:shd w:val="clear" w:color="auto" w:fill="auto"/>
+            <w:noWrap/>
+            <w:vAlign w:val="bottom"/>
+            <w:hideMark/>
+          </w:tcPr>
+          <w:p>
+            <w:pPr>
+              <w:spacing w:after="0" w:line="240" w:lineRule="auto"/>
+              <w:rPr>
+                <w:rFonts w:ascii="Calibri" w:eastAsia="Times New Roman" w:hAnsi="Calibri" w:cs="Calibri"/>
+                <w:color w:val="000000"/>
+                <w:kern w:val="0"/>
+                <w:lang w:eastAsia="zh-CN"/>
+                <w14:ligatures w14:val="none"/>
+              </w:rPr>
+            </w:pPr>
+            <w:r>
+              <w:rPr>
+                <w:rFonts w:ascii="Calibri" w:eastAsia="Times New Roman" w:hAnsi="Calibri" w:cs="Calibri"/>
+                <w:color w:val="000000"/>
+                <w:kern w:val="0"/>
+                <w:lang w:eastAsia="zh-CN"/>
+                <w14:ligatures w14:val="none"/>
+              </w:rPr>
+              <w:t>0x</w:t>
+            </w:r>
+            <w:r>
+              <w:rPr>
+                <w:rFonts w:ascii="Calibri" w:eastAsia="Times New Roman" w:hAnsi="Calibri" w:cs="Calibri"/>
+                <w:color w:val="000000"/>
+                <w:kern w:val="0"/>
+                <w:lang w:eastAsia="zh-CN"/>
+                <w14:ligatures w14:val="none"/>
+              </w:rPr>
+              <w:t>10000000</w:t>
+            </w:r>
+          </w:p>
+        </w:tc>
+        <w:tc>
+          <w:tcPr>
+            <w:tcW w:w="1500" w:type="dxa"/>
+            <w:shd w:val="clear" w:color="auto" w:fill="auto"/>
+            <w:noWrap/>
+            <w:vAlign w:val="bottom"/>
+            <w:hideMark/>
+          </w:tcPr>
+          <w:p>
+            <w:pPr>
+              <w:spacing w:after="0" w:line="240" w:lineRule="auto"/>
+              <w:jc w:val="center"/>
+              <w:rPr>
+                <w:rFonts w:ascii="Calibri" w:eastAsia="Times New Roman" w:hAnsi="Calibri" w:cs="Calibri"/>
+                <w:color w:val="000000"/>
+                <w:kern w:val="0"/>
+                <w:lang w:eastAsia="zh-CN"/>
+                <w14:ligatures w14:val="none"/>
+              </w:rPr>
+            </w:pPr>
+            <w:r>
+              <w:rPr>
+                <w:rFonts w:ascii="Calibri" w:eastAsia="Times New Roman" w:hAnsi="Calibri" w:cs="Calibri"/>
+                <w:color w:val="000000"/>
+                <w:kern w:val="0"/>
+                <w:lang w:eastAsia="zh-CN"/>
+                <w14:ligatures w14:val="none"/>
+              </w:rPr>
+              <w:t>176</w:t>
+            </w:r>
+          </w:p>
+        </w:tc>
+        <w:tc>
+          <w:tcPr>
+            <w:tcW w:w="1740" w:type="dxa"/>
+            <w:shd w:val="clear" w:color="auto" w:fill="auto"/>
+            <w:noWrap/>
+            <w:vAlign w:val="bottom"/>
+            <w:hideMark/>
+          </w:tcPr>
+          <w:p>
+            <w:pPr>
+              <w:spacing w:after="0" w:line="240" w:lineRule="auto"/>
+              <w:jc w:val="center"/>
+              <w:rPr>
+                <w:rFonts w:ascii="Calibri" w:eastAsia="Times New Roman" w:hAnsi="Calibri" w:cs="Calibri"/>
+                <w:color w:val="000000"/>
+                <w:kern w:val="0"/>
+                <w:lang w:eastAsia="zh-CN"/>
+                <w14:ligatures w14:val="none"/>
+              </w:rPr>
+            </w:pPr>
+            <w:r>
+              <w:rPr>
+                <w:rFonts w:ascii="Calibri" w:eastAsia="Times New Roman" w:hAnsi="Calibri" w:cs="Calibri"/>
+                <w:color w:val="000000"/>
+                <w:kern w:val="0"/>
+                <w:lang w:eastAsia="zh-CN"/>
+                <w14:ligatures w14:val="none"/>
+              </w:rPr>
+              <w:t>FLASH_BL</w:t>
+            </w:r>
+          </w:p>
+        </w:tc>
+        <w:tc>
+          <w:tcPr>
+            <w:tcW w:w="2612" w:type="dxa"/>
+            <w:shd w:val="clear" w:color="auto" w:fill="auto"/>
+            <w:noWrap/>
+            <w:vAlign w:val="bottom"/>
+            <w:hideMark/>
+          </w:tcPr>
+          <w:p>
+            <w:pPr>
+              <w:spacing w:after="0" w:line="240" w:lineRule="auto"/>
+              <w:rPr>
+                <w:rFonts w:ascii="Calibri" w:eastAsia="Times New Roman" w:hAnsi="Calibri" w:cs="Calibri"/>
+                <w:color w:val="000000"/>
+                <w:kern w:val="0"/>
+                <w:lang w:eastAsia="zh-CN"/>
+                <w14:ligatures w14:val="none"/>
+              </w:rPr>
+            </w:pPr>
+            <w:r>
+              <w:rPr>
+                <w:rFonts w:ascii="Calibri" w:eastAsia="Times New Roman" w:hAnsi="Calibri" w:cs="Calibri"/>
+                <w:color w:val="000000"/>
+                <w:kern w:val="0"/>
+                <w:lang w:eastAsia="zh-CN"/>
+                <w14:ligatures w14:val="none"/>
+              </w:rPr>
+              <w:t>Bootloader</w:t>
+            </w:r>
+          </w:p>
+        </w:tc>
+      </w:tr>
+      <w:tr>
+        <w:trPr>
+          <w:trHeight w:val="288"/>
+        </w:trPr>
+        <w:tc>
+          <w:tcPr>
+            <w:tcW w:w="1640" w:type="dxa"/>
+            <w:shd w:val="clear" w:color="auto" w:fill="auto"/>
+            <w:noWrap/>
+            <w:vAlign w:val="bottom"/>
+            <w:hideMark/>
+          </w:tcPr>
+          <w:p>
+            <w:pPr>
+              <w:spacing w:after="0" w:line="240" w:lineRule="auto"/>
+              <w:rPr>
+                <w:rFonts w:ascii="Calibri" w:eastAsia="Times New Roman" w:hAnsi="Calibri" w:cs="Calibri"/>
+                <w:color w:val="000000"/>
+                <w:kern w:val="0"/>
+                <w:lang w:eastAsia="zh-CN"/>
+                <w14:ligatures w14:val="none"/>
+              </w:rPr>
+            </w:pPr>
+            <w:r>
+              <w:rPr>
+                <w:rFonts w:ascii="Calibri" w:eastAsia="Times New Roman" w:hAnsi="Calibri" w:cs="Calibri"/>
+                <w:color w:val="000000"/>
+                <w:kern w:val="0"/>
+                <w:lang w:eastAsia="zh-CN"/>
+                <w14:ligatures w14:val="none"/>
+              </w:rPr>
+              <w:t>0x</w:t>
+            </w:r>
+            <w:r>
+              <w:rPr>
+                <w:rFonts w:ascii="Calibri" w:eastAsia="Times New Roman" w:hAnsi="Calibri" w:cs="Calibri"/>
+                <w:color w:val="000000"/>
+                <w:kern w:val="0"/>
+                <w:lang w:eastAsia="zh-CN"/>
+                <w14:ligatures w14:val="none"/>
+              </w:rPr>
+              <w:t>1002C000</w:t>
+            </w:r>
+          </w:p>
+        </w:tc>
+        <w:tc>
+          <w:tcPr>
+            <w:tcW w:w="1500" w:type="dxa"/>
+            <w:shd w:val="clear" w:color="auto" w:fill="auto"/>
+            <w:noWrap/>
+            <w:vAlign w:val="bottom"/>
+            <w:hideMark/>
+          </w:tcPr>
+          <w:p>
+            <w:pPr>
+              <w:spacing w:after="0" w:line="240" w:lineRule="auto"/>
+              <w:jc w:val="center"/>
+              <w:rPr>
+                <w:rFonts w:ascii="Calibri" w:eastAsia="Times New Roman" w:hAnsi="Calibri" w:cs="Calibri"/>
+                <w:color w:val="000000"/>
+                <w:kern w:val="0"/>
+                <w:lang w:eastAsia="zh-CN"/>
+                <w14:ligatures w14:val="none"/>
+              </w:rPr>
+            </w:pPr>
+            <w:r>
+              <w:rPr>
+                <w:rFonts w:ascii="Calibri" w:eastAsia="Times New Roman" w:hAnsi="Calibri" w:cs="Calibri"/>
+                <w:color w:val="000000"/>
+                <w:kern w:val="0"/>
+                <w:lang w:eastAsia="zh-CN"/>
+                <w14:ligatures w14:val="none"/>
+              </w:rPr>
+              <w:t>4</w:t>
+            </w:r>
+          </w:p>
+        </w:tc>
+        <w:tc>
+          <w:tcPr>
+            <w:tcW w:w="1740" w:type="dxa"/>
+            <w:shd w:val="clear" w:color="auto" w:fill="auto"/>
+            <w:noWrap/>
+            <w:vAlign w:val="bottom"/>
+            <w:hideMark/>
+          </w:tcPr>
+          <w:p>
+            <w:pPr>
+              <w:spacing w:after="0" w:line="240" w:lineRule="auto"/>
+              <w:jc w:val="center"/>
+              <w:rPr>
+                <w:rFonts w:ascii="Calibri" w:eastAsia="Times New Roman" w:hAnsi="Calibri" w:cs="Calibri"/>
+                <w:color w:val="000000"/>
+                <w:kern w:val="0"/>
+                <w:lang w:eastAsia="zh-CN"/>
+                <w14:ligatures w14:val="none"/>
+              </w:rPr>
+            </w:pPr>
+            <w:r>
+              <w:rPr>
+                <w:rFonts w:ascii="Calibri" w:eastAsia="Times New Roman" w:hAnsi="Calibri" w:cs="Calibri"/>
+                <w:color w:val="000000"/>
+                <w:kern w:val="0"/>
+                <w:lang w:eastAsia="zh-CN"/>
+                <w14:ligatures w14:val="none"/>
+              </w:rPr>
+              <w:t>FLASH_HDR0</w:t>
+            </w:r>
+          </w:p>
+        </w:tc>
+        <w:tc>
+          <w:tcPr>
+            <w:tcW w:w="2612" w:type="dxa"/>
+            <w:shd w:val="clear" w:color="auto" w:fill="auto"/>
+            <w:noWrap/>
+            <w:vAlign w:val="bottom"/>
+            <w:hideMark/>
+          </w:tcPr>
+          <w:p>
+            <w:pPr>
+              <w:spacing w:after="0" w:line="240" w:lineRule="auto"/>
+              <w:rPr>
+                <w:rFonts w:ascii="Calibri" w:eastAsia="Times New Roman" w:hAnsi="Calibri" w:cs="Calibri"/>
+                <w:color w:val="000000"/>
+                <w:kern w:val="0"/>
+                <w:lang w:eastAsia="zh-CN"/>
+                <w14:ligatures w14:val="none"/>
+              </w:rPr>
+            </w:pPr>
+            <w:r>
+              <w:rPr>
+                <w:rFonts w:ascii="Calibri" w:eastAsia="Times New Roman" w:hAnsi="Calibri" w:cs="Calibri"/>
+                <w:color w:val="000000"/>
+                <w:kern w:val="0"/>
+                <w:lang w:eastAsia="zh-CN"/>
+                <w14:ligatures w14:val="none"/>
+              </w:rPr>
+              <w:t>Application 0 Header</w:t>
+            </w:r>
+          </w:p>
+        </w:tc>
+      </w:tr>
+      <w:tr>
+        <w:trPr>
+          <w:trHeight w:val="288"/>
+        </w:trPr>
+        <w:tc>
+          <w:tcPr>
+            <w:tcW w:w="1640" w:type="dxa"/>
+            <w:shd w:val="clear" w:color="auto" w:fill="auto"/>
+            <w:noWrap/>
+            <w:vAlign w:val="bottom"/>
+            <w:hideMark/>
+          </w:tcPr>
+          <w:p>
+            <w:pPr>
+              <w:spacing w:after="0" w:line="240" w:lineRule="auto"/>
+              <w:rPr>
+                <w:rFonts w:ascii="Calibri" w:eastAsia="Times New Roman" w:hAnsi="Calibri" w:cs="Calibri"/>
+                <w:color w:val="000000"/>
+                <w:kern w:val="0"/>
+                <w:lang w:eastAsia="zh-CN"/>
+                <w14:ligatures w14:val="none"/>
+              </w:rPr>
+            </w:pPr>
+            <w:r>
+              <w:rPr>
+                <w:rFonts w:ascii="Calibri" w:eastAsia="Times New Roman" w:hAnsi="Calibri" w:cs="Calibri"/>
+                <w:color w:val="000000"/>
+                <w:kern w:val="0"/>
+                <w:lang w:eastAsia="zh-CN"/>
+                <w14:ligatures w14:val="none"/>
+              </w:rPr>
+              <w:t>0x</w:t>
+            </w:r>
+            <w:r>
+              <w:rPr>
+                <w:rFonts w:ascii="Calibri" w:eastAsia="Times New Roman" w:hAnsi="Calibri" w:cs="Calibri"/>
+                <w:color w:val="000000"/>
+                <w:kern w:val="0"/>
+                <w:lang w:eastAsia="zh-CN"/>
+                <w14:ligatures w14:val="none"/>
+              </w:rPr>
+              <w:t>1002D000</w:t>
+            </w:r>
+          </w:p>
+        </w:tc>
+        <w:tc>
+          <w:tcPr>
+            <w:tcW w:w="1500" w:type="dxa"/>
+            <w:shd w:val="clear" w:color="auto" w:fill="auto"/>
+            <w:noWrap/>
+            <w:vAlign w:val="bottom"/>
+            <w:hideMark/>
+          </w:tcPr>
+          <w:p>
+            <w:pPr>
+              <w:spacing w:after="0" w:line="240" w:lineRule="auto"/>
+              <w:jc w:val="center"/>
+              <w:rPr>
+                <w:rFonts w:ascii="Calibri" w:eastAsia="Times New Roman" w:hAnsi="Calibri" w:cs="Calibri"/>
+                <w:color w:val="000000"/>
+                <w:kern w:val="0"/>
+                <w:lang w:eastAsia="zh-CN"/>
+                <w14:ligatures w14:val="none"/>
+              </w:rPr>
+            </w:pPr>
+            <w:r>
+              <w:rPr>
+                <w:rFonts w:ascii="Calibri" w:eastAsia="Times New Roman" w:hAnsi="Calibri" w:cs="Calibri"/>
+                <w:color w:val="000000"/>
+                <w:kern w:val="0"/>
+                <w:lang w:eastAsia="zh-CN"/>
+                <w14:ligatures w14:val="none"/>
+              </w:rPr>
+              <w:t>8100</w:t>
+            </w:r>
+          </w:p>
+        </w:tc>
+        <w:tc>
+          <w:tcPr>
+            <w:tcW w:w="1740" w:type="dxa"/>
+            <w:shd w:val="clear" w:color="auto" w:fill="auto"/>
+            <w:noWrap/>
+            <w:vAlign w:val="bottom"/>
+            <w:hideMark/>
+          </w:tcPr>
+          <w:p>
+            <w:pPr>
+              <w:spacing w:after="0" w:line="240" w:lineRule="auto"/>
+              <w:jc w:val="center"/>
+              <w:rPr>
+                <w:rFonts w:ascii="Calibri" w:eastAsia="Times New Roman" w:hAnsi="Calibri" w:cs="Calibri"/>
+                <w:color w:val="000000"/>
+                <w:kern w:val="0"/>
+                <w:lang w:eastAsia="zh-CN"/>
+                <w14:ligatures w14:val="none"/>
+              </w:rPr>
+            </w:pPr>
+            <w:r>
+              <w:rPr>
+                <w:rFonts w:ascii="Calibri" w:eastAsia="Times New Roman" w:hAnsi="Calibri" w:cs="Calibri"/>
+                <w:color w:val="000000"/>
+                <w:kern w:val="0"/>
+                <w:lang w:eastAsia="zh-CN"/>
+                <w14:ligatures w14:val="none"/>
+              </w:rPr>
+              <w:t>FLASH_APP0</w:t>
+            </w:r>
+          </w:p>
+        </w:tc>
+        <w:tc>
+          <w:tcPr>
+            <w:tcW w:w="2612" w:type="dxa"/>
+            <w:shd w:val="clear" w:color="auto" w:fill="auto"/>
+            <w:noWrap/>
+            <w:vAlign w:val="bottom"/>
+            <w:hideMark/>
+          </w:tcPr>
+          <w:p>
+            <w:pPr>
+              <w:spacing w:after="0" w:line="240" w:lineRule="auto"/>
+              <w:rPr>
+                <w:rFonts w:ascii="Calibri" w:eastAsia="Times New Roman" w:hAnsi="Calibri" w:cs="Calibri"/>
+                <w:color w:val="000000"/>
+                <w:kern w:val="0"/>
+                <w:lang w:eastAsia="zh-CN"/>
+                <w14:ligatures w14:val="none"/>
+              </w:rPr>
+            </w:pPr>
+            <w:r>
+              <w:rPr>
+                <w:rFonts w:ascii="Calibri" w:eastAsia="Times New Roman" w:hAnsi="Calibri" w:cs="Calibri"/>
+                <w:color w:val="000000"/>
+                <w:kern w:val="0"/>
+                <w:lang w:eastAsia="zh-CN"/>
+                <w14:ligatures w14:val="none"/>
+              </w:rPr>
+              <w:t>Application 0 Data</w:t>
+            </w:r>
+          </w:p>
+        </w:tc>
+      </w:tr>
+      <w:tr>
+        <w:trPr>
+          <w:trHeight w:val="288"/>
+        </w:trPr>
+        <w:tc>
+          <w:tcPr>
+            <w:tcW w:w="1640" w:type="dxa"/>
+            <w:shd w:val="clear" w:color="auto" w:fill="auto"/>
+            <w:noWrap/>
+            <w:vAlign w:val="bottom"/>
+            <w:hideMark/>
+          </w:tcPr>
+          <w:p>
+            <w:pPr>
+              <w:spacing w:after="0" w:line="240" w:lineRule="auto"/>
+              <w:rPr>
+                <w:rFonts w:ascii="Calibri" w:eastAsia="Times New Roman" w:hAnsi="Calibri" w:cs="Calibri"/>
+                <w:color w:val="000000"/>
+                <w:kern w:val="0"/>
+                <w:lang w:eastAsia="zh-CN"/>
+                <w14:ligatures w14:val="none"/>
+              </w:rPr>
+            </w:pPr>
+            <w:r>
+              <w:rPr>
+                <w:rFonts w:ascii="Calibri" w:eastAsia="Times New Roman" w:hAnsi="Calibri" w:cs="Calibri"/>
+                <w:color w:val="000000"/>
+                <w:kern w:val="0"/>
+                <w:lang w:eastAsia="zh-CN"/>
+                <w14:ligatures w14:val="none"/>
+              </w:rPr>
+              <w:t>0x</w:t>
+            </w:r>
+            <w:r>
+              <w:rPr>
+                <w:rFonts w:ascii="Calibri" w:eastAsia="Times New Roman" w:hAnsi="Calibri" w:cs="Calibri"/>
+                <w:color w:val="000000"/>
+                <w:kern w:val="0"/>
+                <w:lang w:eastAsia="zh-CN"/>
+                <w14:ligatures w14:val="none"/>
+              </w:rPr>
+              <w:t>10816000</w:t>
+            </w:r>
+          </w:p>
+        </w:tc>
+        <w:tc>
+          <w:tcPr>
+            <w:tcW w:w="1500" w:type="dxa"/>
+            <w:shd w:val="clear" w:color="auto" w:fill="auto"/>
+            <w:noWrap/>
+            <w:vAlign w:val="bottom"/>
+            <w:hideMark/>
+          </w:tcPr>
+          <w:p>
+            <w:pPr>
+              <w:spacing w:after="0" w:line="240" w:lineRule="auto"/>
+              <w:jc w:val="center"/>
+              <w:rPr>
+                <w:rFonts w:ascii="Calibri" w:eastAsia="Times New Roman" w:hAnsi="Calibri" w:cs="Calibri"/>
+                <w:color w:val="000000"/>
+                <w:kern w:val="0"/>
+                <w:lang w:eastAsia="zh-CN"/>
+                <w14:ligatures w14:val="none"/>
+              </w:rPr>
+            </w:pPr>
+            <w:r>
+              <w:rPr>
+                <w:rFonts w:ascii="Calibri" w:eastAsia="Times New Roman" w:hAnsi="Calibri" w:cs="Calibri"/>
+                <w:color w:val="000000"/>
+                <w:kern w:val="0"/>
+                <w:lang w:eastAsia="zh-CN"/>
+                <w14:ligatures w14:val="none"/>
+              </w:rPr>
+              <w:t>4</w:t>
+            </w:r>
+          </w:p>
+        </w:tc>
+        <w:tc>
+          <w:tcPr>
+            <w:tcW w:w="1740" w:type="dxa"/>
+            <w:shd w:val="clear" w:color="auto" w:fill="auto"/>
+            <w:noWrap/>
+            <w:vAlign w:val="bottom"/>
+            <w:hideMark/>
+          </w:tcPr>
+          <w:p>
+            <w:pPr>
+              <w:spacing w:after="0" w:line="240" w:lineRule="auto"/>
+              <w:jc w:val="center"/>
+              <w:rPr>
+                <w:rFonts w:ascii="Calibri" w:eastAsia="Times New Roman" w:hAnsi="Calibri" w:cs="Calibri"/>
+                <w:color w:val="000000"/>
+                <w:kern w:val="0"/>
+                <w:lang w:eastAsia="zh-CN"/>
+                <w14:ligatures w14:val="none"/>
+              </w:rPr>
+            </w:pPr>
+            <w:r>
+              <w:rPr>
+                <w:rFonts w:ascii="Calibri" w:eastAsia="Times New Roman" w:hAnsi="Calibri" w:cs="Calibri"/>
+                <w:color w:val="000000"/>
+                <w:kern w:val="0"/>
+                <w:lang w:eastAsia="zh-CN"/>
+                <w14:ligatures w14:val="none"/>
+              </w:rPr>
+              <w:t>FLASH_HDR1</w:t>
+            </w:r>
+          </w:p>
+        </w:tc>
+        <w:tc>
+          <w:tcPr>
+            <w:tcW w:w="2612" w:type="dxa"/>
+            <w:shd w:val="clear" w:color="auto" w:fill="auto"/>
+            <w:noWrap/>
+            <w:vAlign w:val="bottom"/>
+            <w:hideMark/>
+          </w:tcPr>
+          <w:p>
+            <w:pPr>
+              <w:spacing w:after="0" w:line="240" w:lineRule="auto"/>
+              <w:rPr>
+                <w:rFonts w:ascii="Calibri" w:eastAsia="Times New Roman" w:hAnsi="Calibri" w:cs="Calibri"/>
+                <w:color w:val="000000"/>
+                <w:kern w:val="0"/>
+                <w:lang w:eastAsia="zh-CN"/>
+                <w14:ligatures w14:val="none"/>
+              </w:rPr>
+            </w:pPr>
+            <w:r>
+              <w:rPr>
+                <w:rFonts w:ascii="Calibri" w:eastAsia="Times New Roman" w:hAnsi="Calibri" w:cs="Calibri"/>
+                <w:color w:val="000000"/>
+                <w:kern w:val="0"/>
+                <w:lang w:eastAsia="zh-CN"/>
+                <w14:ligatures w14:val="none"/>
+              </w:rPr>
+              <w:t>Application 1 Header</w:t>
+            </w:r>
+          </w:p>
+        </w:tc>
+      </w:tr>
+      <w:tr>
+        <w:trPr>
+          <w:trHeight w:val="294"/>
+        </w:trPr>
+        <w:tc>
+          <w:tcPr>
+            <w:tcW w:w="1640" w:type="dxa"/>
+            <w:shd w:val="clear" w:color="auto" w:fill="auto"/>
+            <w:noWrap/>
+            <w:vAlign w:val="bottom"/>
+            <w:hideMark/>
+          </w:tcPr>
+          <w:p>
+            <w:pPr>
+              <w:spacing w:after="0" w:line="240" w:lineRule="auto"/>
+              <w:rPr>
+                <w:rFonts w:ascii="Calibri" w:eastAsia="Times New Roman" w:hAnsi="Calibri" w:cs="Calibri"/>
+                <w:color w:val="000000"/>
+                <w:kern w:val="0"/>
+                <w:lang w:eastAsia="zh-CN"/>
+                <w14:ligatures w14:val="none"/>
+              </w:rPr>
+            </w:pPr>
+            <w:r>
+              <w:rPr>
+                <w:rFonts w:ascii="Calibri" w:eastAsia="Times New Roman" w:hAnsi="Calibri" w:cs="Calibri"/>
+                <w:color w:val="000000"/>
+                <w:kern w:val="0"/>
+                <w:lang w:eastAsia="zh-CN"/>
+                <w14:ligatures w14:val="none"/>
+              </w:rPr>
+              <w:t>0x</w:t>
+            </w:r>
+            <w:r>
+              <w:rPr>
+                <w:rFonts w:ascii="Calibri" w:eastAsia="Times New Roman" w:hAnsi="Calibri" w:cs="Calibri"/>
+                <w:color w:val="000000"/>
+                <w:kern w:val="0"/>
+                <w:lang w:eastAsia="zh-CN"/>
+                <w14:ligatures w14:val="none"/>
+              </w:rPr>
+              <w:t>10817000</w:t>
+            </w:r>
+          </w:p>
+        </w:tc>
+        <w:tc>
+          <w:tcPr>
+            <w:tcW w:w="1500" w:type="dxa"/>
+            <w:shd w:val="clear" w:color="auto" w:fill="auto"/>
+            <w:noWrap/>
+            <w:vAlign w:val="bottom"/>
+            <w:hideMark/>
+          </w:tcPr>
+          <w:p>
+            <w:pPr>
+              <w:spacing w:after="0" w:line="240" w:lineRule="auto"/>
+              <w:jc w:val="center"/>
+              <w:rPr>
+                <w:rFonts w:ascii="Calibri" w:eastAsia="Times New Roman" w:hAnsi="Calibri" w:cs="Calibri"/>
+                <w:color w:val="000000"/>
+                <w:kern w:val="0"/>
+                <w:lang w:eastAsia="zh-CN"/>
+                <w14:ligatures w14:val="none"/>
+              </w:rPr>
+            </w:pPr>
+            <w:r>
+              <w:rPr>
+                <w:rFonts w:ascii="Calibri" w:eastAsia="Times New Roman" w:hAnsi="Calibri" w:cs="Calibri"/>
+                <w:color w:val="000000"/>
+                <w:kern w:val="0"/>
+                <w:lang w:eastAsia="zh-CN"/>
+                <w14:ligatures w14:val="none"/>
+              </w:rPr>
+              <w:t>8100</w:t>
+            </w:r>
+          </w:p>
+        </w:tc>
+        <w:tc>
+          <w:tcPr>
+            <w:tcW w:w="1740" w:type="dxa"/>
+            <w:shd w:val="clear" w:color="auto" w:fill="auto"/>
+            <w:noWrap/>
+            <w:vAlign w:val="bottom"/>
+            <w:hideMark/>
+          </w:tcPr>
+          <w:p>
+            <w:pPr>
+              <w:spacing w:after="0" w:line="240" w:lineRule="auto"/>
+              <w:jc w:val="center"/>
+              <w:rPr>
+                <w:rFonts w:ascii="Calibri" w:eastAsia="Times New Roman" w:hAnsi="Calibri" w:cs="Calibri"/>
+                <w:color w:val="000000"/>
+                <w:kern w:val="0"/>
+                <w:lang w:eastAsia="zh-CN"/>
+                <w14:ligatures w14:val="none"/>
+              </w:rPr>
+            </w:pPr>
+            <w:r>
+              <w:rPr>
+                <w:rFonts w:ascii="Calibri" w:eastAsia="Times New Roman" w:hAnsi="Calibri" w:cs="Calibri"/>
+                <w:color w:val="000000"/>
+                <w:kern w:val="0"/>
+                <w:lang w:eastAsia="zh-CN"/>
+                <w14:ligatures w14:val="none"/>
+              </w:rPr>
+              <w:t>FLASH_APP1</w:t>
+            </w:r>
+          </w:p>
+        </w:tc>
+        <w:tc>
+          <w:tcPr>
+            <w:tcW w:w="2612" w:type="dxa"/>
+            <w:shd w:val="clear" w:color="auto" w:fill="auto"/>
+            <w:noWrap/>
+            <w:vAlign w:val="bottom"/>
+            <w:hideMark/>
+          </w:tcPr>
+          <w:p>
+            <w:pPr>
+              <w:spacing w:after="0" w:line="240" w:lineRule="auto"/>
+              <w:rPr>
+                <w:rFonts w:ascii="Calibri" w:eastAsia="Times New Roman" w:hAnsi="Calibri" w:cs="Calibri"/>
+                <w:color w:val="000000"/>
+                <w:kern w:val="0"/>
+                <w:lang w:eastAsia="zh-CN"/>
+                <w14:ligatures w14:val="none"/>
+              </w:rPr>
+            </w:pPr>
+            <w:r>
+              <w:rPr>
+                <w:rFonts w:ascii="Calibri" w:eastAsia="Times New Roman" w:hAnsi="Calibri" w:cs="Calibri"/>
+                <w:color w:val="000000"/>
+                <w:kern w:val="0"/>
+                <w:lang w:eastAsia="zh-CN"/>
+                <w14:ligatures w14:val="none"/>
+              </w:rPr>
+              <w:t>Application 1 Data</w:t>
+            </w:r>
+          </w:p>
+        </w:tc>
+      </w:tr>
+    </w:tbl>
+    <w:p/>
+    <w:p>
+      <w:r>
+        <w:t>The RP2040’s flash memory is erasable in 4kB pages (4096 Bytes), and programmable in 256 Byte sectors. The flash layout for the ADSBee 1090 uses a dual image structure in order to facilitate OTA updates. While the firmware in the APP1 partition is being updated, the firmware in the APP0 partition is running (and is the one doing the update). Each firmware partition is preceded by a 4kB header, which takes the following form.</w:t>
+      </w:r>
+    </w:p>
+    <w:p>
+      <w:pPr>
+        <w:rPr>
+          <w:b/>
+          <w:bCs/>
+        </w:rPr>
+      </w:pPr>
+      <w:r>
+        <w:rPr>
+          <w:b/>
+          <w:bCs/>
+        </w:rPr>
+        <w:t xml:space="preserve">Application </w:t>
+      </w:r>
+      <w:r>
+        <w:rPr>
+          <w:b/>
+          <w:bCs/>
+        </w:rPr>
+        <w:t>Header Version 0x0</w:t>
+      </w:r>
+    </w:p>
+    <w:tbl>
+      <w:tblPr>
+        <w:tblStyle w:val="TableGrid"/>
+        <w:tblW w:w="0" w:type="auto"/>
+        <w:tblLook w:val="04A0" w:firstRow="1" w:lastRow="0" w:firstColumn="1" w:lastColumn="0" w:noHBand="0" w:noVBand="1"/>
+      </w:tblPr>
+      <w:tblGrid>
+        <w:gridCol w:w="1615"/>
+        <w:gridCol w:w="810"/>
+        <w:gridCol w:w="1620"/>
+        <w:gridCol w:w="1890"/>
+        <w:gridCol w:w="4855"/>
+      </w:tblGrid>
+      <w:tr>
+        <w:tc>
+          <w:tcPr>
+            <w:tcW w:w="1615" w:type="dxa"/>
+          </w:tcPr>
+          <w:p>
+            <w:pPr>
+              <w:rPr>
+                <w:b/>
+                <w:bCs/>
+              </w:rPr>
+            </w:pPr>
+            <w:r>
+              <w:rPr>
+                <w:b/>
+                <w:bCs/>
+              </w:rPr>
+              <w:t>Offset from Start of Header</w:t>
+            </w:r>
+          </w:p>
+        </w:tc>
+        <w:tc>
+          <w:tcPr>
+            <w:tcW w:w="810" w:type="dxa"/>
+          </w:tcPr>
+          <w:p>
+            <w:pPr>
+              <w:rPr>
+                <w:b/>
+                <w:bCs/>
+              </w:rPr>
+            </w:pPr>
+            <w:r>
+              <w:rPr>
+                <w:b/>
+                <w:bCs/>
+              </w:rPr>
+              <w:t>Bytes</w:t>
+            </w:r>
+          </w:p>
+        </w:tc>
+        <w:tc>
+          <w:tcPr>
+            <w:tcW w:w="1620" w:type="dxa"/>
+          </w:tcPr>
+          <w:p>
+            <w:pPr>
+              <w:rPr>
+                <w:b/>
+                <w:bCs/>
+              </w:rPr>
+            </w:pPr>
+            <w:r>
+              <w:rPr>
+                <w:b/>
+                <w:bCs/>
+              </w:rPr>
+              <w:t>Type</w:t>
+            </w:r>
+          </w:p>
+        </w:tc>
+        <w:tc>
+          <w:tcPr>
+            <w:tcW w:w="1890" w:type="dxa"/>
+          </w:tcPr>
+          <w:p>
+            <w:pPr>
+              <w:rPr>
+                <w:b/>
+                <w:bCs/>
+              </w:rPr>
+            </w:pPr>
+            <w:r>
+              <w:rPr>
+                <w:b/>
+                <w:bCs/>
+              </w:rPr>
+              <w:t>Contents</w:t>
+            </w:r>
+          </w:p>
+        </w:tc>
+        <w:tc>
+          <w:tcPr>
+            <w:tcW w:w="4855" w:type="dxa"/>
+          </w:tcPr>
+          <w:p>
+            <w:pPr>
+              <w:rPr>
+                <w:b/>
+                <w:bCs/>
+              </w:rPr>
+            </w:pPr>
+            <w:r>
+              <w:rPr>
+                <w:b/>
+                <w:bCs/>
+              </w:rPr>
+              <w:t>Note</w:t>
+            </w:r>
+          </w:p>
+        </w:tc>
+      </w:tr>
+      <w:tr>
+        <w:tc>
+          <w:tcPr>
+            <w:tcW w:w="1615" w:type="dxa"/>
+          </w:tcPr>
+          <w:p>
+            <w:pPr>
+              <w:jc w:val="center"/>
+            </w:pPr>
+            <w:r>
+              <w:t>0x0</w:t>
+            </w:r>
+          </w:p>
+        </w:tc>
+        <w:tc>
+          <w:tcPr>
+            <w:tcW w:w="810" w:type="dxa"/>
+          </w:tcPr>
+          <w:p>
+            <w:pPr>
+              <w:jc w:val="center"/>
+            </w:pPr>
+            <w:r>
+              <w:t>4</w:t>
+            </w:r>
+          </w:p>
+        </w:tc>
+        <w:tc>
+          <w:tcPr>
+            <w:tcW w:w="1620" w:type="dxa"/>
+          </w:tcPr>
+          <w:p>
+            <w:pPr>
+              <w:jc w:val="center"/>
+            </w:pPr>
+            <w:r>
+              <w:t>uint32_t</w:t>
+            </w:r>
+          </w:p>
+        </w:tc>
+        <w:tc>
+          <w:tcPr>
+            <w:tcW w:w="1890" w:type="dxa"/>
+          </w:tcPr>
+          <w:p>
+            <w:pPr>
+              <w:jc w:val="center"/>
+            </w:pPr>
+            <w:r>
+              <w:t>MAGIC_WORD</w:t>
+            </w:r>
+          </w:p>
+        </w:tc>
+        <w:tc>
+          <w:tcPr>
+            <w:tcW w:w="4855" w:type="dxa"/>
+          </w:tcPr>
+          <w:p>
+            <w:r>
+              <w:t>Beginning of header magic word.</w:t>
+            </w:r>
+          </w:p>
+          <w:p>
+            <w:r>
+              <w:t>0xFFFFFFFF: No firmware image has been flashed. Do not read this sector.</w:t>
+            </w:r>
+          </w:p>
+          <w:p>
+            <w:r>
+              <w:t>0xBEEFBEEF: A header and firmware image are present and can be validated for booting.</w:t>
+            </w:r>
+          </w:p>
+        </w:tc>
+      </w:tr>
+      <w:tr>
+        <w:tc>
+          <w:tcPr>
+            <w:tcW w:w="1615" w:type="dxa"/>
+          </w:tcPr>
+          <w:p>
+            <w:pPr>
+              <w:jc w:val="center"/>
+            </w:pPr>
+            <w:r>
+              <w:t>0x4</w:t>
+            </w:r>
+          </w:p>
+        </w:tc>
+        <w:tc>
+          <w:tcPr>
+            <w:tcW w:w="810" w:type="dxa"/>
+          </w:tcPr>
+          <w:p>
+            <w:pPr>
+              <w:jc w:val="center"/>
+            </w:pPr>
+            <w:r>
+              <w:t>4</w:t>
+            </w:r>
+          </w:p>
+        </w:tc>
+        <w:tc>
+          <w:tcPr>
+            <w:tcW w:w="1620" w:type="dxa"/>
+          </w:tcPr>
+          <w:p>
+            <w:pPr>
+              <w:jc w:val="center"/>
+            </w:pPr>
+            <w:r>
+              <w:t>uint32_t</w:t>
+            </w:r>
+          </w:p>
+        </w:tc>
+        <w:tc>
+          <w:tcPr>
+            <w:tcW w:w="1890" w:type="dxa"/>
+          </w:tcPr>
+          <w:p>
+            <w:pPr>
+              <w:jc w:val="center"/>
+            </w:pPr>
+            <w:r>
+              <w:t>HEADER_VERSION</w:t>
+            </w:r>
+          </w:p>
+        </w:tc>
+        <w:tc>
+          <w:tcPr>
+            <w:tcW w:w="4855" w:type="dxa"/>
+          </w:tcPr>
+          <w:p>
+            <w:r>
+              <w:t>Header version number.</w:t>
+            </w:r>
+          </w:p>
+        </w:tc>
+      </w:tr>
+      <w:tr>
+        <w:tc>
+          <w:tcPr>
+            <w:tcW w:w="1615" w:type="dxa"/>
+          </w:tcPr>
+          <w:p>
+            <w:pPr>
+              <w:jc w:val="center"/>
+            </w:pPr>
+            <w:r>
+              <w:t>0x8</w:t>
+            </w:r>
+          </w:p>
+        </w:tc>
+        <w:tc>
+          <w:tcPr>
+            <w:tcW w:w="810" w:type="dxa"/>
+          </w:tcPr>
+          <w:p>
+            <w:pPr>
+              <w:jc w:val="center"/>
+            </w:pPr>
+            <w:r>
+              <w:t>4</w:t>
+            </w:r>
+          </w:p>
+        </w:tc>
+        <w:tc>
+          <w:tcPr>
+            <w:tcW w:w="1620" w:type="dxa"/>
+          </w:tcPr>
+          <w:p>
+            <w:pPr>
+              <w:jc w:val="center"/>
+            </w:pPr>
+            <w:r>
+              <w:t>uint32_t</w:t>
+            </w:r>
+          </w:p>
+        </w:tc>
+        <w:tc>
+          <w:tcPr>
+            <w:tcW w:w="1890" w:type="dxa"/>
+          </w:tcPr>
+          <w:p>
+            <w:pPr>
+              <w:jc w:val="center"/>
+            </w:pPr>
+            <w:r>
+              <w:t>LEN_BYTES</w:t>
+            </w:r>
+          </w:p>
+        </w:tc>
+        <w:tc>
+          <w:tcPr>
+            <w:tcW w:w="4855" w:type="dxa"/>
+          </w:tcPr>
+          <w:p>
+            <w:r>
+              <w:t>Length of application data, in bytes.</w:t>
+            </w:r>
+          </w:p>
+        </w:tc>
+      </w:tr>
+      <w:tr>
+        <w:tc>
+          <w:tcPr>
+            <w:tcW w:w="1615" w:type="dxa"/>
+          </w:tcPr>
+          <w:p>
+            <w:pPr>
+              <w:jc w:val="center"/>
+            </w:pPr>
+            <w:r>
+              <w:t>0xB</w:t>
+            </w:r>
+          </w:p>
+        </w:tc>
+        <w:tc>
+          <w:tcPr>
+            <w:tcW w:w="810" w:type="dxa"/>
+          </w:tcPr>
+          <w:p>
+            <w:pPr>
+              <w:jc w:val="center"/>
+            </w:pPr>
+            <w:r>
+              <w:t>4</w:t>
+            </w:r>
+          </w:p>
+        </w:tc>
+        <w:tc>
+          <w:tcPr>
+            <w:tcW w:w="1620" w:type="dxa"/>
+          </w:tcPr>
+          <w:p>
+            <w:pPr>
+              <w:jc w:val="center"/>
+            </w:pPr>
+            <w:r>
+              <w:t>uint32_t</w:t>
+            </w:r>
+          </w:p>
+        </w:tc>
+        <w:tc>
+          <w:tcPr>
+            <w:tcW w:w="1890" w:type="dxa"/>
+          </w:tcPr>
+          <w:p>
+            <w:pPr>
+              <w:jc w:val="center"/>
+            </w:pPr>
+            <w:r>
+              <w:t>CRC</w:t>
+            </w:r>
+          </w:p>
+        </w:tc>
+        <w:tc>
+          <w:tcPr>
+            <w:tcW w:w="4855" w:type="dxa"/>
+          </w:tcPr>
+          <w:p>
+            <w:r>
+              <w:t>CRC32 of application data.</w:t>
+            </w:r>
+          </w:p>
+        </w:tc>
+      </w:tr>
+      <w:tr>
+        <w:tc>
+          <w:tcPr>
+            <w:tcW w:w="1615" w:type="dxa"/>
+          </w:tcPr>
+          <w:p>
+            <w:pPr>
+              <w:jc w:val="center"/>
+            </w:pPr>
+            <w:r>
+              <w:t>0xD</w:t>
+            </w:r>
+          </w:p>
+        </w:tc>
+        <w:tc>
+          <w:tcPr>
+            <w:tcW w:w="810" w:type="dxa"/>
+          </w:tcPr>
+          <w:p>
+            <w:pPr>
+              <w:jc w:val="center"/>
+            </w:pPr>
+            <w:r>
+              <w:t>4</w:t>
+            </w:r>
+          </w:p>
+        </w:tc>
+        <w:tc>
+          <w:tcPr>
+            <w:tcW w:w="1620" w:type="dxa"/>
+          </w:tcPr>
+          <w:p>
+            <w:pPr>
+              <w:jc w:val="center"/>
+            </w:pPr>
+            <w:r>
+              <w:t>uint32_t</w:t>
+            </w:r>
+          </w:p>
+        </w:tc>
+        <w:tc>
+          <w:tcPr>
+            <w:tcW w:w="1890" w:type="dxa"/>
+          </w:tcPr>
+          <w:p>
+            <w:pPr>
+              <w:jc w:val="center"/>
+            </w:pPr>
+            <w:r>
+              <w:t>STATUS</w:t>
+            </w:r>
+          </w:p>
+        </w:tc>
+        <w:tc>
+          <w:tcPr>
+            <w:tcW w:w="4855" w:type="dxa"/>
+          </w:tcPr>
+          <w:p>
+            <w:r>
+              <w:t>0xFFFFFFFF: Freshly flashed firmware.</w:t>
+            </w:r>
+          </w:p>
+          <w:p>
+            <w:r>
+              <w:t>0xDEADFFFF: Usable, but try the other image first.</w:t>
+            </w:r>
+          </w:p>
+          <w:p>
+            <w:r>
+              <w:t>0xDEADDEAD: Do not use this firmware image.</w:t>
+            </w:r>
+          </w:p>
+        </w:tc>
+      </w:tr>
+    </w:tbl>
+    <w:p/>
+    <w:p>
+      <w:pPr>
+        <w:pStyle w:val="Heading2"/>
+        <w:numPr>
+          <w:ilvl w:val="1"/>
+          <w:numId w:val="19"/>
+        </w:numPr>
+      </w:pPr>
+      <w:r>
+        <w:t>Bootloader</w:t>
+      </w:r>
+    </w:p>
+    <w:p>
+      <w:r>
+        <w:t xml:space="preserve">The bootloader </w:t>
+      </w:r>
+      <w:r>
+        <w:t xml:space="preserve">checks </w:t>
+      </w:r>
+      <w:r>
+        <w:t xml:space="preserve">which firmware image(s) are </w:t>
+      </w:r>
+      <w:r>
+        <w:t>valid and bootable by computing a CRC32 across each available firmware image, and then booting to the best available option.</w:t>
+      </w:r>
+    </w:p>
+    <w:p>
+      <w:r>
+        <w:t>The bootloader uses the MAGIC_WORD field of each application header to check whether the firmware image and header have been flashed, or if the partition is blank. Headers starting with 0xBEEFBEEF indicate that a firmware image and header have been flashed to the partition, while headers starting with 0xFFFFFFFFFFFF indicate that the partition is empty and should not be validated.</w:t>
+      </w:r>
+    </w:p>
+    <w:p>
+      <w:r>
+        <w:t>Each header includes a STATUS word that can be used to indicate its boot priority. By default, freshly flashed firmware images come with a STATUS word of 0xFFFFFFFF, indicating that it is the newest firmware image. When a firmware image is used to flash a new image onto the complementary firmware partition, it marks itself as stale by setting its own STATUS word to 0xDEADFFFFFF. This indicates to the bootloader that this firmware image is still valid and bootable, but the other image (with STATUS word 0xFFFFFFFF) should be preferred during boot.</w:t>
+      </w:r>
+    </w:p>
+    <w:p>
+      <w:r>
+        <w:t>A firmware upgrade can be rolled back by marking the new firmware image (the one to be rolled back) with a status word of 0xDEADDEAD. The bootloader will refuse to boot a firmware with a STATUS word of 0xDEADDEAD, and will boot the previous firmware version (with STATUS word 0xDEADFFFF) instead.</w:t>
+      </w:r>
+    </w:p>
+    <w:p>
+      <w:pPr>
+        <w:pStyle w:val="Heading2"/>
+        <w:numPr>
+          <w:ilvl w:val="1"/>
+          <w:numId w:val="19"/>
+        </w:numPr>
+      </w:pPr>
+      <w:r>
+        <w:t>OTA Update</w:t>
+      </w:r>
+      <w:r>
+        <w:t>s</w:t>
+      </w:r>
+    </w:p>
+    <w:p>
+      <w:r>
+        <w:t>Over The Air (OTA) updates provide an alternative to USB DFU updates, allowing the ADSBee 1090 to be updated via one of its console interfaces without the need to access the BOOT button or exposed test point in order to put the device into USB DFU mode as a mass storage device.</w:t>
+      </w:r>
+    </w:p>
+    <w:p>
+      <w:r>
+        <w:t>NOTE: If you have physical access to the ADSBee 1090, a USB DFU operation is usually faster and simpler than an OTA update. OTA updates are intended for embedded applications or receiver installations where the ADSBee 1090 needs to have its firmware upgraded remotely.</w:t>
+      </w:r>
+    </w:p>
+    <w:p>
+      <w:pPr>
+        <w:pStyle w:val="Heading3"/>
+        <w:numPr>
+          <w:ilvl w:val="2"/>
+          <w:numId w:val="19"/>
+        </w:numPr>
+      </w:pPr>
+      <w:r>
+        <w:t>.ota File Structure</w:t>
+      </w:r>
+    </w:p>
+    <w:p>
+      <w:r>
+        <w:t>OTA updates are conducted by sending the binary contents of a .ota file over the serial console, either directly on the USB CONSOLE interface or via the network console interface.</w:t>
+      </w:r>
+    </w:p>
+    <w:p>
+      <w:r>
+        <w:t>.ota</w:t>
+      </w:r>
+      <w:r>
+        <w:t xml:space="preserve"> File Structure</w:t>
+      </w:r>
+    </w:p>
+    <w:tbl>
+      <w:tblPr>
+        <w:tblStyle w:val="TableGrid"/>
+        <w:tblW w:w="0" w:type="auto"/>
+        <w:tblLook w:val="04A0" w:firstRow="1" w:lastRow="0" w:firstColumn="1" w:lastColumn="0" w:noHBand="0" w:noVBand="1"/>
+      </w:tblPr>
+      <w:tblGrid>
+        <w:gridCol w:w="3596"/>
+        <w:gridCol w:w="3597"/>
+        <w:gridCol w:w="3597"/>
+      </w:tblGrid>
+      <w:tr>
+        <w:tc>
+          <w:tcPr>
+            <w:tcW w:w="3596" w:type="dxa"/>
+          </w:tcPr>
+          <w:p>
+            <w:pPr>
+              <w:rPr>
+                <w:b/>
+                <w:bCs/>
+              </w:rPr>
+            </w:pPr>
+            <w:r>
+              <w:rPr>
+                <w:b/>
+                <w:bCs/>
+              </w:rPr>
+              <w:t>Section</w:t>
+            </w:r>
+          </w:p>
+        </w:tc>
+        <w:tc>
+          <w:tcPr>
+            <w:tcW w:w="3597" w:type="dxa"/>
+          </w:tcPr>
+          <w:p>
+            <w:pPr>
+              <w:rPr>
+                <w:b/>
+                <w:bCs/>
+              </w:rPr>
+            </w:pPr>
+            <w:r>
+              <w:rPr>
+                <w:b/>
+                <w:bCs/>
+              </w:rPr>
+              <w:t>Length</w:t>
+            </w:r>
+          </w:p>
+        </w:tc>
+        <w:tc>
+          <w:tcPr>
+            <w:tcW w:w="3597" w:type="dxa"/>
+          </w:tcPr>
+          <w:p>
+            <w:pPr>
+              <w:rPr>
+                <w:b/>
+                <w:bCs/>
+              </w:rPr>
+            </w:pPr>
+            <w:r>
+              <w:rPr>
+                <w:b/>
+                <w:bCs/>
+              </w:rPr>
+              <w:t>Description</w:t>
+            </w:r>
+          </w:p>
+        </w:tc>
+      </w:tr>
+      <w:tr>
+        <w:tc>
+          <w:tcPr>
+            <w:tcW w:w="3596" w:type="dxa"/>
+          </w:tcPr>
+          <w:p>
+            <w:pPr>
+              <w:jc w:val="center"/>
+            </w:pPr>
+            <w:r>
+              <w:t>HEADER</w:t>
+            </w:r>
+          </w:p>
+        </w:tc>
+        <w:tc>
+          <w:tcPr>
+            <w:tcW w:w="3597" w:type="dxa"/>
+          </w:tcPr>
+          <w:p>
+            <w:pPr>
+              <w:jc w:val="center"/>
+            </w:pPr>
+            <w:r>
+              <w:t>20 Bytes (Version 0x0)</w:t>
+            </w:r>
+          </w:p>
+        </w:tc>
+        <w:tc>
+          <w:tcPr>
+            <w:tcW w:w="3597" w:type="dxa"/>
+          </w:tcPr>
+          <w:p>
+            <w:r>
+              <w:t>Contains</w:t>
+            </w:r>
+            <w:r>
+              <w:t xml:space="preserve"> application header information as described in the Application Header Version 0x0 table.</w:t>
+            </w:r>
+          </w:p>
+        </w:tc>
+      </w:tr>
+      <w:tr>
+        <w:tc>
+          <w:tcPr>
+            <w:tcW w:w="3596" w:type="dxa"/>
+          </w:tcPr>
+          <w:p>
+            <w:pPr>
+              <w:jc w:val="center"/>
+            </w:pPr>
+            <w:r>
+              <w:t>APPLICATION</w:t>
+            </w:r>
+          </w:p>
+        </w:tc>
+        <w:tc>
+          <w:tcPr>
+            <w:tcW w:w="3597" w:type="dxa"/>
+          </w:tcPr>
+          <w:p>
+            <w:pPr>
+              <w:jc w:val="center"/>
+            </w:pPr>
+            <w:r>
+              <w:t>LEN Bytes</w:t>
+            </w:r>
+          </w:p>
+        </w:tc>
+        <w:tc>
+          <w:tcPr>
+            <w:tcW w:w="3597" w:type="dxa"/>
+          </w:tcPr>
+          <w:p>
+            <w:r>
+              <w:t xml:space="preserve">Binary </w:t>
+            </w:r>
+            <w:r>
+              <w:t>application data. LEN is the length of the application binary as described in the HEADER section.</w:t>
+            </w:r>
+          </w:p>
+        </w:tc>
+      </w:tr>
+    </w:tbl>
+    <w:p>
+      <w:pPr>
+        <w:pStyle w:val="Heading3"/>
+      </w:pPr>
+    </w:p>
+    <w:p>
+      <w:pPr>
+        <w:rPr>
+          <w:rFonts w:ascii="Poppins" w:eastAsiaTheme="majorEastAsia" w:hAnsi="Poppins" w:cstheme="majorBidi"/>
+          <w:color w:val="00AD4D"/>
+          <w:sz w:val="24"/>
+          <w:szCs w:val="24"/>
+        </w:rPr>
+      </w:pPr>
+      <w:r>
+        <w:br w:type="page"/>
+      </w:r>
+    </w:p>
+    <w:p>
+      <w:pPr>
+        <w:pStyle w:val="Heading3"/>
+        <w:numPr>
+          <w:ilvl w:val="2"/>
+          <w:numId w:val="19"/>
+        </w:numPr>
+        <w:rPr>
+          <w:rFonts w:ascii="Poppins SemiBold" w:hAnsi="Poppins SemiBold"/>
+          <w:sz w:val="32"/>
+          <w:szCs w:val="32"/>
+        </w:rPr>
+      </w:pPr>
+      <w:r>
+        <w:lastRenderedPageBreak/>
+        <w:t>OTA Update Sequence</w:t>
+      </w:r>
+    </w:p>
+    <w:tbl>
+      <w:tblPr>
+        <w:tblStyle w:val="TableGrid"/>
+        <w:tblW w:w="0" w:type="auto"/>
+        <w:tblLook w:val="04A0" w:firstRow="1" w:lastRow="0" w:firstColumn="1" w:lastColumn="0" w:noHBand="0" w:noVBand="1"/>
+      </w:tblPr>
+      <w:tblGrid>
+        <w:gridCol w:w="2065"/>
+        <w:gridCol w:w="2880"/>
+        <w:gridCol w:w="5845"/>
+      </w:tblGrid>
+      <w:tr>
+        <w:tc>
+          <w:tcPr>
+            <w:tcW w:w="2065" w:type="dxa"/>
+          </w:tcPr>
+          <w:p>
+            <w:pPr>
+              <w:rPr>
+                <w:b/>
+                <w:bCs/>
+              </w:rPr>
+            </w:pPr>
+            <w:r>
+              <w:rPr>
+                <w:b/>
+                <w:bCs/>
+              </w:rPr>
+              <w:t>Direction</w:t>
+            </w:r>
+          </w:p>
+        </w:tc>
+        <w:tc>
+          <w:tcPr>
+            <w:tcW w:w="2880" w:type="dxa"/>
+          </w:tcPr>
+          <w:p>
+            <w:pPr>
+              <w:rPr>
+                <w:b/>
+                <w:bCs/>
+              </w:rPr>
+            </w:pPr>
+            <w:r>
+              <w:rPr>
+                <w:b/>
+                <w:bCs/>
+              </w:rPr>
+              <w:t>Text</w:t>
+            </w:r>
+          </w:p>
+        </w:tc>
+        <w:tc>
+          <w:tcPr>
+            <w:tcW w:w="5845" w:type="dxa"/>
+          </w:tcPr>
+          <w:p>
+            <w:pPr>
+              <w:rPr>
+                <w:b/>
+                <w:bCs/>
+              </w:rPr>
+            </w:pPr>
+            <w:r>
+              <w:rPr>
+                <w:b/>
+                <w:bCs/>
+              </w:rPr>
+              <w:t>Note</w:t>
+            </w:r>
+          </w:p>
+        </w:tc>
+      </w:tr>
+      <w:tr>
+        <w:tc>
+          <w:tcPr>
+            <w:tcW w:w="2065" w:type="dxa"/>
+          </w:tcPr>
+          <w:p>
+            <w:pPr>
+              <w:jc w:val="center"/>
+            </w:pPr>
+            <w:r>
+              <w:t>Send To Console</w:t>
+            </w:r>
+          </w:p>
+        </w:tc>
+        <w:tc>
+          <w:tcPr>
+            <w:tcW w:w="2880" w:type="dxa"/>
+          </w:tcPr>
+          <w:p>
+            <w:pPr>
+              <w:jc w:val="center"/>
+            </w:pPr>
+            <w:r>
+              <w:t>AT+OTA=BEGIN\r\n</w:t>
+            </w:r>
+          </w:p>
+        </w:tc>
+        <w:tc>
+          <w:tcPr>
+            <w:tcW w:w="5845" w:type="dxa"/>
+          </w:tcPr>
+          <w:p>
+            <w:r>
+              <w:t>Begins erasing the complementary application flash sector and enables the sending of DATA blocks containing raw binary.</w:t>
+            </w:r>
+          </w:p>
+        </w:tc>
+      </w:tr>
+      <w:tr>
+        <w:tc>
+          <w:tcPr>
+            <w:tcW w:w="2065" w:type="dxa"/>
+          </w:tcPr>
+          <w:p>
+            <w:pPr>
+              <w:jc w:val="center"/>
+            </w:pPr>
+            <w:r>
+              <w:t>Console Reply</w:t>
+            </w:r>
+          </w:p>
+        </w:tc>
+        <w:tc>
+          <w:tcPr>
+            <w:tcW w:w="2880" w:type="dxa"/>
+          </w:tcPr>
+          <w:p>
+            <w:pPr>
+              <w:jc w:val="center"/>
+            </w:pPr>
+            <w:r>
+              <w:t>OK\r\n</w:t>
+            </w:r>
+          </w:p>
+        </w:tc>
+        <w:tc>
+          <w:tcPr>
+            <w:tcW w:w="5845" w:type="dxa"/>
+          </w:tcPr>
+          <w:p>
+            <w:r>
+              <w:t>When an “OK’ is received, it indicates that the complementary application flash sector (including header) have been erased and are prepared to receive an OTA update.</w:t>
+            </w:r>
+          </w:p>
+          <w:p/>
+          <w:p>
+            <w:r>
+              <w:t>ERROR reply indicates that something went wrong and the OTA process should be aborted.</w:t>
+            </w:r>
+          </w:p>
+        </w:tc>
+      </w:tr>
+      <w:tr>
+        <w:tc>
+          <w:tcPr>
+            <w:tcW w:w="2065" w:type="dxa"/>
+          </w:tcPr>
+          <w:p>
+            <w:pPr>
+              <w:jc w:val="center"/>
+            </w:pPr>
+            <w:r>
+              <w:t>Send to Console</w:t>
+            </w:r>
+          </w:p>
+        </w:tc>
+        <w:tc>
+          <w:tcPr>
+            <w:tcW w:w="2880" w:type="dxa"/>
+          </w:tcPr>
+          <w:p>
+            <w:pPr>
+              <w:jc w:val="center"/>
+            </w:pPr>
+            <w:r>
+              <w:t>DATA=AAAALLLL</w:t>
+            </w:r>
+            <w:r>
+              <w:t>ECCCC</w:t>
+            </w:r>
+            <w:r>
+              <w:t>XXXX…</w:t>
+            </w:r>
+          </w:p>
+        </w:tc>
+        <w:tc>
+          <w:tcPr>
+            <w:tcW w:w="5845" w:type="dxa"/>
+          </w:tcPr>
+          <w:p>
+            <w:r>
+              <w:t>The “DATA=” ASCII prefix indicates that the characters following the “=” sign are in raw binary (not human readable ASCII characters)</w:t>
+            </w:r>
+            <w:r>
+              <w:t>.</w:t>
+            </w:r>
+          </w:p>
+          <w:p/>
+          <w:p>
+            <w:r>
+              <w:t>AAAA: uint32_t indicating the address offset from the start of the application header sector where the appended data should be written.</w:t>
+            </w:r>
+          </w:p>
+          <w:p>
+            <w:r>
+              <w:t>LLLL: uint32_t indicating the number of raw binary Bytes following the address uint32_t.</w:t>
+            </w:r>
+          </w:p>
+          <w:p>
+            <w:r>
+              <w:t>E: Indicates whether a CRC32 checksum will be included. 0x01 if using a checksum for the sector, 0x00 if no checksum is included.</w:t>
+            </w:r>
+          </w:p>
+          <w:p>
+            <w:r>
+              <w:t>CCCC: CRC32 checksum of the binary data (X’s) in this data block only. 0x00000000 when not in use.</w:t>
+            </w:r>
+          </w:p>
+          <w:p>
+            <w:r>
+              <w:t>XXXX….: Raw binary bytes. Console will read raw binary data until it receives LLLL bytes or reaches a timeout value.</w:t>
+            </w:r>
+          </w:p>
+        </w:tc>
+      </w:tr>
+      <w:tr>
+        <w:tc>
+          <w:tcPr>
+            <w:tcW w:w="2065" w:type="dxa"/>
+          </w:tcPr>
+          <w:p>
+            <w:pPr>
+              <w:jc w:val="center"/>
+            </w:pPr>
+            <w:r>
+              <w:t>Console Reply</w:t>
+            </w:r>
+          </w:p>
+        </w:tc>
+        <w:tc>
+          <w:tcPr>
+            <w:tcW w:w="2880" w:type="dxa"/>
+          </w:tcPr>
+          <w:p>
+            <w:pPr>
+              <w:jc w:val="center"/>
+            </w:pPr>
+            <w:r>
+              <w:t>Flashed &lt;length&gt; Bytes at offset 0x&lt;addr&gt;.\r\n</w:t>
+            </w:r>
+          </w:p>
+          <w:p>
+            <w:pPr>
+              <w:jc w:val="center"/>
+            </w:pPr>
+            <w:r>
+              <w:t>OK\r\n</w:t>
+            </w:r>
+          </w:p>
+        </w:tc>
+        <w:tc>
+          <w:tcPr>
+            <w:tcW w:w="5845" w:type="dxa"/>
+          </w:tcPr>
+          <w:p>
+            <w:r>
+              <w:t>Human-readable status message indicating the number of Bytes and the location they were flashed to.</w:t>
+            </w:r>
+          </w:p>
+          <w:p>
+            <w:r>
+              <w:t>OK indicates that the next data block can be sent.</w:t>
+            </w:r>
+          </w:p>
+          <w:p/>
+          <w:p>
+            <w:r>
+              <w:t>ERROR reply indicates that something went wrong and the OTA process should be aborted.</w:t>
+            </w:r>
+            <w:r>
+              <w:t xml:space="preserve"> Future firmware versions may support the ability to erase targeted firmware sectors in order to allow </w:t>
+            </w:r>
+            <w:r>
+              <w:t>flashing of individual sectors to be retried in case they get corrupted.</w:t>
+            </w:r>
+          </w:p>
+        </w:tc>
+      </w:tr>
+      <w:tr>
+        <w:tc>
+          <w:tcPr>
+            <w:tcW w:w="2065" w:type="dxa"/>
+          </w:tcPr>
+          <w:p>
+            <w:pPr>
+              <w:jc w:val="center"/>
+            </w:pPr>
+            <w:r>
+              <w:t>Send to Console</w:t>
+            </w:r>
+          </w:p>
+        </w:tc>
+        <w:tc>
+          <w:tcPr>
+            <w:tcW w:w="2880" w:type="dxa"/>
+          </w:tcPr>
+          <w:p>
+            <w:pPr>
+              <w:jc w:val="center"/>
+            </w:pPr>
+            <w:r>
+              <w:t>…</w:t>
+            </w:r>
+          </w:p>
+        </w:tc>
+        <w:tc>
+          <w:tcPr>
+            <w:tcW w:w="5845" w:type="dxa"/>
+          </w:tcPr>
+          <w:p>
+            <w:r>
+              <w:t>Repeat DATA block.</w:t>
+            </w:r>
+          </w:p>
+        </w:tc>
+      </w:tr>
+      <w:tr>
+        <w:tc>
+          <w:tcPr>
+            <w:tcW w:w="2065" w:type="dxa"/>
+          </w:tcPr>
+          <w:p>
+            <w:pPr>
+              <w:jc w:val="center"/>
+            </w:pPr>
+            <w:r>
+              <w:t>Console Reply</w:t>
+            </w:r>
+          </w:p>
+        </w:tc>
+        <w:tc>
+          <w:tcPr>
+            <w:tcW w:w="2880" w:type="dxa"/>
+          </w:tcPr>
+          <w:p>
+            <w:pPr>
+              <w:jc w:val="center"/>
+            </w:pPr>
+            <w:r>
+              <w:t>…</w:t>
+            </w:r>
+          </w:p>
+        </w:tc>
+        <w:tc>
+          <w:tcPr>
+            <w:tcW w:w="5845" w:type="dxa"/>
+          </w:tcPr>
+          <w:p>
+            <w:r>
+              <w:t>Repeat DATA reply.</w:t>
+            </w:r>
+          </w:p>
+        </w:tc>
+      </w:tr>
+      <w:tr>
+        <w:tc>
+          <w:tcPr>
+            <w:tcW w:w="2065" w:type="dxa"/>
+          </w:tcPr>
+          <w:p>
+            <w:pPr>
+              <w:jc w:val="center"/>
+            </w:pPr>
+            <w:r>
+              <w:t>Send to Console</w:t>
+            </w:r>
+          </w:p>
+        </w:tc>
+        <w:tc>
+          <w:tcPr>
+            <w:tcW w:w="2880" w:type="dxa"/>
+          </w:tcPr>
+          <w:p>
+            <w:pPr>
+              <w:jc w:val="center"/>
+            </w:pPr>
+            <w:r>
+              <w:t>AT+OTA=COMPLETE\r\n</w:t>
+            </w:r>
+          </w:p>
+        </w:tc>
+        <w:tc>
+          <w:tcPr>
+            <w:tcW w:w="5845" w:type="dxa"/>
+          </w:tcPr>
+          <w:p>
+            <w:r>
+              <w:t>Indicates that the OTA flashing process is complete.</w:t>
+            </w:r>
+          </w:p>
+        </w:tc>
+      </w:tr>
+      <w:tr>
+        <w:tc>
+          <w:tcPr>
+            <w:tcW w:w="2065" w:type="dxa"/>
+          </w:tcPr>
+          <w:p>
+            <w:pPr>
+              <w:jc w:val="center"/>
+            </w:pPr>
+            <w:r>
+              <w:t>Console Reply</w:t>
+            </w:r>
+          </w:p>
+        </w:tc>
+        <w:tc>
+          <w:tcPr>
+            <w:tcW w:w="2880" w:type="dxa"/>
+          </w:tcPr>
+          <w:p>
+            <w:pPr>
+              <w:jc w:val="center"/>
+            </w:pPr>
+            <w:r>
+              <w:t>Validating application image in partition n.\r\n</w:t>
+            </w:r>
+          </w:p>
+          <w:p>
+            <w:pPr>
+              <w:jc w:val="center"/>
+            </w:pPr>
+            <w:r>
+              <w:t>Calculated CRC: 0x</w:t>
+            </w:r>
+            <w:r>
+              <w:t>NNNNNNNN\r\n</w:t>
+            </w:r>
+          </w:p>
+          <w:p>
+            <w:pPr>
+              <w:jc w:val="center"/>
+            </w:pPr>
+            <w:r>
+              <w:t>Header CRC: 0xNNNNNNNN\r\n</w:t>
+            </w:r>
+          </w:p>
+          <w:p>
+            <w:pPr>
+              <w:jc w:val="center"/>
+            </w:pPr>
+            <w:r>
+              <w:t>OK\r\n</w:t>
+            </w:r>
+          </w:p>
+        </w:tc>
+        <w:tc>
+          <w:tcPr>
+            <w:tcW w:w="5845" w:type="dxa"/>
+          </w:tcPr>
+          <w:p>
+            <w:r>
+              <w:t>Displays the results of the OTA CRC validation.</w:t>
+            </w:r>
+          </w:p>
+          <w:p/>
+          <w:p>
+            <w:r>
+              <w:t>OK indicates that the validation is successful. The current firmware image will be marked as stale using its STATUS word in the application header, and the new firmware image will be used upon next boot.</w:t>
+            </w:r>
+          </w:p>
+        </w:tc>
+      </w:tr>
+      <w:tr>
+        <w:tc>
+          <w:tcPr>
+            <w:tcW w:w="2065" w:type="dxa"/>
+          </w:tcPr>
+          <w:p>
+            <w:pPr>
+              <w:jc w:val="center"/>
+            </w:pPr>
+            <w:r>
+              <w:t>Send to Console</w:t>
+            </w:r>
+          </w:p>
+        </w:tc>
+        <w:tc>
+          <w:tcPr>
+            <w:tcW w:w="2880" w:type="dxa"/>
+          </w:tcPr>
+          <w:p>
+            <w:pPr>
+              <w:jc w:val="center"/>
+            </w:pPr>
+            <w:r>
+              <w:t>AT+REBOOT\r\n</w:t>
+            </w:r>
+          </w:p>
+        </w:tc>
+        <w:tc>
+          <w:tcPr>
+            <w:tcW w:w="5845" w:type="dxa"/>
+          </w:tcPr>
+          <w:p>
+            <w:r>
+              <w:t>Optional, forces a boot into the new firmware immediately. Note that it may take around a minute to get to a stable console interface again, as the ESP32 firmware will be automatically upgraded.</w:t>
+            </w:r>
+          </w:p>
+        </w:tc>
+      </w:tr>
+    </w:tbl>
+    <w:p>
+      <w:pPr>
+        <w:rPr>
+          <w:rFonts w:ascii="Poppins SemiBold" w:hAnsi="Poppins SemiBold"/>
+          <w:sz w:val="32"/>
+          <w:szCs w:val="32"/>
+        </w:rPr>
+      </w:pPr>
+      <w:r>
+        <w:br w:type="page"/>
+      </w:r>
+    </w:p>
+    <w:p>
+      <w:pPr>
+        <w:pStyle w:val="Heading1"/>
+        <w:numPr>
+          <w:ilvl w:val="0"/>
+          <w:numId w:val="19"/>
+        </w:numPr>
+      </w:pPr>
+      <w:r>
+        <w:lastRenderedPageBreak/>
+        <w:t>Inter-Processor SPI Communication</w:t>
+      </w:r>
+    </w:p>
+    <w:p>
+      <w:pPr>
+        <w:pStyle w:val="Heading2"/>
+        <w:numPr>
+          <w:ilvl w:val="1"/>
+          <w:numId w:val="19"/>
+        </w:numPr>
+      </w:pPr>
+      <w:r>
+        <w:t>SPI Packet Definitions</w:t>
+      </w:r>
+    </w:p>
+    <w:p>
+      <w:r>
+        <w:t>This section details raw packet definitions as can be observed on the SPI bus between the ESP32 and RP2040.</w:t>
+      </w:r>
+    </w:p>
+    <w:p>
+      <w:r>
         <w:t xml:space="preserve">Inter-processor SPI communication is done with maximum transfer lengths of </w:t>
       </w:r>
       <w:r>
         <w:t>4096</w:t>
       </w:r>
       <w:r>
-        <w:t xml:space="preserve"> Bytes. Transfers of large objects like the </w:t>
-      </w:r>
-      <w:proofErr w:type="gramStart"/>
-      <w:r>
-        <w:t>Settings</w:t>
-      </w:r>
-      <w:proofErr w:type="gramEnd"/>
-      <w:r>
-        <w:t xml:space="preserve"> struct (up to 8kB) </w:t>
+        <w:t xml:space="preserve"> Bytes. Transfers of large objects like the Settings struct (up to 8kB) </w:t>
       </w:r>
       <w:r>
         <w:t>are automatically split into multiple smaller transfers.</w:t>
@@ -284,13 +2494,8 @@
               <w:jc w:val="center"/>
             </w:pPr>
             <w:r>
-              <w:t>(n-1</w:t>
-            </w:r>
-            <w:proofErr w:type="gramStart"/>
-            <w:r>
-              <w:t>):n</w:t>
-            </w:r>
-            <w:proofErr w:type="gramEnd"/>
+              <w:t>(n-1):n</w:t>
+            </w:r>
           </w:p>
         </w:tc>
       </w:tr>
@@ -332,11 +2537,9 @@
             <w:pPr>
               <w:jc w:val="center"/>
             </w:pPr>
-            <w:proofErr w:type="spellStart"/>
             <w:r>
               <w:t>kWriteToSlave</w:t>
             </w:r>
-            <w:proofErr w:type="spellEnd"/>
           </w:p>
         </w:tc>
         <w:tc>
@@ -669,11 +2872,9 @@
             </w:r>
           </w:p>
           <w:p>
-            <w:proofErr w:type="spellStart"/>
             <w:r>
               <w:t>kReadFromSlave</w:t>
             </w:r>
-            <w:proofErr w:type="spellEnd"/>
           </w:p>
         </w:tc>
         <w:tc>
@@ -877,13 +3078,8 @@
           </w:tcPr>
           <w:p>
             <w:r>
-              <w:t>(n-1</w:t>
-            </w:r>
-            <w:proofErr w:type="gramStart"/>
-            <w:r>
-              <w:t>):n</w:t>
-            </w:r>
-            <w:proofErr w:type="gramEnd"/>
+              <w:t>(n-1):n</w:t>
+            </w:r>
           </w:p>
         </w:tc>
       </w:tr>
@@ -958,11 +3154,9 @@
             </w:r>
           </w:p>
           <w:p>
-            <w:proofErr w:type="spellStart"/>
             <w:r>
               <w:t>kReadFromSlave</w:t>
             </w:r>
-            <w:proofErr w:type="spellEnd"/>
           </w:p>
         </w:tc>
         <w:tc>
@@ -1019,15 +3213,7 @@
     </w:p>
     <w:p>
       <w:r>
-        <w:t xml:space="preserve">The ESP32 writes to and reads from the RP2040 in order to request settings data (only the RP2040 has access to EEPROM), and to pass along data received from its network connection (e.g. network console commands, firmware updates, </w:t>
-      </w:r>
-      <w:proofErr w:type="spellStart"/>
-      <w:r>
-        <w:t>etc</w:t>
-      </w:r>
-      <w:proofErr w:type="spellEnd"/>
-      <w:r>
-        <w:t>).</w:t>
+        <w:t>The ESP32 writes to and reads from the RP2040 in order to request settings data (only the RP2040 has access to EEPROM), and to pass along data received from its network connection (e.g. network console commands, firmware updates, etc).</w:t>
       </w:r>
     </w:p>
     <w:p>
@@ -1180,13 +3366,8 @@
           </w:tcPr>
           <w:p>
             <w:r>
-              <w:t>(n-1</w:t>
-            </w:r>
-            <w:proofErr w:type="gramStart"/>
-            <w:r>
-              <w:t>):n</w:t>
-            </w:r>
-            <w:proofErr w:type="gramEnd"/>
+              <w:t>(n-1):n</w:t>
+            </w:r>
           </w:p>
         </w:tc>
       </w:tr>
@@ -1279,11 +3460,9 @@
             </w:r>
           </w:p>
           <w:p>
-            <w:proofErr w:type="spellStart"/>
             <w:r>
               <w:t>kWriteToMaster</w:t>
             </w:r>
-            <w:proofErr w:type="spellEnd"/>
           </w:p>
         </w:tc>
         <w:tc>
@@ -1542,13 +3721,8 @@
           </w:tcPr>
           <w:p>
             <w:r>
-              <w:t>(n-1</w:t>
-            </w:r>
-            <w:proofErr w:type="gramStart"/>
-            <w:r>
-              <w:t>):n</w:t>
-            </w:r>
-            <w:proofErr w:type="gramEnd"/>
+              <w:t>(n-1):n</w:t>
+            </w:r>
           </w:p>
         </w:tc>
       </w:tr>
@@ -1613,11 +3787,9 @@
             </w:r>
           </w:p>
           <w:p>
-            <w:proofErr w:type="spellStart"/>
             <w:r>
               <w:t>kDataBlock</w:t>
             </w:r>
-            <w:proofErr w:type="spellEnd"/>
           </w:p>
         </w:tc>
         <w:tc>
@@ -1672,14 +3844,12 @@
             </w:r>
           </w:p>
           <w:p>
-            <w:proofErr w:type="spellStart"/>
             <w:r>
               <w:t>k</w:t>
             </w:r>
             <w:r>
               <w:t>ReadFromMaster</w:t>
             </w:r>
-            <w:proofErr w:type="spellEnd"/>
           </w:p>
         </w:tc>
         <w:tc>
@@ -1828,13 +3998,8 @@
       <w:r>
         <w:t xml:space="preserve"> with CMD = </w:t>
       </w:r>
-      <w:proofErr w:type="spellStart"/>
-      <w:r>
-        <w:t>kCmdWriteToSlave</w:t>
-      </w:r>
-      <w:proofErr w:type="spellEnd"/>
-      <w:r>
-        <w:t>.</w:t>
+      <w:r>
+        <w:t>kCmdWriteToSlave.</w:t>
       </w:r>
     </w:p>
     <w:p>
@@ -1894,15 +4059,7 @@
         </w:numPr>
       </w:pPr>
       <w:r>
-        <w:t xml:space="preserve">RP2040 sends single transfer with CMD = </w:t>
-      </w:r>
-      <w:proofErr w:type="spellStart"/>
-      <w:r>
-        <w:t>kCmdWriteToSlaveRequireAck</w:t>
-      </w:r>
-      <w:proofErr w:type="spellEnd"/>
-      <w:r>
-        <w:t>.</w:t>
+        <w:t>RP2040 sends single transfer with CMD = kCmdWriteToSlaveRequireAck.</w:t>
       </w:r>
     </w:p>
     <w:p>
@@ -2058,15 +4215,7 @@
         </w:numPr>
       </w:pPr>
       <w:r>
-        <w:t xml:space="preserve">RP2040 reads first byte of incoming message and determines that it’s a </w:t>
-      </w:r>
-      <w:proofErr w:type="spellStart"/>
-      <w:r>
-        <w:t>kCmdReadFromMaster</w:t>
-      </w:r>
-      <w:proofErr w:type="spellEnd"/>
-      <w:r>
-        <w:t>. RP2040 reads the address, offset, and length fields and writes its response into the remainder of the packet.</w:t>
+        <w:t>RP2040 reads first byte of incoming message and determines that it’s a kCmdReadFromMaster. RP2040 reads the address, offset, and length fields and writes its response into the remainder of the packet.</w:t>
       </w:r>
     </w:p>
     <w:p>
@@ -2113,15 +4262,975 @@
     </w:p>
     <w:p>
       <w:r>
-        <w:t xml:space="preserve">Within each SPI packet, object dictionary definitions are used to convert the address, offset, and payload fields into actions that are performed on the RP2040 and ESP32. For instance, the RP2040 can write to the </w:t>
-      </w:r>
-      <w:proofErr w:type="spellStart"/>
-      <w:r>
-        <w:t>kAddrRawTransponderPacket</w:t>
-      </w:r>
-      <w:proofErr w:type="spellEnd"/>
-      <w:r>
-        <w:t xml:space="preserve"> address via SPI in order to forward a received transponder packet to the ESP32’s onboard aircraft dictionary.</w:t>
+        <w:t>Within each SPI packet, object dictionary definitions are used to convert the address, offset, and payload fields into actions that are performed on the RP2040 and ESP32. For instance, the RP2040 can write to the kAddrRawTransponderPacket address via SPI in order to forward a received transponder packet to the ESP32’s onboard aircraft dictionary.</w:t>
+      </w:r>
+    </w:p>
+    <w:p>
+      <w:r>
+        <w:t>Dictionary addresses and their contents are shown below.</w:t>
+      </w:r>
+    </w:p>
+    <w:tbl>
+      <w:tblPr>
+        <w:tblStyle w:val="TableGrid"/>
+        <w:tblW w:w="0" w:type="auto"/>
+        <w:tblLook w:val="04A0" w:firstRow="1" w:lastRow="0" w:firstColumn="1" w:lastColumn="0" w:noHBand="0" w:noVBand="1"/>
+      </w:tblPr>
+      <w:tblGrid>
+        <w:gridCol w:w="998"/>
+        <w:gridCol w:w="1593"/>
+        <w:gridCol w:w="1050"/>
+        <w:gridCol w:w="854"/>
+        <w:gridCol w:w="6295"/>
+      </w:tblGrid>
+      <w:tr>
+        <w:tc>
+          <w:tcPr>
+            <w:tcW w:w="998" w:type="dxa"/>
+          </w:tcPr>
+          <w:p>
+            <w:pPr>
+              <w:jc w:val="center"/>
+              <w:rPr>
+                <w:b/>
+                <w:bCs/>
+              </w:rPr>
+            </w:pPr>
+            <w:r>
+              <w:rPr>
+                <w:b/>
+                <w:bCs/>
+              </w:rPr>
+              <w:t>Address</w:t>
+            </w:r>
+          </w:p>
+        </w:tc>
+        <w:tc>
+          <w:tcPr>
+            <w:tcW w:w="1593" w:type="dxa"/>
+          </w:tcPr>
+          <w:p>
+            <w:pPr>
+              <w:jc w:val="center"/>
+              <w:rPr>
+                <w:b/>
+                <w:bCs/>
+              </w:rPr>
+            </w:pPr>
+            <w:r>
+              <w:rPr>
+                <w:b/>
+                <w:bCs/>
+              </w:rPr>
+              <w:t>Name</w:t>
+            </w:r>
+          </w:p>
+        </w:tc>
+        <w:tc>
+          <w:tcPr>
+            <w:tcW w:w="1050" w:type="dxa"/>
+          </w:tcPr>
+          <w:p>
+            <w:pPr>
+              <w:jc w:val="center"/>
+              <w:rPr>
+                <w:b/>
+                <w:bCs/>
+              </w:rPr>
+            </w:pPr>
+            <w:r>
+              <w:rPr>
+                <w:b/>
+                <w:bCs/>
+              </w:rPr>
+              <w:t>RP2040 R/W</w:t>
+            </w:r>
+          </w:p>
+        </w:tc>
+        <w:tc>
+          <w:tcPr>
+            <w:tcW w:w="854" w:type="dxa"/>
+          </w:tcPr>
+          <w:p>
+            <w:pPr>
+              <w:jc w:val="center"/>
+              <w:rPr>
+                <w:b/>
+                <w:bCs/>
+              </w:rPr>
+            </w:pPr>
+            <w:r>
+              <w:rPr>
+                <w:b/>
+                <w:bCs/>
+              </w:rPr>
+              <w:t>ESP32 R/W</w:t>
+            </w:r>
+          </w:p>
+        </w:tc>
+        <w:tc>
+          <w:tcPr>
+            <w:tcW w:w="6295" w:type="dxa"/>
+          </w:tcPr>
+          <w:p>
+            <w:pPr>
+              <w:rPr>
+                <w:b/>
+                <w:bCs/>
+              </w:rPr>
+            </w:pPr>
+            <w:r>
+              <w:rPr>
+                <w:b/>
+                <w:bCs/>
+              </w:rPr>
+              <w:t>Dictionary Contents</w:t>
+            </w:r>
+          </w:p>
+        </w:tc>
+      </w:tr>
+      <w:tr>
+        <w:tc>
+          <w:tcPr>
+            <w:tcW w:w="998" w:type="dxa"/>
+          </w:tcPr>
+          <w:p>
+            <w:pPr>
+              <w:jc w:val="center"/>
+            </w:pPr>
+            <w:r>
+              <w:t>0x01</w:t>
+            </w:r>
+          </w:p>
+        </w:tc>
+        <w:tc>
+          <w:tcPr>
+            <w:tcW w:w="1593" w:type="dxa"/>
+          </w:tcPr>
+          <w:p>
+            <w:pPr>
+              <w:jc w:val="center"/>
+            </w:pPr>
+            <w:r>
+              <w:t>Firmware Version</w:t>
+            </w:r>
+          </w:p>
+        </w:tc>
+        <w:tc>
+          <w:tcPr>
+            <w:tcW w:w="1050" w:type="dxa"/>
+          </w:tcPr>
+          <w:p>
+            <w:pPr>
+              <w:jc w:val="center"/>
+            </w:pPr>
+            <w:r>
+              <w:t>-</w:t>
+            </w:r>
+          </w:p>
+        </w:tc>
+        <w:tc>
+          <w:tcPr>
+            <w:tcW w:w="854" w:type="dxa"/>
+          </w:tcPr>
+          <w:p>
+            <w:pPr>
+              <w:jc w:val="center"/>
+            </w:pPr>
+            <w:r>
+              <w:t>R</w:t>
+            </w:r>
+          </w:p>
+        </w:tc>
+        <w:tc>
+          <w:tcPr>
+            <w:tcW w:w="6295" w:type="dxa"/>
+          </w:tcPr>
+          <w:p>
+            <w:r>
+              <w:t>Firmware version as a uint32_t.</w:t>
+            </w:r>
+          </w:p>
+          <w:p/>
+          <w:p>
+            <w:r>
+              <w:t>Major, minor, and patch versions are each represented as a uint8_t, so the full firmware version is expressed as follows.</w:t>
+            </w:r>
+          </w:p>
+          <w:p/>
+          <w:p>
+            <w:pPr>
+              <w:pStyle w:val="NoSpacing"/>
+              <w:rPr>
+                <w:rFonts w:ascii="Courier New" w:hAnsi="Courier New" w:cs="Courier New"/>
+              </w:rPr>
+            </w:pPr>
+            <w:r>
+              <w:rPr>
+                <w:rFonts w:ascii="Courier New" w:hAnsi="Courier New" w:cs="Courier New"/>
+              </w:rPr>
+              <w:t>const uint32_t ObjectDictionary::kFirmwareVersion =</w:t>
+            </w:r>
+          </w:p>
+          <w:p>
+            <w:pPr>
+              <w:pStyle w:val="NoSpacing"/>
+            </w:pPr>
+            <w:r>
+              <w:rPr>
+                <w:rFonts w:ascii="Courier New" w:hAnsi="Courier New" w:cs="Courier New"/>
+              </w:rPr>
+              <w:t xml:space="preserve">    (kFirmwareVersionMajor) &lt;&lt; 16 | (kFirmwareVersionMinor) &lt;&lt; 8 | (kFirmwareVersionPatch);</w:t>
+            </w:r>
+          </w:p>
+        </w:tc>
+      </w:tr>
+      <w:tr>
+        <w:tc>
+          <w:tcPr>
+            <w:tcW w:w="998" w:type="dxa"/>
+          </w:tcPr>
+          <w:p>
+            <w:pPr>
+              <w:jc w:val="center"/>
+            </w:pPr>
+            <w:r>
+              <w:t>0x02</w:t>
+            </w:r>
+          </w:p>
+        </w:tc>
+        <w:tc>
+          <w:tcPr>
+            <w:tcW w:w="1593" w:type="dxa"/>
+          </w:tcPr>
+          <w:p>
+            <w:pPr>
+              <w:jc w:val="center"/>
+            </w:pPr>
+            <w:r>
+              <w:t>Scratch Register</w:t>
+            </w:r>
+          </w:p>
+        </w:tc>
+        <w:tc>
+          <w:tcPr>
+            <w:tcW w:w="1050" w:type="dxa"/>
+          </w:tcPr>
+          <w:p>
+            <w:pPr>
+              <w:jc w:val="center"/>
+            </w:pPr>
+            <w:r>
+              <w:t>RW</w:t>
+            </w:r>
+          </w:p>
+        </w:tc>
+        <w:tc>
+          <w:tcPr>
+            <w:tcW w:w="854" w:type="dxa"/>
+          </w:tcPr>
+          <w:p>
+            <w:pPr>
+              <w:jc w:val="center"/>
+            </w:pPr>
+            <w:r>
+              <w:t>RW</w:t>
+            </w:r>
+          </w:p>
+        </w:tc>
+        <w:tc>
+          <w:tcPr>
+            <w:tcW w:w="6295" w:type="dxa"/>
+          </w:tcPr>
+          <w:p>
+            <w:r>
+              <w:t>Scratch register (uint32_t) that can be read or written to confirm that serial communication is working.</w:t>
+            </w:r>
+          </w:p>
+        </w:tc>
+      </w:tr>
+      <w:tr>
+        <w:tc>
+          <w:tcPr>
+            <w:tcW w:w="998" w:type="dxa"/>
+          </w:tcPr>
+          <w:p>
+            <w:pPr>
+              <w:jc w:val="center"/>
+            </w:pPr>
+            <w:r>
+              <w:t>0x03</w:t>
+            </w:r>
+          </w:p>
+        </w:tc>
+        <w:tc>
+          <w:tcPr>
+            <w:tcW w:w="1593" w:type="dxa"/>
+          </w:tcPr>
+          <w:p>
+            <w:pPr>
+              <w:jc w:val="center"/>
+            </w:pPr>
+            <w:r>
+              <w:t>Settings Data</w:t>
+            </w:r>
+          </w:p>
+        </w:tc>
+        <w:tc>
+          <w:tcPr>
+            <w:tcW w:w="1050" w:type="dxa"/>
+          </w:tcPr>
+          <w:p>
+            <w:pPr>
+              <w:jc w:val="center"/>
+            </w:pPr>
+            <w:r>
+              <w:t>RW</w:t>
+            </w:r>
+          </w:p>
+        </w:tc>
+        <w:tc>
+          <w:tcPr>
+            <w:tcW w:w="854" w:type="dxa"/>
+          </w:tcPr>
+          <w:p>
+            <w:pPr>
+              <w:jc w:val="center"/>
+            </w:pPr>
+            <w:r>
+              <w:t>RW</w:t>
+            </w:r>
+          </w:p>
+        </w:tc>
+        <w:tc>
+          <w:tcPr>
+            <w:tcW w:w="6295" w:type="dxa"/>
+          </w:tcPr>
+          <w:p>
+            <w:r>
+              <w:t>Access to the SettingsManager’s settings struct. Used to synchronize settings information between the RP2040 and the ESP32. Note that settings are stored in EEPROM which is only accessible to the RP2040, so on startup the ESP32 will query the RP2040 for settings information.</w:t>
+            </w:r>
+          </w:p>
+        </w:tc>
+      </w:tr>
+      <w:tr>
+        <w:tc>
+          <w:tcPr>
+            <w:tcW w:w="998" w:type="dxa"/>
+          </w:tcPr>
+          <w:p>
+            <w:pPr>
+              <w:jc w:val="center"/>
+            </w:pPr>
+            <w:r>
+              <w:t>0x04</w:t>
+            </w:r>
+          </w:p>
+        </w:tc>
+        <w:tc>
+          <w:tcPr>
+            <w:tcW w:w="1593" w:type="dxa"/>
+          </w:tcPr>
+          <w:p>
+            <w:pPr>
+              <w:jc w:val="center"/>
+            </w:pPr>
+            <w:r>
+              <w:t>Raw Transponder Packet</w:t>
+            </w:r>
+          </w:p>
+        </w:tc>
+        <w:tc>
+          <w:tcPr>
+            <w:tcW w:w="1050" w:type="dxa"/>
+          </w:tcPr>
+          <w:p>
+            <w:pPr>
+              <w:jc w:val="center"/>
+            </w:pPr>
+            <w:r>
+              <w:t>-</w:t>
+            </w:r>
+          </w:p>
+        </w:tc>
+        <w:tc>
+          <w:tcPr>
+            <w:tcW w:w="854" w:type="dxa"/>
+          </w:tcPr>
+          <w:p>
+            <w:pPr>
+              <w:jc w:val="center"/>
+            </w:pPr>
+            <w:r>
+              <w:t>W</w:t>
+            </w:r>
+          </w:p>
+        </w:tc>
+        <w:tc>
+          <w:tcPr>
+            <w:tcW w:w="6295" w:type="dxa"/>
+          </w:tcPr>
+          <w:p>
+            <w:r>
+              <w:t>Raw transponder packet sink for RP2040 to write to in order to send RawTransponderPacket objects to the ESP32 in order for it to maintain its own aircraft dictionary.</w:t>
+            </w:r>
+          </w:p>
+          <w:p/>
+          <w:p>
+            <w:r>
+              <w:t>No longer used in favor of the Raw Transponder Packet Array sink, which consolidates multiple packets together to save bandwidth.</w:t>
+            </w:r>
+          </w:p>
+        </w:tc>
+      </w:tr>
+      <w:tr>
+        <w:tc>
+          <w:tcPr>
+            <w:tcW w:w="998" w:type="dxa"/>
+          </w:tcPr>
+          <w:p>
+            <w:pPr>
+              <w:jc w:val="center"/>
+            </w:pPr>
+            <w:r>
+              <w:t>0x05</w:t>
+            </w:r>
+          </w:p>
+        </w:tc>
+        <w:tc>
+          <w:tcPr>
+            <w:tcW w:w="1593" w:type="dxa"/>
+          </w:tcPr>
+          <w:p>
+            <w:pPr>
+              <w:jc w:val="center"/>
+            </w:pPr>
+            <w:r>
+              <w:t>Decoded Transponder Packet</w:t>
+            </w:r>
+          </w:p>
+        </w:tc>
+        <w:tc>
+          <w:tcPr>
+            <w:tcW w:w="1050" w:type="dxa"/>
+          </w:tcPr>
+          <w:p>
+            <w:pPr>
+              <w:jc w:val="center"/>
+            </w:pPr>
+            <w:r>
+              <w:t>-</w:t>
+            </w:r>
+          </w:p>
+        </w:tc>
+        <w:tc>
+          <w:tcPr>
+            <w:tcW w:w="854" w:type="dxa"/>
+          </w:tcPr>
+          <w:p>
+            <w:pPr>
+              <w:jc w:val="center"/>
+            </w:pPr>
+            <w:r>
+              <w:t>-</w:t>
+            </w:r>
+          </w:p>
+        </w:tc>
+        <w:tc>
+          <w:tcPr>
+            <w:tcW w:w="6295" w:type="dxa"/>
+          </w:tcPr>
+          <w:p>
+            <w:r>
+              <w:t>Not currently supported, but available for future use in case it makes sense to send decoded transponder packets from the RP2040 to the ESP32 in order to save compute for packet decoding (at the cost of additional bandwidth for the larger packet size).</w:t>
+            </w:r>
+          </w:p>
+        </w:tc>
+      </w:tr>
+      <w:tr>
+        <w:tc>
+          <w:tcPr>
+            <w:tcW w:w="998" w:type="dxa"/>
+          </w:tcPr>
+          <w:p>
+            <w:pPr>
+              <w:jc w:val="center"/>
+            </w:pPr>
+            <w:r>
+              <w:t>0xB</w:t>
+            </w:r>
+          </w:p>
+        </w:tc>
+        <w:tc>
+          <w:tcPr>
+            <w:tcW w:w="1593" w:type="dxa"/>
+          </w:tcPr>
+          <w:p>
+            <w:pPr>
+              <w:jc w:val="center"/>
+            </w:pPr>
+            <w:r>
+              <w:t>Raw Transponder Packet Array</w:t>
+            </w:r>
+          </w:p>
+        </w:tc>
+        <w:tc>
+          <w:tcPr>
+            <w:tcW w:w="1050" w:type="dxa"/>
+          </w:tcPr>
+          <w:p>
+            <w:pPr>
+              <w:jc w:val="center"/>
+            </w:pPr>
+            <w:r>
+              <w:t>-</w:t>
+            </w:r>
+          </w:p>
+        </w:tc>
+        <w:tc>
+          <w:tcPr>
+            <w:tcW w:w="854" w:type="dxa"/>
+          </w:tcPr>
+          <w:p>
+            <w:pPr>
+              <w:jc w:val="center"/>
+            </w:pPr>
+            <w:r>
+              <w:t>W</w:t>
+            </w:r>
+          </w:p>
+        </w:tc>
+        <w:tc>
+          <w:tcPr>
+            <w:tcW w:w="6295" w:type="dxa"/>
+          </w:tcPr>
+          <w:p>
+            <w:r>
+              <w:t>Sink for Raw Transponder Packets flowing from the RP2040 to the ESP32. Data written to this address consists of a one-byte value for the number of packets being sent, and then an array of RawTransponderPacket objects.</w:t>
+            </w:r>
+          </w:p>
+        </w:tc>
+      </w:tr>
+      <w:tr>
+        <w:tc>
+          <w:tcPr>
+            <w:tcW w:w="998" w:type="dxa"/>
+          </w:tcPr>
+          <w:p>
+            <w:pPr>
+              <w:jc w:val="center"/>
+            </w:pPr>
+            <w:r>
+              <w:t>0xC</w:t>
+            </w:r>
+          </w:p>
+        </w:tc>
+        <w:tc>
+          <w:tcPr>
+            <w:tcW w:w="1593" w:type="dxa"/>
+          </w:tcPr>
+          <w:p>
+            <w:pPr>
+              <w:jc w:val="center"/>
+            </w:pPr>
+            <w:r>
+              <w:t>Decoded Transponder Packet Array</w:t>
+            </w:r>
+          </w:p>
+        </w:tc>
+        <w:tc>
+          <w:tcPr>
+            <w:tcW w:w="1050" w:type="dxa"/>
+          </w:tcPr>
+          <w:p>
+            <w:pPr>
+              <w:jc w:val="center"/>
+            </w:pPr>
+            <w:r>
+              <w:t>-</w:t>
+            </w:r>
+          </w:p>
+        </w:tc>
+        <w:tc>
+          <w:tcPr>
+            <w:tcW w:w="854" w:type="dxa"/>
+          </w:tcPr>
+          <w:p>
+            <w:pPr>
+              <w:jc w:val="center"/>
+            </w:pPr>
+            <w:r>
+              <w:t>-</w:t>
+            </w:r>
+          </w:p>
+        </w:tc>
+        <w:tc>
+          <w:tcPr>
+            <w:tcW w:w="6295" w:type="dxa"/>
+          </w:tcPr>
+          <w:p>
+            <w:r>
+              <w:t>Reserved for future use.</w:t>
+            </w:r>
+          </w:p>
+        </w:tc>
+      </w:tr>
+      <w:tr>
+        <w:tc>
+          <w:tcPr>
+            <w:tcW w:w="998" w:type="dxa"/>
+          </w:tcPr>
+          <w:p>
+            <w:pPr>
+              <w:jc w:val="center"/>
+            </w:pPr>
+            <w:r>
+              <w:t>0x06</w:t>
+            </w:r>
+          </w:p>
+        </w:tc>
+        <w:tc>
+          <w:tcPr>
+            <w:tcW w:w="1593" w:type="dxa"/>
+          </w:tcPr>
+          <w:p>
+            <w:pPr>
+              <w:jc w:val="center"/>
+            </w:pPr>
+            <w:r>
+              <w:t>Base MAC</w:t>
+            </w:r>
+          </w:p>
+        </w:tc>
+        <w:tc>
+          <w:tcPr>
+            <w:tcW w:w="1050" w:type="dxa"/>
+          </w:tcPr>
+          <w:p>
+            <w:pPr>
+              <w:jc w:val="center"/>
+            </w:pPr>
+            <w:r>
+              <w:t>-</w:t>
+            </w:r>
+          </w:p>
+        </w:tc>
+        <w:tc>
+          <w:tcPr>
+            <w:tcW w:w="854" w:type="dxa"/>
+          </w:tcPr>
+          <w:p>
+            <w:pPr>
+              <w:jc w:val="center"/>
+            </w:pPr>
+            <w:r>
+              <w:t>R</w:t>
+            </w:r>
+          </w:p>
+        </w:tc>
+        <w:tc>
+          <w:tcPr>
+            <w:tcW w:w="6295" w:type="dxa"/>
+          </w:tcPr>
+          <w:p>
+            <w:r>
+              <w:t>Allows the RP2040 to query the base MAC address on the ESP32. All default MAC address values are calculated from the base MAC address.</w:t>
+            </w:r>
+          </w:p>
+        </w:tc>
+      </w:tr>
+      <w:tr>
+        <w:tc>
+          <w:tcPr>
+            <w:tcW w:w="998" w:type="dxa"/>
+          </w:tcPr>
+          <w:p>
+            <w:pPr>
+              <w:jc w:val="center"/>
+            </w:pPr>
+            <w:r>
+              <w:t>0x07</w:t>
+            </w:r>
+          </w:p>
+        </w:tc>
+        <w:tc>
+          <w:tcPr>
+            <w:tcW w:w="1593" w:type="dxa"/>
+          </w:tcPr>
+          <w:p>
+            <w:pPr>
+              <w:jc w:val="center"/>
+            </w:pPr>
+            <w:r>
+              <w:t>WiFi Station MAC</w:t>
+            </w:r>
+          </w:p>
+        </w:tc>
+        <w:tc>
+          <w:tcPr>
+            <w:tcW w:w="1050" w:type="dxa"/>
+          </w:tcPr>
+          <w:p>
+            <w:pPr>
+              <w:jc w:val="center"/>
+            </w:pPr>
+            <w:r>
+              <w:t>-</w:t>
+            </w:r>
+          </w:p>
+        </w:tc>
+        <w:tc>
+          <w:tcPr>
+            <w:tcW w:w="854" w:type="dxa"/>
+          </w:tcPr>
+          <w:p>
+            <w:pPr>
+              <w:jc w:val="center"/>
+            </w:pPr>
+            <w:r>
+              <w:t>R</w:t>
+            </w:r>
+          </w:p>
+        </w:tc>
+        <w:tc>
+          <w:tcPr>
+            <w:tcW w:w="6295" w:type="dxa"/>
+          </w:tcPr>
+          <w:p>
+            <w:r>
+              <w:t>Allows the RP2040 to query the MAC address that the ESP32 uses while operating as a WiFi station (connected to an existing network).</w:t>
+            </w:r>
+          </w:p>
+        </w:tc>
+      </w:tr>
+      <w:tr>
+        <w:tc>
+          <w:tcPr>
+            <w:tcW w:w="998" w:type="dxa"/>
+          </w:tcPr>
+          <w:p>
+            <w:pPr>
+              <w:jc w:val="center"/>
+            </w:pPr>
+            <w:r>
+              <w:lastRenderedPageBreak/>
+              <w:t>0x08</w:t>
+            </w:r>
+          </w:p>
+        </w:tc>
+        <w:tc>
+          <w:tcPr>
+            <w:tcW w:w="1593" w:type="dxa"/>
+          </w:tcPr>
+          <w:p>
+            <w:pPr>
+              <w:jc w:val="center"/>
+            </w:pPr>
+            <w:r>
+              <w:t>WiFi Access Point MAC</w:t>
+            </w:r>
+          </w:p>
+        </w:tc>
+        <w:tc>
+          <w:tcPr>
+            <w:tcW w:w="1050" w:type="dxa"/>
+          </w:tcPr>
+          <w:p>
+            <w:pPr>
+              <w:jc w:val="center"/>
+            </w:pPr>
+            <w:r>
+              <w:t>-</w:t>
+            </w:r>
+          </w:p>
+        </w:tc>
+        <w:tc>
+          <w:tcPr>
+            <w:tcW w:w="854" w:type="dxa"/>
+          </w:tcPr>
+          <w:p>
+            <w:pPr>
+              <w:jc w:val="center"/>
+            </w:pPr>
+            <w:r>
+              <w:t>R</w:t>
+            </w:r>
+          </w:p>
+        </w:tc>
+        <w:tc>
+          <w:tcPr>
+            <w:tcW w:w="6295" w:type="dxa"/>
+          </w:tcPr>
+          <w:p>
+            <w:r>
+              <w:t>Allows the RP2040 to query the MAC address that the ESP32 uses while operating as a WiFi access point (hosting its own network).</w:t>
+            </w:r>
+          </w:p>
+        </w:tc>
+      </w:tr>
+      <w:tr>
+        <w:tc>
+          <w:tcPr>
+            <w:tcW w:w="998" w:type="dxa"/>
+          </w:tcPr>
+          <w:p>
+            <w:pPr>
+              <w:jc w:val="center"/>
+            </w:pPr>
+            <w:r>
+              <w:t>0x09</w:t>
+            </w:r>
+          </w:p>
+        </w:tc>
+        <w:tc>
+          <w:tcPr>
+            <w:tcW w:w="1593" w:type="dxa"/>
+          </w:tcPr>
+          <w:p>
+            <w:pPr>
+              <w:jc w:val="center"/>
+            </w:pPr>
+            <w:r>
+              <w:t>Bluetooth MAC</w:t>
+            </w:r>
+          </w:p>
+        </w:tc>
+        <w:tc>
+          <w:tcPr>
+            <w:tcW w:w="1050" w:type="dxa"/>
+          </w:tcPr>
+          <w:p>
+            <w:pPr>
+              <w:jc w:val="center"/>
+            </w:pPr>
+            <w:r>
+              <w:t>-</w:t>
+            </w:r>
+          </w:p>
+        </w:tc>
+        <w:tc>
+          <w:tcPr>
+            <w:tcW w:w="854" w:type="dxa"/>
+          </w:tcPr>
+          <w:p>
+            <w:pPr>
+              <w:jc w:val="center"/>
+            </w:pPr>
+            <w:r>
+              <w:t>R</w:t>
+            </w:r>
+          </w:p>
+        </w:tc>
+        <w:tc>
+          <w:tcPr>
+            <w:tcW w:w="6295" w:type="dxa"/>
+          </w:tcPr>
+          <w:p>
+            <w:r>
+              <w:t>Allows the RP2040 to query the MAC address that the ESP32 uses for its Bluetooth interface.</w:t>
+            </w:r>
+          </w:p>
+        </w:tc>
+      </w:tr>
+      <w:tr>
+        <w:tc>
+          <w:tcPr>
+            <w:tcW w:w="998" w:type="dxa"/>
+          </w:tcPr>
+          <w:p>
+            <w:pPr>
+              <w:jc w:val="center"/>
+            </w:pPr>
+            <w:r>
+              <w:t>0xA</w:t>
+            </w:r>
+          </w:p>
+        </w:tc>
+        <w:tc>
+          <w:tcPr>
+            <w:tcW w:w="1593" w:type="dxa"/>
+          </w:tcPr>
+          <w:p>
+            <w:pPr>
+              <w:jc w:val="center"/>
+            </w:pPr>
+            <w:r>
+              <w:t>Console</w:t>
+            </w:r>
+          </w:p>
+        </w:tc>
+        <w:tc>
+          <w:tcPr>
+            <w:tcW w:w="1050" w:type="dxa"/>
+          </w:tcPr>
+          <w:p>
+            <w:pPr>
+              <w:jc w:val="center"/>
+            </w:pPr>
+            <w:r>
+              <w:t>R</w:t>
+            </w:r>
+          </w:p>
+        </w:tc>
+        <w:tc>
+          <w:tcPr>
+            <w:tcW w:w="854" w:type="dxa"/>
+          </w:tcPr>
+          <w:p>
+            <w:pPr>
+              <w:jc w:val="center"/>
+            </w:pPr>
+            <w:r>
+              <w:t>W</w:t>
+            </w:r>
+          </w:p>
+        </w:tc>
+        <w:tc>
+          <w:tcPr>
+            <w:tcW w:w="6295" w:type="dxa"/>
+          </w:tcPr>
+          <w:p>
+            <w:r>
+              <w:t>Allows the ESP32 to forward network console commands (for network-based control and OTA updates) to the RP2040. These commands are interpreted by the RP2040 as if they were entered directly via the USB console.</w:t>
+            </w:r>
+          </w:p>
+          <w:p/>
+          <w:p>
+            <w:r>
+              <w:t>Allows the RP2040 to send AT command replies to the ESP32. Note that other console prints (e.g. informational logs / warnings / errors) are not forwarded to the network console interface in order to preserve SPI link bandwidth.</w:t>
+            </w:r>
+          </w:p>
+        </w:tc>
+      </w:tr>
+    </w:tbl>
+    <w:p/>
+    <w:p>
+      <w:r>
+        <w:br w:type="page"/>
+      </w:r>
+    </w:p>
+    <w:p>
+      <w:pPr>
+        <w:pStyle w:val="Heading1"/>
+        <w:numPr>
+          <w:ilvl w:val="0"/>
+          <w:numId w:val="19"/>
+        </w:numPr>
+      </w:pPr>
+      <w:r>
+        <w:lastRenderedPageBreak/>
+        <w:t>ADS-B Decoder</w:t>
+      </w:r>
+    </w:p>
+    <w:p>
+      <w:r>
+        <w:t>ooOOoo magic</w:t>
+      </w:r>
+    </w:p>
+    <w:p/>
+    <w:p>
+      <w:r>
+        <w:t>jk I’ll write this up later</w:t>
       </w:r>
     </w:p>
     <w:sectPr>
@@ -2256,7 +5365,6 @@
         </mc:Fallback>
       </mc:AlternateContent>
     </w:r>
-    <w:proofErr w:type="spellStart"/>
     <w:r>
       <w:rPr>
         <w:rFonts w:ascii="Poppins SemiBold" w:hAnsi="Poppins SemiBold" w:cs="Poppins SemiBold"/>
@@ -2264,17 +5372,7 @@
         <w:bCs/>
         <w:color w:val="FFFFFF" w:themeColor="background1"/>
       </w:rPr>
-      <w:t>ADSBee</w:t>
-    </w:r>
-    <w:proofErr w:type="spellEnd"/>
-    <w:r>
-      <w:rPr>
-        <w:rFonts w:ascii="Poppins SemiBold" w:hAnsi="Poppins SemiBold" w:cs="Poppins SemiBold"/>
-        <w:b/>
-        <w:bCs/>
-        <w:color w:val="FFFFFF" w:themeColor="background1"/>
-      </w:rPr>
-      <w:t xml:space="preserve"> 1090 </w:t>
+      <w:t xml:space="preserve">ADSBee 1090 </w:t>
     </w:r>
     <w:r>
       <w:rPr>
@@ -2435,7 +5533,25 @@
         <w:color w:val="FFFFFF" w:themeColor="background1"/>
       </w:rPr>
       <w:tab/>
-      <w:t>Firmware Version: 0.0.0</w:t>
+      <w:t>Firmware Version: 0.</w:t>
+    </w:r>
+    <w:r>
+      <w:rPr>
+        <w:color w:val="FFFFFF" w:themeColor="background1"/>
+      </w:rPr>
+      <w:t>5</w:t>
+    </w:r>
+    <w:r>
+      <w:rPr>
+        <w:color w:val="FFFFFF" w:themeColor="background1"/>
+      </w:rPr>
+      <w:t>.</w:t>
+    </w:r>
+    <w:r>
+      <w:rPr>
+        <w:color w:val="FFFFFF" w:themeColor="background1"/>
+      </w:rPr>
+      <w:t>2</w:t>
     </w:r>
   </w:p>
 </w:ftr>
@@ -6774,7 +9890,6 @@
   <w:style w:type="character" w:default="1" w:styleId="DefaultParagraphFont">
     <w:name w:val="Default Paragraph Font"/>
     <w:uiPriority w:val="1"/>
-    <w:semiHidden/>
     <w:unhideWhenUsed/>
   </w:style>
   <w:style w:type="table" w:default="1" w:styleId="TableNormal">

</xml_diff>

<commit_message>
Make web terminal fully featured
</commit_message>
<xml_diff>
--- a/word/firmware_reference_guide_adsbee_1090.docx
+++ b/word/firmware_reference_guide_adsbee_1090.docx
@@ -1182,7 +1182,13 @@
           </w:p>
           <w:p>
             <w:r>
-              <w:t>0xBEEFBEEF: A header and firmware image are present and can be validated for booting.</w:t>
+              <w:t>0x</w:t>
+            </w:r>
+            <w:r>
+              <w:t>AD5BEEE</w:t>
+            </w:r>
+            <w:r>
+              <w:t>: A header and firmware image are present and can be validated for booting.</w:t>
             </w:r>
           </w:p>
         </w:tc>
@@ -1483,12 +1489,18 @@
     </w:p>
     <w:p>
       <w:r>
-        <w:t>The bootloader uses the MAGIC_WORD field of each application header to check whether the firmware image and header have been flashed, or if the partition is blank. Headers starting with 0xBEEFBEEF indicate that a firmware image and header have been flashed to the partition, while headers starting with 0xFFFFFFFFFFFF indicate that the partition is empty and should not be validated.</w:t>
+        <w:t>The bootloader uses the MAGIC_WORD field of each application header to check whether the firmware image and header have been flashed, or if the partition is blank. Headers starting with 0x</w:t>
+      </w:r>
+      <w:r>
+        <w:t>AD5BEEE</w:t>
+      </w:r>
+      <w:r>
+        <w:t xml:space="preserve"> indicate that a firmware image and header have been flashed to the partition, while headers starting with 0xFFFFFFFFFFFF indicate that the partition is empty and should not be validated.</w:t>
       </w:r>
     </w:p>
     <w:p>
       <w:r>
-        <w:t>Each header includes a STATUS word that can be used to indicate its boot priority. By default, freshly flashed firmware images come with a STATUS word of 0xFFFFFFFF, indicating that it is the newest firmware image. When a firmware image is used to flash a new image onto the complementary firmware partition, it marks itself as stale by setting its own STATUS word to 0xDEADFFFFFF. This indicates to the bootloader that this firmware image is still valid and bootable, but the other image (with STATUS word 0xFFFFFFFF) should be preferred during boot.</w:t>
+        <w:t>Each header includes a STATUS word that can be used to indicate its boot priority. By default, freshly flashed firmware images come with a STATUS word of 0xFFFFFFFF, indicating that it is the newest firmware image. When a firmware image is used to flash a new image onto the complementary firmware partition, it marks itself as stale by setting its own STATUS word to 0xDEADFFFFF. This indicates to the bootloader that this firmware image is still valid and bootable, but the other image (with STATUS word 0xFFFFFFFF) should be preferred during boot.</w:t>
       </w:r>
     </w:p>
     <w:p>

</xml_diff>

<commit_message>
Add AT+OTA commands: BOOT, VERIFY as well as ? query
* Allow signing of partition headers after validation of checksum
* Differentiate header creation in OTA file vs. header flashed by debugger (debugger code does not need to match checksum).
</commit_message>
<xml_diff>
--- a/word/firmware_reference_guide_adsbee_1090.docx
+++ b/word/firmware_reference_guide_adsbee_1090.docx
@@ -1500,7 +1500,19 @@
     </w:p>
     <w:p>
       <w:r>
-        <w:t>Each header includes a STATUS word that can be used to indicate its boot priority. By default, freshly flashed firmware images come with a STATUS word of 0xFFFFFFFF, indicating that it is the newest firmware image. When a firmware image is used to flash a new image onto the complementary firmware partition, it marks itself as stale by setting its own STATUS word to 0xDEADFFFFF. This indicates to the bootloader that this firmware image is still valid and bootable, but the other image (with STATUS word 0xFFFFFFFF) should be preferred during boot.</w:t>
+        <w:t>Each header includes a STATUS word that can be used to indicate its boot priority. By default, freshly flashed firmware images come with a STATUS word of 0xFF</w:t>
+      </w:r>
+      <w:r>
+        <w:t>AD</w:t>
+      </w:r>
+      <w:r>
+        <w:t>FFFF, indicating that it is the newest firmware image. When a firmware image is used to flash a new image onto the complementary firmware partition, it marks itself as stale by setting its own STATUS word to 0xDEADFFFFF. This indicates to the bootloader that this firmware image is still valid and bootable, but the other image (with STATUS word 0xFF</w:t>
+      </w:r>
+      <w:r>
+        <w:t>AD</w:t>
+      </w:r>
+      <w:r>
+        <w:t>FFFF) should be preferred during boot.</w:t>
       </w:r>
     </w:p>
     <w:p>
@@ -9902,6 +9914,7 @@
   <w:style w:type="character" w:default="1" w:styleId="DefaultParagraphFont">
     <w:name w:val="Default Paragraph Font"/>
     <w:uiPriority w:val="1"/>
+    <w:semiHidden/>
     <w:unhideWhenUsed/>
   </w:style>
   <w:style w:type="table" w:default="1" w:styleId="TableNormal">

</xml_diff>

<commit_message>
Cursed workaround to Position Independent Code not being supported
* Links firmware images separately for partition 0 and partition 1, mushes them both into the OTA file, then lets the flashing script figure out which one the ADSBee wants.
* Jump to partition 1 now works!
</commit_message>
<xml_diff>
--- a/word/firmware_reference_guide_adsbee_1090.docx
+++ b/word/firmware_reference_guide_adsbee_1090.docx
@@ -6,8 +6,13 @@
       <w:pPr>
         <w:pStyle w:val="Title"/>
       </w:pPr>
-      <w:r>
-        <w:t>ADSBee 1090 Firmware Reference Guide</w:t>
+      <w:proofErr w:type="spellStart"/>
+      <w:r>
+        <w:t>ADSBee</w:t>
+      </w:r>
+      <w:proofErr w:type="spellEnd"/>
+      <w:r>
+        <w:t xml:space="preserve"> 1090 Firmware Reference Guide</w:t>
       </w:r>
     </w:p>
     <w:p>
@@ -72,17 +77,57 @@
     </w:p>
     <w:p>
       <w:r>
-        <w:t>The ADSBee 1090 includes two microcontrollers with independent flash storage: an RP2040 and ESP32. The system is designed with the RP2040 as the master, and the ESP32 as an optional network controller that can be enabled or disabled by the RP2040. This is intended to support future cost-down and lightweight designs that may omit the ESP32 entirely in favor of a local-only ADS-B decoder solution.</w:t>
+        <w:t xml:space="preserve">The </w:t>
+      </w:r>
+      <w:proofErr w:type="spellStart"/>
+      <w:r>
+        <w:t>ADSBee</w:t>
+      </w:r>
+      <w:proofErr w:type="spellEnd"/>
+      <w:r>
+        <w:t xml:space="preserve"> 1090 includes two microcontrollers with independent flash storage: an RP2040 and ESP32. The system is designed with the RP2040 as the master, and the ESP32 as an optional network controller that can be enabled or disabled by the RP2040. This is intended to support future cost-down and lightweight designs that may omit the ESP32 entirely in favor of a local-only ADS-B decoder solution.</w:t>
       </w:r>
     </w:p>
     <w:p>
       <w:r>
-        <w:t>In order to simplify the firmware update process, firmware is flashed to both microcontrollers via a single firmware file (often as a .uf2). Firmware for the RP2040 and the ESP32 is bundled into a single image, and flashed to the RP2040 via USB DFU. On startup, the RP2040 queries the firmware version on the ESP32 via the inter-processor communication SPI bus, and if it finds a value that doesn’t match its own firmware version (or no value at all), it re-flashes the firmware on the ESP32 with its bundled ESP32 firmware image.</w:t>
+        <w:t xml:space="preserve">In order to simplify the firmware update process, firmware is flashed to both microcontrollers via a single firmware file (often as </w:t>
+      </w:r>
+      <w:proofErr w:type="gramStart"/>
+      <w:r>
+        <w:t>a .uf</w:t>
+      </w:r>
+      <w:proofErr w:type="gramEnd"/>
+      <w:r>
+        <w:t xml:space="preserve">2). Firmware for the RP2040 and the ESP32 is bundled into a single image, and flashed to the RP2040 via USB DFU. On startup, the RP2040 queries the firmware version on the ESP32 via the inter-processor communication SPI bus, and if it finds a value that doesn’t match its own firmware version (or no value at all), </w:t>
+      </w:r>
+      <w:proofErr w:type="gramStart"/>
+      <w:r>
+        <w:t>it</w:t>
+      </w:r>
+      <w:proofErr w:type="gramEnd"/>
+      <w:r>
+        <w:t xml:space="preserve"> re-flashes the firmware on the ESP32 with its bundled ESP32 firmware image.</w:t>
       </w:r>
     </w:p>
     <w:p>
       <w:r>
-        <w:t>The RP2040 on the ADSBee 1090 uses an external flash chip with 16MB of storage capacity. The ESP32-S3 on the ADSBee 1090 includes 8MB of storage capacity on PCBA Revision H, but may be reduced to 4MB of capacity on future revisions, since only around 4MB of storage is allocated to a given version of the ESP32 firmware on the RP2040’s flash (see flash layout section below for details).</w:t>
+        <w:t xml:space="preserve">The RP2040 on the </w:t>
+      </w:r>
+      <w:proofErr w:type="spellStart"/>
+      <w:r>
+        <w:t>ADSBee</w:t>
+      </w:r>
+      <w:proofErr w:type="spellEnd"/>
+      <w:r>
+        <w:t xml:space="preserve"> 1090 uses an external flash chip with 16MB of storage capacity. The ESP32-S3 on the </w:t>
+      </w:r>
+      <w:proofErr w:type="spellStart"/>
+      <w:r>
+        <w:t>ADSBee</w:t>
+      </w:r>
+      <w:proofErr w:type="spellEnd"/>
+      <w:r>
+        <w:t xml:space="preserve"> 1090 includes 8MB of storage capacity on PCBA Revision H, but may be reduced to 4MB of capacity on future revisions, since only around 4MB of storage is allocated to a given version of the ESP32 firmware on the RP2040’s flash (see flash layout section below for details).</w:t>
       </w:r>
     </w:p>
     <w:p>
@@ -190,21 +235,10 @@
                 <w:lang w:eastAsia="zh-CN"/>
                 <w14:ligatures w14:val="none"/>
               </w:rPr>
-              <w:t>Size (kBytes)</w:t>
-            </w:r>
-          </w:p>
-        </w:tc>
-        <w:tc>
-          <w:tcPr>
-            <w:tcW w:w="1740" w:type="dxa"/>
-            <w:shd w:val="clear" w:color="auto" w:fill="auto"/>
-            <w:noWrap/>
-            <w:vAlign w:val="bottom"/>
-          </w:tcPr>
-          <w:p>
-            <w:pPr>
-              <w:spacing w:after="0" w:line="240" w:lineRule="auto"/>
-              <w:jc w:val="center"/>
+              <w:t>Size (</w:t>
+            </w:r>
+            <w:proofErr w:type="spellStart"/>
+            <w:r>
               <w:rPr>
                 <w:rFonts w:ascii="Calibri" w:eastAsia="Times New Roman" w:hAnsi="Calibri" w:cs="Calibri"/>
                 <w:b/>
@@ -214,7 +248,9 @@
                 <w:lang w:eastAsia="zh-CN"/>
                 <w14:ligatures w14:val="none"/>
               </w:rPr>
-            </w:pPr>
+              <w:t>kBytes</w:t>
+            </w:r>
+            <w:proofErr w:type="spellEnd"/>
             <w:r>
               <w:rPr>
                 <w:rFonts w:ascii="Calibri" w:eastAsia="Times New Roman" w:hAnsi="Calibri" w:cs="Calibri"/>
@@ -225,13 +261,13 @@
                 <w:lang w:eastAsia="zh-CN"/>
                 <w14:ligatures w14:val="none"/>
               </w:rPr>
-              <w:t>Region</w:t>
-            </w:r>
-          </w:p>
-        </w:tc>
-        <w:tc>
-          <w:tcPr>
-            <w:tcW w:w="2612" w:type="dxa"/>
+              <w:t>)</w:t>
+            </w:r>
+          </w:p>
+        </w:tc>
+        <w:tc>
+          <w:tcPr>
+            <w:tcW w:w="1740" w:type="dxa"/>
             <w:shd w:val="clear" w:color="auto" w:fill="auto"/>
             <w:noWrap/>
             <w:vAlign w:val="bottom"/>
@@ -239,6 +275,7 @@
           <w:p>
             <w:pPr>
               <w:spacing w:after="0" w:line="240" w:lineRule="auto"/>
+              <w:jc w:val="center"/>
               <w:rPr>
                 <w:rFonts w:ascii="Calibri" w:eastAsia="Times New Roman" w:hAnsi="Calibri" w:cs="Calibri"/>
                 <w:b/>
@@ -259,6 +296,40 @@
                 <w:lang w:eastAsia="zh-CN"/>
                 <w14:ligatures w14:val="none"/>
               </w:rPr>
+              <w:t>Region</w:t>
+            </w:r>
+          </w:p>
+        </w:tc>
+        <w:tc>
+          <w:tcPr>
+            <w:tcW w:w="2612" w:type="dxa"/>
+            <w:shd w:val="clear" w:color="auto" w:fill="auto"/>
+            <w:noWrap/>
+            <w:vAlign w:val="bottom"/>
+          </w:tcPr>
+          <w:p>
+            <w:pPr>
+              <w:spacing w:after="0" w:line="240" w:lineRule="auto"/>
+              <w:rPr>
+                <w:rFonts w:ascii="Calibri" w:eastAsia="Times New Roman" w:hAnsi="Calibri" w:cs="Calibri"/>
+                <w:b/>
+                <w:bCs/>
+                <w:color w:val="000000"/>
+                <w:kern w:val="0"/>
+                <w:lang w:eastAsia="zh-CN"/>
+                <w14:ligatures w14:val="none"/>
+              </w:rPr>
+            </w:pPr>
+            <w:r>
+              <w:rPr>
+                <w:rFonts w:ascii="Calibri" w:eastAsia="Times New Roman" w:hAnsi="Calibri" w:cs="Calibri"/>
+                <w:b/>
+                <w:bCs/>
+                <w:color w:val="000000"/>
+                <w:kern w:val="0"/>
+                <w:lang w:eastAsia="zh-CN"/>
+                <w14:ligatures w14:val="none"/>
+              </w:rPr>
               <w:t>Note</w:t>
             </w:r>
           </w:p>
@@ -973,7 +1044,21 @@
     <w:p/>
     <w:p>
       <w:r>
-        <w:t>The RP2040’s flash memory is erasable in 4kB pages (4096 Bytes), and programmable in 256 Byte sectors. The flash layout for the ADSBee 1090 uses a dual image structure in order to facilitate OTA updates. While the firmware in the APP1 partition is being updated, the firmware in the APP0 partition is running (and is the one doing the update). Each firmware partition is preceded by a 4kB header, which takes the following form.</w:t>
+        <w:br w:type="page"/>
+      </w:r>
+    </w:p>
+    <w:p>
+      <w:r>
+        <w:lastRenderedPageBreak/>
+        <w:t xml:space="preserve">The RP2040’s flash memory is erasable in 4kB pages (4096 Bytes), and programmable in 256 Byte sectors. The flash layout for the </w:t>
+      </w:r>
+      <w:proofErr w:type="spellStart"/>
+      <w:r>
+        <w:t>ADSBee</w:t>
+      </w:r>
+      <w:proofErr w:type="spellEnd"/>
+      <w:r>
+        <w:t xml:space="preserve"> 1090 uses a dual image structure in order to facilitate OTA updates. While the firmware in the APP1 partition is being updated, the firmware in the APP0 partition is running (and is the one doing the update). Each firmware partition is preceded by a 4kB header, which takes the following form.</w:t>
       </w:r>
     </w:p>
     <w:p>
@@ -1444,12 +1529,34 @@
           </w:tcPr>
           <w:p>
             <w:r>
-              <w:t>0xFFFFFFFF: Freshly flashed firmware.</w:t>
-            </w:r>
-          </w:p>
-          <w:p>
-            <w:r>
-              <w:t>0xDEADFFFF: Usable, but try the other image first.</w:t>
+              <w:t>0xFFFFFFFF</w:t>
+            </w:r>
+            <w:r>
+              <w:t xml:space="preserve"> (BLANK): Firmware partition has been </w:t>
+            </w:r>
+            <w:proofErr w:type="gramStart"/>
+            <w:r>
+              <w:t>erased,</w:t>
+            </w:r>
+            <w:proofErr w:type="gramEnd"/>
+            <w:r>
+              <w:t xml:space="preserve"> new header has not been written yet.</w:t>
+            </w:r>
+          </w:p>
+          <w:p>
+            <w:r>
+              <w:t>0xFFADFFFF (VALID): Firmware partition has had its checksum verified (or overridden by a debugger that knows that it’s valid, despite the checksum not matching), and is bootable.</w:t>
+            </w:r>
+          </w:p>
+          <w:p>
+            <w:r>
+              <w:t>0xDEADFFFF</w:t>
+            </w:r>
+            <w:r>
+              <w:t xml:space="preserve"> (STALE)</w:t>
+            </w:r>
+            <w:r>
+              <w:t>: Usable, but try the other image first.</w:t>
             </w:r>
           </w:p>
           <w:p>
@@ -1522,6 +1629,20 @@
     </w:p>
     <w:p>
       <w:pPr>
+        <w:rPr>
+          <w:rFonts w:ascii="Poppins SemiBold" w:eastAsiaTheme="majorEastAsia" w:hAnsi="Poppins SemiBold" w:cstheme="majorBidi"/>
+          <w:b/>
+          <w:color w:val="FFCB00"/>
+          <w:sz w:val="26"/>
+          <w:szCs w:val="26"/>
+        </w:rPr>
+      </w:pPr>
+      <w:r>
+        <w:br w:type="page"/>
+      </w:r>
+    </w:p>
+    <w:p>
+      <w:pPr>
         <w:pStyle w:val="Heading2"/>
         <w:numPr>
           <w:ilvl w:val="1"/>
@@ -1529,6 +1650,7 @@
         </w:numPr>
       </w:pPr>
       <w:r>
+        <w:lastRenderedPageBreak/>
         <w:t>OTA Update</w:t>
       </w:r>
       <w:r>
@@ -1537,12 +1659,36 @@
     </w:p>
     <w:p>
       <w:r>
-        <w:t>Over The Air (OTA) updates provide an alternative to USB DFU updates, allowing the ADSBee 1090 to be updated via one of its console interfaces without the need to access the BOOT button or exposed test point in order to put the device into USB DFU mode as a mass storage device.</w:t>
+        <w:t xml:space="preserve">Over The Air (OTA) updates provide an alternative to USB DFU updates, allowing the </w:t>
+      </w:r>
+      <w:proofErr w:type="spellStart"/>
+      <w:r>
+        <w:t>ADSBee</w:t>
+      </w:r>
+      <w:proofErr w:type="spellEnd"/>
+      <w:r>
+        <w:t xml:space="preserve"> 1090 to be updated via one of its console interfaces without the need to access the BOOT button or exposed test point in order to put the device into USB DFU mode as a mass storage device.</w:t>
       </w:r>
     </w:p>
     <w:p>
       <w:r>
-        <w:t>NOTE: If you have physical access to the ADSBee 1090, a USB DFU operation is usually faster and simpler than an OTA update. OTA updates are intended for embedded applications or receiver installations where the ADSBee 1090 needs to have its firmware upgraded remotely.</w:t>
+        <w:t xml:space="preserve">NOTE: If you have physical access to the </w:t>
+      </w:r>
+      <w:proofErr w:type="spellStart"/>
+      <w:r>
+        <w:t>ADSBee</w:t>
+      </w:r>
+      <w:proofErr w:type="spellEnd"/>
+      <w:r>
+        <w:t xml:space="preserve"> 1090, a USB DFU operation is usually faster and simpler than an OTA update. OTA updates are intended for embedded applications or receiver installations where the </w:t>
+      </w:r>
+      <w:proofErr w:type="spellStart"/>
+      <w:r>
+        <w:t>ADSBee</w:t>
+      </w:r>
+      <w:proofErr w:type="spellEnd"/>
+      <w:r>
+        <w:t xml:space="preserve"> 1090 needs to have its firmware upgraded remotely.</w:t>
       </w:r>
     </w:p>
     <w:p>
@@ -1553,19 +1699,57 @@
           <w:numId w:val="19"/>
         </w:numPr>
       </w:pPr>
-      <w:r>
-        <w:t>.ota File Structure</w:t>
+      <w:proofErr w:type="gramStart"/>
+      <w:r>
+        <w:t>.</w:t>
+      </w:r>
+      <w:proofErr w:type="spellStart"/>
+      <w:r>
+        <w:t>ota</w:t>
+      </w:r>
+      <w:proofErr w:type="spellEnd"/>
+      <w:proofErr w:type="gramEnd"/>
+      <w:r>
+        <w:t xml:space="preserve"> File Structure</w:t>
       </w:r>
     </w:p>
     <w:p>
       <w:r>
-        <w:t>OTA updates are conducted by sending the binary contents of a .ota file over the serial console, either directly on the USB CONSOLE interface or via the network console interface.</w:t>
+        <w:t>OTA updates are conducted by sending the binary contents of a .</w:t>
+      </w:r>
+      <w:proofErr w:type="spellStart"/>
+      <w:r>
+        <w:t>ota</w:t>
+      </w:r>
+      <w:proofErr w:type="spellEnd"/>
+      <w:r>
+        <w:t xml:space="preserve"> file over the serial console, either directly on the USB CONSOLE interface or via the network console interface.</w:t>
       </w:r>
     </w:p>
     <w:p>
       <w:r>
-        <w:t>.ota</w:t>
-      </w:r>
+        <w:t xml:space="preserve">Due to the RP2040 not supporting automatically compiled position-independent-code, the application binary is linked separately for each available application slot in flash, and the .OTA file contains an array of headers and applications, one for each possible application slot. During an OTA flashing operation, the master device that is flashing the file first queries the </w:t>
+      </w:r>
+      <w:proofErr w:type="spellStart"/>
+      <w:r>
+        <w:t>ADSBee</w:t>
+      </w:r>
+      <w:proofErr w:type="spellEnd"/>
+      <w:r>
+        <w:t xml:space="preserve"> for which linked version of the firmware to send, and then sends the header and application data for the relevant partition.</w:t>
+      </w:r>
+    </w:p>
+    <w:p>
+      <w:proofErr w:type="gramStart"/>
+      <w:r>
+        <w:t>.</w:t>
+      </w:r>
+      <w:proofErr w:type="spellStart"/>
+      <w:r>
+        <w:t>ota</w:t>
+      </w:r>
+      <w:proofErr w:type="spellEnd"/>
+      <w:proofErr w:type="gramEnd"/>
       <w:r>
         <w:t xml:space="preserve"> File Structure</w:t>
       </w:r>
@@ -1653,7 +1837,7 @@
               <w:jc w:val="center"/>
             </w:pPr>
             <w:r>
-              <w:t>HEADER</w:t>
+              <w:t>NUM_APPS</w:t>
             </w:r>
           </w:p>
         </w:tc>
@@ -1666,7 +1850,7 @@
               <w:jc w:val="center"/>
             </w:pPr>
             <w:r>
-              <w:t>20 Bytes (Version 0x0)</w:t>
+              <w:t>4 Bytes</w:t>
             </w:r>
           </w:p>
         </w:tc>
@@ -1676,10 +1860,7 @@
           </w:tcPr>
           <w:p>
             <w:r>
-              <w:t>Contains</w:t>
-            </w:r>
-            <w:r>
-              <w:t xml:space="preserve"> application header information as described in the Application Header Version 0x0 table.</w:t>
+              <w:t>Number of applications contained within the file (for now, just 2).</w:t>
             </w:r>
           </w:p>
         </w:tc>
@@ -1694,8 +1875,93 @@
               <w:jc w:val="center"/>
             </w:pPr>
             <w:r>
+              <w:t>OFFSETS</w:t>
+            </w:r>
+          </w:p>
+        </w:tc>
+        <w:tc>
+          <w:tcPr>
+            <w:tcW w:w="3597" w:type="dxa"/>
+          </w:tcPr>
+          <w:p>
+            <w:pPr>
+              <w:jc w:val="center"/>
+            </w:pPr>
+            <w:r>
+              <w:t>4*NUM_APPS Bytes</w:t>
+            </w:r>
+          </w:p>
+        </w:tc>
+        <w:tc>
+          <w:tcPr>
+            <w:tcW w:w="3597" w:type="dxa"/>
+          </w:tcPr>
+          <w:p>
+            <w:r>
+              <w:t>Offsets (in Bytes) of each header section from the beginning of the file. One 32-bit word per offset, in order from first header to last header.</w:t>
+            </w:r>
+          </w:p>
+        </w:tc>
+      </w:tr>
+      <w:tr>
+        <w:tc>
+          <w:tcPr>
+            <w:tcW w:w="3596" w:type="dxa"/>
+          </w:tcPr>
+          <w:p>
+            <w:pPr>
+              <w:jc w:val="center"/>
+            </w:pPr>
+            <w:r>
+              <w:t>HEADER</w:t>
+            </w:r>
+            <w:r>
+              <w:t>_0</w:t>
+            </w:r>
+          </w:p>
+        </w:tc>
+        <w:tc>
+          <w:tcPr>
+            <w:tcW w:w="3597" w:type="dxa"/>
+          </w:tcPr>
+          <w:p>
+            <w:pPr>
+              <w:jc w:val="center"/>
+            </w:pPr>
+            <w:r>
+              <w:t>20 Bytes (Version 0x0)</w:t>
+            </w:r>
+          </w:p>
+        </w:tc>
+        <w:tc>
+          <w:tcPr>
+            <w:tcW w:w="3597" w:type="dxa"/>
+          </w:tcPr>
+          <w:p>
+            <w:r>
+              <w:t>Contains</w:t>
+            </w:r>
+            <w:r>
+              <w:t xml:space="preserve"> application header information as described in the Application Header Version 0x0 table.</w:t>
+            </w:r>
+          </w:p>
+        </w:tc>
+      </w:tr>
+      <w:tr>
+        <w:tc>
+          <w:tcPr>
+            <w:tcW w:w="3596" w:type="dxa"/>
+          </w:tcPr>
+          <w:p>
+            <w:pPr>
+              <w:jc w:val="center"/>
+            </w:pPr>
+            <w:r>
               <w:t>APPLICATION</w:t>
             </w:r>
+            <w:r>
+              <w:t>_0</w:t>
+            </w:r>
           </w:p>
         </w:tc>
         <w:tc>
@@ -1720,7 +1986,126 @@
               <w:t xml:space="preserve">Binary </w:t>
             </w:r>
             <w:r>
-              <w:t>application data. LEN is the length of the application binary as described in the HEADER section.</w:t>
+              <w:t>application data. LEN is the length of the application binary as described in the HEADER</w:t>
+            </w:r>
+            <w:r>
+              <w:t>_0</w:t>
+            </w:r>
+            <w:r>
+              <w:t xml:space="preserve"> section.</w:t>
+            </w:r>
+          </w:p>
+        </w:tc>
+      </w:tr>
+      <w:tr>
+        <w:tc>
+          <w:tcPr>
+            <w:tcW w:w="3596" w:type="dxa"/>
+          </w:tcPr>
+          <w:p>
+            <w:pPr>
+              <w:jc w:val="center"/>
+            </w:pPr>
+            <w:r>
+              <w:t>…</w:t>
+            </w:r>
+          </w:p>
+        </w:tc>
+        <w:tc>
+          <w:tcPr>
+            <w:tcW w:w="3597" w:type="dxa"/>
+          </w:tcPr>
+          <w:p>
+            <w:pPr>
+              <w:jc w:val="center"/>
+            </w:pPr>
+          </w:p>
+        </w:tc>
+        <w:tc>
+          <w:tcPr>
+            <w:tcW w:w="3597" w:type="dxa"/>
+          </w:tcPr>
+          <w:p/>
+        </w:tc>
+      </w:tr>
+      <w:tr>
+        <w:tc>
+          <w:tcPr>
+            <w:tcW w:w="3596" w:type="dxa"/>
+          </w:tcPr>
+          <w:p>
+            <w:pPr>
+              <w:jc w:val="center"/>
+            </w:pPr>
+            <w:r>
+              <w:t>HEADER_NUM_APPS</w:t>
+            </w:r>
+          </w:p>
+        </w:tc>
+        <w:tc>
+          <w:tcPr>
+            <w:tcW w:w="3597" w:type="dxa"/>
+          </w:tcPr>
+          <w:p>
+            <w:pPr>
+              <w:jc w:val="center"/>
+            </w:pPr>
+            <w:r>
+              <w:t>20 Bytes (Version 0x0)</w:t>
+            </w:r>
+          </w:p>
+        </w:tc>
+        <w:tc>
+          <w:tcPr>
+            <w:tcW w:w="3597" w:type="dxa"/>
+          </w:tcPr>
+          <w:p>
+            <w:r>
+              <w:t>Contains application header information as described in the Application Header Version 0x0 table.</w:t>
+            </w:r>
+          </w:p>
+        </w:tc>
+      </w:tr>
+      <w:tr>
+        <w:tc>
+          <w:tcPr>
+            <w:tcW w:w="3596" w:type="dxa"/>
+          </w:tcPr>
+          <w:p>
+            <w:pPr>
+              <w:jc w:val="center"/>
+            </w:pPr>
+            <w:r>
+              <w:t>APPLICATION_NUM_APPS</w:t>
+            </w:r>
+          </w:p>
+        </w:tc>
+        <w:tc>
+          <w:tcPr>
+            <w:tcW w:w="3597" w:type="dxa"/>
+          </w:tcPr>
+          <w:p>
+            <w:pPr>
+              <w:jc w:val="center"/>
+            </w:pPr>
+            <w:r>
+              <w:t>LEN Bytes</w:t>
+            </w:r>
+          </w:p>
+        </w:tc>
+        <w:tc>
+          <w:tcPr>
+            <w:tcW w:w="3597" w:type="dxa"/>
+          </w:tcPr>
+          <w:p>
+            <w:r>
+              <w:t>Binary application data. LEN is the length of the application binary as described in the HEADER</w:t>
+            </w:r>
+            <w:r>
+              <w:t>_NUM_APPS</w:t>
+            </w:r>
+            <w:r>
+              <w:t xml:space="preserve"> section.</w:t>
             </w:r>
           </w:p>
         </w:tc>
@@ -1858,7 +2243,13 @@
               <w:jc w:val="center"/>
             </w:pPr>
             <w:r>
-              <w:t>AT+OTA=BEGIN\r\n</w:t>
+              <w:t>AT+OTA=</w:t>
+            </w:r>
+            <w:r>
+              <w:t>ERASE</w:t>
+            </w:r>
+            <w:r>
+              <w:t>\r\n</w:t>
             </w:r>
           </w:p>
         </w:tc>
@@ -1906,7 +2297,15 @@
           </w:tcPr>
           <w:p>
             <w:r>
-              <w:t>When an “OK’ is received, it indicates that the complementary application flash sector (including header) have been erased and are prepared to receive an OTA update.</w:t>
+              <w:t xml:space="preserve">When an “OK’ is received, it indicates that the complementary application flash sector (including header) </w:t>
+            </w:r>
+            <w:proofErr w:type="gramStart"/>
+            <w:r>
+              <w:t>have</w:t>
+            </w:r>
+            <w:proofErr w:type="gramEnd"/>
+            <w:r>
+              <w:t xml:space="preserve"> been erased and are prepared to receive an OTA update.</w:t>
             </w:r>
           </w:p>
           <w:p/>
@@ -1940,13 +2339,7 @@
               <w:jc w:val="center"/>
             </w:pPr>
             <w:r>
-              <w:t>DATA=AAAALLLL</w:t>
-            </w:r>
-            <w:r>
-              <w:t>ECCCC</w:t>
-            </w:r>
-            <w:r>
-              <w:t>XXXX…</w:t>
+              <w:t>AT+OTA=WRITE</w:t>
             </w:r>
           </w:p>
         </w:tc>
@@ -1954,40 +2347,7 @@
           <w:tcPr>
             <w:tcW w:w="5845" w:type="dxa"/>
           </w:tcPr>
-          <w:p>
-            <w:r>
-              <w:t>The “DATA=” ASCII prefix indicates that the characters following the “=” sign are in raw binary (not human readable ASCII characters)</w:t>
-            </w:r>
-            <w:r>
-              <w:t>.</w:t>
-            </w:r>
-          </w:p>
           <w:p/>
-          <w:p>
-            <w:r>
-              <w:t>AAAA: uint32_t indicating the address offset from the start of the application header sector where the appended data should be written.</w:t>
-            </w:r>
-          </w:p>
-          <w:p>
-            <w:r>
-              <w:t>LLLL: uint32_t indicating the number of raw binary Bytes following the address uint32_t.</w:t>
-            </w:r>
-          </w:p>
-          <w:p>
-            <w:r>
-              <w:t>E: Indicates whether a CRC32 checksum will be included. 0x01 if using a checksum for the sector, 0x00 if no checksum is included.</w:t>
-            </w:r>
-          </w:p>
-          <w:p>
-            <w:r>
-              <w:t>CCCC: CRC32 checksum of the binary data (X’s) in this data block only. 0x00000000 when not in use.</w:t>
-            </w:r>
-          </w:p>
-          <w:p>
-            <w:r>
-              <w:t>XXXX….: Raw binary bytes. Console will read raw binary data until it receives LLLL bytes or reaches a timeout value.</w:t>
-            </w:r>
-          </w:p>
         </w:tc>
       </w:tr>
       <w:tr>
@@ -1999,9 +2359,6 @@
             <w:pPr>
               <w:jc w:val="center"/>
             </w:pPr>
-            <w:r>
-              <w:t>Console Reply</w:t>
-            </w:r>
           </w:p>
         </w:tc>
         <w:tc>
@@ -2012,45 +2369,13 @@
             <w:pPr>
               <w:jc w:val="center"/>
             </w:pPr>
-            <w:r>
-              <w:t>Flashed &lt;length&gt; Bytes at offset 0x&lt;addr&gt;.\r\n</w:t>
-            </w:r>
-          </w:p>
-          <w:p>
-            <w:pPr>
-              <w:jc w:val="center"/>
-            </w:pPr>
-            <w:r>
-              <w:t>OK\r\n</w:t>
-            </w:r>
           </w:p>
         </w:tc>
         <w:tc>
           <w:tcPr>
             <w:tcW w:w="5845" w:type="dxa"/>
           </w:tcPr>
-          <w:p>
-            <w:r>
-              <w:t>Human-readable status message indicating the number of Bytes and the location they were flashed to.</w:t>
-            </w:r>
-          </w:p>
-          <w:p>
-            <w:r>
-              <w:t>OK indicates that the next data block can be sent.</w:t>
-            </w:r>
-          </w:p>
           <w:p/>
-          <w:p>
-            <w:r>
-              <w:t>ERROR reply indicates that something went wrong and the OTA process should be aborted.</w:t>
-            </w:r>
-            <w:r>
-              <w:t xml:space="preserve"> Future firmware versions may support the ability to erase targeted firmware sectors in order to allow </w:t>
-            </w:r>
-            <w:r>
-              <w:t>flashing of individual sectors to be retried in case they get corrupted.</w:t>
-            </w:r>
-          </w:p>
         </w:tc>
       </w:tr>
       <w:tr>
@@ -2076,7 +2401,13 @@
               <w:jc w:val="center"/>
             </w:pPr>
             <w:r>
-              <w:t>…</w:t>
+              <w:t>DATA=AAAALLLL</w:t>
+            </w:r>
+            <w:r>
+              <w:t>ECCCC</w:t>
+            </w:r>
+            <w:r>
+              <w:t>XXXX…</w:t>
             </w:r>
           </w:p>
         </w:tc>
@@ -2086,7 +2417,36 @@
           </w:tcPr>
           <w:p>
             <w:r>
-              <w:t>Repeat DATA block.</w:t>
+              <w:t>The “DATA=” ASCII prefix indicates that the characters following the “=” sign are in raw binary (not human readable ASCII characters)</w:t>
+            </w:r>
+            <w:r>
+              <w:t>.</w:t>
+            </w:r>
+          </w:p>
+          <w:p/>
+          <w:p>
+            <w:r>
+              <w:t>AAAA: uint32_t indicating the address offset from the start of the application header sector where the appended data should be written.</w:t>
+            </w:r>
+          </w:p>
+          <w:p>
+            <w:r>
+              <w:t>LLLL: uint32_t indicating the number of raw binary Bytes following the address uint32_t.</w:t>
+            </w:r>
+          </w:p>
+          <w:p>
+            <w:r>
+              <w:t>E: Indicates whether a CRC32 checksum will be included. 0x01 if using a checksum for the sector, 0x00 if no checksum is included.</w:t>
+            </w:r>
+          </w:p>
+          <w:p>
+            <w:r>
+              <w:t>CCCC: CRC32 checksum of the binary data (X’s) in this data block only. 0x00000000 when not in use.</w:t>
+            </w:r>
+          </w:p>
+          <w:p>
+            <w:r>
+              <w:t>XXXX….: Raw binary bytes. Console will read raw binary data until it receives LLLL bytes or reaches a timeout value.</w:t>
             </w:r>
           </w:p>
         </w:tc>
@@ -2114,7 +2474,23 @@
               <w:jc w:val="center"/>
             </w:pPr>
             <w:r>
-              <w:t>…</w:t>
+              <w:t>Flashed &lt;length&gt; Bytes at offset 0x&lt;</w:t>
+            </w:r>
+            <w:proofErr w:type="spellStart"/>
+            <w:r>
+              <w:t>addr</w:t>
+            </w:r>
+            <w:proofErr w:type="spellEnd"/>
+            <w:r>
+              <w:t>&gt;.\r\n</w:t>
+            </w:r>
+          </w:p>
+          <w:p>
+            <w:pPr>
+              <w:jc w:val="center"/>
+            </w:pPr>
+            <w:r>
+              <w:t>OK\r\n</w:t>
             </w:r>
           </w:p>
         </w:tc>
@@ -2124,7 +2500,24 @@
           </w:tcPr>
           <w:p>
             <w:r>
-              <w:t>Repeat DATA reply.</w:t>
+              <w:t>Human-readable status message indicating the number of Bytes and the location they were flashed to.</w:t>
+            </w:r>
+          </w:p>
+          <w:p>
+            <w:r>
+              <w:t>OK indicates that the next data block can be sent.</w:t>
+            </w:r>
+          </w:p>
+          <w:p/>
+          <w:p>
+            <w:r>
+              <w:t>ERROR reply indicates that something went wrong and the OTA process should be aborted.</w:t>
+            </w:r>
+            <w:r>
+              <w:t xml:space="preserve"> Future firmware versions may support the ability to erase targeted firmware sectors in order to allow </w:t>
+            </w:r>
+            <w:r>
+              <w:t>flashing of individual sectors to be retried in case they get corrupted.</w:t>
             </w:r>
           </w:p>
         </w:tc>
@@ -2152,7 +2545,7 @@
               <w:jc w:val="center"/>
             </w:pPr>
             <w:r>
-              <w:t>AT+OTA=COMPLETE\r\n</w:t>
+              <w:t>…</w:t>
             </w:r>
           </w:p>
         </w:tc>
@@ -2162,7 +2555,7 @@
           </w:tcPr>
           <w:p>
             <w:r>
-              <w:t>Indicates that the OTA flashing process is complete.</w:t>
+              <w:t>Repeat DATA block.</w:t>
             </w:r>
           </w:p>
         </w:tc>
@@ -2190,34 +2583,7 @@
               <w:jc w:val="center"/>
             </w:pPr>
             <w:r>
-              <w:t>Validating application image in partition n.\r\n</w:t>
-            </w:r>
-          </w:p>
-          <w:p>
-            <w:pPr>
-              <w:jc w:val="center"/>
-            </w:pPr>
-            <w:r>
-              <w:t>Calculated CRC: 0x</w:t>
-            </w:r>
-            <w:r>
-              <w:t>NNNNNNNN\r\n</w:t>
-            </w:r>
-          </w:p>
-          <w:p>
-            <w:pPr>
-              <w:jc w:val="center"/>
-            </w:pPr>
-            <w:r>
-              <w:t>Header CRC: 0xNNNNNNNN\r\n</w:t>
-            </w:r>
-          </w:p>
-          <w:p>
-            <w:pPr>
-              <w:jc w:val="center"/>
-            </w:pPr>
-            <w:r>
-              <w:t>OK\r\n</w:t>
+              <w:t>…</w:t>
             </w:r>
           </w:p>
         </w:tc>
@@ -2227,13 +2593,7 @@
           </w:tcPr>
           <w:p>
             <w:r>
-              <w:t>Displays the results of the OTA CRC validation.</w:t>
-            </w:r>
-          </w:p>
-          <w:p/>
-          <w:p>
-            <w:r>
-              <w:t>OK indicates that the validation is successful. The current firmware image will be marked as stale using its STATUS word in the application header, and the new firmware image will be used upon next boot.</w:t>
+              <w:t>Repeat DATA reply.</w:t>
             </w:r>
           </w:p>
         </w:tc>
@@ -2261,6 +2621,115 @@
               <w:jc w:val="center"/>
             </w:pPr>
             <w:r>
+              <w:t>AT+OTA=COMPLETE\r\n</w:t>
+            </w:r>
+          </w:p>
+        </w:tc>
+        <w:tc>
+          <w:tcPr>
+            <w:tcW w:w="5845" w:type="dxa"/>
+          </w:tcPr>
+          <w:p>
+            <w:r>
+              <w:t>Indicates that the OTA flashing process is complete.</w:t>
+            </w:r>
+          </w:p>
+        </w:tc>
+      </w:tr>
+      <w:tr>
+        <w:tc>
+          <w:tcPr>
+            <w:tcW w:w="2065" w:type="dxa"/>
+          </w:tcPr>
+          <w:p>
+            <w:pPr>
+              <w:jc w:val="center"/>
+            </w:pPr>
+            <w:r>
+              <w:t>Console Reply</w:t>
+            </w:r>
+          </w:p>
+        </w:tc>
+        <w:tc>
+          <w:tcPr>
+            <w:tcW w:w="2880" w:type="dxa"/>
+          </w:tcPr>
+          <w:p>
+            <w:pPr>
+              <w:jc w:val="center"/>
+            </w:pPr>
+            <w:r>
+              <w:t>Validating application image in partition n.\r\n</w:t>
+            </w:r>
+          </w:p>
+          <w:p>
+            <w:pPr>
+              <w:jc w:val="center"/>
+            </w:pPr>
+            <w:r>
+              <w:t>Calculated CRC: 0x</w:t>
+            </w:r>
+            <w:r>
+              <w:t>NNNNNNNN\r\n</w:t>
+            </w:r>
+          </w:p>
+          <w:p>
+            <w:pPr>
+              <w:jc w:val="center"/>
+            </w:pPr>
+            <w:r>
+              <w:t>Header CRC: 0xNNNNNNNN\r\n</w:t>
+            </w:r>
+          </w:p>
+          <w:p>
+            <w:pPr>
+              <w:jc w:val="center"/>
+            </w:pPr>
+            <w:r>
+              <w:t>OK\r\n</w:t>
+            </w:r>
+          </w:p>
+        </w:tc>
+        <w:tc>
+          <w:tcPr>
+            <w:tcW w:w="5845" w:type="dxa"/>
+          </w:tcPr>
+          <w:p>
+            <w:r>
+              <w:t>Displays the results of the OTA CRC validation.</w:t>
+            </w:r>
+          </w:p>
+          <w:p/>
+          <w:p>
+            <w:r>
+              <w:t>OK indicates that the validation is successful. The current firmware image will be marked as stale using its STATUS word in the application header, and the new firmware image will be used upon next boot.</w:t>
+            </w:r>
+          </w:p>
+        </w:tc>
+      </w:tr>
+      <w:tr>
+        <w:tc>
+          <w:tcPr>
+            <w:tcW w:w="2065" w:type="dxa"/>
+          </w:tcPr>
+          <w:p>
+            <w:pPr>
+              <w:jc w:val="center"/>
+            </w:pPr>
+            <w:r>
+              <w:t>Send to Console</w:t>
+            </w:r>
+          </w:p>
+        </w:tc>
+        <w:tc>
+          <w:tcPr>
+            <w:tcW w:w="2880" w:type="dxa"/>
+          </w:tcPr>
+          <w:p>
+            <w:pPr>
+              <w:jc w:val="center"/>
+            </w:pPr>
+            <w:r>
               <w:t>AT+REBOOT\r\n</w:t>
             </w:r>
           </w:p>
@@ -2271,7 +2740,11 @@
           </w:tcPr>
           <w:p>
             <w:r>
-              <w:t>Optional, forces a boot into the new firmware immediately. Note that it may take around a minute to get to a stable console interface again, as the ESP32 firmware will be automatically upgraded.</w:t>
+              <w:t xml:space="preserve">Optional, forces a boot into the new firmware immediately. Note that it may take around a minute to get to a stable </w:t>
+            </w:r>
+            <w:r>
+              <w:lastRenderedPageBreak/>
+              <w:t>console interface again, as the ESP32 firmware will be automatically upgraded.</w:t>
             </w:r>
           </w:p>
         </w:tc>
@@ -2286,6 +2759,7 @@
         </w:rPr>
       </w:pPr>
       <w:r>
+        <w:lastRenderedPageBreak/>
         <w:br w:type="page"/>
       </w:r>
     </w:p>
@@ -2327,7 +2801,15 @@
         <w:t>4096</w:t>
       </w:r>
       <w:r>
-        <w:t xml:space="preserve"> Bytes. Transfers of large objects like the Settings struct (up to 8kB) </w:t>
+        <w:t xml:space="preserve"> Bytes. Transfers of large objects like the </w:t>
+      </w:r>
+      <w:proofErr w:type="gramStart"/>
+      <w:r>
+        <w:t>Settings</w:t>
+      </w:r>
+      <w:proofErr w:type="gramEnd"/>
+      <w:r>
+        <w:t xml:space="preserve"> struct (up to 8kB) </w:t>
       </w:r>
       <w:r>
         <w:t>are automatically split into multiple smaller transfers.</w:t>
@@ -2518,8 +3000,13 @@
               <w:jc w:val="center"/>
             </w:pPr>
             <w:r>
-              <w:t>(n-1):n</w:t>
-            </w:r>
+              <w:t>(n-1</w:t>
+            </w:r>
+            <w:proofErr w:type="gramStart"/>
+            <w:r>
+              <w:t>):n</w:t>
+            </w:r>
+            <w:proofErr w:type="gramEnd"/>
           </w:p>
         </w:tc>
       </w:tr>
@@ -2561,9 +3048,11 @@
             <w:pPr>
               <w:jc w:val="center"/>
             </w:pPr>
+            <w:proofErr w:type="spellStart"/>
             <w:r>
               <w:t>kWriteToSlave</w:t>
             </w:r>
+            <w:proofErr w:type="spellEnd"/>
           </w:p>
         </w:tc>
         <w:tc>
@@ -2896,9 +3385,11 @@
             </w:r>
           </w:p>
           <w:p>
+            <w:proofErr w:type="spellStart"/>
             <w:r>
               <w:t>kReadFromSlave</w:t>
             </w:r>
+            <w:proofErr w:type="spellEnd"/>
           </w:p>
         </w:tc>
         <w:tc>
@@ -3102,8 +3593,13 @@
           </w:tcPr>
           <w:p>
             <w:r>
-              <w:t>(n-1):n</w:t>
-            </w:r>
+              <w:t>(n-1</w:t>
+            </w:r>
+            <w:proofErr w:type="gramStart"/>
+            <w:r>
+              <w:t>):n</w:t>
+            </w:r>
+            <w:proofErr w:type="gramEnd"/>
           </w:p>
         </w:tc>
       </w:tr>
@@ -3178,9 +3674,11 @@
             </w:r>
           </w:p>
           <w:p>
+            <w:proofErr w:type="spellStart"/>
             <w:r>
               <w:t>kReadFromSlave</w:t>
             </w:r>
+            <w:proofErr w:type="spellEnd"/>
           </w:p>
         </w:tc>
         <w:tc>
@@ -3237,7 +3735,15 @@
     </w:p>
     <w:p>
       <w:r>
-        <w:t>The ESP32 writes to and reads from the RP2040 in order to request settings data (only the RP2040 has access to EEPROM), and to pass along data received from its network connection (e.g. network console commands, firmware updates, etc).</w:t>
+        <w:t xml:space="preserve">The ESP32 writes to and reads from the RP2040 in order to request settings data (only the RP2040 has access to EEPROM), and to pass along data received from its network connection (e.g. network console commands, firmware updates, </w:t>
+      </w:r>
+      <w:proofErr w:type="spellStart"/>
+      <w:r>
+        <w:t>etc</w:t>
+      </w:r>
+      <w:proofErr w:type="spellEnd"/>
+      <w:r>
+        <w:t>).</w:t>
       </w:r>
     </w:p>
     <w:p>
@@ -3390,8 +3896,13 @@
           </w:tcPr>
           <w:p>
             <w:r>
-              <w:t>(n-1):n</w:t>
-            </w:r>
+              <w:t>(n-1</w:t>
+            </w:r>
+            <w:proofErr w:type="gramStart"/>
+            <w:r>
+              <w:t>):n</w:t>
+            </w:r>
+            <w:proofErr w:type="gramEnd"/>
           </w:p>
         </w:tc>
       </w:tr>
@@ -3484,9 +3995,11 @@
             </w:r>
           </w:p>
           <w:p>
+            <w:proofErr w:type="spellStart"/>
             <w:r>
               <w:t>kWriteToMaster</w:t>
             </w:r>
+            <w:proofErr w:type="spellEnd"/>
           </w:p>
         </w:tc>
         <w:tc>
@@ -3745,8 +4258,13 @@
           </w:tcPr>
           <w:p>
             <w:r>
-              <w:t>(n-1):n</w:t>
-            </w:r>
+              <w:t>(n-1</w:t>
+            </w:r>
+            <w:proofErr w:type="gramStart"/>
+            <w:r>
+              <w:t>):n</w:t>
+            </w:r>
+            <w:proofErr w:type="gramEnd"/>
           </w:p>
         </w:tc>
       </w:tr>
@@ -3811,9 +4329,11 @@
             </w:r>
           </w:p>
           <w:p>
+            <w:proofErr w:type="spellStart"/>
             <w:r>
               <w:t>kDataBlock</w:t>
             </w:r>
+            <w:proofErr w:type="spellEnd"/>
           </w:p>
         </w:tc>
         <w:tc>
@@ -3868,12 +4388,14 @@
             </w:r>
           </w:p>
           <w:p>
+            <w:proofErr w:type="spellStart"/>
             <w:r>
               <w:t>k</w:t>
             </w:r>
             <w:r>
               <w:t>ReadFromMaster</w:t>
             </w:r>
+            <w:proofErr w:type="spellEnd"/>
           </w:p>
         </w:tc>
         <w:tc>
@@ -4022,8 +4544,13 @@
       <w:r>
         <w:t xml:space="preserve"> with CMD = </w:t>
       </w:r>
-      <w:r>
-        <w:t>kCmdWriteToSlave.</w:t>
+      <w:proofErr w:type="spellStart"/>
+      <w:r>
+        <w:t>kCmdWriteToSlave</w:t>
+      </w:r>
+      <w:proofErr w:type="spellEnd"/>
+      <w:r>
+        <w:t>.</w:t>
       </w:r>
     </w:p>
     <w:p>
@@ -4083,7 +4610,15 @@
         </w:numPr>
       </w:pPr>
       <w:r>
-        <w:t>RP2040 sends single transfer with CMD = kCmdWriteToSlaveRequireAck.</w:t>
+        <w:t xml:space="preserve">RP2040 sends single transfer with CMD = </w:t>
+      </w:r>
+      <w:proofErr w:type="spellStart"/>
+      <w:r>
+        <w:t>kCmdWriteToSlaveRequireAck</w:t>
+      </w:r>
+      <w:proofErr w:type="spellEnd"/>
+      <w:r>
+        <w:t>.</w:t>
       </w:r>
     </w:p>
     <w:p>
@@ -4239,7 +4774,15 @@
         </w:numPr>
       </w:pPr>
       <w:r>
-        <w:t>RP2040 reads first byte of incoming message and determines that it’s a kCmdReadFromMaster. RP2040 reads the address, offset, and length fields and writes its response into the remainder of the packet.</w:t>
+        <w:t xml:space="preserve">RP2040 reads first byte of incoming message and determines that it’s a </w:t>
+      </w:r>
+      <w:proofErr w:type="spellStart"/>
+      <w:r>
+        <w:t>kCmdReadFromMaster</w:t>
+      </w:r>
+      <w:proofErr w:type="spellEnd"/>
+      <w:r>
+        <w:t>. RP2040 reads the address, offset, and length fields and writes its response into the remainder of the packet.</w:t>
       </w:r>
     </w:p>
     <w:p>
@@ -4286,7 +4829,15 @@
     </w:p>
     <w:p>
       <w:r>
-        <w:t>Within each SPI packet, object dictionary definitions are used to convert the address, offset, and payload fields into actions that are performed on the RP2040 and ESP32. For instance, the RP2040 can write to the kAddrRawTransponderPacket address via SPI in order to forward a received transponder packet to the ESP32’s onboard aircraft dictionary.</w:t>
+        <w:t xml:space="preserve">Within each SPI packet, object dictionary definitions are used to convert the address, offset, and payload fields into actions that are performed on the RP2040 and ESP32. For instance, the RP2040 can write to the </w:t>
+      </w:r>
+      <w:proofErr w:type="spellStart"/>
+      <w:r>
+        <w:t>kAddrRawTransponderPacket</w:t>
+      </w:r>
+      <w:proofErr w:type="spellEnd"/>
+      <w:r>
+        <w:t xml:space="preserve"> address via SPI in order to forward a received transponder packet to the ESP32’s onboard aircraft dictionary.</w:t>
       </w:r>
     </w:p>
     <w:p>
@@ -4493,7 +5044,37 @@
               <w:rPr>
                 <w:rFonts w:ascii="Courier New" w:hAnsi="Courier New" w:cs="Courier New"/>
               </w:rPr>
-              <w:t>const uint32_t ObjectDictionary::kFirmwareVersion =</w:t>
+              <w:t xml:space="preserve">const uint32_t </w:t>
+            </w:r>
+            <w:proofErr w:type="spellStart"/>
+            <w:proofErr w:type="gramStart"/>
+            <w:r>
+              <w:rPr>
+                <w:rFonts w:ascii="Courier New" w:hAnsi="Courier New" w:cs="Courier New"/>
+              </w:rPr>
+              <w:t>ObjectDictionary</w:t>
+            </w:r>
+            <w:proofErr w:type="spellEnd"/>
+            <w:r>
+              <w:rPr>
+                <w:rFonts w:ascii="Courier New" w:hAnsi="Courier New" w:cs="Courier New"/>
+              </w:rPr>
+              <w:t>::</w:t>
+            </w:r>
+            <w:proofErr w:type="spellStart"/>
+            <w:proofErr w:type="gramEnd"/>
+            <w:r>
+              <w:rPr>
+                <w:rFonts w:ascii="Courier New" w:hAnsi="Courier New" w:cs="Courier New"/>
+              </w:rPr>
+              <w:t>kFirmwareVersion</w:t>
+            </w:r>
+            <w:proofErr w:type="spellEnd"/>
+            <w:r>
+              <w:rPr>
+                <w:rFonts w:ascii="Courier New" w:hAnsi="Courier New" w:cs="Courier New"/>
+              </w:rPr>
+              <w:t xml:space="preserve"> =</w:t>
             </w:r>
           </w:p>
           <w:p>
@@ -4504,7 +5085,49 @@
               <w:rPr>
                 <w:rFonts w:ascii="Courier New" w:hAnsi="Courier New" w:cs="Courier New"/>
               </w:rPr>
-              <w:t xml:space="preserve">    (kFirmwareVersionMajor) &lt;&lt; 16 | (kFirmwareVersionMinor) &lt;&lt; 8 | (kFirmwareVersionPatch);</w:t>
+              <w:t xml:space="preserve">    (</w:t>
+            </w:r>
+            <w:proofErr w:type="spellStart"/>
+            <w:r>
+              <w:rPr>
+                <w:rFonts w:ascii="Courier New" w:hAnsi="Courier New" w:cs="Courier New"/>
+              </w:rPr>
+              <w:t>kFirmwareVersionMajor</w:t>
+            </w:r>
+            <w:proofErr w:type="spellEnd"/>
+            <w:r>
+              <w:rPr>
+                <w:rFonts w:ascii="Courier New" w:hAnsi="Courier New" w:cs="Courier New"/>
+              </w:rPr>
+              <w:t>) &lt;&lt; 16 | (</w:t>
+            </w:r>
+            <w:proofErr w:type="spellStart"/>
+            <w:r>
+              <w:rPr>
+                <w:rFonts w:ascii="Courier New" w:hAnsi="Courier New" w:cs="Courier New"/>
+              </w:rPr>
+              <w:t>kFirmwareVersionMinor</w:t>
+            </w:r>
+            <w:proofErr w:type="spellEnd"/>
+            <w:r>
+              <w:rPr>
+                <w:rFonts w:ascii="Courier New" w:hAnsi="Courier New" w:cs="Courier New"/>
+              </w:rPr>
+              <w:t>) &lt;&lt; 8 | (</w:t>
+            </w:r>
+            <w:proofErr w:type="spellStart"/>
+            <w:r>
+              <w:rPr>
+                <w:rFonts w:ascii="Courier New" w:hAnsi="Courier New" w:cs="Courier New"/>
+              </w:rPr>
+              <w:t>kFirmwareVersionPatch</w:t>
+            </w:r>
+            <w:proofErr w:type="spellEnd"/>
+            <w:r>
+              <w:rPr>
+                <w:rFonts w:ascii="Courier New" w:hAnsi="Courier New" w:cs="Courier New"/>
+              </w:rPr>
+              <w:t>);</w:t>
             </w:r>
           </w:p>
         </w:tc>
@@ -4632,7 +5255,15 @@
           </w:tcPr>
           <w:p>
             <w:r>
-              <w:t>Access to the SettingsManager’s settings struct. Used to synchronize settings information between the RP2040 and the ESP32. Note that settings are stored in EEPROM which is only accessible to the RP2040, so on startup the ESP32 will query the RP2040 for settings information.</w:t>
+              <w:t xml:space="preserve">Access to the </w:t>
+            </w:r>
+            <w:proofErr w:type="spellStart"/>
+            <w:r>
+              <w:t>SettingsManager’s</w:t>
+            </w:r>
+            <w:proofErr w:type="spellEnd"/>
+            <w:r>
+              <w:t xml:space="preserve"> settings struct. Used to synchronize settings information between the RP2040 and the ESP32. Note that settings are stored in EEPROM which is only accessible to the RP2040, so on startup the ESP32 will query the RP2040 for settings information.</w:t>
             </w:r>
           </w:p>
         </w:tc>
@@ -4696,7 +5327,15 @@
           </w:tcPr>
           <w:p>
             <w:r>
-              <w:t>Raw transponder packet sink for RP2040 to write to in order to send RawTransponderPacket objects to the ESP32 in order for it to maintain its own aircraft dictionary.</w:t>
+              <w:t xml:space="preserve">Raw transponder packet sink for RP2040 to write to in order to send </w:t>
+            </w:r>
+            <w:proofErr w:type="spellStart"/>
+            <w:r>
+              <w:t>RawTransponderPacket</w:t>
+            </w:r>
+            <w:proofErr w:type="spellEnd"/>
+            <w:r>
+              <w:t xml:space="preserve"> objects to the ESP32 in order for it to maintain its own aircraft dictionary.</w:t>
             </w:r>
           </w:p>
           <w:p/>
@@ -4830,7 +5469,15 @@
           </w:tcPr>
           <w:p>
             <w:r>
-              <w:t>Sink for Raw Transponder Packets flowing from the RP2040 to the ESP32. Data written to this address consists of a one-byte value for the number of packets being sent, and then an array of RawTransponderPacket objects.</w:t>
+              <w:t xml:space="preserve">Sink for Raw Transponder Packets flowing from the RP2040 to the ESP32. Data written to this address consists of a one-byte value for the number of packets being sent, and then an array of </w:t>
+            </w:r>
+            <w:proofErr w:type="spellStart"/>
+            <w:r>
+              <w:t>RawTransponderPacket</w:t>
+            </w:r>
+            <w:proofErr w:type="spellEnd"/>
+            <w:r>
+              <w:t xml:space="preserve"> objects.</w:t>
             </w:r>
           </w:p>
         </w:tc>
@@ -4985,8 +5632,13 @@
             <w:pPr>
               <w:jc w:val="center"/>
             </w:pPr>
-            <w:r>
-              <w:t>WiFi Station MAC</w:t>
+            <w:proofErr w:type="spellStart"/>
+            <w:r>
+              <w:t>WiFi</w:t>
+            </w:r>
+            <w:proofErr w:type="spellEnd"/>
+            <w:r>
+              <w:t xml:space="preserve"> Station MAC</w:t>
             </w:r>
           </w:p>
         </w:tc>
@@ -5022,7 +5674,15 @@
           </w:tcPr>
           <w:p>
             <w:r>
-              <w:t>Allows the RP2040 to query the MAC address that the ESP32 uses while operating as a WiFi station (connected to an existing network).</w:t>
+              <w:t xml:space="preserve">Allows the RP2040 to query the MAC address that the ESP32 uses while operating as a </w:t>
+            </w:r>
+            <w:proofErr w:type="spellStart"/>
+            <w:r>
+              <w:t>WiFi</w:t>
+            </w:r>
+            <w:proofErr w:type="spellEnd"/>
+            <w:r>
+              <w:t xml:space="preserve"> station (connected to an existing network).</w:t>
             </w:r>
           </w:p>
         </w:tc>
@@ -5050,8 +5710,13 @@
             <w:pPr>
               <w:jc w:val="center"/>
             </w:pPr>
-            <w:r>
-              <w:t>WiFi Access Point MAC</w:t>
+            <w:proofErr w:type="spellStart"/>
+            <w:r>
+              <w:t>WiFi</w:t>
+            </w:r>
+            <w:proofErr w:type="spellEnd"/>
+            <w:r>
+              <w:t xml:space="preserve"> Access Point MAC</w:t>
             </w:r>
           </w:p>
         </w:tc>
@@ -5087,7 +5752,15 @@
           </w:tcPr>
           <w:p>
             <w:r>
-              <w:t>Allows the RP2040 to query the MAC address that the ESP32 uses while operating as a WiFi access point (hosting its own network).</w:t>
+              <w:t xml:space="preserve">Allows the RP2040 to query the MAC address that the ESP32 uses while operating as a </w:t>
+            </w:r>
+            <w:proofErr w:type="spellStart"/>
+            <w:r>
+              <w:t>WiFi</w:t>
+            </w:r>
+            <w:proofErr w:type="spellEnd"/>
+            <w:r>
+              <w:t xml:space="preserve"> access point (hosting its own network).</w:t>
             </w:r>
           </w:p>
         </w:tc>
@@ -5247,14 +5920,24 @@
       </w:r>
     </w:p>
     <w:p>
-      <w:r>
-        <w:t>ooOOoo magic</w:t>
+      <w:proofErr w:type="spellStart"/>
+      <w:r>
+        <w:t>ooOOoo</w:t>
+      </w:r>
+      <w:proofErr w:type="spellEnd"/>
+      <w:r>
+        <w:t xml:space="preserve"> magic</w:t>
       </w:r>
     </w:p>
     <w:p/>
     <w:p>
-      <w:r>
-        <w:t>jk I’ll write this up later</w:t>
+      <w:proofErr w:type="spellStart"/>
+      <w:r>
+        <w:t>jk</w:t>
+      </w:r>
+      <w:proofErr w:type="spellEnd"/>
+      <w:r>
+        <w:t xml:space="preserve"> I’ll write this up later</w:t>
       </w:r>
     </w:p>
     <w:sectPr>
@@ -5389,6 +6072,7 @@
         </mc:Fallback>
       </mc:AlternateContent>
     </w:r>
+    <w:proofErr w:type="spellStart"/>
     <w:r>
       <w:rPr>
         <w:rFonts w:ascii="Poppins SemiBold" w:hAnsi="Poppins SemiBold" w:cs="Poppins SemiBold"/>
@@ -5396,7 +6080,17 @@
         <w:bCs/>
         <w:color w:val="FFFFFF" w:themeColor="background1"/>
       </w:rPr>
-      <w:t xml:space="preserve">ADSBee 1090 </w:t>
+      <w:t>ADSBee</w:t>
+    </w:r>
+    <w:proofErr w:type="spellEnd"/>
+    <w:r>
+      <w:rPr>
+        <w:rFonts w:ascii="Poppins SemiBold" w:hAnsi="Poppins SemiBold" w:cs="Poppins SemiBold"/>
+        <w:b/>
+        <w:bCs/>
+        <w:color w:val="FFFFFF" w:themeColor="background1"/>
+      </w:rPr>
+      <w:t xml:space="preserve"> 1090 </w:t>
     </w:r>
     <w:r>
       <w:rPr>

</xml_diff>

<commit_message>
Update FLASH_EXTRA to FLASH_SETTINGS
* Change firmware reference guide to reflect actual OTA process.
* Update linker scripts with proper name for settings flash partition.
</commit_message>
<xml_diff>
--- a/word/firmware_reference_guide_adsbee_1090.docx
+++ b/word/firmware_reference_guide_adsbee_1090.docx
@@ -6,13 +6,8 @@
       <w:pPr>
         <w:pStyle w:val="Title"/>
       </w:pPr>
-      <w:proofErr w:type="spellStart"/>
-      <w:r>
-        <w:t>ADSBee</w:t>
-      </w:r>
-      <w:proofErr w:type="spellEnd"/>
-      <w:r>
-        <w:t xml:space="preserve"> 1090 Firmware Reference Guide</w:t>
+      <w:r>
+        <w:t>ADSBee 1090 Firmware Reference Guide</w:t>
       </w:r>
     </w:p>
     <w:p>
@@ -77,57 +72,17 @@
     </w:p>
     <w:p>
       <w:r>
-        <w:t xml:space="preserve">The </w:t>
-      </w:r>
-      <w:proofErr w:type="spellStart"/>
-      <w:r>
-        <w:t>ADSBee</w:t>
-      </w:r>
-      <w:proofErr w:type="spellEnd"/>
-      <w:r>
-        <w:t xml:space="preserve"> 1090 includes two microcontrollers with independent flash storage: an RP2040 and ESP32. The system is designed with the RP2040 as the master, and the ESP32 as an optional network controller that can be enabled or disabled by the RP2040. This is intended to support future cost-down and lightweight designs that may omit the ESP32 entirely in favor of a local-only ADS-B decoder solution.</w:t>
+        <w:t>The ADSBee 1090 includes two microcontrollers with independent flash storage: an RP2040 and ESP32. The system is designed with the RP2040 as the master, and the ESP32 as an optional network controller that can be enabled or disabled by the RP2040. This is intended to support future cost-down and lightweight designs that may omit the ESP32 entirely in favor of a local-only ADS-B decoder solution.</w:t>
       </w:r>
     </w:p>
     <w:p>
       <w:r>
-        <w:t xml:space="preserve">In order to simplify the firmware update process, firmware is flashed to both microcontrollers via a single firmware file (often as </w:t>
-      </w:r>
-      <w:proofErr w:type="gramStart"/>
-      <w:r>
-        <w:t>a .uf</w:t>
-      </w:r>
-      <w:proofErr w:type="gramEnd"/>
-      <w:r>
-        <w:t xml:space="preserve">2). Firmware for the RP2040 and the ESP32 is bundled into a single image, and flashed to the RP2040 via USB DFU. On startup, the RP2040 queries the firmware version on the ESP32 via the inter-processor communication SPI bus, and if it finds a value that doesn’t match its own firmware version (or no value at all), </w:t>
-      </w:r>
-      <w:proofErr w:type="gramStart"/>
-      <w:r>
-        <w:t>it</w:t>
-      </w:r>
-      <w:proofErr w:type="gramEnd"/>
-      <w:r>
-        <w:t xml:space="preserve"> re-flashes the firmware on the ESP32 with its bundled ESP32 firmware image.</w:t>
+        <w:t>In order to simplify the firmware update process, firmware is flashed to both microcontrollers via a single firmware file (often as a .uf2). Firmware for the RP2040 and the ESP32 is bundled into a single image, and flashed to the RP2040 via USB DFU. On startup, the RP2040 queries the firmware version on the ESP32 via the inter-processor communication SPI bus, and if it finds a value that doesn’t match its own firmware version (or no value at all), it re-flashes the firmware on the ESP32 with its bundled ESP32 firmware image.</w:t>
       </w:r>
     </w:p>
     <w:p>
       <w:r>
-        <w:t xml:space="preserve">The RP2040 on the </w:t>
-      </w:r>
-      <w:proofErr w:type="spellStart"/>
-      <w:r>
-        <w:t>ADSBee</w:t>
-      </w:r>
-      <w:proofErr w:type="spellEnd"/>
-      <w:r>
-        <w:t xml:space="preserve"> 1090 uses an external flash chip with 16MB of storage capacity. The ESP32-S3 on the </w:t>
-      </w:r>
-      <w:proofErr w:type="spellStart"/>
-      <w:r>
-        <w:t>ADSBee</w:t>
-      </w:r>
-      <w:proofErr w:type="spellEnd"/>
-      <w:r>
-        <w:t xml:space="preserve"> 1090 includes 8MB of storage capacity on PCBA Revision H, but may be reduced to 4MB of capacity on future revisions, since only around 4MB of storage is allocated to a given version of the ESP32 firmware on the RP2040’s flash (see flash layout section below for details).</w:t>
+        <w:t>The RP2040 on the ADSBee 1090 uses an external flash chip with 16MB of storage capacity. The ESP32-S3 on the ADSBee 1090 includes 8MB of storage capacity on PCBA Revision H, but may be reduced to 4MB of capacity on future revisions, since only around 4MB of storage is allocated to a given version of the ESP32 firmware on the RP2040’s flash (see flash layout section below for details).</w:t>
       </w:r>
     </w:p>
     <w:p>
@@ -163,7 +118,7 @@
       <w:tblGrid>
         <w:gridCol w:w="1640"/>
         <w:gridCol w:w="1500"/>
-        <w:gridCol w:w="1740"/>
+        <w:gridCol w:w="1745"/>
         <w:gridCol w:w="2612"/>
       </w:tblGrid>
       <w:tr>
@@ -235,10 +190,21 @@
                 <w:lang w:eastAsia="zh-CN"/>
                 <w14:ligatures w14:val="none"/>
               </w:rPr>
-              <w:t>Size (</w:t>
-            </w:r>
-            <w:proofErr w:type="spellStart"/>
-            <w:r>
+              <w:t>Size (kBytes)</w:t>
+            </w:r>
+          </w:p>
+        </w:tc>
+        <w:tc>
+          <w:tcPr>
+            <w:tcW w:w="1740" w:type="dxa"/>
+            <w:shd w:val="clear" w:color="auto" w:fill="auto"/>
+            <w:noWrap/>
+            <w:vAlign w:val="bottom"/>
+          </w:tcPr>
+          <w:p>
+            <w:pPr>
+              <w:spacing w:after="0" w:line="240" w:lineRule="auto"/>
+              <w:jc w:val="center"/>
               <w:rPr>
                 <w:rFonts w:ascii="Calibri" w:eastAsia="Times New Roman" w:hAnsi="Calibri" w:cs="Calibri"/>
                 <w:b/>
@@ -248,9 +214,7 @@
                 <w:lang w:eastAsia="zh-CN"/>
                 <w14:ligatures w14:val="none"/>
               </w:rPr>
-              <w:t>kBytes</w:t>
-            </w:r>
-            <w:proofErr w:type="spellEnd"/>
+            </w:pPr>
             <w:r>
               <w:rPr>
                 <w:rFonts w:ascii="Calibri" w:eastAsia="Times New Roman" w:hAnsi="Calibri" w:cs="Calibri"/>
@@ -261,13 +225,13 @@
                 <w:lang w:eastAsia="zh-CN"/>
                 <w14:ligatures w14:val="none"/>
               </w:rPr>
-              <w:t>)</w:t>
-            </w:r>
-          </w:p>
-        </w:tc>
-        <w:tc>
-          <w:tcPr>
-            <w:tcW w:w="1740" w:type="dxa"/>
+              <w:t>Region</w:t>
+            </w:r>
+          </w:p>
+        </w:tc>
+        <w:tc>
+          <w:tcPr>
+            <w:tcW w:w="2612" w:type="dxa"/>
             <w:shd w:val="clear" w:color="auto" w:fill="auto"/>
             <w:noWrap/>
             <w:vAlign w:val="bottom"/>
@@ -275,7 +239,6 @@
           <w:p>
             <w:pPr>
               <w:spacing w:after="0" w:line="240" w:lineRule="auto"/>
-              <w:jc w:val="center"/>
               <w:rPr>
                 <w:rFonts w:ascii="Calibri" w:eastAsia="Times New Roman" w:hAnsi="Calibri" w:cs="Calibri"/>
                 <w:b/>
@@ -296,40 +259,6 @@
                 <w:lang w:eastAsia="zh-CN"/>
                 <w14:ligatures w14:val="none"/>
               </w:rPr>
-              <w:t>Region</w:t>
-            </w:r>
-          </w:p>
-        </w:tc>
-        <w:tc>
-          <w:tcPr>
-            <w:tcW w:w="2612" w:type="dxa"/>
-            <w:shd w:val="clear" w:color="auto" w:fill="auto"/>
-            <w:noWrap/>
-            <w:vAlign w:val="bottom"/>
-          </w:tcPr>
-          <w:p>
-            <w:pPr>
-              <w:spacing w:after="0" w:line="240" w:lineRule="auto"/>
-              <w:rPr>
-                <w:rFonts w:ascii="Calibri" w:eastAsia="Times New Roman" w:hAnsi="Calibri" w:cs="Calibri"/>
-                <w:b/>
-                <w:bCs/>
-                <w:color w:val="000000"/>
-                <w:kern w:val="0"/>
-                <w:lang w:eastAsia="zh-CN"/>
-                <w14:ligatures w14:val="none"/>
-              </w:rPr>
-            </w:pPr>
-            <w:r>
-              <w:rPr>
-                <w:rFonts w:ascii="Calibri" w:eastAsia="Times New Roman" w:hAnsi="Calibri" w:cs="Calibri"/>
-                <w:b/>
-                <w:bCs/>
-                <w:color w:val="000000"/>
-                <w:kern w:val="0"/>
-                <w:lang w:eastAsia="zh-CN"/>
-                <w14:ligatures w14:val="none"/>
-              </w:rPr>
               <w:t>Note</w:t>
             </w:r>
           </w:p>
@@ -690,7 +619,17 @@
                 <w:lang w:eastAsia="zh-CN"/>
                 <w14:ligatures w14:val="none"/>
               </w:rPr>
-              <w:t>8100</w:t>
+              <w:t>8</w:t>
+            </w:r>
+            <w:r>
+              <w:rPr>
+                <w:rFonts w:ascii="Calibri" w:eastAsia="Times New Roman" w:hAnsi="Calibri" w:cs="Calibri"/>
+                <w:color w:val="000000"/>
+                <w:kern w:val="0"/>
+                <w:lang w:eastAsia="zh-CN"/>
+                <w14:ligatures w14:val="none"/>
+              </w:rPr>
+              <w:t>096</w:t>
             </w:r>
           </w:p>
         </w:tc>
@@ -799,7 +738,27 @@
                 <w:lang w:eastAsia="zh-CN"/>
                 <w14:ligatures w14:val="none"/>
               </w:rPr>
-              <w:t>10816000</w:t>
+              <w:t>1081</w:t>
+            </w:r>
+            <w:r>
+              <w:rPr>
+                <w:rFonts w:ascii="Calibri" w:eastAsia="Times New Roman" w:hAnsi="Calibri" w:cs="Calibri"/>
+                <w:color w:val="000000"/>
+                <w:kern w:val="0"/>
+                <w:lang w:eastAsia="zh-CN"/>
+                <w14:ligatures w14:val="none"/>
+              </w:rPr>
+              <w:t>5</w:t>
+            </w:r>
+            <w:r>
+              <w:rPr>
+                <w:rFonts w:ascii="Calibri" w:eastAsia="Times New Roman" w:hAnsi="Calibri" w:cs="Calibri"/>
+                <w:color w:val="000000"/>
+                <w:kern w:val="0"/>
+                <w:lang w:eastAsia="zh-CN"/>
+                <w14:ligatures w14:val="none"/>
+              </w:rPr>
+              <w:t>000</w:t>
             </w:r>
           </w:p>
         </w:tc>
@@ -940,7 +899,27 @@
                 <w:lang w:eastAsia="zh-CN"/>
                 <w14:ligatures w14:val="none"/>
               </w:rPr>
-              <w:t>10817000</w:t>
+              <w:t>1081</w:t>
+            </w:r>
+            <w:r>
+              <w:rPr>
+                <w:rFonts w:ascii="Calibri" w:eastAsia="Times New Roman" w:hAnsi="Calibri" w:cs="Calibri"/>
+                <w:color w:val="000000"/>
+                <w:kern w:val="0"/>
+                <w:lang w:eastAsia="zh-CN"/>
+                <w14:ligatures w14:val="none"/>
+              </w:rPr>
+              <w:t>6</w:t>
+            </w:r>
+            <w:r>
+              <w:rPr>
+                <w:rFonts w:ascii="Calibri" w:eastAsia="Times New Roman" w:hAnsi="Calibri" w:cs="Calibri"/>
+                <w:color w:val="000000"/>
+                <w:kern w:val="0"/>
+                <w:lang w:eastAsia="zh-CN"/>
+                <w14:ligatures w14:val="none"/>
+              </w:rPr>
+              <w:t>000</w:t>
             </w:r>
           </w:p>
         </w:tc>
@@ -972,7 +951,17 @@
                 <w:lang w:eastAsia="zh-CN"/>
                 <w14:ligatures w14:val="none"/>
               </w:rPr>
-              <w:t>8100</w:t>
+              <w:t>8</w:t>
+            </w:r>
+            <w:r>
+              <w:rPr>
+                <w:rFonts w:ascii="Calibri" w:eastAsia="Times New Roman" w:hAnsi="Calibri" w:cs="Calibri"/>
+                <w:color w:val="000000"/>
+                <w:kern w:val="0"/>
+                <w:lang w:eastAsia="zh-CN"/>
+                <w14:ligatures w14:val="none"/>
+              </w:rPr>
+              <w:t>096</w:t>
             </w:r>
           </w:p>
         </w:tc>
@@ -1040,6 +1029,133 @@
           </w:p>
         </w:tc>
       </w:tr>
+      <w:tr>
+        <w:trPr>
+          <w:trHeight w:val="294"/>
+        </w:trPr>
+        <w:tc>
+          <w:tcPr>
+            <w:tcW w:w="1640" w:type="dxa"/>
+            <w:shd w:val="clear" w:color="auto" w:fill="auto"/>
+            <w:noWrap/>
+            <w:vAlign w:val="bottom"/>
+          </w:tcPr>
+          <w:p>
+            <w:pPr>
+              <w:spacing w:after="0" w:line="240" w:lineRule="auto"/>
+              <w:rPr>
+                <w:rFonts w:ascii="Calibri" w:eastAsia="Times New Roman" w:hAnsi="Calibri" w:cs="Calibri"/>
+                <w:color w:val="000000"/>
+                <w:kern w:val="0"/>
+                <w:lang w:eastAsia="zh-CN"/>
+                <w14:ligatures w14:val="none"/>
+              </w:rPr>
+            </w:pPr>
+            <w:r>
+              <w:rPr>
+                <w:rFonts w:ascii="Calibri" w:eastAsia="Times New Roman" w:hAnsi="Calibri" w:cs="Calibri"/>
+                <w:color w:val="000000"/>
+                <w:kern w:val="0"/>
+                <w:lang w:eastAsia="zh-CN"/>
+                <w14:ligatures w14:val="none"/>
+              </w:rPr>
+              <w:t>0x10FFE000</w:t>
+            </w:r>
+          </w:p>
+        </w:tc>
+        <w:tc>
+          <w:tcPr>
+            <w:tcW w:w="1500" w:type="dxa"/>
+            <w:shd w:val="clear" w:color="auto" w:fill="auto"/>
+            <w:noWrap/>
+            <w:vAlign w:val="bottom"/>
+          </w:tcPr>
+          <w:p>
+            <w:pPr>
+              <w:spacing w:after="0" w:line="240" w:lineRule="auto"/>
+              <w:jc w:val="center"/>
+              <w:rPr>
+                <w:rFonts w:ascii="Calibri" w:eastAsia="Times New Roman" w:hAnsi="Calibri" w:cs="Calibri"/>
+                <w:color w:val="000000"/>
+                <w:kern w:val="0"/>
+                <w:lang w:eastAsia="zh-CN"/>
+                <w14:ligatures w14:val="none"/>
+              </w:rPr>
+            </w:pPr>
+            <w:r>
+              <w:rPr>
+                <w:rFonts w:ascii="Calibri" w:eastAsia="Times New Roman" w:hAnsi="Calibri" w:cs="Calibri"/>
+                <w:color w:val="000000"/>
+                <w:kern w:val="0"/>
+                <w:lang w:eastAsia="zh-CN"/>
+                <w14:ligatures w14:val="none"/>
+              </w:rPr>
+              <w:t>8</w:t>
+            </w:r>
+          </w:p>
+        </w:tc>
+        <w:tc>
+          <w:tcPr>
+            <w:tcW w:w="1740" w:type="dxa"/>
+            <w:shd w:val="clear" w:color="auto" w:fill="auto"/>
+            <w:noWrap/>
+            <w:vAlign w:val="bottom"/>
+          </w:tcPr>
+          <w:p>
+            <w:pPr>
+              <w:spacing w:after="0" w:line="240" w:lineRule="auto"/>
+              <w:jc w:val="center"/>
+              <w:rPr>
+                <w:rFonts w:ascii="Calibri" w:eastAsia="Times New Roman" w:hAnsi="Calibri" w:cs="Calibri"/>
+                <w:color w:val="000000"/>
+                <w:kern w:val="0"/>
+                <w:lang w:eastAsia="zh-CN"/>
+                <w14:ligatures w14:val="none"/>
+              </w:rPr>
+            </w:pPr>
+            <w:r>
+              <w:rPr>
+                <w:rFonts w:ascii="Calibri" w:eastAsia="Times New Roman" w:hAnsi="Calibri" w:cs="Calibri"/>
+                <w:color w:val="000000"/>
+                <w:kern w:val="0"/>
+                <w:lang w:eastAsia="zh-CN"/>
+                <w14:ligatures w14:val="none"/>
+              </w:rPr>
+              <w:t>FLASH_SETTINGS</w:t>
+            </w:r>
+          </w:p>
+        </w:tc>
+        <w:tc>
+          <w:tcPr>
+            <w:tcW w:w="2612" w:type="dxa"/>
+            <w:shd w:val="clear" w:color="auto" w:fill="auto"/>
+            <w:noWrap/>
+            <w:vAlign w:val="bottom"/>
+          </w:tcPr>
+          <w:p>
+            <w:pPr>
+              <w:spacing w:after="0" w:line="240" w:lineRule="auto"/>
+              <w:rPr>
+                <w:rFonts w:ascii="Calibri" w:eastAsia="Times New Roman" w:hAnsi="Calibri" w:cs="Calibri"/>
+                <w:color w:val="000000"/>
+                <w:kern w:val="0"/>
+                <w:lang w:eastAsia="zh-CN"/>
+                <w14:ligatures w14:val="none"/>
+              </w:rPr>
+            </w:pPr>
+            <w:r>
+              <w:rPr>
+                <w:rFonts w:ascii="Calibri" w:eastAsia="Times New Roman" w:hAnsi="Calibri" w:cs="Calibri"/>
+                <w:color w:val="000000"/>
+                <w:kern w:val="0"/>
+                <w:lang w:eastAsia="zh-CN"/>
+                <w14:ligatures w14:val="none"/>
+              </w:rPr>
+              <w:t>Settings</w:t>
+            </w:r>
+          </w:p>
+        </w:tc>
+      </w:tr>
     </w:tbl>
     <w:p/>
     <w:p>
@@ -1050,15 +1166,7 @@
     <w:p>
       <w:r>
         <w:lastRenderedPageBreak/>
-        <w:t xml:space="preserve">The RP2040’s flash memory is erasable in 4kB pages (4096 Bytes), and programmable in 256 Byte sectors. The flash layout for the </w:t>
-      </w:r>
-      <w:proofErr w:type="spellStart"/>
-      <w:r>
-        <w:t>ADSBee</w:t>
-      </w:r>
-      <w:proofErr w:type="spellEnd"/>
-      <w:r>
-        <w:t xml:space="preserve"> 1090 uses a dual image structure in order to facilitate OTA updates. While the firmware in the APP1 partition is being updated, the firmware in the APP0 partition is running (and is the one doing the update). Each firmware partition is preceded by a 4kB header, which takes the following form.</w:t>
+        <w:t>The RP2040’s flash memory is erasable in 4kB pages (4096 Bytes), and programmable in 256 Byte sectors. The flash layout for the ADSBee 1090 uses a dual image structure in order to facilitate OTA updates. While the firmware in the APP1 partition is being updated, the firmware in the APP0 partition is running (and is the one doing the update). Each firmware partition is preceded by a 4kB header, which takes the following form.</w:t>
       </w:r>
     </w:p>
     <w:p>
@@ -1532,15 +1640,7 @@
               <w:t>0xFFFFFFFF</w:t>
             </w:r>
             <w:r>
-              <w:t xml:space="preserve"> (BLANK): Firmware partition has been </w:t>
-            </w:r>
-            <w:proofErr w:type="gramStart"/>
-            <w:r>
-              <w:t>erased,</w:t>
-            </w:r>
-            <w:proofErr w:type="gramEnd"/>
-            <w:r>
-              <w:t xml:space="preserve"> new header has not been written yet.</w:t>
+              <w:t xml:space="preserve"> (BLANK): Firmware partition has been erased, new header has not been written yet.</w:t>
             </w:r>
           </w:p>
           <w:p>
@@ -1659,36 +1759,12 @@
     </w:p>
     <w:p>
       <w:r>
-        <w:t xml:space="preserve">Over The Air (OTA) updates provide an alternative to USB DFU updates, allowing the </w:t>
-      </w:r>
-      <w:proofErr w:type="spellStart"/>
-      <w:r>
-        <w:t>ADSBee</w:t>
-      </w:r>
-      <w:proofErr w:type="spellEnd"/>
-      <w:r>
-        <w:t xml:space="preserve"> 1090 to be updated via one of its console interfaces without the need to access the BOOT button or exposed test point in order to put the device into USB DFU mode as a mass storage device.</w:t>
+        <w:t>Over The Air (OTA) updates provide an alternative to USB DFU updates, allowing the ADSBee 1090 to be updated via one of its console interfaces without the need to access the BOOT button or exposed test point in order to put the device into USB DFU mode as a mass storage device.</w:t>
       </w:r>
     </w:p>
     <w:p>
       <w:r>
-        <w:t xml:space="preserve">NOTE: If you have physical access to the </w:t>
-      </w:r>
-      <w:proofErr w:type="spellStart"/>
-      <w:r>
-        <w:t>ADSBee</w:t>
-      </w:r>
-      <w:proofErr w:type="spellEnd"/>
-      <w:r>
-        <w:t xml:space="preserve"> 1090, a USB DFU operation is usually faster and simpler than an OTA update. OTA updates are intended for embedded applications or receiver installations where the </w:t>
-      </w:r>
-      <w:proofErr w:type="spellStart"/>
-      <w:r>
-        <w:t>ADSBee</w:t>
-      </w:r>
-      <w:proofErr w:type="spellEnd"/>
-      <w:r>
-        <w:t xml:space="preserve"> 1090 needs to have its firmware upgraded remotely.</w:t>
+        <w:t>NOTE: If you have physical access to the ADSBee 1090, a USB DFU operation is usually faster and simpler than an OTA update. OTA updates are intended for embedded applications or receiver installations where the ADSBee 1090 needs to have its firmware upgraded remotely.</w:t>
       </w:r>
     </w:p>
     <w:p>
@@ -1699,57 +1775,24 @@
           <w:numId w:val="19"/>
         </w:numPr>
       </w:pPr>
-      <w:proofErr w:type="gramStart"/>
-      <w:r>
-        <w:t>.</w:t>
-      </w:r>
-      <w:proofErr w:type="spellStart"/>
-      <w:r>
-        <w:t>ota</w:t>
-      </w:r>
-      <w:proofErr w:type="spellEnd"/>
-      <w:proofErr w:type="gramEnd"/>
-      <w:r>
-        <w:t xml:space="preserve"> File Structure</w:t>
+      <w:r>
+        <w:t>.ota File Structure</w:t>
       </w:r>
     </w:p>
     <w:p>
       <w:r>
-        <w:t>OTA updates are conducted by sending the binary contents of a .</w:t>
-      </w:r>
-      <w:proofErr w:type="spellStart"/>
-      <w:r>
-        <w:t>ota</w:t>
-      </w:r>
-      <w:proofErr w:type="spellEnd"/>
-      <w:r>
-        <w:t xml:space="preserve"> file over the serial console, either directly on the USB CONSOLE interface or via the network console interface.</w:t>
+        <w:t>OTA updates are conducted by sending the binary contents of a .ota file over the serial console, either directly on the USB CONSOLE interface or via the network console interface.</w:t>
       </w:r>
     </w:p>
     <w:p>
       <w:r>
-        <w:t xml:space="preserve">Due to the RP2040 not supporting automatically compiled position-independent-code, the application binary is linked separately for each available application slot in flash, and the .OTA file contains an array of headers and applications, one for each possible application slot. During an OTA flashing operation, the master device that is flashing the file first queries the </w:t>
-      </w:r>
-      <w:proofErr w:type="spellStart"/>
-      <w:r>
-        <w:t>ADSBee</w:t>
-      </w:r>
-      <w:proofErr w:type="spellEnd"/>
-      <w:r>
-        <w:t xml:space="preserve"> for which linked version of the firmware to send, and then sends the header and application data for the relevant partition.</w:t>
+        <w:t>Due to the RP2040 not supporting automatically compiled position-independent-code, the application binary is linked separately for each available application slot in flash, and the .OTA file contains an array of headers and applications, one for each possible application slot. During an OTA flashing operation, the master device that is flashing the file first queries the ADSBee for which linked version of the firmware to send, and then sends the header and application data for the relevant partition.</w:t>
       </w:r>
     </w:p>
     <w:p>
-      <w:proofErr w:type="gramStart"/>
-      <w:r>
-        <w:t>.</w:t>
-      </w:r>
-      <w:proofErr w:type="spellStart"/>
-      <w:r>
-        <w:t>ota</w:t>
-      </w:r>
-      <w:proofErr w:type="spellEnd"/>
-      <w:proofErr w:type="gramEnd"/>
+      <w:r>
+        <w:t>.ota</w:t>
+      </w:r>
       <w:r>
         <w:t xml:space="preserve"> File Structure</w:t>
       </w:r>
@@ -2099,13 +2142,7 @@
           </w:tcPr>
           <w:p>
             <w:r>
-              <w:t>Binary application data. LEN is the length of the application binary as described in the HEADER</w:t>
-            </w:r>
-            <w:r>
-              <w:t>_NUM_APPS</w:t>
-            </w:r>
-            <w:r>
-              <w:t xml:space="preserve"> section.</w:t>
+              <w:t>Binary application data. LEN is the length of the application binary as described in the HEADER_NUM_APPS section.</w:t>
             </w:r>
           </w:p>
         </w:tc>
@@ -2155,8 +2192,8 @@
       </w:tblPr>
       <w:tblGrid>
         <w:gridCol w:w="2065"/>
-        <w:gridCol w:w="2880"/>
-        <w:gridCol w:w="5845"/>
+        <w:gridCol w:w="3780"/>
+        <w:gridCol w:w="4945"/>
       </w:tblGrid>
       <w:tr>
         <w:tc>
@@ -2181,7 +2218,7 @@
         </w:tc>
         <w:tc>
           <w:tcPr>
-            <w:tcW w:w="2880" w:type="dxa"/>
+            <w:tcW w:w="3780" w:type="dxa"/>
           </w:tcPr>
           <w:p>
             <w:pPr>
@@ -2201,7 +2238,7 @@
         </w:tc>
         <w:tc>
           <w:tcPr>
-            <w:tcW w:w="5845" w:type="dxa"/>
+            <w:tcW w:w="4945" w:type="dxa"/>
           </w:tcPr>
           <w:p>
             <w:pPr>
@@ -2230,38 +2267,28 @@
               <w:jc w:val="center"/>
             </w:pPr>
             <w:r>
-              <w:t>Send To Console</w:t>
-            </w:r>
-          </w:p>
-        </w:tc>
-        <w:tc>
-          <w:tcPr>
-            <w:tcW w:w="2880" w:type="dxa"/>
-          </w:tcPr>
-          <w:p>
-            <w:pPr>
-              <w:jc w:val="center"/>
-            </w:pPr>
-            <w:r>
-              <w:t>AT+OTA=</w:t>
-            </w:r>
-            <w:r>
-              <w:t>ERASE</w:t>
-            </w:r>
-            <w:r>
-              <w:t>\r\n</w:t>
-            </w:r>
-          </w:p>
-        </w:tc>
-        <w:tc>
-          <w:tcPr>
-            <w:tcW w:w="5845" w:type="dxa"/>
-          </w:tcPr>
-          <w:p>
-            <w:r>
-              <w:t>Begins erasing the complementary application flash sector and enables the sending of DATA blocks containing raw binary.</w:t>
-            </w:r>
-          </w:p>
+              <w:t>Send to Console</w:t>
+            </w:r>
+          </w:p>
+        </w:tc>
+        <w:tc>
+          <w:tcPr>
+            <w:tcW w:w="3780" w:type="dxa"/>
+          </w:tcPr>
+          <w:p>
+            <w:pPr>
+              <w:jc w:val="center"/>
+            </w:pPr>
+            <w:r>
+              <w:t>AT+OTA=GET_PARTITION\r\n</w:t>
+            </w:r>
+          </w:p>
+        </w:tc>
+        <w:tc>
+          <w:tcPr>
+            <w:tcW w:w="4945" w:type="dxa"/>
+          </w:tcPr>
+          <w:p/>
         </w:tc>
       </w:tr>
       <w:tr>
@@ -2280,40 +2307,22 @@
         </w:tc>
         <w:tc>
           <w:tcPr>
-            <w:tcW w:w="2880" w:type="dxa"/>
-          </w:tcPr>
-          <w:p>
-            <w:pPr>
-              <w:jc w:val="center"/>
-            </w:pPr>
-            <w:r>
-              <w:t>OK\r\n</w:t>
-            </w:r>
-          </w:p>
-        </w:tc>
-        <w:tc>
-          <w:tcPr>
-            <w:tcW w:w="5845" w:type="dxa"/>
-          </w:tcPr>
-          <w:p>
-            <w:r>
-              <w:t xml:space="preserve">When an “OK’ is received, it indicates that the complementary application flash sector (including header) </w:t>
-            </w:r>
-            <w:proofErr w:type="gramStart"/>
-            <w:r>
-              <w:t>have</w:t>
-            </w:r>
-            <w:proofErr w:type="gramEnd"/>
-            <w:r>
-              <w:t xml:space="preserve"> been erased and are prepared to receive an OTA update.</w:t>
-            </w:r>
-          </w:p>
+            <w:tcW w:w="3780" w:type="dxa"/>
+          </w:tcPr>
+          <w:p>
+            <w:pPr>
+              <w:jc w:val="center"/>
+            </w:pPr>
+            <w:r>
+              <w:t>Partition: 1\r\n</w:t>
+            </w:r>
+          </w:p>
+        </w:tc>
+        <w:tc>
+          <w:tcPr>
+            <w:tcW w:w="4945" w:type="dxa"/>
+          </w:tcPr>
           <w:p/>
-          <w:p>
-            <w:r>
-              <w:t>ERROR reply indicates that something went wrong and the OTA process should be aborted.</w:t>
-            </w:r>
-          </w:p>
         </w:tc>
       </w:tr>
       <w:tr>
@@ -2326,28 +2335,38 @@
               <w:jc w:val="center"/>
             </w:pPr>
             <w:r>
-              <w:t>Send to Console</w:t>
-            </w:r>
-          </w:p>
-        </w:tc>
-        <w:tc>
-          <w:tcPr>
-            <w:tcW w:w="2880" w:type="dxa"/>
-          </w:tcPr>
-          <w:p>
-            <w:pPr>
-              <w:jc w:val="center"/>
-            </w:pPr>
-            <w:r>
-              <w:t>AT+OTA=WRITE</w:t>
-            </w:r>
-          </w:p>
-        </w:tc>
-        <w:tc>
-          <w:tcPr>
-            <w:tcW w:w="5845" w:type="dxa"/>
-          </w:tcPr>
-          <w:p/>
+              <w:t>Send To Console</w:t>
+            </w:r>
+          </w:p>
+        </w:tc>
+        <w:tc>
+          <w:tcPr>
+            <w:tcW w:w="3780" w:type="dxa"/>
+          </w:tcPr>
+          <w:p>
+            <w:pPr>
+              <w:jc w:val="center"/>
+            </w:pPr>
+            <w:r>
+              <w:t>AT+OTA=</w:t>
+            </w:r>
+            <w:r>
+              <w:t>ERASE</w:t>
+            </w:r>
+            <w:r>
+              <w:t>\r\n</w:t>
+            </w:r>
+          </w:p>
+        </w:tc>
+        <w:tc>
+          <w:tcPr>
+            <w:tcW w:w="4945" w:type="dxa"/>
+          </w:tcPr>
+          <w:p>
+            <w:r>
+              <w:t>Begins erasing the complementary application flash sector and enables the sending of DATA blocks containing raw binary.</w:t>
+            </w:r>
+          </w:p>
         </w:tc>
       </w:tr>
       <w:tr>
@@ -2359,23 +2378,55 @@
             <w:pPr>
               <w:jc w:val="center"/>
             </w:pPr>
-          </w:p>
-        </w:tc>
-        <w:tc>
-          <w:tcPr>
-            <w:tcW w:w="2880" w:type="dxa"/>
-          </w:tcPr>
-          <w:p>
-            <w:pPr>
-              <w:jc w:val="center"/>
-            </w:pPr>
-          </w:p>
-        </w:tc>
-        <w:tc>
-          <w:tcPr>
-            <w:tcW w:w="5845" w:type="dxa"/>
-          </w:tcPr>
+            <w:r>
+              <w:t>Console Reply</w:t>
+            </w:r>
+          </w:p>
+        </w:tc>
+        <w:tc>
+          <w:tcPr>
+            <w:tcW w:w="3780" w:type="dxa"/>
+          </w:tcPr>
+          <w:p>
+            <w:pPr>
+              <w:jc w:val="center"/>
+            </w:pPr>
+            <w:r>
+              <w:t>Erasing Partition 1.\r\n</w:t>
+            </w:r>
+          </w:p>
+          <w:p>
+            <w:pPr>
+              <w:jc w:val="center"/>
+            </w:pPr>
+            <w:r>
+              <w:t>&lt;status messages&gt;</w:t>
+            </w:r>
+          </w:p>
+          <w:p>
+            <w:pPr>
+              <w:jc w:val="center"/>
+            </w:pPr>
+            <w:r>
+              <w:t>OK\r\n</w:t>
+            </w:r>
+          </w:p>
+        </w:tc>
+        <w:tc>
+          <w:tcPr>
+            <w:tcW w:w="4945" w:type="dxa"/>
+          </w:tcPr>
+          <w:p>
+            <w:r>
+              <w:t>When an “OK’ is received, it indicates that the complementary application flash sector (including header) have been erased and are prepared to receive an OTA update.</w:t>
+            </w:r>
+          </w:p>
           <w:p/>
+          <w:p>
+            <w:r>
+              <w:t>ERROR reply indicates that something went wrong and the OTA process should be aborted.</w:t>
+            </w:r>
+          </w:p>
         </w:tc>
       </w:tr>
       <w:tr>
@@ -2394,59 +2445,77 @@
         </w:tc>
         <w:tc>
           <w:tcPr>
-            <w:tcW w:w="2880" w:type="dxa"/>
-          </w:tcPr>
-          <w:p>
-            <w:pPr>
-              <w:jc w:val="center"/>
-            </w:pPr>
-            <w:r>
-              <w:t>DATA=AAAALLLL</w:t>
-            </w:r>
-            <w:r>
-              <w:t>ECCCC</w:t>
-            </w:r>
-            <w:r>
-              <w:t>XXXX…</w:t>
-            </w:r>
-          </w:p>
-        </w:tc>
-        <w:tc>
-          <w:tcPr>
-            <w:tcW w:w="5845" w:type="dxa"/>
-          </w:tcPr>
-          <w:p>
-            <w:r>
-              <w:t>The “DATA=” ASCII prefix indicates that the characters following the “=” sign are in raw binary (not human readable ASCII characters)</w:t>
-            </w:r>
-            <w:r>
-              <w:t>.</w:t>
+            <w:tcW w:w="3780" w:type="dxa"/>
+          </w:tcPr>
+          <w:p>
+            <w:pPr>
+              <w:jc w:val="center"/>
+            </w:pPr>
+            <w:r>
+              <w:t>AT+OTA=WRITE</w:t>
+            </w:r>
+            <w:r>
+              <w:t>,</w:t>
+            </w:r>
+          </w:p>
+          <w:p>
+            <w:pPr>
+              <w:jc w:val="center"/>
+            </w:pPr>
+            <w:r>
+              <w:t>&lt;offset (base 16)&gt;,</w:t>
+            </w:r>
+          </w:p>
+          <w:p>
+            <w:pPr>
+              <w:jc w:val="center"/>
+            </w:pPr>
+            <w:r>
+              <w:t>&lt;len_bytes (base 10)&gt;,</w:t>
+            </w:r>
+          </w:p>
+          <w:p>
+            <w:pPr>
+              <w:jc w:val="center"/>
+            </w:pPr>
+            <w:r>
+              <w:t>&lt;crc (base 16)&gt;</w:t>
+            </w:r>
+            <w:r>
+              <w:t>\r\n</w:t>
+            </w:r>
+            <w:r>
+              <w:t>&lt;DATA&gt;</w:t>
+            </w:r>
+          </w:p>
+          <w:p>
+            <w:pPr>
+              <w:jc w:val="center"/>
+            </w:pPr>
+          </w:p>
+        </w:tc>
+        <w:tc>
+          <w:tcPr>
+            <w:tcW w:w="4945" w:type="dxa"/>
+          </w:tcPr>
+          <w:p>
+            <w:r>
+              <w:t xml:space="preserve">Writes a chunk of firmware to the complementary flash sector. Chunks can </w:t>
+            </w:r>
+            <w:r>
+              <w:t>be up to 38400 Bytes long.</w:t>
             </w:r>
           </w:p>
           <w:p/>
           <w:p>
             <w:r>
-              <w:t>AAAA: uint32_t indicating the address offset from the start of the application header sector where the appended data should be written.</w:t>
-            </w:r>
-          </w:p>
-          <w:p>
-            <w:r>
-              <w:t>LLLL: uint32_t indicating the number of raw binary Bytes following the address uint32_t.</w:t>
-            </w:r>
-          </w:p>
-          <w:p>
-            <w:r>
-              <w:t>E: Indicates whether a CRC32 checksum will be included. 0x01 if using a checksum for the sector, 0x00 if no checksum is included.</w:t>
-            </w:r>
-          </w:p>
-          <w:p>
-            <w:r>
-              <w:t>CCCC: CRC32 checksum of the binary data (X’s) in this data block only. 0x00000000 when not in use.</w:t>
-            </w:r>
-          </w:p>
-          <w:p>
-            <w:r>
-              <w:t>XXXX….: Raw binary bytes. Console will read raw binary data until it receives LLLL bytes or reaches a timeout value.</w:t>
+              <w:t>Once a write command is received, the ADSBee will block until it either receives the number of promised Bytes, encounters an error, or times out.</w:t>
+            </w:r>
+          </w:p>
+          <w:p/>
+          <w:p>
+            <w:r>
+              <w:t>ERROR indicates the chunk did not write successfully, and needs to be erased and re-written.</w:t>
             </w:r>
           </w:p>
         </w:tc>
@@ -2467,28 +2536,15 @@
         </w:tc>
         <w:tc>
           <w:tcPr>
-            <w:tcW w:w="2880" w:type="dxa"/>
-          </w:tcPr>
-          <w:p>
-            <w:pPr>
-              <w:jc w:val="center"/>
-            </w:pPr>
-            <w:r>
-              <w:t>Flashed &lt;length&gt; Bytes at offset 0x&lt;</w:t>
-            </w:r>
-            <w:proofErr w:type="spellStart"/>
-            <w:r>
-              <w:t>addr</w:t>
-            </w:r>
-            <w:proofErr w:type="spellEnd"/>
-            <w:r>
-              <w:t>&gt;.\r\n</w:t>
-            </w:r>
-          </w:p>
-          <w:p>
-            <w:pPr>
-              <w:jc w:val="center"/>
-            </w:pPr>
+            <w:tcW w:w="3780" w:type="dxa"/>
+          </w:tcPr>
+          <w:p>
+            <w:pPr>
+              <w:jc w:val="center"/>
+            </w:pPr>
+            <w:r>
+              <w:t>Verifying with CRC=0x05f3e0e2\r\n</w:t>
+            </w:r>
             <w:r>
               <w:t>OK\r\n</w:t>
             </w:r>
@@ -2496,28 +2552,11 @@
         </w:tc>
         <w:tc>
           <w:tcPr>
-            <w:tcW w:w="5845" w:type="dxa"/>
-          </w:tcPr>
-          <w:p>
-            <w:r>
-              <w:t>Human-readable status message indicating the number of Bytes and the location they were flashed to.</w:t>
-            </w:r>
-          </w:p>
-          <w:p>
-            <w:r>
-              <w:t>OK indicates that the next data block can be sent.</w:t>
-            </w:r>
-          </w:p>
-          <w:p/>
-          <w:p>
-            <w:r>
-              <w:t>ERROR reply indicates that something went wrong and the OTA process should be aborted.</w:t>
-            </w:r>
-            <w:r>
-              <w:t xml:space="preserve"> Future firmware versions may support the ability to erase targeted firmware sectors in order to allow </w:t>
-            </w:r>
-            <w:r>
-              <w:t>flashing of individual sectors to be retried in case they get corrupted.</w:t>
+            <w:tcW w:w="4945" w:type="dxa"/>
+          </w:tcPr>
+          <w:p>
+            <w:r>
+              <w:t>Chunk was written successfully.</w:t>
             </w:r>
           </w:p>
         </w:tc>
@@ -2532,30 +2571,27 @@
               <w:jc w:val="center"/>
             </w:pPr>
             <w:r>
-              <w:t>Send to Console</w:t>
-            </w:r>
-          </w:p>
-        </w:tc>
-        <w:tc>
-          <w:tcPr>
-            <w:tcW w:w="2880" w:type="dxa"/>
-          </w:tcPr>
-          <w:p>
-            <w:pPr>
-              <w:jc w:val="center"/>
-            </w:pPr>
-            <w:r>
               <w:t>…</w:t>
             </w:r>
           </w:p>
         </w:tc>
         <w:tc>
           <w:tcPr>
-            <w:tcW w:w="5845" w:type="dxa"/>
-          </w:tcPr>
-          <w:p>
-            <w:r>
-              <w:t>Repeat DATA block.</w:t>
+            <w:tcW w:w="3780" w:type="dxa"/>
+          </w:tcPr>
+          <w:p>
+            <w:pPr>
+              <w:jc w:val="center"/>
+            </w:pPr>
+          </w:p>
+        </w:tc>
+        <w:tc>
+          <w:tcPr>
+            <w:tcW w:w="4945" w:type="dxa"/>
+          </w:tcPr>
+          <w:p>
+            <w:r>
+              <w:t>Write and verify cycle repeats until full image has been written.</w:t>
             </w:r>
           </w:p>
         </w:tc>
@@ -2570,30 +2606,30 @@
               <w:jc w:val="center"/>
             </w:pPr>
             <w:r>
-              <w:t>Console Reply</w:t>
-            </w:r>
-          </w:p>
-        </w:tc>
-        <w:tc>
-          <w:tcPr>
-            <w:tcW w:w="2880" w:type="dxa"/>
-          </w:tcPr>
-          <w:p>
-            <w:pPr>
-              <w:jc w:val="center"/>
-            </w:pPr>
-            <w:r>
-              <w:t>…</w:t>
-            </w:r>
-          </w:p>
-        </w:tc>
-        <w:tc>
-          <w:tcPr>
-            <w:tcW w:w="5845" w:type="dxa"/>
-          </w:tcPr>
-          <w:p>
-            <w:r>
-              <w:t>Repeat DATA reply.</w:t>
+              <w:t>Send to Console</w:t>
+            </w:r>
+          </w:p>
+        </w:tc>
+        <w:tc>
+          <w:tcPr>
+            <w:tcW w:w="3780" w:type="dxa"/>
+          </w:tcPr>
+          <w:p>
+            <w:pPr>
+              <w:jc w:val="center"/>
+            </w:pPr>
+            <w:r>
+              <w:t>AT+OTA=VERIFY\r\n</w:t>
+            </w:r>
+          </w:p>
+        </w:tc>
+        <w:tc>
+          <w:tcPr>
+            <w:tcW w:w="4945" w:type="dxa"/>
+          </w:tcPr>
+          <w:p>
+            <w:r>
+              <w:t>Trigger verification of the complementary firmware partition that was just flashed.</w:t>
             </w:r>
           </w:p>
         </w:tc>
@@ -2608,30 +2644,41 @@
               <w:jc w:val="center"/>
             </w:pPr>
             <w:r>
-              <w:t>Send to Console</w:t>
-            </w:r>
-          </w:p>
-        </w:tc>
-        <w:tc>
-          <w:tcPr>
-            <w:tcW w:w="2880" w:type="dxa"/>
-          </w:tcPr>
-          <w:p>
-            <w:pPr>
-              <w:jc w:val="center"/>
-            </w:pPr>
-            <w:r>
-              <w:t>AT+OTA=COMPLETE\r\n</w:t>
-            </w:r>
-          </w:p>
-        </w:tc>
-        <w:tc>
-          <w:tcPr>
-            <w:tcW w:w="5845" w:type="dxa"/>
-          </w:tcPr>
-          <w:p>
-            <w:r>
-              <w:t>Indicates that the OTA flashing process is complete.</w:t>
+              <w:t>Console Reply</w:t>
+            </w:r>
+          </w:p>
+        </w:tc>
+        <w:tc>
+          <w:tcPr>
+            <w:tcW w:w="3780" w:type="dxa"/>
+          </w:tcPr>
+          <w:p>
+            <w:pPr>
+              <w:jc w:val="center"/>
+            </w:pPr>
+            <w:r>
+              <w:t>Verifying partition 0: 20096 Bytes, status 0xFFFFFFFF, application CRC 0x936e5ab2</w:t>
+            </w:r>
+            <w:r>
+              <w:t>\r\n</w:t>
+            </w:r>
+          </w:p>
+          <w:p>
+            <w:pPr>
+              <w:jc w:val="center"/>
+            </w:pPr>
+            <w:r>
+              <w:t>OK\r\n</w:t>
+            </w:r>
+          </w:p>
+        </w:tc>
+        <w:tc>
+          <w:tcPr>
+            <w:tcW w:w="4945" w:type="dxa"/>
+          </w:tcPr>
+          <w:p>
+            <w:r>
+              <w:t>OK indicates successful verification, ERROR otherwise.</w:t>
             </w:r>
           </w:p>
         </w:tc>
@@ -2646,63 +2693,36 @@
               <w:jc w:val="center"/>
             </w:pPr>
             <w:r>
-              <w:t>Console Reply</w:t>
-            </w:r>
-          </w:p>
-        </w:tc>
-        <w:tc>
-          <w:tcPr>
-            <w:tcW w:w="2880" w:type="dxa"/>
-          </w:tcPr>
-          <w:p>
-            <w:pPr>
-              <w:jc w:val="center"/>
-            </w:pPr>
-            <w:r>
-              <w:t>Validating application image in partition n.\r\n</w:t>
-            </w:r>
-          </w:p>
-          <w:p>
-            <w:pPr>
-              <w:jc w:val="center"/>
-            </w:pPr>
-            <w:r>
-              <w:t>Calculated CRC: 0x</w:t>
-            </w:r>
-            <w:r>
-              <w:t>NNNNNNNN\r\n</w:t>
-            </w:r>
-          </w:p>
-          <w:p>
-            <w:pPr>
-              <w:jc w:val="center"/>
-            </w:pPr>
-            <w:r>
-              <w:t>Header CRC: 0xNNNNNNNN\r\n</w:t>
-            </w:r>
-          </w:p>
-          <w:p>
-            <w:pPr>
-              <w:jc w:val="center"/>
-            </w:pPr>
-            <w:r>
-              <w:t>OK\r\n</w:t>
-            </w:r>
-          </w:p>
-        </w:tc>
-        <w:tc>
-          <w:tcPr>
-            <w:tcW w:w="5845" w:type="dxa"/>
-          </w:tcPr>
-          <w:p>
-            <w:r>
-              <w:t>Displays the results of the OTA CRC validation.</w:t>
-            </w:r>
-          </w:p>
-          <w:p/>
-          <w:p>
-            <w:r>
-              <w:t>OK indicates that the validation is successful. The current firmware image will be marked as stale using its STATUS word in the application header, and the new firmware image will be used upon next boot.</w:t>
+              <w:t>Send to Console</w:t>
+            </w:r>
+          </w:p>
+        </w:tc>
+        <w:tc>
+          <w:tcPr>
+            <w:tcW w:w="3780" w:type="dxa"/>
+          </w:tcPr>
+          <w:p>
+            <w:pPr>
+              <w:jc w:val="center"/>
+            </w:pPr>
+            <w:r>
+              <w:t>AT+</w:t>
+            </w:r>
+            <w:r>
+              <w:t>OTA=BOOT</w:t>
+            </w:r>
+            <w:r>
+              <w:t>\r\n</w:t>
+            </w:r>
+          </w:p>
+        </w:tc>
+        <w:tc>
+          <w:tcPr>
+            <w:tcW w:w="4945" w:type="dxa"/>
+          </w:tcPr>
+          <w:p>
+            <w:r>
+              <w:t>Optional, forces a boot into the new firmware immediately. Note that it may take around a minute to get to a stable console interface again, as the ESP32 firmware will be automatically upgraded.</w:t>
             </w:r>
           </w:p>
         </w:tc>
@@ -2717,36 +2737,28 @@
               <w:jc w:val="center"/>
             </w:pPr>
             <w:r>
-              <w:t>Send to Console</w:t>
-            </w:r>
-          </w:p>
-        </w:tc>
-        <w:tc>
-          <w:tcPr>
-            <w:tcW w:w="2880" w:type="dxa"/>
-          </w:tcPr>
-          <w:p>
-            <w:pPr>
-              <w:jc w:val="center"/>
-            </w:pPr>
-            <w:r>
-              <w:t>AT+REBOOT\r\n</w:t>
-            </w:r>
-          </w:p>
-        </w:tc>
-        <w:tc>
-          <w:tcPr>
-            <w:tcW w:w="5845" w:type="dxa"/>
-          </w:tcPr>
-          <w:p>
-            <w:r>
-              <w:t xml:space="preserve">Optional, forces a boot into the new firmware immediately. Note that it may take around a minute to get to a stable </w:t>
-            </w:r>
-            <w:r>
-              <w:lastRenderedPageBreak/>
-              <w:t>console interface again, as the ESP32 firmware will be automatically upgraded.</w:t>
-            </w:r>
-          </w:p>
+              <w:t>Console Reply</w:t>
+            </w:r>
+          </w:p>
+        </w:tc>
+        <w:tc>
+          <w:tcPr>
+            <w:tcW w:w="3780" w:type="dxa"/>
+          </w:tcPr>
+          <w:p>
+            <w:pPr>
+              <w:jc w:val="center"/>
+            </w:pPr>
+            <w:r>
+              <w:t>Booting partition 0…\r\n</w:t>
+            </w:r>
+          </w:p>
+        </w:tc>
+        <w:tc>
+          <w:tcPr>
+            <w:tcW w:w="4945" w:type="dxa"/>
+          </w:tcPr>
+          <w:p/>
         </w:tc>
       </w:tr>
     </w:tbl>
@@ -2759,7 +2771,6 @@
         </w:rPr>
       </w:pPr>
       <w:r>
-        <w:lastRenderedPageBreak/>
         <w:br w:type="page"/>
       </w:r>
     </w:p>
@@ -2801,15 +2812,7 @@
         <w:t>4096</w:t>
       </w:r>
       <w:r>
-        <w:t xml:space="preserve"> Bytes. Transfers of large objects like the </w:t>
-      </w:r>
-      <w:proofErr w:type="gramStart"/>
-      <w:r>
-        <w:t>Settings</w:t>
-      </w:r>
-      <w:proofErr w:type="gramEnd"/>
-      <w:r>
-        <w:t xml:space="preserve"> struct (up to 8kB) </w:t>
+        <w:t xml:space="preserve"> Bytes. Transfers of large objects like the Settings struct (up to 8kB) </w:t>
       </w:r>
       <w:r>
         <w:t>are automatically split into multiple smaller transfers.</w:t>
@@ -3000,13 +3003,8 @@
               <w:jc w:val="center"/>
             </w:pPr>
             <w:r>
-              <w:t>(n-1</w:t>
-            </w:r>
-            <w:proofErr w:type="gramStart"/>
-            <w:r>
-              <w:t>):n</w:t>
-            </w:r>
-            <w:proofErr w:type="gramEnd"/>
+              <w:t>(n-1):n</w:t>
+            </w:r>
           </w:p>
         </w:tc>
       </w:tr>
@@ -3048,11 +3046,9 @@
             <w:pPr>
               <w:jc w:val="center"/>
             </w:pPr>
-            <w:proofErr w:type="spellStart"/>
             <w:r>
               <w:t>kWriteToSlave</w:t>
             </w:r>
-            <w:proofErr w:type="spellEnd"/>
           </w:p>
         </w:tc>
         <w:tc>
@@ -3385,11 +3381,9 @@
             </w:r>
           </w:p>
           <w:p>
-            <w:proofErr w:type="spellStart"/>
             <w:r>
               <w:t>kReadFromSlave</w:t>
             </w:r>
-            <w:proofErr w:type="spellEnd"/>
           </w:p>
         </w:tc>
         <w:tc>
@@ -3593,13 +3587,8 @@
           </w:tcPr>
           <w:p>
             <w:r>
-              <w:t>(n-1</w:t>
-            </w:r>
-            <w:proofErr w:type="gramStart"/>
-            <w:r>
-              <w:t>):n</w:t>
-            </w:r>
-            <w:proofErr w:type="gramEnd"/>
+              <w:t>(n-1):n</w:t>
+            </w:r>
           </w:p>
         </w:tc>
       </w:tr>
@@ -3674,11 +3663,9 @@
             </w:r>
           </w:p>
           <w:p>
-            <w:proofErr w:type="spellStart"/>
             <w:r>
               <w:t>kReadFromSlave</w:t>
             </w:r>
-            <w:proofErr w:type="spellEnd"/>
           </w:p>
         </w:tc>
         <w:tc>
@@ -3735,15 +3722,7 @@
     </w:p>
     <w:p>
       <w:r>
-        <w:t xml:space="preserve">The ESP32 writes to and reads from the RP2040 in order to request settings data (only the RP2040 has access to EEPROM), and to pass along data received from its network connection (e.g. network console commands, firmware updates, </w:t>
-      </w:r>
-      <w:proofErr w:type="spellStart"/>
-      <w:r>
-        <w:t>etc</w:t>
-      </w:r>
-      <w:proofErr w:type="spellEnd"/>
-      <w:r>
-        <w:t>).</w:t>
+        <w:t>The ESP32 writes to and reads from the RP2040 in order to request settings data (only the RP2040 has access to EEPROM), and to pass along data received from its network connection (e.g. network console commands, firmware updates, etc).</w:t>
       </w:r>
     </w:p>
     <w:p>
@@ -3896,13 +3875,8 @@
           </w:tcPr>
           <w:p>
             <w:r>
-              <w:t>(n-1</w:t>
-            </w:r>
-            <w:proofErr w:type="gramStart"/>
-            <w:r>
-              <w:t>):n</w:t>
-            </w:r>
-            <w:proofErr w:type="gramEnd"/>
+              <w:t>(n-1):n</w:t>
+            </w:r>
           </w:p>
         </w:tc>
       </w:tr>
@@ -3995,11 +3969,9 @@
             </w:r>
           </w:p>
           <w:p>
-            <w:proofErr w:type="spellStart"/>
             <w:r>
               <w:t>kWriteToMaster</w:t>
             </w:r>
-            <w:proofErr w:type="spellEnd"/>
           </w:p>
         </w:tc>
         <w:tc>
@@ -4258,13 +4230,8 @@
           </w:tcPr>
           <w:p>
             <w:r>
-              <w:t>(n-1</w:t>
-            </w:r>
-            <w:proofErr w:type="gramStart"/>
-            <w:r>
-              <w:t>):n</w:t>
-            </w:r>
-            <w:proofErr w:type="gramEnd"/>
+              <w:t>(n-1):n</w:t>
+            </w:r>
           </w:p>
         </w:tc>
       </w:tr>
@@ -4329,11 +4296,9 @@
             </w:r>
           </w:p>
           <w:p>
-            <w:proofErr w:type="spellStart"/>
             <w:r>
               <w:t>kDataBlock</w:t>
             </w:r>
-            <w:proofErr w:type="spellEnd"/>
           </w:p>
         </w:tc>
         <w:tc>
@@ -4388,14 +4353,12 @@
             </w:r>
           </w:p>
           <w:p>
-            <w:proofErr w:type="spellStart"/>
             <w:r>
               <w:t>k</w:t>
             </w:r>
             <w:r>
               <w:t>ReadFromMaster</w:t>
             </w:r>
-            <w:proofErr w:type="spellEnd"/>
           </w:p>
         </w:tc>
         <w:tc>
@@ -4544,13 +4507,8 @@
       <w:r>
         <w:t xml:space="preserve"> with CMD = </w:t>
       </w:r>
-      <w:proofErr w:type="spellStart"/>
-      <w:r>
-        <w:t>kCmdWriteToSlave</w:t>
-      </w:r>
-      <w:proofErr w:type="spellEnd"/>
-      <w:r>
-        <w:t>.</w:t>
+      <w:r>
+        <w:t>kCmdWriteToSlave.</w:t>
       </w:r>
     </w:p>
     <w:p>
@@ -4610,15 +4568,7 @@
         </w:numPr>
       </w:pPr>
       <w:r>
-        <w:t xml:space="preserve">RP2040 sends single transfer with CMD = </w:t>
-      </w:r>
-      <w:proofErr w:type="spellStart"/>
-      <w:r>
-        <w:t>kCmdWriteToSlaveRequireAck</w:t>
-      </w:r>
-      <w:proofErr w:type="spellEnd"/>
-      <w:r>
-        <w:t>.</w:t>
+        <w:t>RP2040 sends single transfer with CMD = kCmdWriteToSlaveRequireAck.</w:t>
       </w:r>
     </w:p>
     <w:p>
@@ -4774,15 +4724,7 @@
         </w:numPr>
       </w:pPr>
       <w:r>
-        <w:t xml:space="preserve">RP2040 reads first byte of incoming message and determines that it’s a </w:t>
-      </w:r>
-      <w:proofErr w:type="spellStart"/>
-      <w:r>
-        <w:t>kCmdReadFromMaster</w:t>
-      </w:r>
-      <w:proofErr w:type="spellEnd"/>
-      <w:r>
-        <w:t>. RP2040 reads the address, offset, and length fields and writes its response into the remainder of the packet.</w:t>
+        <w:t>RP2040 reads first byte of incoming message and determines that it’s a kCmdReadFromMaster. RP2040 reads the address, offset, and length fields and writes its response into the remainder of the packet.</w:t>
       </w:r>
     </w:p>
     <w:p>
@@ -4829,15 +4771,7 @@
     </w:p>
     <w:p>
       <w:r>
-        <w:t xml:space="preserve">Within each SPI packet, object dictionary definitions are used to convert the address, offset, and payload fields into actions that are performed on the RP2040 and ESP32. For instance, the RP2040 can write to the </w:t>
-      </w:r>
-      <w:proofErr w:type="spellStart"/>
-      <w:r>
-        <w:t>kAddrRawTransponderPacket</w:t>
-      </w:r>
-      <w:proofErr w:type="spellEnd"/>
-      <w:r>
-        <w:t xml:space="preserve"> address via SPI in order to forward a received transponder packet to the ESP32’s onboard aircraft dictionary.</w:t>
+        <w:t>Within each SPI packet, object dictionary definitions are used to convert the address, offset, and payload fields into actions that are performed on the RP2040 and ESP32. For instance, the RP2040 can write to the kAddrRawTransponderPacket address via SPI in order to forward a received transponder packet to the ESP32’s onboard aircraft dictionary.</w:t>
       </w:r>
     </w:p>
     <w:p>
@@ -5044,90 +4978,18 @@
               <w:rPr>
                 <w:rFonts w:ascii="Courier New" w:hAnsi="Courier New" w:cs="Courier New"/>
               </w:rPr>
-              <w:t xml:space="preserve">const uint32_t </w:t>
-            </w:r>
-            <w:proofErr w:type="spellStart"/>
-            <w:proofErr w:type="gramStart"/>
+              <w:t>const uint32_t ObjectDictionary::kFirmwareVersion =</w:t>
+            </w:r>
+          </w:p>
+          <w:p>
+            <w:pPr>
+              <w:pStyle w:val="NoSpacing"/>
+            </w:pPr>
             <w:r>
               <w:rPr>
                 <w:rFonts w:ascii="Courier New" w:hAnsi="Courier New" w:cs="Courier New"/>
               </w:rPr>
-              <w:t>ObjectDictionary</w:t>
-            </w:r>
-            <w:proofErr w:type="spellEnd"/>
-            <w:r>
-              <w:rPr>
-                <w:rFonts w:ascii="Courier New" w:hAnsi="Courier New" w:cs="Courier New"/>
-              </w:rPr>
-              <w:t>::</w:t>
-            </w:r>
-            <w:proofErr w:type="spellStart"/>
-            <w:proofErr w:type="gramEnd"/>
-            <w:r>
-              <w:rPr>
-                <w:rFonts w:ascii="Courier New" w:hAnsi="Courier New" w:cs="Courier New"/>
-              </w:rPr>
-              <w:t>kFirmwareVersion</w:t>
-            </w:r>
-            <w:proofErr w:type="spellEnd"/>
-            <w:r>
-              <w:rPr>
-                <w:rFonts w:ascii="Courier New" w:hAnsi="Courier New" w:cs="Courier New"/>
-              </w:rPr>
-              <w:t xml:space="preserve"> =</w:t>
-            </w:r>
-          </w:p>
-          <w:p>
-            <w:pPr>
-              <w:pStyle w:val="NoSpacing"/>
-            </w:pPr>
-            <w:r>
-              <w:rPr>
-                <w:rFonts w:ascii="Courier New" w:hAnsi="Courier New" w:cs="Courier New"/>
-              </w:rPr>
-              <w:t xml:space="preserve">    (</w:t>
-            </w:r>
-            <w:proofErr w:type="spellStart"/>
-            <w:r>
-              <w:rPr>
-                <w:rFonts w:ascii="Courier New" w:hAnsi="Courier New" w:cs="Courier New"/>
-              </w:rPr>
-              <w:t>kFirmwareVersionMajor</w:t>
-            </w:r>
-            <w:proofErr w:type="spellEnd"/>
-            <w:r>
-              <w:rPr>
-                <w:rFonts w:ascii="Courier New" w:hAnsi="Courier New" w:cs="Courier New"/>
-              </w:rPr>
-              <w:t>) &lt;&lt; 16 | (</w:t>
-            </w:r>
-            <w:proofErr w:type="spellStart"/>
-            <w:r>
-              <w:rPr>
-                <w:rFonts w:ascii="Courier New" w:hAnsi="Courier New" w:cs="Courier New"/>
-              </w:rPr>
-              <w:t>kFirmwareVersionMinor</w:t>
-            </w:r>
-            <w:proofErr w:type="spellEnd"/>
-            <w:r>
-              <w:rPr>
-                <w:rFonts w:ascii="Courier New" w:hAnsi="Courier New" w:cs="Courier New"/>
-              </w:rPr>
-              <w:t>) &lt;&lt; 8 | (</w:t>
-            </w:r>
-            <w:proofErr w:type="spellStart"/>
-            <w:r>
-              <w:rPr>
-                <w:rFonts w:ascii="Courier New" w:hAnsi="Courier New" w:cs="Courier New"/>
-              </w:rPr>
-              <w:t>kFirmwareVersionPatch</w:t>
-            </w:r>
-            <w:proofErr w:type="spellEnd"/>
-            <w:r>
-              <w:rPr>
-                <w:rFonts w:ascii="Courier New" w:hAnsi="Courier New" w:cs="Courier New"/>
-              </w:rPr>
-              <w:t>);</w:t>
+              <w:t xml:space="preserve">    (kFirmwareVersionMajor) &lt;&lt; 16 | (kFirmwareVersionMinor) &lt;&lt; 8 | (kFirmwareVersionPatch);</w:t>
             </w:r>
           </w:p>
         </w:tc>
@@ -5255,15 +5117,7 @@
           </w:tcPr>
           <w:p>
             <w:r>
-              <w:t xml:space="preserve">Access to the </w:t>
-            </w:r>
-            <w:proofErr w:type="spellStart"/>
-            <w:r>
-              <w:t>SettingsManager’s</w:t>
-            </w:r>
-            <w:proofErr w:type="spellEnd"/>
-            <w:r>
-              <w:t xml:space="preserve"> settings struct. Used to synchronize settings information between the RP2040 and the ESP32. Note that settings are stored in EEPROM which is only accessible to the RP2040, so on startup the ESP32 will query the RP2040 for settings information.</w:t>
+              <w:t>Access to the SettingsManager’s settings struct. Used to synchronize settings information between the RP2040 and the ESP32. Note that settings are stored in EEPROM which is only accessible to the RP2040, so on startup the ESP32 will query the RP2040 for settings information.</w:t>
             </w:r>
           </w:p>
         </w:tc>
@@ -5327,15 +5181,7 @@
           </w:tcPr>
           <w:p>
             <w:r>
-              <w:t xml:space="preserve">Raw transponder packet sink for RP2040 to write to in order to send </w:t>
-            </w:r>
-            <w:proofErr w:type="spellStart"/>
-            <w:r>
-              <w:t>RawTransponderPacket</w:t>
-            </w:r>
-            <w:proofErr w:type="spellEnd"/>
-            <w:r>
-              <w:t xml:space="preserve"> objects to the ESP32 in order for it to maintain its own aircraft dictionary.</w:t>
+              <w:t>Raw transponder packet sink for RP2040 to write to in order to send RawTransponderPacket objects to the ESP32 in order for it to maintain its own aircraft dictionary.</w:t>
             </w:r>
           </w:p>
           <w:p/>
@@ -5469,15 +5315,7 @@
           </w:tcPr>
           <w:p>
             <w:r>
-              <w:t xml:space="preserve">Sink for Raw Transponder Packets flowing from the RP2040 to the ESP32. Data written to this address consists of a one-byte value for the number of packets being sent, and then an array of </w:t>
-            </w:r>
-            <w:proofErr w:type="spellStart"/>
-            <w:r>
-              <w:t>RawTransponderPacket</w:t>
-            </w:r>
-            <w:proofErr w:type="spellEnd"/>
-            <w:r>
-              <w:t xml:space="preserve"> objects.</w:t>
+              <w:t>Sink for Raw Transponder Packets flowing from the RP2040 to the ESP32. Data written to this address consists of a one-byte value for the number of packets being sent, and then an array of RawTransponderPacket objects.</w:t>
             </w:r>
           </w:p>
         </w:tc>
@@ -5632,13 +5470,8 @@
             <w:pPr>
               <w:jc w:val="center"/>
             </w:pPr>
-            <w:proofErr w:type="spellStart"/>
-            <w:r>
-              <w:t>WiFi</w:t>
-            </w:r>
-            <w:proofErr w:type="spellEnd"/>
-            <w:r>
-              <w:t xml:space="preserve"> Station MAC</w:t>
+            <w:r>
+              <w:t>WiFi Station MAC</w:t>
             </w:r>
           </w:p>
         </w:tc>
@@ -5674,15 +5507,7 @@
           </w:tcPr>
           <w:p>
             <w:r>
-              <w:t xml:space="preserve">Allows the RP2040 to query the MAC address that the ESP32 uses while operating as a </w:t>
-            </w:r>
-            <w:proofErr w:type="spellStart"/>
-            <w:r>
-              <w:t>WiFi</w:t>
-            </w:r>
-            <w:proofErr w:type="spellEnd"/>
-            <w:r>
-              <w:t xml:space="preserve"> station (connected to an existing network).</w:t>
+              <w:t>Allows the RP2040 to query the MAC address that the ESP32 uses while operating as a WiFi station (connected to an existing network).</w:t>
             </w:r>
           </w:p>
         </w:tc>
@@ -5710,13 +5535,8 @@
             <w:pPr>
               <w:jc w:val="center"/>
             </w:pPr>
-            <w:proofErr w:type="spellStart"/>
-            <w:r>
-              <w:t>WiFi</w:t>
-            </w:r>
-            <w:proofErr w:type="spellEnd"/>
-            <w:r>
-              <w:t xml:space="preserve"> Access Point MAC</w:t>
+            <w:r>
+              <w:t>WiFi Access Point MAC</w:t>
             </w:r>
           </w:p>
         </w:tc>
@@ -5752,15 +5572,7 @@
           </w:tcPr>
           <w:p>
             <w:r>
-              <w:t xml:space="preserve">Allows the RP2040 to query the MAC address that the ESP32 uses while operating as a </w:t>
-            </w:r>
-            <w:proofErr w:type="spellStart"/>
-            <w:r>
-              <w:t>WiFi</w:t>
-            </w:r>
-            <w:proofErr w:type="spellEnd"/>
-            <w:r>
-              <w:t xml:space="preserve"> access point (hosting its own network).</w:t>
+              <w:t>Allows the RP2040 to query the MAC address that the ESP32 uses while operating as a WiFi access point (hosting its own network).</w:t>
             </w:r>
           </w:p>
         </w:tc>
@@ -5920,30 +5732,23 @@
       </w:r>
     </w:p>
     <w:p>
-      <w:proofErr w:type="spellStart"/>
-      <w:r>
-        <w:t>ooOOoo</w:t>
-      </w:r>
-      <w:proofErr w:type="spellEnd"/>
-      <w:r>
-        <w:t xml:space="preserve"> magic</w:t>
+      <w:r>
+        <w:t>ooOOoo magic</w:t>
       </w:r>
     </w:p>
     <w:p/>
     <w:p>
-      <w:proofErr w:type="spellStart"/>
-      <w:r>
-        <w:t>jk</w:t>
-      </w:r>
-      <w:proofErr w:type="spellEnd"/>
-      <w:r>
-        <w:t xml:space="preserve"> I’ll write this up later</w:t>
+      <w:r>
+        <w:t>jk I’ll write this up later</w:t>
       </w:r>
     </w:p>
     <w:sectPr>
-      <w:headerReference w:type="default" r:id="rId8"/>
-      <w:footerReference w:type="default" r:id="rId9"/>
-      <w:headerReference w:type="first" r:id="rId10"/>
+      <w:headerReference w:type="even" r:id="rId8"/>
+      <w:headerReference w:type="default" r:id="rId9"/>
+      <w:footerReference w:type="even" r:id="rId10"/>
+      <w:footerReference w:type="default" r:id="rId11"/>
+      <w:headerReference w:type="first" r:id="rId12"/>
+      <w:footerReference w:type="first" r:id="rId13"/>
       <w:type w:val="continuous"/>
       <w:pgSz w:w="12240" w:h="15840"/>
       <w:pgMar w:top="720" w:right="720" w:bottom="720" w:left="720" w:header="288" w:footer="288" w:gutter="0"/>
@@ -5981,6 +5786,16 @@
 </file>
 
 <file path=word/footer1.xml><?xml version="1.0" encoding="utf-8"?>
+<w:ftr xmlns:wpc="http://schemas.microsoft.com/office/word/2010/wordprocessingCanvas" xmlns:cx="http://schemas.microsoft.com/office/drawing/2014/chartex" xmlns:cx1="http://schemas.microsoft.com/office/drawing/2015/9/8/chartex" xmlns:cx2="http://schemas.microsoft.com/office/drawing/2015/10/21/chartex" xmlns:cx3="http://schemas.microsoft.com/office/drawing/2016/5/9/chartex" xmlns:cx4="http://schemas.microsoft.com/office/drawing/2016/5/10/chartex" xmlns:cx5="http://schemas.microsoft.com/office/drawing/2016/5/11/chartex" xmlns:cx6="http://schemas.microsoft.com/office/drawing/2016/5/12/chartex" xmlns:cx7="http://schemas.microsoft.com/office/drawing/2016/5/13/chartex" xmlns:cx8="http://schemas.microsoft.com/office/drawing/2016/5/14/chartex" xmlns:mc="http://schemas.openxmlformats.org/markup-compatibility/2006" xmlns:aink="http://schemas.microsoft.com/office/drawing/2016/ink" xmlns:am3d="http://schemas.microsoft.com/office/drawing/2017/model3d" xmlns:o="urn:schemas-microsoft-com:office:office" xmlns:oel="http://schemas.microsoft.com/office/2019/extlst" xmlns:r="http://schemas.openxmlformats.org/officeDocument/2006/relationships" xmlns:m="http://schemas.openxmlformats.org/officeDocument/2006/math" xmlns:v="urn:schemas-microsoft-com:vml" xmlns:wp14="http://schemas.microsoft.com/office/word/2010/wordprocessingDrawing" xmlns:wp="http://schemas.openxmlformats.org/drawingml/2006/wordprocessingDrawing" xmlns:w10="urn:schemas-microsoft-com:office:word" xmlns:w="http://schemas.openxmlformats.org/wordprocessingml/2006/main" xmlns:w14="http://schemas.microsoft.com/office/word/2010/wordml" xmlns:w15="http://schemas.microsoft.com/office/word/2012/wordml" xmlns:w16cex="http://schemas.microsoft.com/office/word/2018/wordml/cex" xmlns:w16cid="http://schemas.microsoft.com/office/word/2016/wordml/cid" xmlns:w16="http://schemas.microsoft.com/office/word/2018/wordml" xmlns:w16du="http://schemas.microsoft.com/office/word/2023/wordml/word16du" xmlns:w16sdtdh="http://schemas.microsoft.com/office/word/2020/wordml/sdtdatahash" xmlns:w16se="http://schemas.microsoft.com/office/word/2015/wordml/symex" xmlns:wpg="http://schemas.microsoft.com/office/word/2010/wordprocessingGroup" xmlns:wpi="http://schemas.microsoft.com/office/word/2010/wordprocessingInk" xmlns:wne="http://schemas.microsoft.com/office/word/2006/wordml" xmlns:wps="http://schemas.microsoft.com/office/word/2010/wordprocessingShape" mc:Ignorable="w14 w15 w16se w16cid w16 w16cex w16sdtdh w16du wp14">
+  <w:p>
+    <w:pPr>
+      <w:pStyle w:val="Footer"/>
+    </w:pPr>
+  </w:p>
+</w:ftr>
+</file>
+
+<file path=word/footer2.xml><?xml version="1.0" encoding="utf-8"?>
 <w:ftr xmlns:wpc="http://schemas.microsoft.com/office/word/2010/wordprocessingCanvas" xmlns:cx="http://schemas.microsoft.com/office/drawing/2014/chartex" xmlns:cx1="http://schemas.microsoft.com/office/drawing/2015/9/8/chartex" xmlns:cx2="http://schemas.microsoft.com/office/drawing/2015/10/21/chartex" xmlns:cx3="http://schemas.microsoft.com/office/drawing/2016/5/9/chartex" xmlns:cx4="http://schemas.microsoft.com/office/drawing/2016/5/10/chartex" xmlns:cx5="http://schemas.microsoft.com/office/drawing/2016/5/11/chartex" xmlns:cx6="http://schemas.microsoft.com/office/drawing/2016/5/12/chartex" xmlns:cx7="http://schemas.microsoft.com/office/drawing/2016/5/13/chartex" xmlns:cx8="http://schemas.microsoft.com/office/drawing/2016/5/14/chartex" xmlns:mc="http://schemas.openxmlformats.org/markup-compatibility/2006" xmlns:aink="http://schemas.microsoft.com/office/drawing/2016/ink" xmlns:am3d="http://schemas.microsoft.com/office/drawing/2017/model3d" xmlns:o="urn:schemas-microsoft-com:office:office" xmlns:oel="http://schemas.microsoft.com/office/2019/extlst" xmlns:r="http://schemas.openxmlformats.org/officeDocument/2006/relationships" xmlns:m="http://schemas.openxmlformats.org/officeDocument/2006/math" xmlns:v="urn:schemas-microsoft-com:vml" xmlns:wp14="http://schemas.microsoft.com/office/word/2010/wordprocessingDrawing" xmlns:wp="http://schemas.openxmlformats.org/drawingml/2006/wordprocessingDrawing" xmlns:w10="urn:schemas-microsoft-com:office:word" xmlns:w="http://schemas.openxmlformats.org/wordprocessingml/2006/main" xmlns:w14="http://schemas.microsoft.com/office/word/2010/wordml" xmlns:w15="http://schemas.microsoft.com/office/word/2012/wordml" xmlns:w16cex="http://schemas.microsoft.com/office/word/2018/wordml/cex" xmlns:w16cid="http://schemas.microsoft.com/office/word/2016/wordml/cid" xmlns:w16="http://schemas.microsoft.com/office/word/2018/wordml" xmlns:w16du="http://schemas.microsoft.com/office/word/2023/wordml/word16du" xmlns:w16sdtdh="http://schemas.microsoft.com/office/word/2020/wordml/sdtdatahash" xmlns:w16se="http://schemas.microsoft.com/office/word/2015/wordml/symex" xmlns:wpg="http://schemas.microsoft.com/office/word/2010/wordprocessingGroup" xmlns:wpi="http://schemas.microsoft.com/office/word/2010/wordprocessingInk" xmlns:wne="http://schemas.microsoft.com/office/word/2006/wordml" xmlns:wps="http://schemas.microsoft.com/office/word/2010/wordprocessingShape" mc:Ignorable="w14 w15 w16se w16cid w16 w16cex w16sdtdh w16du wp14">
   <w:p>
     <w:pPr>
@@ -6072,7 +5887,6 @@
         </mc:Fallback>
       </mc:AlternateContent>
     </w:r>
-    <w:proofErr w:type="spellStart"/>
     <w:r>
       <w:rPr>
         <w:rFonts w:ascii="Poppins SemiBold" w:hAnsi="Poppins SemiBold" w:cs="Poppins SemiBold"/>
@@ -6080,17 +5894,7 @@
         <w:bCs/>
         <w:color w:val="FFFFFF" w:themeColor="background1"/>
       </w:rPr>
-      <w:t>ADSBee</w:t>
-    </w:r>
-    <w:proofErr w:type="spellEnd"/>
-    <w:r>
-      <w:rPr>
-        <w:rFonts w:ascii="Poppins SemiBold" w:hAnsi="Poppins SemiBold" w:cs="Poppins SemiBold"/>
-        <w:b/>
-        <w:bCs/>
-        <w:color w:val="FFFFFF" w:themeColor="background1"/>
-      </w:rPr>
-      <w:t xml:space="preserve"> 1090 </w:t>
+      <w:t xml:space="preserve">ADSBee 1090 </w:t>
     </w:r>
     <w:r>
       <w:rPr>
@@ -6257,20 +6061,18 @@
       <w:rPr>
         <w:color w:val="FFFFFF" w:themeColor="background1"/>
       </w:rPr>
-      <w:t>5</w:t>
+      <w:t>7.0</w:t>
     </w:r>
-    <w:r>
-      <w:rPr>
-        <w:color w:val="FFFFFF" w:themeColor="background1"/>
-      </w:rPr>
-      <w:t>.</w:t>
-    </w:r>
-    <w:r>
-      <w:rPr>
-        <w:color w:val="FFFFFF" w:themeColor="background1"/>
-      </w:rPr>
-      <w:t>2</w:t>
-    </w:r>
+  </w:p>
+</w:ftr>
+</file>
+
+<file path=word/footer3.xml><?xml version="1.0" encoding="utf-8"?>
+<w:ftr xmlns:wpc="http://schemas.microsoft.com/office/word/2010/wordprocessingCanvas" xmlns:cx="http://schemas.microsoft.com/office/drawing/2014/chartex" xmlns:cx1="http://schemas.microsoft.com/office/drawing/2015/9/8/chartex" xmlns:cx2="http://schemas.microsoft.com/office/drawing/2015/10/21/chartex" xmlns:cx3="http://schemas.microsoft.com/office/drawing/2016/5/9/chartex" xmlns:cx4="http://schemas.microsoft.com/office/drawing/2016/5/10/chartex" xmlns:cx5="http://schemas.microsoft.com/office/drawing/2016/5/11/chartex" xmlns:cx6="http://schemas.microsoft.com/office/drawing/2016/5/12/chartex" xmlns:cx7="http://schemas.microsoft.com/office/drawing/2016/5/13/chartex" xmlns:cx8="http://schemas.microsoft.com/office/drawing/2016/5/14/chartex" xmlns:mc="http://schemas.openxmlformats.org/markup-compatibility/2006" xmlns:aink="http://schemas.microsoft.com/office/drawing/2016/ink" xmlns:am3d="http://schemas.microsoft.com/office/drawing/2017/model3d" xmlns:o="urn:schemas-microsoft-com:office:office" xmlns:oel="http://schemas.microsoft.com/office/2019/extlst" xmlns:r="http://schemas.openxmlformats.org/officeDocument/2006/relationships" xmlns:m="http://schemas.openxmlformats.org/officeDocument/2006/math" xmlns:v="urn:schemas-microsoft-com:vml" xmlns:wp14="http://schemas.microsoft.com/office/word/2010/wordprocessingDrawing" xmlns:wp="http://schemas.openxmlformats.org/drawingml/2006/wordprocessingDrawing" xmlns:w10="urn:schemas-microsoft-com:office:word" xmlns:w="http://schemas.openxmlformats.org/wordprocessingml/2006/main" xmlns:w14="http://schemas.microsoft.com/office/word/2010/wordml" xmlns:w15="http://schemas.microsoft.com/office/word/2012/wordml" xmlns:w16cex="http://schemas.microsoft.com/office/word/2018/wordml/cex" xmlns:w16cid="http://schemas.microsoft.com/office/word/2016/wordml/cid" xmlns:w16="http://schemas.microsoft.com/office/word/2018/wordml" xmlns:w16du="http://schemas.microsoft.com/office/word/2023/wordml/word16du" xmlns:w16sdtdh="http://schemas.microsoft.com/office/word/2020/wordml/sdtdatahash" xmlns:w16se="http://schemas.microsoft.com/office/word/2015/wordml/symex" xmlns:wpg="http://schemas.microsoft.com/office/word/2010/wordprocessingGroup" xmlns:wpi="http://schemas.microsoft.com/office/word/2010/wordprocessingInk" xmlns:wne="http://schemas.microsoft.com/office/word/2006/wordml" xmlns:wps="http://schemas.microsoft.com/office/word/2010/wordprocessingShape" mc:Ignorable="w14 w15 w16se w16cid w16 w16cex w16sdtdh w16du wp14">
+  <w:p>
+    <w:pPr>
+      <w:pStyle w:val="Footer"/>
+    </w:pPr>
   </w:p>
 </w:ftr>
 </file>
@@ -6301,6 +6103,16 @@
 </file>
 
 <file path=word/header1.xml><?xml version="1.0" encoding="utf-8"?>
+<w:hdr xmlns:wpc="http://schemas.microsoft.com/office/word/2010/wordprocessingCanvas" xmlns:cx="http://schemas.microsoft.com/office/drawing/2014/chartex" xmlns:cx1="http://schemas.microsoft.com/office/drawing/2015/9/8/chartex" xmlns:cx2="http://schemas.microsoft.com/office/drawing/2015/10/21/chartex" xmlns:cx3="http://schemas.microsoft.com/office/drawing/2016/5/9/chartex" xmlns:cx4="http://schemas.microsoft.com/office/drawing/2016/5/10/chartex" xmlns:cx5="http://schemas.microsoft.com/office/drawing/2016/5/11/chartex" xmlns:cx6="http://schemas.microsoft.com/office/drawing/2016/5/12/chartex" xmlns:cx7="http://schemas.microsoft.com/office/drawing/2016/5/13/chartex" xmlns:cx8="http://schemas.microsoft.com/office/drawing/2016/5/14/chartex" xmlns:mc="http://schemas.openxmlformats.org/markup-compatibility/2006" xmlns:aink="http://schemas.microsoft.com/office/drawing/2016/ink" xmlns:am3d="http://schemas.microsoft.com/office/drawing/2017/model3d" xmlns:o="urn:schemas-microsoft-com:office:office" xmlns:oel="http://schemas.microsoft.com/office/2019/extlst" xmlns:r="http://schemas.openxmlformats.org/officeDocument/2006/relationships" xmlns:m="http://schemas.openxmlformats.org/officeDocument/2006/math" xmlns:v="urn:schemas-microsoft-com:vml" xmlns:wp14="http://schemas.microsoft.com/office/word/2010/wordprocessingDrawing" xmlns:wp="http://schemas.openxmlformats.org/drawingml/2006/wordprocessingDrawing" xmlns:w10="urn:schemas-microsoft-com:office:word" xmlns:w="http://schemas.openxmlformats.org/wordprocessingml/2006/main" xmlns:w14="http://schemas.microsoft.com/office/word/2010/wordml" xmlns:w15="http://schemas.microsoft.com/office/word/2012/wordml" xmlns:w16cex="http://schemas.microsoft.com/office/word/2018/wordml/cex" xmlns:w16cid="http://schemas.microsoft.com/office/word/2016/wordml/cid" xmlns:w16="http://schemas.microsoft.com/office/word/2018/wordml" xmlns:w16du="http://schemas.microsoft.com/office/word/2023/wordml/word16du" xmlns:w16sdtdh="http://schemas.microsoft.com/office/word/2020/wordml/sdtdatahash" xmlns:w16se="http://schemas.microsoft.com/office/word/2015/wordml/symex" xmlns:wpg="http://schemas.microsoft.com/office/word/2010/wordprocessingGroup" xmlns:wpi="http://schemas.microsoft.com/office/word/2010/wordprocessingInk" xmlns:wne="http://schemas.microsoft.com/office/word/2006/wordml" xmlns:wps="http://schemas.microsoft.com/office/word/2010/wordprocessingShape" mc:Ignorable="w14 w15 w16se w16cid w16 w16cex w16sdtdh w16du wp14">
+  <w:p>
+    <w:pPr>
+      <w:pStyle w:val="Header"/>
+    </w:pPr>
+  </w:p>
+</w:hdr>
+</file>
+
+<file path=word/header2.xml><?xml version="1.0" encoding="utf-8"?>
 <w:hdr xmlns:wpc="http://schemas.microsoft.com/office/word/2010/wordprocessingCanvas" xmlns:cx="http://schemas.microsoft.com/office/drawing/2014/chartex" xmlns:cx1="http://schemas.microsoft.com/office/drawing/2015/9/8/chartex" xmlns:cx2="http://schemas.microsoft.com/office/drawing/2015/10/21/chartex" xmlns:cx3="http://schemas.microsoft.com/office/drawing/2016/5/9/chartex" xmlns:cx4="http://schemas.microsoft.com/office/drawing/2016/5/10/chartex" xmlns:cx5="http://schemas.microsoft.com/office/drawing/2016/5/11/chartex" xmlns:cx6="http://schemas.microsoft.com/office/drawing/2016/5/12/chartex" xmlns:cx7="http://schemas.microsoft.com/office/drawing/2016/5/13/chartex" xmlns:cx8="http://schemas.microsoft.com/office/drawing/2016/5/14/chartex" xmlns:mc="http://schemas.openxmlformats.org/markup-compatibility/2006" xmlns:aink="http://schemas.microsoft.com/office/drawing/2016/ink" xmlns:am3d="http://schemas.microsoft.com/office/drawing/2017/model3d" xmlns:o="urn:schemas-microsoft-com:office:office" xmlns:oel="http://schemas.microsoft.com/office/2019/extlst" xmlns:r="http://schemas.openxmlformats.org/officeDocument/2006/relationships" xmlns:m="http://schemas.openxmlformats.org/officeDocument/2006/math" xmlns:v="urn:schemas-microsoft-com:vml" xmlns:wp14="http://schemas.microsoft.com/office/word/2010/wordprocessingDrawing" xmlns:wp="http://schemas.openxmlformats.org/drawingml/2006/wordprocessingDrawing" xmlns:w10="urn:schemas-microsoft-com:office:word" xmlns:w="http://schemas.openxmlformats.org/wordprocessingml/2006/main" xmlns:w14="http://schemas.microsoft.com/office/word/2010/wordml" xmlns:w15="http://schemas.microsoft.com/office/word/2012/wordml" xmlns:w16cex="http://schemas.microsoft.com/office/word/2018/wordml/cex" xmlns:w16cid="http://schemas.microsoft.com/office/word/2016/wordml/cid" xmlns:w16="http://schemas.microsoft.com/office/word/2018/wordml" xmlns:w16du="http://schemas.microsoft.com/office/word/2023/wordml/word16du" xmlns:w16sdtdh="http://schemas.microsoft.com/office/word/2020/wordml/sdtdatahash" xmlns:w16se="http://schemas.microsoft.com/office/word/2015/wordml/symex" xmlns:wpg="http://schemas.microsoft.com/office/word/2010/wordprocessingGroup" xmlns:wpi="http://schemas.microsoft.com/office/word/2010/wordprocessingInk" xmlns:wne="http://schemas.microsoft.com/office/word/2006/wordml" xmlns:wps="http://schemas.microsoft.com/office/word/2010/wordprocessingShape" mc:Ignorable="w14 w15 w16se w16cid w16 w16cex w16sdtdh w16du wp14">
   <w:p>
     <w:pPr>
@@ -6454,7 +6266,7 @@
 </w:hdr>
 </file>
 
-<file path=word/header2.xml><?xml version="1.0" encoding="utf-8"?>
+<file path=word/header3.xml><?xml version="1.0" encoding="utf-8"?>
 <w:hdr xmlns:wpc="http://schemas.microsoft.com/office/word/2010/wordprocessingCanvas" xmlns:cx="http://schemas.microsoft.com/office/drawing/2014/chartex" xmlns:cx1="http://schemas.microsoft.com/office/drawing/2015/9/8/chartex" xmlns:cx2="http://schemas.microsoft.com/office/drawing/2015/10/21/chartex" xmlns:cx3="http://schemas.microsoft.com/office/drawing/2016/5/9/chartex" xmlns:cx4="http://schemas.microsoft.com/office/drawing/2016/5/10/chartex" xmlns:cx5="http://schemas.microsoft.com/office/drawing/2016/5/11/chartex" xmlns:cx6="http://schemas.microsoft.com/office/drawing/2016/5/12/chartex" xmlns:cx7="http://schemas.microsoft.com/office/drawing/2016/5/13/chartex" xmlns:cx8="http://schemas.microsoft.com/office/drawing/2016/5/14/chartex" xmlns:mc="http://schemas.openxmlformats.org/markup-compatibility/2006" xmlns:aink="http://schemas.microsoft.com/office/drawing/2016/ink" xmlns:am3d="http://schemas.microsoft.com/office/drawing/2017/model3d" xmlns:o="urn:schemas-microsoft-com:office:office" xmlns:oel="http://schemas.microsoft.com/office/2019/extlst" xmlns:r="http://schemas.openxmlformats.org/officeDocument/2006/relationships" xmlns:m="http://schemas.openxmlformats.org/officeDocument/2006/math" xmlns:v="urn:schemas-microsoft-com:vml" xmlns:wp14="http://schemas.microsoft.com/office/word/2010/wordprocessingDrawing" xmlns:wp="http://schemas.openxmlformats.org/drawingml/2006/wordprocessingDrawing" xmlns:w10="urn:schemas-microsoft-com:office:word" xmlns:w="http://schemas.openxmlformats.org/wordprocessingml/2006/main" xmlns:w14="http://schemas.microsoft.com/office/word/2010/wordml" xmlns:w15="http://schemas.microsoft.com/office/word/2012/wordml" xmlns:w16cex="http://schemas.microsoft.com/office/word/2018/wordml/cex" xmlns:w16cid="http://schemas.microsoft.com/office/word/2016/wordml/cid" xmlns:w16="http://schemas.microsoft.com/office/word/2018/wordml" xmlns:w16du="http://schemas.microsoft.com/office/word/2023/wordml/word16du" xmlns:w16sdtdh="http://schemas.microsoft.com/office/word/2020/wordml/sdtdatahash" xmlns:w16se="http://schemas.microsoft.com/office/word/2015/wordml/symex" xmlns:wpg="http://schemas.microsoft.com/office/word/2010/wordprocessingGroup" xmlns:wpi="http://schemas.microsoft.com/office/word/2010/wordprocessingInk" xmlns:wne="http://schemas.microsoft.com/office/word/2006/wordml" xmlns:wps="http://schemas.microsoft.com/office/word/2010/wordprocessingShape" mc:Ignorable="w14 w15 w16se w16cid w16 w16cex w16sdtdh w16du wp14">
   <w:p>
     <w:pPr>
@@ -10608,7 +10420,6 @@
   <w:style w:type="character" w:default="1" w:styleId="DefaultParagraphFont">
     <w:name w:val="Default Paragraph Font"/>
     <w:uiPriority w:val="1"/>
-    <w:semiHidden/>
     <w:unhideWhenUsed/>
   </w:style>
   <w:style w:type="table" w:default="1" w:styleId="TableNormal">

</xml_diff>

<commit_message>
Update FLASH_EXTRA to FLASH_SETTINGS (#53)
* Change firmware reference guide to reflect actual OTA process.
* Update linker scripts with proper name for settings flash partition.
</commit_message>
<xml_diff>
--- a/word/firmware_reference_guide_adsbee_1090.docx
+++ b/word/firmware_reference_guide_adsbee_1090.docx
@@ -6,13 +6,8 @@
       <w:pPr>
         <w:pStyle w:val="Title"/>
       </w:pPr>
-      <w:proofErr w:type="spellStart"/>
-      <w:r>
-        <w:t>ADSBee</w:t>
-      </w:r>
-      <w:proofErr w:type="spellEnd"/>
-      <w:r>
-        <w:t xml:space="preserve"> 1090 Firmware Reference Guide</w:t>
+      <w:r>
+        <w:t>ADSBee 1090 Firmware Reference Guide</w:t>
       </w:r>
     </w:p>
     <w:p>
@@ -77,57 +72,17 @@
     </w:p>
     <w:p>
       <w:r>
-        <w:t xml:space="preserve">The </w:t>
-      </w:r>
-      <w:proofErr w:type="spellStart"/>
-      <w:r>
-        <w:t>ADSBee</w:t>
-      </w:r>
-      <w:proofErr w:type="spellEnd"/>
-      <w:r>
-        <w:t xml:space="preserve"> 1090 includes two microcontrollers with independent flash storage: an RP2040 and ESP32. The system is designed with the RP2040 as the master, and the ESP32 as an optional network controller that can be enabled or disabled by the RP2040. This is intended to support future cost-down and lightweight designs that may omit the ESP32 entirely in favor of a local-only ADS-B decoder solution.</w:t>
+        <w:t>The ADSBee 1090 includes two microcontrollers with independent flash storage: an RP2040 and ESP32. The system is designed with the RP2040 as the master, and the ESP32 as an optional network controller that can be enabled or disabled by the RP2040. This is intended to support future cost-down and lightweight designs that may omit the ESP32 entirely in favor of a local-only ADS-B decoder solution.</w:t>
       </w:r>
     </w:p>
     <w:p>
       <w:r>
-        <w:t xml:space="preserve">In order to simplify the firmware update process, firmware is flashed to both microcontrollers via a single firmware file (often as </w:t>
-      </w:r>
-      <w:proofErr w:type="gramStart"/>
-      <w:r>
-        <w:t>a .uf</w:t>
-      </w:r>
-      <w:proofErr w:type="gramEnd"/>
-      <w:r>
-        <w:t xml:space="preserve">2). Firmware for the RP2040 and the ESP32 is bundled into a single image, and flashed to the RP2040 via USB DFU. On startup, the RP2040 queries the firmware version on the ESP32 via the inter-processor communication SPI bus, and if it finds a value that doesn’t match its own firmware version (or no value at all), </w:t>
-      </w:r>
-      <w:proofErr w:type="gramStart"/>
-      <w:r>
-        <w:t>it</w:t>
-      </w:r>
-      <w:proofErr w:type="gramEnd"/>
-      <w:r>
-        <w:t xml:space="preserve"> re-flashes the firmware on the ESP32 with its bundled ESP32 firmware image.</w:t>
+        <w:t>In order to simplify the firmware update process, firmware is flashed to both microcontrollers via a single firmware file (often as a .uf2). Firmware for the RP2040 and the ESP32 is bundled into a single image, and flashed to the RP2040 via USB DFU. On startup, the RP2040 queries the firmware version on the ESP32 via the inter-processor communication SPI bus, and if it finds a value that doesn’t match its own firmware version (or no value at all), it re-flashes the firmware on the ESP32 with its bundled ESP32 firmware image.</w:t>
       </w:r>
     </w:p>
     <w:p>
       <w:r>
-        <w:t xml:space="preserve">The RP2040 on the </w:t>
-      </w:r>
-      <w:proofErr w:type="spellStart"/>
-      <w:r>
-        <w:t>ADSBee</w:t>
-      </w:r>
-      <w:proofErr w:type="spellEnd"/>
-      <w:r>
-        <w:t xml:space="preserve"> 1090 uses an external flash chip with 16MB of storage capacity. The ESP32-S3 on the </w:t>
-      </w:r>
-      <w:proofErr w:type="spellStart"/>
-      <w:r>
-        <w:t>ADSBee</w:t>
-      </w:r>
-      <w:proofErr w:type="spellEnd"/>
-      <w:r>
-        <w:t xml:space="preserve"> 1090 includes 8MB of storage capacity on PCBA Revision H, but may be reduced to 4MB of capacity on future revisions, since only around 4MB of storage is allocated to a given version of the ESP32 firmware on the RP2040’s flash (see flash layout section below for details).</w:t>
+        <w:t>The RP2040 on the ADSBee 1090 uses an external flash chip with 16MB of storage capacity. The ESP32-S3 on the ADSBee 1090 includes 8MB of storage capacity on PCBA Revision H, but may be reduced to 4MB of capacity on future revisions, since only around 4MB of storage is allocated to a given version of the ESP32 firmware on the RP2040’s flash (see flash layout section below for details).</w:t>
       </w:r>
     </w:p>
     <w:p>
@@ -163,7 +118,7 @@
       <w:tblGrid>
         <w:gridCol w:w="1640"/>
         <w:gridCol w:w="1500"/>
-        <w:gridCol w:w="1740"/>
+        <w:gridCol w:w="1745"/>
         <w:gridCol w:w="2612"/>
       </w:tblGrid>
       <w:tr>
@@ -235,10 +190,21 @@
                 <w:lang w:eastAsia="zh-CN"/>
                 <w14:ligatures w14:val="none"/>
               </w:rPr>
-              <w:t>Size (</w:t>
-            </w:r>
-            <w:proofErr w:type="spellStart"/>
-            <w:r>
+              <w:t>Size (kBytes)</w:t>
+            </w:r>
+          </w:p>
+        </w:tc>
+        <w:tc>
+          <w:tcPr>
+            <w:tcW w:w="1740" w:type="dxa"/>
+            <w:shd w:val="clear" w:color="auto" w:fill="auto"/>
+            <w:noWrap/>
+            <w:vAlign w:val="bottom"/>
+          </w:tcPr>
+          <w:p>
+            <w:pPr>
+              <w:spacing w:after="0" w:line="240" w:lineRule="auto"/>
+              <w:jc w:val="center"/>
               <w:rPr>
                 <w:rFonts w:ascii="Calibri" w:eastAsia="Times New Roman" w:hAnsi="Calibri" w:cs="Calibri"/>
                 <w:b/>
@@ -248,9 +214,7 @@
                 <w:lang w:eastAsia="zh-CN"/>
                 <w14:ligatures w14:val="none"/>
               </w:rPr>
-              <w:t>kBytes</w:t>
-            </w:r>
-            <w:proofErr w:type="spellEnd"/>
+            </w:pPr>
             <w:r>
               <w:rPr>
                 <w:rFonts w:ascii="Calibri" w:eastAsia="Times New Roman" w:hAnsi="Calibri" w:cs="Calibri"/>
@@ -261,13 +225,13 @@
                 <w:lang w:eastAsia="zh-CN"/>
                 <w14:ligatures w14:val="none"/>
               </w:rPr>
-              <w:t>)</w:t>
-            </w:r>
-          </w:p>
-        </w:tc>
-        <w:tc>
-          <w:tcPr>
-            <w:tcW w:w="1740" w:type="dxa"/>
+              <w:t>Region</w:t>
+            </w:r>
+          </w:p>
+        </w:tc>
+        <w:tc>
+          <w:tcPr>
+            <w:tcW w:w="2612" w:type="dxa"/>
             <w:shd w:val="clear" w:color="auto" w:fill="auto"/>
             <w:noWrap/>
             <w:vAlign w:val="bottom"/>
@@ -275,7 +239,6 @@
           <w:p>
             <w:pPr>
               <w:spacing w:after="0" w:line="240" w:lineRule="auto"/>
-              <w:jc w:val="center"/>
               <w:rPr>
                 <w:rFonts w:ascii="Calibri" w:eastAsia="Times New Roman" w:hAnsi="Calibri" w:cs="Calibri"/>
                 <w:b/>
@@ -296,40 +259,6 @@
                 <w:lang w:eastAsia="zh-CN"/>
                 <w14:ligatures w14:val="none"/>
               </w:rPr>
-              <w:t>Region</w:t>
-            </w:r>
-          </w:p>
-        </w:tc>
-        <w:tc>
-          <w:tcPr>
-            <w:tcW w:w="2612" w:type="dxa"/>
-            <w:shd w:val="clear" w:color="auto" w:fill="auto"/>
-            <w:noWrap/>
-            <w:vAlign w:val="bottom"/>
-          </w:tcPr>
-          <w:p>
-            <w:pPr>
-              <w:spacing w:after="0" w:line="240" w:lineRule="auto"/>
-              <w:rPr>
-                <w:rFonts w:ascii="Calibri" w:eastAsia="Times New Roman" w:hAnsi="Calibri" w:cs="Calibri"/>
-                <w:b/>
-                <w:bCs/>
-                <w:color w:val="000000"/>
-                <w:kern w:val="0"/>
-                <w:lang w:eastAsia="zh-CN"/>
-                <w14:ligatures w14:val="none"/>
-              </w:rPr>
-            </w:pPr>
-            <w:r>
-              <w:rPr>
-                <w:rFonts w:ascii="Calibri" w:eastAsia="Times New Roman" w:hAnsi="Calibri" w:cs="Calibri"/>
-                <w:b/>
-                <w:bCs/>
-                <w:color w:val="000000"/>
-                <w:kern w:val="0"/>
-                <w:lang w:eastAsia="zh-CN"/>
-                <w14:ligatures w14:val="none"/>
-              </w:rPr>
               <w:t>Note</w:t>
             </w:r>
           </w:p>
@@ -690,7 +619,17 @@
                 <w:lang w:eastAsia="zh-CN"/>
                 <w14:ligatures w14:val="none"/>
               </w:rPr>
-              <w:t>8100</w:t>
+              <w:t>8</w:t>
+            </w:r>
+            <w:r>
+              <w:rPr>
+                <w:rFonts w:ascii="Calibri" w:eastAsia="Times New Roman" w:hAnsi="Calibri" w:cs="Calibri"/>
+                <w:color w:val="000000"/>
+                <w:kern w:val="0"/>
+                <w:lang w:eastAsia="zh-CN"/>
+                <w14:ligatures w14:val="none"/>
+              </w:rPr>
+              <w:t>096</w:t>
             </w:r>
           </w:p>
         </w:tc>
@@ -799,7 +738,27 @@
                 <w:lang w:eastAsia="zh-CN"/>
                 <w14:ligatures w14:val="none"/>
               </w:rPr>
-              <w:t>10816000</w:t>
+              <w:t>1081</w:t>
+            </w:r>
+            <w:r>
+              <w:rPr>
+                <w:rFonts w:ascii="Calibri" w:eastAsia="Times New Roman" w:hAnsi="Calibri" w:cs="Calibri"/>
+                <w:color w:val="000000"/>
+                <w:kern w:val="0"/>
+                <w:lang w:eastAsia="zh-CN"/>
+                <w14:ligatures w14:val="none"/>
+              </w:rPr>
+              <w:t>5</w:t>
+            </w:r>
+            <w:r>
+              <w:rPr>
+                <w:rFonts w:ascii="Calibri" w:eastAsia="Times New Roman" w:hAnsi="Calibri" w:cs="Calibri"/>
+                <w:color w:val="000000"/>
+                <w:kern w:val="0"/>
+                <w:lang w:eastAsia="zh-CN"/>
+                <w14:ligatures w14:val="none"/>
+              </w:rPr>
+              <w:t>000</w:t>
             </w:r>
           </w:p>
         </w:tc>
@@ -940,7 +899,27 @@
                 <w:lang w:eastAsia="zh-CN"/>
                 <w14:ligatures w14:val="none"/>
               </w:rPr>
-              <w:t>10817000</w:t>
+              <w:t>1081</w:t>
+            </w:r>
+            <w:r>
+              <w:rPr>
+                <w:rFonts w:ascii="Calibri" w:eastAsia="Times New Roman" w:hAnsi="Calibri" w:cs="Calibri"/>
+                <w:color w:val="000000"/>
+                <w:kern w:val="0"/>
+                <w:lang w:eastAsia="zh-CN"/>
+                <w14:ligatures w14:val="none"/>
+              </w:rPr>
+              <w:t>6</w:t>
+            </w:r>
+            <w:r>
+              <w:rPr>
+                <w:rFonts w:ascii="Calibri" w:eastAsia="Times New Roman" w:hAnsi="Calibri" w:cs="Calibri"/>
+                <w:color w:val="000000"/>
+                <w:kern w:val="0"/>
+                <w:lang w:eastAsia="zh-CN"/>
+                <w14:ligatures w14:val="none"/>
+              </w:rPr>
+              <w:t>000</w:t>
             </w:r>
           </w:p>
         </w:tc>
@@ -972,7 +951,17 @@
                 <w:lang w:eastAsia="zh-CN"/>
                 <w14:ligatures w14:val="none"/>
               </w:rPr>
-              <w:t>8100</w:t>
+              <w:t>8</w:t>
+            </w:r>
+            <w:r>
+              <w:rPr>
+                <w:rFonts w:ascii="Calibri" w:eastAsia="Times New Roman" w:hAnsi="Calibri" w:cs="Calibri"/>
+                <w:color w:val="000000"/>
+                <w:kern w:val="0"/>
+                <w:lang w:eastAsia="zh-CN"/>
+                <w14:ligatures w14:val="none"/>
+              </w:rPr>
+              <w:t>096</w:t>
             </w:r>
           </w:p>
         </w:tc>
@@ -1040,6 +1029,133 @@
           </w:p>
         </w:tc>
       </w:tr>
+      <w:tr>
+        <w:trPr>
+          <w:trHeight w:val="294"/>
+        </w:trPr>
+        <w:tc>
+          <w:tcPr>
+            <w:tcW w:w="1640" w:type="dxa"/>
+            <w:shd w:val="clear" w:color="auto" w:fill="auto"/>
+            <w:noWrap/>
+            <w:vAlign w:val="bottom"/>
+          </w:tcPr>
+          <w:p>
+            <w:pPr>
+              <w:spacing w:after="0" w:line="240" w:lineRule="auto"/>
+              <w:rPr>
+                <w:rFonts w:ascii="Calibri" w:eastAsia="Times New Roman" w:hAnsi="Calibri" w:cs="Calibri"/>
+                <w:color w:val="000000"/>
+                <w:kern w:val="0"/>
+                <w:lang w:eastAsia="zh-CN"/>
+                <w14:ligatures w14:val="none"/>
+              </w:rPr>
+            </w:pPr>
+            <w:r>
+              <w:rPr>
+                <w:rFonts w:ascii="Calibri" w:eastAsia="Times New Roman" w:hAnsi="Calibri" w:cs="Calibri"/>
+                <w:color w:val="000000"/>
+                <w:kern w:val="0"/>
+                <w:lang w:eastAsia="zh-CN"/>
+                <w14:ligatures w14:val="none"/>
+              </w:rPr>
+              <w:t>0x10FFE000</w:t>
+            </w:r>
+          </w:p>
+        </w:tc>
+        <w:tc>
+          <w:tcPr>
+            <w:tcW w:w="1500" w:type="dxa"/>
+            <w:shd w:val="clear" w:color="auto" w:fill="auto"/>
+            <w:noWrap/>
+            <w:vAlign w:val="bottom"/>
+          </w:tcPr>
+          <w:p>
+            <w:pPr>
+              <w:spacing w:after="0" w:line="240" w:lineRule="auto"/>
+              <w:jc w:val="center"/>
+              <w:rPr>
+                <w:rFonts w:ascii="Calibri" w:eastAsia="Times New Roman" w:hAnsi="Calibri" w:cs="Calibri"/>
+                <w:color w:val="000000"/>
+                <w:kern w:val="0"/>
+                <w:lang w:eastAsia="zh-CN"/>
+                <w14:ligatures w14:val="none"/>
+              </w:rPr>
+            </w:pPr>
+            <w:r>
+              <w:rPr>
+                <w:rFonts w:ascii="Calibri" w:eastAsia="Times New Roman" w:hAnsi="Calibri" w:cs="Calibri"/>
+                <w:color w:val="000000"/>
+                <w:kern w:val="0"/>
+                <w:lang w:eastAsia="zh-CN"/>
+                <w14:ligatures w14:val="none"/>
+              </w:rPr>
+              <w:t>8</w:t>
+            </w:r>
+          </w:p>
+        </w:tc>
+        <w:tc>
+          <w:tcPr>
+            <w:tcW w:w="1740" w:type="dxa"/>
+            <w:shd w:val="clear" w:color="auto" w:fill="auto"/>
+            <w:noWrap/>
+            <w:vAlign w:val="bottom"/>
+          </w:tcPr>
+          <w:p>
+            <w:pPr>
+              <w:spacing w:after="0" w:line="240" w:lineRule="auto"/>
+              <w:jc w:val="center"/>
+              <w:rPr>
+                <w:rFonts w:ascii="Calibri" w:eastAsia="Times New Roman" w:hAnsi="Calibri" w:cs="Calibri"/>
+                <w:color w:val="000000"/>
+                <w:kern w:val="0"/>
+                <w:lang w:eastAsia="zh-CN"/>
+                <w14:ligatures w14:val="none"/>
+              </w:rPr>
+            </w:pPr>
+            <w:r>
+              <w:rPr>
+                <w:rFonts w:ascii="Calibri" w:eastAsia="Times New Roman" w:hAnsi="Calibri" w:cs="Calibri"/>
+                <w:color w:val="000000"/>
+                <w:kern w:val="0"/>
+                <w:lang w:eastAsia="zh-CN"/>
+                <w14:ligatures w14:val="none"/>
+              </w:rPr>
+              <w:t>FLASH_SETTINGS</w:t>
+            </w:r>
+          </w:p>
+        </w:tc>
+        <w:tc>
+          <w:tcPr>
+            <w:tcW w:w="2612" w:type="dxa"/>
+            <w:shd w:val="clear" w:color="auto" w:fill="auto"/>
+            <w:noWrap/>
+            <w:vAlign w:val="bottom"/>
+          </w:tcPr>
+          <w:p>
+            <w:pPr>
+              <w:spacing w:after="0" w:line="240" w:lineRule="auto"/>
+              <w:rPr>
+                <w:rFonts w:ascii="Calibri" w:eastAsia="Times New Roman" w:hAnsi="Calibri" w:cs="Calibri"/>
+                <w:color w:val="000000"/>
+                <w:kern w:val="0"/>
+                <w:lang w:eastAsia="zh-CN"/>
+                <w14:ligatures w14:val="none"/>
+              </w:rPr>
+            </w:pPr>
+            <w:r>
+              <w:rPr>
+                <w:rFonts w:ascii="Calibri" w:eastAsia="Times New Roman" w:hAnsi="Calibri" w:cs="Calibri"/>
+                <w:color w:val="000000"/>
+                <w:kern w:val="0"/>
+                <w:lang w:eastAsia="zh-CN"/>
+                <w14:ligatures w14:val="none"/>
+              </w:rPr>
+              <w:t>Settings</w:t>
+            </w:r>
+          </w:p>
+        </w:tc>
+      </w:tr>
     </w:tbl>
     <w:p/>
     <w:p>
@@ -1050,15 +1166,7 @@
     <w:p>
       <w:r>
         <w:lastRenderedPageBreak/>
-        <w:t xml:space="preserve">The RP2040’s flash memory is erasable in 4kB pages (4096 Bytes), and programmable in 256 Byte sectors. The flash layout for the </w:t>
-      </w:r>
-      <w:proofErr w:type="spellStart"/>
-      <w:r>
-        <w:t>ADSBee</w:t>
-      </w:r>
-      <w:proofErr w:type="spellEnd"/>
-      <w:r>
-        <w:t xml:space="preserve"> 1090 uses a dual image structure in order to facilitate OTA updates. While the firmware in the APP1 partition is being updated, the firmware in the APP0 partition is running (and is the one doing the update). Each firmware partition is preceded by a 4kB header, which takes the following form.</w:t>
+        <w:t>The RP2040’s flash memory is erasable in 4kB pages (4096 Bytes), and programmable in 256 Byte sectors. The flash layout for the ADSBee 1090 uses a dual image structure in order to facilitate OTA updates. While the firmware in the APP1 partition is being updated, the firmware in the APP0 partition is running (and is the one doing the update). Each firmware partition is preceded by a 4kB header, which takes the following form.</w:t>
       </w:r>
     </w:p>
     <w:p>
@@ -1532,15 +1640,7 @@
               <w:t>0xFFFFFFFF</w:t>
             </w:r>
             <w:r>
-              <w:t xml:space="preserve"> (BLANK): Firmware partition has been </w:t>
-            </w:r>
-            <w:proofErr w:type="gramStart"/>
-            <w:r>
-              <w:t>erased,</w:t>
-            </w:r>
-            <w:proofErr w:type="gramEnd"/>
-            <w:r>
-              <w:t xml:space="preserve"> new header has not been written yet.</w:t>
+              <w:t xml:space="preserve"> (BLANK): Firmware partition has been erased, new header has not been written yet.</w:t>
             </w:r>
           </w:p>
           <w:p>
@@ -1659,36 +1759,12 @@
     </w:p>
     <w:p>
       <w:r>
-        <w:t xml:space="preserve">Over The Air (OTA) updates provide an alternative to USB DFU updates, allowing the </w:t>
-      </w:r>
-      <w:proofErr w:type="spellStart"/>
-      <w:r>
-        <w:t>ADSBee</w:t>
-      </w:r>
-      <w:proofErr w:type="spellEnd"/>
-      <w:r>
-        <w:t xml:space="preserve"> 1090 to be updated via one of its console interfaces without the need to access the BOOT button or exposed test point in order to put the device into USB DFU mode as a mass storage device.</w:t>
+        <w:t>Over The Air (OTA) updates provide an alternative to USB DFU updates, allowing the ADSBee 1090 to be updated via one of its console interfaces without the need to access the BOOT button or exposed test point in order to put the device into USB DFU mode as a mass storage device.</w:t>
       </w:r>
     </w:p>
     <w:p>
       <w:r>
-        <w:t xml:space="preserve">NOTE: If you have physical access to the </w:t>
-      </w:r>
-      <w:proofErr w:type="spellStart"/>
-      <w:r>
-        <w:t>ADSBee</w:t>
-      </w:r>
-      <w:proofErr w:type="spellEnd"/>
-      <w:r>
-        <w:t xml:space="preserve"> 1090, a USB DFU operation is usually faster and simpler than an OTA update. OTA updates are intended for embedded applications or receiver installations where the </w:t>
-      </w:r>
-      <w:proofErr w:type="spellStart"/>
-      <w:r>
-        <w:t>ADSBee</w:t>
-      </w:r>
-      <w:proofErr w:type="spellEnd"/>
-      <w:r>
-        <w:t xml:space="preserve"> 1090 needs to have its firmware upgraded remotely.</w:t>
+        <w:t>NOTE: If you have physical access to the ADSBee 1090, a USB DFU operation is usually faster and simpler than an OTA update. OTA updates are intended for embedded applications or receiver installations where the ADSBee 1090 needs to have its firmware upgraded remotely.</w:t>
       </w:r>
     </w:p>
     <w:p>
@@ -1699,57 +1775,24 @@
           <w:numId w:val="19"/>
         </w:numPr>
       </w:pPr>
-      <w:proofErr w:type="gramStart"/>
-      <w:r>
-        <w:t>.</w:t>
-      </w:r>
-      <w:proofErr w:type="spellStart"/>
-      <w:r>
-        <w:t>ota</w:t>
-      </w:r>
-      <w:proofErr w:type="spellEnd"/>
-      <w:proofErr w:type="gramEnd"/>
-      <w:r>
-        <w:t xml:space="preserve"> File Structure</w:t>
+      <w:r>
+        <w:t>.ota File Structure</w:t>
       </w:r>
     </w:p>
     <w:p>
       <w:r>
-        <w:t>OTA updates are conducted by sending the binary contents of a .</w:t>
-      </w:r>
-      <w:proofErr w:type="spellStart"/>
-      <w:r>
-        <w:t>ota</w:t>
-      </w:r>
-      <w:proofErr w:type="spellEnd"/>
-      <w:r>
-        <w:t xml:space="preserve"> file over the serial console, either directly on the USB CONSOLE interface or via the network console interface.</w:t>
+        <w:t>OTA updates are conducted by sending the binary contents of a .ota file over the serial console, either directly on the USB CONSOLE interface or via the network console interface.</w:t>
       </w:r>
     </w:p>
     <w:p>
       <w:r>
-        <w:t xml:space="preserve">Due to the RP2040 not supporting automatically compiled position-independent-code, the application binary is linked separately for each available application slot in flash, and the .OTA file contains an array of headers and applications, one for each possible application slot. During an OTA flashing operation, the master device that is flashing the file first queries the </w:t>
-      </w:r>
-      <w:proofErr w:type="spellStart"/>
-      <w:r>
-        <w:t>ADSBee</w:t>
-      </w:r>
-      <w:proofErr w:type="spellEnd"/>
-      <w:r>
-        <w:t xml:space="preserve"> for which linked version of the firmware to send, and then sends the header and application data for the relevant partition.</w:t>
+        <w:t>Due to the RP2040 not supporting automatically compiled position-independent-code, the application binary is linked separately for each available application slot in flash, and the .OTA file contains an array of headers and applications, one for each possible application slot. During an OTA flashing operation, the master device that is flashing the file first queries the ADSBee for which linked version of the firmware to send, and then sends the header and application data for the relevant partition.</w:t>
       </w:r>
     </w:p>
     <w:p>
-      <w:proofErr w:type="gramStart"/>
-      <w:r>
-        <w:t>.</w:t>
-      </w:r>
-      <w:proofErr w:type="spellStart"/>
-      <w:r>
-        <w:t>ota</w:t>
-      </w:r>
-      <w:proofErr w:type="spellEnd"/>
-      <w:proofErr w:type="gramEnd"/>
+      <w:r>
+        <w:t>.ota</w:t>
+      </w:r>
       <w:r>
         <w:t xml:space="preserve"> File Structure</w:t>
       </w:r>
@@ -2099,13 +2142,7 @@
           </w:tcPr>
           <w:p>
             <w:r>
-              <w:t>Binary application data. LEN is the length of the application binary as described in the HEADER</w:t>
-            </w:r>
-            <w:r>
-              <w:t>_NUM_APPS</w:t>
-            </w:r>
-            <w:r>
-              <w:t xml:space="preserve"> section.</w:t>
+              <w:t>Binary application data. LEN is the length of the application binary as described in the HEADER_NUM_APPS section.</w:t>
             </w:r>
           </w:p>
         </w:tc>
@@ -2155,8 +2192,8 @@
       </w:tblPr>
       <w:tblGrid>
         <w:gridCol w:w="2065"/>
-        <w:gridCol w:w="2880"/>
-        <w:gridCol w:w="5845"/>
+        <w:gridCol w:w="3780"/>
+        <w:gridCol w:w="4945"/>
       </w:tblGrid>
       <w:tr>
         <w:tc>
@@ -2181,7 +2218,7 @@
         </w:tc>
         <w:tc>
           <w:tcPr>
-            <w:tcW w:w="2880" w:type="dxa"/>
+            <w:tcW w:w="3780" w:type="dxa"/>
           </w:tcPr>
           <w:p>
             <w:pPr>
@@ -2201,7 +2238,7 @@
         </w:tc>
         <w:tc>
           <w:tcPr>
-            <w:tcW w:w="5845" w:type="dxa"/>
+            <w:tcW w:w="4945" w:type="dxa"/>
           </w:tcPr>
           <w:p>
             <w:pPr>
@@ -2230,38 +2267,28 @@
               <w:jc w:val="center"/>
             </w:pPr>
             <w:r>
-              <w:t>Send To Console</w:t>
-            </w:r>
-          </w:p>
-        </w:tc>
-        <w:tc>
-          <w:tcPr>
-            <w:tcW w:w="2880" w:type="dxa"/>
-          </w:tcPr>
-          <w:p>
-            <w:pPr>
-              <w:jc w:val="center"/>
-            </w:pPr>
-            <w:r>
-              <w:t>AT+OTA=</w:t>
-            </w:r>
-            <w:r>
-              <w:t>ERASE</w:t>
-            </w:r>
-            <w:r>
-              <w:t>\r\n</w:t>
-            </w:r>
-          </w:p>
-        </w:tc>
-        <w:tc>
-          <w:tcPr>
-            <w:tcW w:w="5845" w:type="dxa"/>
-          </w:tcPr>
-          <w:p>
-            <w:r>
-              <w:t>Begins erasing the complementary application flash sector and enables the sending of DATA blocks containing raw binary.</w:t>
-            </w:r>
-          </w:p>
+              <w:t>Send to Console</w:t>
+            </w:r>
+          </w:p>
+        </w:tc>
+        <w:tc>
+          <w:tcPr>
+            <w:tcW w:w="3780" w:type="dxa"/>
+          </w:tcPr>
+          <w:p>
+            <w:pPr>
+              <w:jc w:val="center"/>
+            </w:pPr>
+            <w:r>
+              <w:t>AT+OTA=GET_PARTITION\r\n</w:t>
+            </w:r>
+          </w:p>
+        </w:tc>
+        <w:tc>
+          <w:tcPr>
+            <w:tcW w:w="4945" w:type="dxa"/>
+          </w:tcPr>
+          <w:p/>
         </w:tc>
       </w:tr>
       <w:tr>
@@ -2280,40 +2307,22 @@
         </w:tc>
         <w:tc>
           <w:tcPr>
-            <w:tcW w:w="2880" w:type="dxa"/>
-          </w:tcPr>
-          <w:p>
-            <w:pPr>
-              <w:jc w:val="center"/>
-            </w:pPr>
-            <w:r>
-              <w:t>OK\r\n</w:t>
-            </w:r>
-          </w:p>
-        </w:tc>
-        <w:tc>
-          <w:tcPr>
-            <w:tcW w:w="5845" w:type="dxa"/>
-          </w:tcPr>
-          <w:p>
-            <w:r>
-              <w:t xml:space="preserve">When an “OK’ is received, it indicates that the complementary application flash sector (including header) </w:t>
-            </w:r>
-            <w:proofErr w:type="gramStart"/>
-            <w:r>
-              <w:t>have</w:t>
-            </w:r>
-            <w:proofErr w:type="gramEnd"/>
-            <w:r>
-              <w:t xml:space="preserve"> been erased and are prepared to receive an OTA update.</w:t>
-            </w:r>
-          </w:p>
+            <w:tcW w:w="3780" w:type="dxa"/>
+          </w:tcPr>
+          <w:p>
+            <w:pPr>
+              <w:jc w:val="center"/>
+            </w:pPr>
+            <w:r>
+              <w:t>Partition: 1\r\n</w:t>
+            </w:r>
+          </w:p>
+        </w:tc>
+        <w:tc>
+          <w:tcPr>
+            <w:tcW w:w="4945" w:type="dxa"/>
+          </w:tcPr>
           <w:p/>
-          <w:p>
-            <w:r>
-              <w:t>ERROR reply indicates that something went wrong and the OTA process should be aborted.</w:t>
-            </w:r>
-          </w:p>
         </w:tc>
       </w:tr>
       <w:tr>
@@ -2326,28 +2335,38 @@
               <w:jc w:val="center"/>
             </w:pPr>
             <w:r>
-              <w:t>Send to Console</w:t>
-            </w:r>
-          </w:p>
-        </w:tc>
-        <w:tc>
-          <w:tcPr>
-            <w:tcW w:w="2880" w:type="dxa"/>
-          </w:tcPr>
-          <w:p>
-            <w:pPr>
-              <w:jc w:val="center"/>
-            </w:pPr>
-            <w:r>
-              <w:t>AT+OTA=WRITE</w:t>
-            </w:r>
-          </w:p>
-        </w:tc>
-        <w:tc>
-          <w:tcPr>
-            <w:tcW w:w="5845" w:type="dxa"/>
-          </w:tcPr>
-          <w:p/>
+              <w:t>Send To Console</w:t>
+            </w:r>
+          </w:p>
+        </w:tc>
+        <w:tc>
+          <w:tcPr>
+            <w:tcW w:w="3780" w:type="dxa"/>
+          </w:tcPr>
+          <w:p>
+            <w:pPr>
+              <w:jc w:val="center"/>
+            </w:pPr>
+            <w:r>
+              <w:t>AT+OTA=</w:t>
+            </w:r>
+            <w:r>
+              <w:t>ERASE</w:t>
+            </w:r>
+            <w:r>
+              <w:t>\r\n</w:t>
+            </w:r>
+          </w:p>
+        </w:tc>
+        <w:tc>
+          <w:tcPr>
+            <w:tcW w:w="4945" w:type="dxa"/>
+          </w:tcPr>
+          <w:p>
+            <w:r>
+              <w:t>Begins erasing the complementary application flash sector and enables the sending of DATA blocks containing raw binary.</w:t>
+            </w:r>
+          </w:p>
         </w:tc>
       </w:tr>
       <w:tr>
@@ -2359,23 +2378,55 @@
             <w:pPr>
               <w:jc w:val="center"/>
             </w:pPr>
-          </w:p>
-        </w:tc>
-        <w:tc>
-          <w:tcPr>
-            <w:tcW w:w="2880" w:type="dxa"/>
-          </w:tcPr>
-          <w:p>
-            <w:pPr>
-              <w:jc w:val="center"/>
-            </w:pPr>
-          </w:p>
-        </w:tc>
-        <w:tc>
-          <w:tcPr>
-            <w:tcW w:w="5845" w:type="dxa"/>
-          </w:tcPr>
+            <w:r>
+              <w:t>Console Reply</w:t>
+            </w:r>
+          </w:p>
+        </w:tc>
+        <w:tc>
+          <w:tcPr>
+            <w:tcW w:w="3780" w:type="dxa"/>
+          </w:tcPr>
+          <w:p>
+            <w:pPr>
+              <w:jc w:val="center"/>
+            </w:pPr>
+            <w:r>
+              <w:t>Erasing Partition 1.\r\n</w:t>
+            </w:r>
+          </w:p>
+          <w:p>
+            <w:pPr>
+              <w:jc w:val="center"/>
+            </w:pPr>
+            <w:r>
+              <w:t>&lt;status messages&gt;</w:t>
+            </w:r>
+          </w:p>
+          <w:p>
+            <w:pPr>
+              <w:jc w:val="center"/>
+            </w:pPr>
+            <w:r>
+              <w:t>OK\r\n</w:t>
+            </w:r>
+          </w:p>
+        </w:tc>
+        <w:tc>
+          <w:tcPr>
+            <w:tcW w:w="4945" w:type="dxa"/>
+          </w:tcPr>
+          <w:p>
+            <w:r>
+              <w:t>When an “OK’ is received, it indicates that the complementary application flash sector (including header) have been erased and are prepared to receive an OTA update.</w:t>
+            </w:r>
+          </w:p>
           <w:p/>
+          <w:p>
+            <w:r>
+              <w:t>ERROR reply indicates that something went wrong and the OTA process should be aborted.</w:t>
+            </w:r>
+          </w:p>
         </w:tc>
       </w:tr>
       <w:tr>
@@ -2394,59 +2445,77 @@
         </w:tc>
         <w:tc>
           <w:tcPr>
-            <w:tcW w:w="2880" w:type="dxa"/>
-          </w:tcPr>
-          <w:p>
-            <w:pPr>
-              <w:jc w:val="center"/>
-            </w:pPr>
-            <w:r>
-              <w:t>DATA=AAAALLLL</w:t>
-            </w:r>
-            <w:r>
-              <w:t>ECCCC</w:t>
-            </w:r>
-            <w:r>
-              <w:t>XXXX…</w:t>
-            </w:r>
-          </w:p>
-        </w:tc>
-        <w:tc>
-          <w:tcPr>
-            <w:tcW w:w="5845" w:type="dxa"/>
-          </w:tcPr>
-          <w:p>
-            <w:r>
-              <w:t>The “DATA=” ASCII prefix indicates that the characters following the “=” sign are in raw binary (not human readable ASCII characters)</w:t>
-            </w:r>
-            <w:r>
-              <w:t>.</w:t>
+            <w:tcW w:w="3780" w:type="dxa"/>
+          </w:tcPr>
+          <w:p>
+            <w:pPr>
+              <w:jc w:val="center"/>
+            </w:pPr>
+            <w:r>
+              <w:t>AT+OTA=WRITE</w:t>
+            </w:r>
+            <w:r>
+              <w:t>,</w:t>
+            </w:r>
+          </w:p>
+          <w:p>
+            <w:pPr>
+              <w:jc w:val="center"/>
+            </w:pPr>
+            <w:r>
+              <w:t>&lt;offset (base 16)&gt;,</w:t>
+            </w:r>
+          </w:p>
+          <w:p>
+            <w:pPr>
+              <w:jc w:val="center"/>
+            </w:pPr>
+            <w:r>
+              <w:t>&lt;len_bytes (base 10)&gt;,</w:t>
+            </w:r>
+          </w:p>
+          <w:p>
+            <w:pPr>
+              <w:jc w:val="center"/>
+            </w:pPr>
+            <w:r>
+              <w:t>&lt;crc (base 16)&gt;</w:t>
+            </w:r>
+            <w:r>
+              <w:t>\r\n</w:t>
+            </w:r>
+            <w:r>
+              <w:t>&lt;DATA&gt;</w:t>
+            </w:r>
+          </w:p>
+          <w:p>
+            <w:pPr>
+              <w:jc w:val="center"/>
+            </w:pPr>
+          </w:p>
+        </w:tc>
+        <w:tc>
+          <w:tcPr>
+            <w:tcW w:w="4945" w:type="dxa"/>
+          </w:tcPr>
+          <w:p>
+            <w:r>
+              <w:t xml:space="preserve">Writes a chunk of firmware to the complementary flash sector. Chunks can </w:t>
+            </w:r>
+            <w:r>
+              <w:t>be up to 38400 Bytes long.</w:t>
             </w:r>
           </w:p>
           <w:p/>
           <w:p>
             <w:r>
-              <w:t>AAAA: uint32_t indicating the address offset from the start of the application header sector where the appended data should be written.</w:t>
-            </w:r>
-          </w:p>
-          <w:p>
-            <w:r>
-              <w:t>LLLL: uint32_t indicating the number of raw binary Bytes following the address uint32_t.</w:t>
-            </w:r>
-          </w:p>
-          <w:p>
-            <w:r>
-              <w:t>E: Indicates whether a CRC32 checksum will be included. 0x01 if using a checksum for the sector, 0x00 if no checksum is included.</w:t>
-            </w:r>
-          </w:p>
-          <w:p>
-            <w:r>
-              <w:t>CCCC: CRC32 checksum of the binary data (X’s) in this data block only. 0x00000000 when not in use.</w:t>
-            </w:r>
-          </w:p>
-          <w:p>
-            <w:r>
-              <w:t>XXXX….: Raw binary bytes. Console will read raw binary data until it receives LLLL bytes or reaches a timeout value.</w:t>
+              <w:t>Once a write command is received, the ADSBee will block until it either receives the number of promised Bytes, encounters an error, or times out.</w:t>
+            </w:r>
+          </w:p>
+          <w:p/>
+          <w:p>
+            <w:r>
+              <w:t>ERROR indicates the chunk did not write successfully, and needs to be erased and re-written.</w:t>
             </w:r>
           </w:p>
         </w:tc>
@@ -2467,28 +2536,15 @@
         </w:tc>
         <w:tc>
           <w:tcPr>
-            <w:tcW w:w="2880" w:type="dxa"/>
-          </w:tcPr>
-          <w:p>
-            <w:pPr>
-              <w:jc w:val="center"/>
-            </w:pPr>
-            <w:r>
-              <w:t>Flashed &lt;length&gt; Bytes at offset 0x&lt;</w:t>
-            </w:r>
-            <w:proofErr w:type="spellStart"/>
-            <w:r>
-              <w:t>addr</w:t>
-            </w:r>
-            <w:proofErr w:type="spellEnd"/>
-            <w:r>
-              <w:t>&gt;.\r\n</w:t>
-            </w:r>
-          </w:p>
-          <w:p>
-            <w:pPr>
-              <w:jc w:val="center"/>
-            </w:pPr>
+            <w:tcW w:w="3780" w:type="dxa"/>
+          </w:tcPr>
+          <w:p>
+            <w:pPr>
+              <w:jc w:val="center"/>
+            </w:pPr>
+            <w:r>
+              <w:t>Verifying with CRC=0x05f3e0e2\r\n</w:t>
+            </w:r>
             <w:r>
               <w:t>OK\r\n</w:t>
             </w:r>
@@ -2496,28 +2552,11 @@
         </w:tc>
         <w:tc>
           <w:tcPr>
-            <w:tcW w:w="5845" w:type="dxa"/>
-          </w:tcPr>
-          <w:p>
-            <w:r>
-              <w:t>Human-readable status message indicating the number of Bytes and the location they were flashed to.</w:t>
-            </w:r>
-          </w:p>
-          <w:p>
-            <w:r>
-              <w:t>OK indicates that the next data block can be sent.</w:t>
-            </w:r>
-          </w:p>
-          <w:p/>
-          <w:p>
-            <w:r>
-              <w:t>ERROR reply indicates that something went wrong and the OTA process should be aborted.</w:t>
-            </w:r>
-            <w:r>
-              <w:t xml:space="preserve"> Future firmware versions may support the ability to erase targeted firmware sectors in order to allow </w:t>
-            </w:r>
-            <w:r>
-              <w:t>flashing of individual sectors to be retried in case they get corrupted.</w:t>
+            <w:tcW w:w="4945" w:type="dxa"/>
+          </w:tcPr>
+          <w:p>
+            <w:r>
+              <w:t>Chunk was written successfully.</w:t>
             </w:r>
           </w:p>
         </w:tc>
@@ -2532,30 +2571,27 @@
               <w:jc w:val="center"/>
             </w:pPr>
             <w:r>
-              <w:t>Send to Console</w:t>
-            </w:r>
-          </w:p>
-        </w:tc>
-        <w:tc>
-          <w:tcPr>
-            <w:tcW w:w="2880" w:type="dxa"/>
-          </w:tcPr>
-          <w:p>
-            <w:pPr>
-              <w:jc w:val="center"/>
-            </w:pPr>
-            <w:r>
               <w:t>…</w:t>
             </w:r>
           </w:p>
         </w:tc>
         <w:tc>
           <w:tcPr>
-            <w:tcW w:w="5845" w:type="dxa"/>
-          </w:tcPr>
-          <w:p>
-            <w:r>
-              <w:t>Repeat DATA block.</w:t>
+            <w:tcW w:w="3780" w:type="dxa"/>
+          </w:tcPr>
+          <w:p>
+            <w:pPr>
+              <w:jc w:val="center"/>
+            </w:pPr>
+          </w:p>
+        </w:tc>
+        <w:tc>
+          <w:tcPr>
+            <w:tcW w:w="4945" w:type="dxa"/>
+          </w:tcPr>
+          <w:p>
+            <w:r>
+              <w:t>Write and verify cycle repeats until full image has been written.</w:t>
             </w:r>
           </w:p>
         </w:tc>
@@ -2570,30 +2606,30 @@
               <w:jc w:val="center"/>
             </w:pPr>
             <w:r>
-              <w:t>Console Reply</w:t>
-            </w:r>
-          </w:p>
-        </w:tc>
-        <w:tc>
-          <w:tcPr>
-            <w:tcW w:w="2880" w:type="dxa"/>
-          </w:tcPr>
-          <w:p>
-            <w:pPr>
-              <w:jc w:val="center"/>
-            </w:pPr>
-            <w:r>
-              <w:t>…</w:t>
-            </w:r>
-          </w:p>
-        </w:tc>
-        <w:tc>
-          <w:tcPr>
-            <w:tcW w:w="5845" w:type="dxa"/>
-          </w:tcPr>
-          <w:p>
-            <w:r>
-              <w:t>Repeat DATA reply.</w:t>
+              <w:t>Send to Console</w:t>
+            </w:r>
+          </w:p>
+        </w:tc>
+        <w:tc>
+          <w:tcPr>
+            <w:tcW w:w="3780" w:type="dxa"/>
+          </w:tcPr>
+          <w:p>
+            <w:pPr>
+              <w:jc w:val="center"/>
+            </w:pPr>
+            <w:r>
+              <w:t>AT+OTA=VERIFY\r\n</w:t>
+            </w:r>
+          </w:p>
+        </w:tc>
+        <w:tc>
+          <w:tcPr>
+            <w:tcW w:w="4945" w:type="dxa"/>
+          </w:tcPr>
+          <w:p>
+            <w:r>
+              <w:t>Trigger verification of the complementary firmware partition that was just flashed.</w:t>
             </w:r>
           </w:p>
         </w:tc>
@@ -2608,30 +2644,41 @@
               <w:jc w:val="center"/>
             </w:pPr>
             <w:r>
-              <w:t>Send to Console</w:t>
-            </w:r>
-          </w:p>
-        </w:tc>
-        <w:tc>
-          <w:tcPr>
-            <w:tcW w:w="2880" w:type="dxa"/>
-          </w:tcPr>
-          <w:p>
-            <w:pPr>
-              <w:jc w:val="center"/>
-            </w:pPr>
-            <w:r>
-              <w:t>AT+OTA=COMPLETE\r\n</w:t>
-            </w:r>
-          </w:p>
-        </w:tc>
-        <w:tc>
-          <w:tcPr>
-            <w:tcW w:w="5845" w:type="dxa"/>
-          </w:tcPr>
-          <w:p>
-            <w:r>
-              <w:t>Indicates that the OTA flashing process is complete.</w:t>
+              <w:t>Console Reply</w:t>
+            </w:r>
+          </w:p>
+        </w:tc>
+        <w:tc>
+          <w:tcPr>
+            <w:tcW w:w="3780" w:type="dxa"/>
+          </w:tcPr>
+          <w:p>
+            <w:pPr>
+              <w:jc w:val="center"/>
+            </w:pPr>
+            <w:r>
+              <w:t>Verifying partition 0: 20096 Bytes, status 0xFFFFFFFF, application CRC 0x936e5ab2</w:t>
+            </w:r>
+            <w:r>
+              <w:t>\r\n</w:t>
+            </w:r>
+          </w:p>
+          <w:p>
+            <w:pPr>
+              <w:jc w:val="center"/>
+            </w:pPr>
+            <w:r>
+              <w:t>OK\r\n</w:t>
+            </w:r>
+          </w:p>
+        </w:tc>
+        <w:tc>
+          <w:tcPr>
+            <w:tcW w:w="4945" w:type="dxa"/>
+          </w:tcPr>
+          <w:p>
+            <w:r>
+              <w:t>OK indicates successful verification, ERROR otherwise.</w:t>
             </w:r>
           </w:p>
         </w:tc>
@@ -2646,63 +2693,36 @@
               <w:jc w:val="center"/>
             </w:pPr>
             <w:r>
-              <w:t>Console Reply</w:t>
-            </w:r>
-          </w:p>
-        </w:tc>
-        <w:tc>
-          <w:tcPr>
-            <w:tcW w:w="2880" w:type="dxa"/>
-          </w:tcPr>
-          <w:p>
-            <w:pPr>
-              <w:jc w:val="center"/>
-            </w:pPr>
-            <w:r>
-              <w:t>Validating application image in partition n.\r\n</w:t>
-            </w:r>
-          </w:p>
-          <w:p>
-            <w:pPr>
-              <w:jc w:val="center"/>
-            </w:pPr>
-            <w:r>
-              <w:t>Calculated CRC: 0x</w:t>
-            </w:r>
-            <w:r>
-              <w:t>NNNNNNNN\r\n</w:t>
-            </w:r>
-          </w:p>
-          <w:p>
-            <w:pPr>
-              <w:jc w:val="center"/>
-            </w:pPr>
-            <w:r>
-              <w:t>Header CRC: 0xNNNNNNNN\r\n</w:t>
-            </w:r>
-          </w:p>
-          <w:p>
-            <w:pPr>
-              <w:jc w:val="center"/>
-            </w:pPr>
-            <w:r>
-              <w:t>OK\r\n</w:t>
-            </w:r>
-          </w:p>
-        </w:tc>
-        <w:tc>
-          <w:tcPr>
-            <w:tcW w:w="5845" w:type="dxa"/>
-          </w:tcPr>
-          <w:p>
-            <w:r>
-              <w:t>Displays the results of the OTA CRC validation.</w:t>
-            </w:r>
-          </w:p>
-          <w:p/>
-          <w:p>
-            <w:r>
-              <w:t>OK indicates that the validation is successful. The current firmware image will be marked as stale using its STATUS word in the application header, and the new firmware image will be used upon next boot.</w:t>
+              <w:t>Send to Console</w:t>
+            </w:r>
+          </w:p>
+        </w:tc>
+        <w:tc>
+          <w:tcPr>
+            <w:tcW w:w="3780" w:type="dxa"/>
+          </w:tcPr>
+          <w:p>
+            <w:pPr>
+              <w:jc w:val="center"/>
+            </w:pPr>
+            <w:r>
+              <w:t>AT+</w:t>
+            </w:r>
+            <w:r>
+              <w:t>OTA=BOOT</w:t>
+            </w:r>
+            <w:r>
+              <w:t>\r\n</w:t>
+            </w:r>
+          </w:p>
+        </w:tc>
+        <w:tc>
+          <w:tcPr>
+            <w:tcW w:w="4945" w:type="dxa"/>
+          </w:tcPr>
+          <w:p>
+            <w:r>
+              <w:t>Optional, forces a boot into the new firmware immediately. Note that it may take around a minute to get to a stable console interface again, as the ESP32 firmware will be automatically upgraded.</w:t>
             </w:r>
           </w:p>
         </w:tc>
@@ -2717,36 +2737,28 @@
               <w:jc w:val="center"/>
             </w:pPr>
             <w:r>
-              <w:t>Send to Console</w:t>
-            </w:r>
-          </w:p>
-        </w:tc>
-        <w:tc>
-          <w:tcPr>
-            <w:tcW w:w="2880" w:type="dxa"/>
-          </w:tcPr>
-          <w:p>
-            <w:pPr>
-              <w:jc w:val="center"/>
-            </w:pPr>
-            <w:r>
-              <w:t>AT+REBOOT\r\n</w:t>
-            </w:r>
-          </w:p>
-        </w:tc>
-        <w:tc>
-          <w:tcPr>
-            <w:tcW w:w="5845" w:type="dxa"/>
-          </w:tcPr>
-          <w:p>
-            <w:r>
-              <w:t xml:space="preserve">Optional, forces a boot into the new firmware immediately. Note that it may take around a minute to get to a stable </w:t>
-            </w:r>
-            <w:r>
-              <w:lastRenderedPageBreak/>
-              <w:t>console interface again, as the ESP32 firmware will be automatically upgraded.</w:t>
-            </w:r>
-          </w:p>
+              <w:t>Console Reply</w:t>
+            </w:r>
+          </w:p>
+        </w:tc>
+        <w:tc>
+          <w:tcPr>
+            <w:tcW w:w="3780" w:type="dxa"/>
+          </w:tcPr>
+          <w:p>
+            <w:pPr>
+              <w:jc w:val="center"/>
+            </w:pPr>
+            <w:r>
+              <w:t>Booting partition 0…\r\n</w:t>
+            </w:r>
+          </w:p>
+        </w:tc>
+        <w:tc>
+          <w:tcPr>
+            <w:tcW w:w="4945" w:type="dxa"/>
+          </w:tcPr>
+          <w:p/>
         </w:tc>
       </w:tr>
     </w:tbl>
@@ -2759,7 +2771,6 @@
         </w:rPr>
       </w:pPr>
       <w:r>
-        <w:lastRenderedPageBreak/>
         <w:br w:type="page"/>
       </w:r>
     </w:p>
@@ -2801,15 +2812,7 @@
         <w:t>4096</w:t>
       </w:r>
       <w:r>
-        <w:t xml:space="preserve"> Bytes. Transfers of large objects like the </w:t>
-      </w:r>
-      <w:proofErr w:type="gramStart"/>
-      <w:r>
-        <w:t>Settings</w:t>
-      </w:r>
-      <w:proofErr w:type="gramEnd"/>
-      <w:r>
-        <w:t xml:space="preserve"> struct (up to 8kB) </w:t>
+        <w:t xml:space="preserve"> Bytes. Transfers of large objects like the Settings struct (up to 8kB) </w:t>
       </w:r>
       <w:r>
         <w:t>are automatically split into multiple smaller transfers.</w:t>
@@ -3000,13 +3003,8 @@
               <w:jc w:val="center"/>
             </w:pPr>
             <w:r>
-              <w:t>(n-1</w:t>
-            </w:r>
-            <w:proofErr w:type="gramStart"/>
-            <w:r>
-              <w:t>):n</w:t>
-            </w:r>
-            <w:proofErr w:type="gramEnd"/>
+              <w:t>(n-1):n</w:t>
+            </w:r>
           </w:p>
         </w:tc>
       </w:tr>
@@ -3048,11 +3046,9 @@
             <w:pPr>
               <w:jc w:val="center"/>
             </w:pPr>
-            <w:proofErr w:type="spellStart"/>
             <w:r>
               <w:t>kWriteToSlave</w:t>
             </w:r>
-            <w:proofErr w:type="spellEnd"/>
           </w:p>
         </w:tc>
         <w:tc>
@@ -3385,11 +3381,9 @@
             </w:r>
           </w:p>
           <w:p>
-            <w:proofErr w:type="spellStart"/>
             <w:r>
               <w:t>kReadFromSlave</w:t>
             </w:r>
-            <w:proofErr w:type="spellEnd"/>
           </w:p>
         </w:tc>
         <w:tc>
@@ -3593,13 +3587,8 @@
           </w:tcPr>
           <w:p>
             <w:r>
-              <w:t>(n-1</w:t>
-            </w:r>
-            <w:proofErr w:type="gramStart"/>
-            <w:r>
-              <w:t>):n</w:t>
-            </w:r>
-            <w:proofErr w:type="gramEnd"/>
+              <w:t>(n-1):n</w:t>
+            </w:r>
           </w:p>
         </w:tc>
       </w:tr>
@@ -3674,11 +3663,9 @@
             </w:r>
           </w:p>
           <w:p>
-            <w:proofErr w:type="spellStart"/>
             <w:r>
               <w:t>kReadFromSlave</w:t>
             </w:r>
-            <w:proofErr w:type="spellEnd"/>
           </w:p>
         </w:tc>
         <w:tc>
@@ -3735,15 +3722,7 @@
     </w:p>
     <w:p>
       <w:r>
-        <w:t xml:space="preserve">The ESP32 writes to and reads from the RP2040 in order to request settings data (only the RP2040 has access to EEPROM), and to pass along data received from its network connection (e.g. network console commands, firmware updates, </w:t>
-      </w:r>
-      <w:proofErr w:type="spellStart"/>
-      <w:r>
-        <w:t>etc</w:t>
-      </w:r>
-      <w:proofErr w:type="spellEnd"/>
-      <w:r>
-        <w:t>).</w:t>
+        <w:t>The ESP32 writes to and reads from the RP2040 in order to request settings data (only the RP2040 has access to EEPROM), and to pass along data received from its network connection (e.g. network console commands, firmware updates, etc).</w:t>
       </w:r>
     </w:p>
     <w:p>
@@ -3896,13 +3875,8 @@
           </w:tcPr>
           <w:p>
             <w:r>
-              <w:t>(n-1</w:t>
-            </w:r>
-            <w:proofErr w:type="gramStart"/>
-            <w:r>
-              <w:t>):n</w:t>
-            </w:r>
-            <w:proofErr w:type="gramEnd"/>
+              <w:t>(n-1):n</w:t>
+            </w:r>
           </w:p>
         </w:tc>
       </w:tr>
@@ -3995,11 +3969,9 @@
             </w:r>
           </w:p>
           <w:p>
-            <w:proofErr w:type="spellStart"/>
             <w:r>
               <w:t>kWriteToMaster</w:t>
             </w:r>
-            <w:proofErr w:type="spellEnd"/>
           </w:p>
         </w:tc>
         <w:tc>
@@ -4258,13 +4230,8 @@
           </w:tcPr>
           <w:p>
             <w:r>
-              <w:t>(n-1</w:t>
-            </w:r>
-            <w:proofErr w:type="gramStart"/>
-            <w:r>
-              <w:t>):n</w:t>
-            </w:r>
-            <w:proofErr w:type="gramEnd"/>
+              <w:t>(n-1):n</w:t>
+            </w:r>
           </w:p>
         </w:tc>
       </w:tr>
@@ -4329,11 +4296,9 @@
             </w:r>
           </w:p>
           <w:p>
-            <w:proofErr w:type="spellStart"/>
             <w:r>
               <w:t>kDataBlock</w:t>
             </w:r>
-            <w:proofErr w:type="spellEnd"/>
           </w:p>
         </w:tc>
         <w:tc>
@@ -4388,14 +4353,12 @@
             </w:r>
           </w:p>
           <w:p>
-            <w:proofErr w:type="spellStart"/>
             <w:r>
               <w:t>k</w:t>
             </w:r>
             <w:r>
               <w:t>ReadFromMaster</w:t>
             </w:r>
-            <w:proofErr w:type="spellEnd"/>
           </w:p>
         </w:tc>
         <w:tc>
@@ -4544,13 +4507,8 @@
       <w:r>
         <w:t xml:space="preserve"> with CMD = </w:t>
       </w:r>
-      <w:proofErr w:type="spellStart"/>
-      <w:r>
-        <w:t>kCmdWriteToSlave</w:t>
-      </w:r>
-      <w:proofErr w:type="spellEnd"/>
-      <w:r>
-        <w:t>.</w:t>
+      <w:r>
+        <w:t>kCmdWriteToSlave.</w:t>
       </w:r>
     </w:p>
     <w:p>
@@ -4610,15 +4568,7 @@
         </w:numPr>
       </w:pPr>
       <w:r>
-        <w:t xml:space="preserve">RP2040 sends single transfer with CMD = </w:t>
-      </w:r>
-      <w:proofErr w:type="spellStart"/>
-      <w:r>
-        <w:t>kCmdWriteToSlaveRequireAck</w:t>
-      </w:r>
-      <w:proofErr w:type="spellEnd"/>
-      <w:r>
-        <w:t>.</w:t>
+        <w:t>RP2040 sends single transfer with CMD = kCmdWriteToSlaveRequireAck.</w:t>
       </w:r>
     </w:p>
     <w:p>
@@ -4774,15 +4724,7 @@
         </w:numPr>
       </w:pPr>
       <w:r>
-        <w:t xml:space="preserve">RP2040 reads first byte of incoming message and determines that it’s a </w:t>
-      </w:r>
-      <w:proofErr w:type="spellStart"/>
-      <w:r>
-        <w:t>kCmdReadFromMaster</w:t>
-      </w:r>
-      <w:proofErr w:type="spellEnd"/>
-      <w:r>
-        <w:t>. RP2040 reads the address, offset, and length fields and writes its response into the remainder of the packet.</w:t>
+        <w:t>RP2040 reads first byte of incoming message and determines that it’s a kCmdReadFromMaster. RP2040 reads the address, offset, and length fields and writes its response into the remainder of the packet.</w:t>
       </w:r>
     </w:p>
     <w:p>
@@ -4829,15 +4771,7 @@
     </w:p>
     <w:p>
       <w:r>
-        <w:t xml:space="preserve">Within each SPI packet, object dictionary definitions are used to convert the address, offset, and payload fields into actions that are performed on the RP2040 and ESP32. For instance, the RP2040 can write to the </w:t>
-      </w:r>
-      <w:proofErr w:type="spellStart"/>
-      <w:r>
-        <w:t>kAddrRawTransponderPacket</w:t>
-      </w:r>
-      <w:proofErr w:type="spellEnd"/>
-      <w:r>
-        <w:t xml:space="preserve"> address via SPI in order to forward a received transponder packet to the ESP32’s onboard aircraft dictionary.</w:t>
+        <w:t>Within each SPI packet, object dictionary definitions are used to convert the address, offset, and payload fields into actions that are performed on the RP2040 and ESP32. For instance, the RP2040 can write to the kAddrRawTransponderPacket address via SPI in order to forward a received transponder packet to the ESP32’s onboard aircraft dictionary.</w:t>
       </w:r>
     </w:p>
     <w:p>
@@ -5044,90 +4978,18 @@
               <w:rPr>
                 <w:rFonts w:ascii="Courier New" w:hAnsi="Courier New" w:cs="Courier New"/>
               </w:rPr>
-              <w:t xml:space="preserve">const uint32_t </w:t>
-            </w:r>
-            <w:proofErr w:type="spellStart"/>
-            <w:proofErr w:type="gramStart"/>
+              <w:t>const uint32_t ObjectDictionary::kFirmwareVersion =</w:t>
+            </w:r>
+          </w:p>
+          <w:p>
+            <w:pPr>
+              <w:pStyle w:val="NoSpacing"/>
+            </w:pPr>
             <w:r>
               <w:rPr>
                 <w:rFonts w:ascii="Courier New" w:hAnsi="Courier New" w:cs="Courier New"/>
               </w:rPr>
-              <w:t>ObjectDictionary</w:t>
-            </w:r>
-            <w:proofErr w:type="spellEnd"/>
-            <w:r>
-              <w:rPr>
-                <w:rFonts w:ascii="Courier New" w:hAnsi="Courier New" w:cs="Courier New"/>
-              </w:rPr>
-              <w:t>::</w:t>
-            </w:r>
-            <w:proofErr w:type="spellStart"/>
-            <w:proofErr w:type="gramEnd"/>
-            <w:r>
-              <w:rPr>
-                <w:rFonts w:ascii="Courier New" w:hAnsi="Courier New" w:cs="Courier New"/>
-              </w:rPr>
-              <w:t>kFirmwareVersion</w:t>
-            </w:r>
-            <w:proofErr w:type="spellEnd"/>
-            <w:r>
-              <w:rPr>
-                <w:rFonts w:ascii="Courier New" w:hAnsi="Courier New" w:cs="Courier New"/>
-              </w:rPr>
-              <w:t xml:space="preserve"> =</w:t>
-            </w:r>
-          </w:p>
-          <w:p>
-            <w:pPr>
-              <w:pStyle w:val="NoSpacing"/>
-            </w:pPr>
-            <w:r>
-              <w:rPr>
-                <w:rFonts w:ascii="Courier New" w:hAnsi="Courier New" w:cs="Courier New"/>
-              </w:rPr>
-              <w:t xml:space="preserve">    (</w:t>
-            </w:r>
-            <w:proofErr w:type="spellStart"/>
-            <w:r>
-              <w:rPr>
-                <w:rFonts w:ascii="Courier New" w:hAnsi="Courier New" w:cs="Courier New"/>
-              </w:rPr>
-              <w:t>kFirmwareVersionMajor</w:t>
-            </w:r>
-            <w:proofErr w:type="spellEnd"/>
-            <w:r>
-              <w:rPr>
-                <w:rFonts w:ascii="Courier New" w:hAnsi="Courier New" w:cs="Courier New"/>
-              </w:rPr>
-              <w:t>) &lt;&lt; 16 | (</w:t>
-            </w:r>
-            <w:proofErr w:type="spellStart"/>
-            <w:r>
-              <w:rPr>
-                <w:rFonts w:ascii="Courier New" w:hAnsi="Courier New" w:cs="Courier New"/>
-              </w:rPr>
-              <w:t>kFirmwareVersionMinor</w:t>
-            </w:r>
-            <w:proofErr w:type="spellEnd"/>
-            <w:r>
-              <w:rPr>
-                <w:rFonts w:ascii="Courier New" w:hAnsi="Courier New" w:cs="Courier New"/>
-              </w:rPr>
-              <w:t>) &lt;&lt; 8 | (</w:t>
-            </w:r>
-            <w:proofErr w:type="spellStart"/>
-            <w:r>
-              <w:rPr>
-                <w:rFonts w:ascii="Courier New" w:hAnsi="Courier New" w:cs="Courier New"/>
-              </w:rPr>
-              <w:t>kFirmwareVersionPatch</w:t>
-            </w:r>
-            <w:proofErr w:type="spellEnd"/>
-            <w:r>
-              <w:rPr>
-                <w:rFonts w:ascii="Courier New" w:hAnsi="Courier New" w:cs="Courier New"/>
-              </w:rPr>
-              <w:t>);</w:t>
+              <w:t xml:space="preserve">    (kFirmwareVersionMajor) &lt;&lt; 16 | (kFirmwareVersionMinor) &lt;&lt; 8 | (kFirmwareVersionPatch);</w:t>
             </w:r>
           </w:p>
         </w:tc>
@@ -5255,15 +5117,7 @@
           </w:tcPr>
           <w:p>
             <w:r>
-              <w:t xml:space="preserve">Access to the </w:t>
-            </w:r>
-            <w:proofErr w:type="spellStart"/>
-            <w:r>
-              <w:t>SettingsManager’s</w:t>
-            </w:r>
-            <w:proofErr w:type="spellEnd"/>
-            <w:r>
-              <w:t xml:space="preserve"> settings struct. Used to synchronize settings information between the RP2040 and the ESP32. Note that settings are stored in EEPROM which is only accessible to the RP2040, so on startup the ESP32 will query the RP2040 for settings information.</w:t>
+              <w:t>Access to the SettingsManager’s settings struct. Used to synchronize settings information between the RP2040 and the ESP32. Note that settings are stored in EEPROM which is only accessible to the RP2040, so on startup the ESP32 will query the RP2040 for settings information.</w:t>
             </w:r>
           </w:p>
         </w:tc>
@@ -5327,15 +5181,7 @@
           </w:tcPr>
           <w:p>
             <w:r>
-              <w:t xml:space="preserve">Raw transponder packet sink for RP2040 to write to in order to send </w:t>
-            </w:r>
-            <w:proofErr w:type="spellStart"/>
-            <w:r>
-              <w:t>RawTransponderPacket</w:t>
-            </w:r>
-            <w:proofErr w:type="spellEnd"/>
-            <w:r>
-              <w:t xml:space="preserve"> objects to the ESP32 in order for it to maintain its own aircraft dictionary.</w:t>
+              <w:t>Raw transponder packet sink for RP2040 to write to in order to send RawTransponderPacket objects to the ESP32 in order for it to maintain its own aircraft dictionary.</w:t>
             </w:r>
           </w:p>
           <w:p/>
@@ -5469,15 +5315,7 @@
           </w:tcPr>
           <w:p>
             <w:r>
-              <w:t xml:space="preserve">Sink for Raw Transponder Packets flowing from the RP2040 to the ESP32. Data written to this address consists of a one-byte value for the number of packets being sent, and then an array of </w:t>
-            </w:r>
-            <w:proofErr w:type="spellStart"/>
-            <w:r>
-              <w:t>RawTransponderPacket</w:t>
-            </w:r>
-            <w:proofErr w:type="spellEnd"/>
-            <w:r>
-              <w:t xml:space="preserve"> objects.</w:t>
+              <w:t>Sink for Raw Transponder Packets flowing from the RP2040 to the ESP32. Data written to this address consists of a one-byte value for the number of packets being sent, and then an array of RawTransponderPacket objects.</w:t>
             </w:r>
           </w:p>
         </w:tc>
@@ -5632,13 +5470,8 @@
             <w:pPr>
               <w:jc w:val="center"/>
             </w:pPr>
-            <w:proofErr w:type="spellStart"/>
-            <w:r>
-              <w:t>WiFi</w:t>
-            </w:r>
-            <w:proofErr w:type="spellEnd"/>
-            <w:r>
-              <w:t xml:space="preserve"> Station MAC</w:t>
+            <w:r>
+              <w:t>WiFi Station MAC</w:t>
             </w:r>
           </w:p>
         </w:tc>
@@ -5674,15 +5507,7 @@
           </w:tcPr>
           <w:p>
             <w:r>
-              <w:t xml:space="preserve">Allows the RP2040 to query the MAC address that the ESP32 uses while operating as a </w:t>
-            </w:r>
-            <w:proofErr w:type="spellStart"/>
-            <w:r>
-              <w:t>WiFi</w:t>
-            </w:r>
-            <w:proofErr w:type="spellEnd"/>
-            <w:r>
-              <w:t xml:space="preserve"> station (connected to an existing network).</w:t>
+              <w:t>Allows the RP2040 to query the MAC address that the ESP32 uses while operating as a WiFi station (connected to an existing network).</w:t>
             </w:r>
           </w:p>
         </w:tc>
@@ -5710,13 +5535,8 @@
             <w:pPr>
               <w:jc w:val="center"/>
             </w:pPr>
-            <w:proofErr w:type="spellStart"/>
-            <w:r>
-              <w:t>WiFi</w:t>
-            </w:r>
-            <w:proofErr w:type="spellEnd"/>
-            <w:r>
-              <w:t xml:space="preserve"> Access Point MAC</w:t>
+            <w:r>
+              <w:t>WiFi Access Point MAC</w:t>
             </w:r>
           </w:p>
         </w:tc>
@@ -5752,15 +5572,7 @@
           </w:tcPr>
           <w:p>
             <w:r>
-              <w:t xml:space="preserve">Allows the RP2040 to query the MAC address that the ESP32 uses while operating as a </w:t>
-            </w:r>
-            <w:proofErr w:type="spellStart"/>
-            <w:r>
-              <w:t>WiFi</w:t>
-            </w:r>
-            <w:proofErr w:type="spellEnd"/>
-            <w:r>
-              <w:t xml:space="preserve"> access point (hosting its own network).</w:t>
+              <w:t>Allows the RP2040 to query the MAC address that the ESP32 uses while operating as a WiFi access point (hosting its own network).</w:t>
             </w:r>
           </w:p>
         </w:tc>
@@ -5920,30 +5732,23 @@
       </w:r>
     </w:p>
     <w:p>
-      <w:proofErr w:type="spellStart"/>
-      <w:r>
-        <w:t>ooOOoo</w:t>
-      </w:r>
-      <w:proofErr w:type="spellEnd"/>
-      <w:r>
-        <w:t xml:space="preserve"> magic</w:t>
+      <w:r>
+        <w:t>ooOOoo magic</w:t>
       </w:r>
     </w:p>
     <w:p/>
     <w:p>
-      <w:proofErr w:type="spellStart"/>
-      <w:r>
-        <w:t>jk</w:t>
-      </w:r>
-      <w:proofErr w:type="spellEnd"/>
-      <w:r>
-        <w:t xml:space="preserve"> I’ll write this up later</w:t>
+      <w:r>
+        <w:t>jk I’ll write this up later</w:t>
       </w:r>
     </w:p>
     <w:sectPr>
-      <w:headerReference w:type="default" r:id="rId8"/>
-      <w:footerReference w:type="default" r:id="rId9"/>
-      <w:headerReference w:type="first" r:id="rId10"/>
+      <w:headerReference w:type="even" r:id="rId8"/>
+      <w:headerReference w:type="default" r:id="rId9"/>
+      <w:footerReference w:type="even" r:id="rId10"/>
+      <w:footerReference w:type="default" r:id="rId11"/>
+      <w:headerReference w:type="first" r:id="rId12"/>
+      <w:footerReference w:type="first" r:id="rId13"/>
       <w:type w:val="continuous"/>
       <w:pgSz w:w="12240" w:h="15840"/>
       <w:pgMar w:top="720" w:right="720" w:bottom="720" w:left="720" w:header="288" w:footer="288" w:gutter="0"/>
@@ -5981,6 +5786,16 @@
 </file>
 
 <file path=word/footer1.xml><?xml version="1.0" encoding="utf-8"?>
+<w:ftr xmlns:wpc="http://schemas.microsoft.com/office/word/2010/wordprocessingCanvas" xmlns:cx="http://schemas.microsoft.com/office/drawing/2014/chartex" xmlns:cx1="http://schemas.microsoft.com/office/drawing/2015/9/8/chartex" xmlns:cx2="http://schemas.microsoft.com/office/drawing/2015/10/21/chartex" xmlns:cx3="http://schemas.microsoft.com/office/drawing/2016/5/9/chartex" xmlns:cx4="http://schemas.microsoft.com/office/drawing/2016/5/10/chartex" xmlns:cx5="http://schemas.microsoft.com/office/drawing/2016/5/11/chartex" xmlns:cx6="http://schemas.microsoft.com/office/drawing/2016/5/12/chartex" xmlns:cx7="http://schemas.microsoft.com/office/drawing/2016/5/13/chartex" xmlns:cx8="http://schemas.microsoft.com/office/drawing/2016/5/14/chartex" xmlns:mc="http://schemas.openxmlformats.org/markup-compatibility/2006" xmlns:aink="http://schemas.microsoft.com/office/drawing/2016/ink" xmlns:am3d="http://schemas.microsoft.com/office/drawing/2017/model3d" xmlns:o="urn:schemas-microsoft-com:office:office" xmlns:oel="http://schemas.microsoft.com/office/2019/extlst" xmlns:r="http://schemas.openxmlformats.org/officeDocument/2006/relationships" xmlns:m="http://schemas.openxmlformats.org/officeDocument/2006/math" xmlns:v="urn:schemas-microsoft-com:vml" xmlns:wp14="http://schemas.microsoft.com/office/word/2010/wordprocessingDrawing" xmlns:wp="http://schemas.openxmlformats.org/drawingml/2006/wordprocessingDrawing" xmlns:w10="urn:schemas-microsoft-com:office:word" xmlns:w="http://schemas.openxmlformats.org/wordprocessingml/2006/main" xmlns:w14="http://schemas.microsoft.com/office/word/2010/wordml" xmlns:w15="http://schemas.microsoft.com/office/word/2012/wordml" xmlns:w16cex="http://schemas.microsoft.com/office/word/2018/wordml/cex" xmlns:w16cid="http://schemas.microsoft.com/office/word/2016/wordml/cid" xmlns:w16="http://schemas.microsoft.com/office/word/2018/wordml" xmlns:w16du="http://schemas.microsoft.com/office/word/2023/wordml/word16du" xmlns:w16sdtdh="http://schemas.microsoft.com/office/word/2020/wordml/sdtdatahash" xmlns:w16se="http://schemas.microsoft.com/office/word/2015/wordml/symex" xmlns:wpg="http://schemas.microsoft.com/office/word/2010/wordprocessingGroup" xmlns:wpi="http://schemas.microsoft.com/office/word/2010/wordprocessingInk" xmlns:wne="http://schemas.microsoft.com/office/word/2006/wordml" xmlns:wps="http://schemas.microsoft.com/office/word/2010/wordprocessingShape" mc:Ignorable="w14 w15 w16se w16cid w16 w16cex w16sdtdh w16du wp14">
+  <w:p>
+    <w:pPr>
+      <w:pStyle w:val="Footer"/>
+    </w:pPr>
+  </w:p>
+</w:ftr>
+</file>
+
+<file path=word/footer2.xml><?xml version="1.0" encoding="utf-8"?>
 <w:ftr xmlns:wpc="http://schemas.microsoft.com/office/word/2010/wordprocessingCanvas" xmlns:cx="http://schemas.microsoft.com/office/drawing/2014/chartex" xmlns:cx1="http://schemas.microsoft.com/office/drawing/2015/9/8/chartex" xmlns:cx2="http://schemas.microsoft.com/office/drawing/2015/10/21/chartex" xmlns:cx3="http://schemas.microsoft.com/office/drawing/2016/5/9/chartex" xmlns:cx4="http://schemas.microsoft.com/office/drawing/2016/5/10/chartex" xmlns:cx5="http://schemas.microsoft.com/office/drawing/2016/5/11/chartex" xmlns:cx6="http://schemas.microsoft.com/office/drawing/2016/5/12/chartex" xmlns:cx7="http://schemas.microsoft.com/office/drawing/2016/5/13/chartex" xmlns:cx8="http://schemas.microsoft.com/office/drawing/2016/5/14/chartex" xmlns:mc="http://schemas.openxmlformats.org/markup-compatibility/2006" xmlns:aink="http://schemas.microsoft.com/office/drawing/2016/ink" xmlns:am3d="http://schemas.microsoft.com/office/drawing/2017/model3d" xmlns:o="urn:schemas-microsoft-com:office:office" xmlns:oel="http://schemas.microsoft.com/office/2019/extlst" xmlns:r="http://schemas.openxmlformats.org/officeDocument/2006/relationships" xmlns:m="http://schemas.openxmlformats.org/officeDocument/2006/math" xmlns:v="urn:schemas-microsoft-com:vml" xmlns:wp14="http://schemas.microsoft.com/office/word/2010/wordprocessingDrawing" xmlns:wp="http://schemas.openxmlformats.org/drawingml/2006/wordprocessingDrawing" xmlns:w10="urn:schemas-microsoft-com:office:word" xmlns:w="http://schemas.openxmlformats.org/wordprocessingml/2006/main" xmlns:w14="http://schemas.microsoft.com/office/word/2010/wordml" xmlns:w15="http://schemas.microsoft.com/office/word/2012/wordml" xmlns:w16cex="http://schemas.microsoft.com/office/word/2018/wordml/cex" xmlns:w16cid="http://schemas.microsoft.com/office/word/2016/wordml/cid" xmlns:w16="http://schemas.microsoft.com/office/word/2018/wordml" xmlns:w16du="http://schemas.microsoft.com/office/word/2023/wordml/word16du" xmlns:w16sdtdh="http://schemas.microsoft.com/office/word/2020/wordml/sdtdatahash" xmlns:w16se="http://schemas.microsoft.com/office/word/2015/wordml/symex" xmlns:wpg="http://schemas.microsoft.com/office/word/2010/wordprocessingGroup" xmlns:wpi="http://schemas.microsoft.com/office/word/2010/wordprocessingInk" xmlns:wne="http://schemas.microsoft.com/office/word/2006/wordml" xmlns:wps="http://schemas.microsoft.com/office/word/2010/wordprocessingShape" mc:Ignorable="w14 w15 w16se w16cid w16 w16cex w16sdtdh w16du wp14">
   <w:p>
     <w:pPr>
@@ -6072,7 +5887,6 @@
         </mc:Fallback>
       </mc:AlternateContent>
     </w:r>
-    <w:proofErr w:type="spellStart"/>
     <w:r>
       <w:rPr>
         <w:rFonts w:ascii="Poppins SemiBold" w:hAnsi="Poppins SemiBold" w:cs="Poppins SemiBold"/>
@@ -6080,17 +5894,7 @@
         <w:bCs/>
         <w:color w:val="FFFFFF" w:themeColor="background1"/>
       </w:rPr>
-      <w:t>ADSBee</w:t>
-    </w:r>
-    <w:proofErr w:type="spellEnd"/>
-    <w:r>
-      <w:rPr>
-        <w:rFonts w:ascii="Poppins SemiBold" w:hAnsi="Poppins SemiBold" w:cs="Poppins SemiBold"/>
-        <w:b/>
-        <w:bCs/>
-        <w:color w:val="FFFFFF" w:themeColor="background1"/>
-      </w:rPr>
-      <w:t xml:space="preserve"> 1090 </w:t>
+      <w:t xml:space="preserve">ADSBee 1090 </w:t>
     </w:r>
     <w:r>
       <w:rPr>
@@ -6257,20 +6061,18 @@
       <w:rPr>
         <w:color w:val="FFFFFF" w:themeColor="background1"/>
       </w:rPr>
-      <w:t>5</w:t>
+      <w:t>7.0</w:t>
     </w:r>
-    <w:r>
-      <w:rPr>
-        <w:color w:val="FFFFFF" w:themeColor="background1"/>
-      </w:rPr>
-      <w:t>.</w:t>
-    </w:r>
-    <w:r>
-      <w:rPr>
-        <w:color w:val="FFFFFF" w:themeColor="background1"/>
-      </w:rPr>
-      <w:t>2</w:t>
-    </w:r>
+  </w:p>
+</w:ftr>
+</file>
+
+<file path=word/footer3.xml><?xml version="1.0" encoding="utf-8"?>
+<w:ftr xmlns:wpc="http://schemas.microsoft.com/office/word/2010/wordprocessingCanvas" xmlns:cx="http://schemas.microsoft.com/office/drawing/2014/chartex" xmlns:cx1="http://schemas.microsoft.com/office/drawing/2015/9/8/chartex" xmlns:cx2="http://schemas.microsoft.com/office/drawing/2015/10/21/chartex" xmlns:cx3="http://schemas.microsoft.com/office/drawing/2016/5/9/chartex" xmlns:cx4="http://schemas.microsoft.com/office/drawing/2016/5/10/chartex" xmlns:cx5="http://schemas.microsoft.com/office/drawing/2016/5/11/chartex" xmlns:cx6="http://schemas.microsoft.com/office/drawing/2016/5/12/chartex" xmlns:cx7="http://schemas.microsoft.com/office/drawing/2016/5/13/chartex" xmlns:cx8="http://schemas.microsoft.com/office/drawing/2016/5/14/chartex" xmlns:mc="http://schemas.openxmlformats.org/markup-compatibility/2006" xmlns:aink="http://schemas.microsoft.com/office/drawing/2016/ink" xmlns:am3d="http://schemas.microsoft.com/office/drawing/2017/model3d" xmlns:o="urn:schemas-microsoft-com:office:office" xmlns:oel="http://schemas.microsoft.com/office/2019/extlst" xmlns:r="http://schemas.openxmlformats.org/officeDocument/2006/relationships" xmlns:m="http://schemas.openxmlformats.org/officeDocument/2006/math" xmlns:v="urn:schemas-microsoft-com:vml" xmlns:wp14="http://schemas.microsoft.com/office/word/2010/wordprocessingDrawing" xmlns:wp="http://schemas.openxmlformats.org/drawingml/2006/wordprocessingDrawing" xmlns:w10="urn:schemas-microsoft-com:office:word" xmlns:w="http://schemas.openxmlformats.org/wordprocessingml/2006/main" xmlns:w14="http://schemas.microsoft.com/office/word/2010/wordml" xmlns:w15="http://schemas.microsoft.com/office/word/2012/wordml" xmlns:w16cex="http://schemas.microsoft.com/office/word/2018/wordml/cex" xmlns:w16cid="http://schemas.microsoft.com/office/word/2016/wordml/cid" xmlns:w16="http://schemas.microsoft.com/office/word/2018/wordml" xmlns:w16du="http://schemas.microsoft.com/office/word/2023/wordml/word16du" xmlns:w16sdtdh="http://schemas.microsoft.com/office/word/2020/wordml/sdtdatahash" xmlns:w16se="http://schemas.microsoft.com/office/word/2015/wordml/symex" xmlns:wpg="http://schemas.microsoft.com/office/word/2010/wordprocessingGroup" xmlns:wpi="http://schemas.microsoft.com/office/word/2010/wordprocessingInk" xmlns:wne="http://schemas.microsoft.com/office/word/2006/wordml" xmlns:wps="http://schemas.microsoft.com/office/word/2010/wordprocessingShape" mc:Ignorable="w14 w15 w16se w16cid w16 w16cex w16sdtdh w16du wp14">
+  <w:p>
+    <w:pPr>
+      <w:pStyle w:val="Footer"/>
+    </w:pPr>
   </w:p>
 </w:ftr>
 </file>
@@ -6301,6 +6103,16 @@
 </file>
 
 <file path=word/header1.xml><?xml version="1.0" encoding="utf-8"?>
+<w:hdr xmlns:wpc="http://schemas.microsoft.com/office/word/2010/wordprocessingCanvas" xmlns:cx="http://schemas.microsoft.com/office/drawing/2014/chartex" xmlns:cx1="http://schemas.microsoft.com/office/drawing/2015/9/8/chartex" xmlns:cx2="http://schemas.microsoft.com/office/drawing/2015/10/21/chartex" xmlns:cx3="http://schemas.microsoft.com/office/drawing/2016/5/9/chartex" xmlns:cx4="http://schemas.microsoft.com/office/drawing/2016/5/10/chartex" xmlns:cx5="http://schemas.microsoft.com/office/drawing/2016/5/11/chartex" xmlns:cx6="http://schemas.microsoft.com/office/drawing/2016/5/12/chartex" xmlns:cx7="http://schemas.microsoft.com/office/drawing/2016/5/13/chartex" xmlns:cx8="http://schemas.microsoft.com/office/drawing/2016/5/14/chartex" xmlns:mc="http://schemas.openxmlformats.org/markup-compatibility/2006" xmlns:aink="http://schemas.microsoft.com/office/drawing/2016/ink" xmlns:am3d="http://schemas.microsoft.com/office/drawing/2017/model3d" xmlns:o="urn:schemas-microsoft-com:office:office" xmlns:oel="http://schemas.microsoft.com/office/2019/extlst" xmlns:r="http://schemas.openxmlformats.org/officeDocument/2006/relationships" xmlns:m="http://schemas.openxmlformats.org/officeDocument/2006/math" xmlns:v="urn:schemas-microsoft-com:vml" xmlns:wp14="http://schemas.microsoft.com/office/word/2010/wordprocessingDrawing" xmlns:wp="http://schemas.openxmlformats.org/drawingml/2006/wordprocessingDrawing" xmlns:w10="urn:schemas-microsoft-com:office:word" xmlns:w="http://schemas.openxmlformats.org/wordprocessingml/2006/main" xmlns:w14="http://schemas.microsoft.com/office/word/2010/wordml" xmlns:w15="http://schemas.microsoft.com/office/word/2012/wordml" xmlns:w16cex="http://schemas.microsoft.com/office/word/2018/wordml/cex" xmlns:w16cid="http://schemas.microsoft.com/office/word/2016/wordml/cid" xmlns:w16="http://schemas.microsoft.com/office/word/2018/wordml" xmlns:w16du="http://schemas.microsoft.com/office/word/2023/wordml/word16du" xmlns:w16sdtdh="http://schemas.microsoft.com/office/word/2020/wordml/sdtdatahash" xmlns:w16se="http://schemas.microsoft.com/office/word/2015/wordml/symex" xmlns:wpg="http://schemas.microsoft.com/office/word/2010/wordprocessingGroup" xmlns:wpi="http://schemas.microsoft.com/office/word/2010/wordprocessingInk" xmlns:wne="http://schemas.microsoft.com/office/word/2006/wordml" xmlns:wps="http://schemas.microsoft.com/office/word/2010/wordprocessingShape" mc:Ignorable="w14 w15 w16se w16cid w16 w16cex w16sdtdh w16du wp14">
+  <w:p>
+    <w:pPr>
+      <w:pStyle w:val="Header"/>
+    </w:pPr>
+  </w:p>
+</w:hdr>
+</file>
+
+<file path=word/header2.xml><?xml version="1.0" encoding="utf-8"?>
 <w:hdr xmlns:wpc="http://schemas.microsoft.com/office/word/2010/wordprocessingCanvas" xmlns:cx="http://schemas.microsoft.com/office/drawing/2014/chartex" xmlns:cx1="http://schemas.microsoft.com/office/drawing/2015/9/8/chartex" xmlns:cx2="http://schemas.microsoft.com/office/drawing/2015/10/21/chartex" xmlns:cx3="http://schemas.microsoft.com/office/drawing/2016/5/9/chartex" xmlns:cx4="http://schemas.microsoft.com/office/drawing/2016/5/10/chartex" xmlns:cx5="http://schemas.microsoft.com/office/drawing/2016/5/11/chartex" xmlns:cx6="http://schemas.microsoft.com/office/drawing/2016/5/12/chartex" xmlns:cx7="http://schemas.microsoft.com/office/drawing/2016/5/13/chartex" xmlns:cx8="http://schemas.microsoft.com/office/drawing/2016/5/14/chartex" xmlns:mc="http://schemas.openxmlformats.org/markup-compatibility/2006" xmlns:aink="http://schemas.microsoft.com/office/drawing/2016/ink" xmlns:am3d="http://schemas.microsoft.com/office/drawing/2017/model3d" xmlns:o="urn:schemas-microsoft-com:office:office" xmlns:oel="http://schemas.microsoft.com/office/2019/extlst" xmlns:r="http://schemas.openxmlformats.org/officeDocument/2006/relationships" xmlns:m="http://schemas.openxmlformats.org/officeDocument/2006/math" xmlns:v="urn:schemas-microsoft-com:vml" xmlns:wp14="http://schemas.microsoft.com/office/word/2010/wordprocessingDrawing" xmlns:wp="http://schemas.openxmlformats.org/drawingml/2006/wordprocessingDrawing" xmlns:w10="urn:schemas-microsoft-com:office:word" xmlns:w="http://schemas.openxmlformats.org/wordprocessingml/2006/main" xmlns:w14="http://schemas.microsoft.com/office/word/2010/wordml" xmlns:w15="http://schemas.microsoft.com/office/word/2012/wordml" xmlns:w16cex="http://schemas.microsoft.com/office/word/2018/wordml/cex" xmlns:w16cid="http://schemas.microsoft.com/office/word/2016/wordml/cid" xmlns:w16="http://schemas.microsoft.com/office/word/2018/wordml" xmlns:w16du="http://schemas.microsoft.com/office/word/2023/wordml/word16du" xmlns:w16sdtdh="http://schemas.microsoft.com/office/word/2020/wordml/sdtdatahash" xmlns:w16se="http://schemas.microsoft.com/office/word/2015/wordml/symex" xmlns:wpg="http://schemas.microsoft.com/office/word/2010/wordprocessingGroup" xmlns:wpi="http://schemas.microsoft.com/office/word/2010/wordprocessingInk" xmlns:wne="http://schemas.microsoft.com/office/word/2006/wordml" xmlns:wps="http://schemas.microsoft.com/office/word/2010/wordprocessingShape" mc:Ignorable="w14 w15 w16se w16cid w16 w16cex w16sdtdh w16du wp14">
   <w:p>
     <w:pPr>
@@ -6454,7 +6266,7 @@
 </w:hdr>
 </file>
 
-<file path=word/header2.xml><?xml version="1.0" encoding="utf-8"?>
+<file path=word/header3.xml><?xml version="1.0" encoding="utf-8"?>
 <w:hdr xmlns:wpc="http://schemas.microsoft.com/office/word/2010/wordprocessingCanvas" xmlns:cx="http://schemas.microsoft.com/office/drawing/2014/chartex" xmlns:cx1="http://schemas.microsoft.com/office/drawing/2015/9/8/chartex" xmlns:cx2="http://schemas.microsoft.com/office/drawing/2015/10/21/chartex" xmlns:cx3="http://schemas.microsoft.com/office/drawing/2016/5/9/chartex" xmlns:cx4="http://schemas.microsoft.com/office/drawing/2016/5/10/chartex" xmlns:cx5="http://schemas.microsoft.com/office/drawing/2016/5/11/chartex" xmlns:cx6="http://schemas.microsoft.com/office/drawing/2016/5/12/chartex" xmlns:cx7="http://schemas.microsoft.com/office/drawing/2016/5/13/chartex" xmlns:cx8="http://schemas.microsoft.com/office/drawing/2016/5/14/chartex" xmlns:mc="http://schemas.openxmlformats.org/markup-compatibility/2006" xmlns:aink="http://schemas.microsoft.com/office/drawing/2016/ink" xmlns:am3d="http://schemas.microsoft.com/office/drawing/2017/model3d" xmlns:o="urn:schemas-microsoft-com:office:office" xmlns:oel="http://schemas.microsoft.com/office/2019/extlst" xmlns:r="http://schemas.openxmlformats.org/officeDocument/2006/relationships" xmlns:m="http://schemas.openxmlformats.org/officeDocument/2006/math" xmlns:v="urn:schemas-microsoft-com:vml" xmlns:wp14="http://schemas.microsoft.com/office/word/2010/wordprocessingDrawing" xmlns:wp="http://schemas.openxmlformats.org/drawingml/2006/wordprocessingDrawing" xmlns:w10="urn:schemas-microsoft-com:office:word" xmlns:w="http://schemas.openxmlformats.org/wordprocessingml/2006/main" xmlns:w14="http://schemas.microsoft.com/office/word/2010/wordml" xmlns:w15="http://schemas.microsoft.com/office/word/2012/wordml" xmlns:w16cex="http://schemas.microsoft.com/office/word/2018/wordml/cex" xmlns:w16cid="http://schemas.microsoft.com/office/word/2016/wordml/cid" xmlns:w16="http://schemas.microsoft.com/office/word/2018/wordml" xmlns:w16du="http://schemas.microsoft.com/office/word/2023/wordml/word16du" xmlns:w16sdtdh="http://schemas.microsoft.com/office/word/2020/wordml/sdtdatahash" xmlns:w16se="http://schemas.microsoft.com/office/word/2015/wordml/symex" xmlns:wpg="http://schemas.microsoft.com/office/word/2010/wordprocessingGroup" xmlns:wpi="http://schemas.microsoft.com/office/word/2010/wordprocessingInk" xmlns:wne="http://schemas.microsoft.com/office/word/2006/wordml" xmlns:wps="http://schemas.microsoft.com/office/word/2010/wordprocessingShape" mc:Ignorable="w14 w15 w16se w16cid w16 w16cex w16sdtdh w16du wp14">
   <w:p>
     <w:pPr>
@@ -10608,7 +10420,6 @@
   <w:style w:type="character" w:default="1" w:styleId="DefaultParagraphFont">
     <w:name w:val="Default Paragraph Font"/>
     <w:uiPriority w:val="1"/>
-    <w:semiHidden/>
     <w:unhideWhenUsed/>
   </w:style>
   <w:style w:type="table" w:default="1" w:styleId="TableNormal">

</xml_diff>

<commit_message>
Update protocol doc and tweak drive strength to work with breakout flex
</commit_message>
<xml_diff>
--- a/word/firmware_reference_guide_adsbee_1090.docx
+++ b/word/firmware_reference_guide_adsbee_1090.docx
@@ -1,6 +1,6 @@
 
 <file path=word/document.xml><?xml version="1.0" encoding="utf-8"?>
-<w:document xmlns:wpc="http://schemas.microsoft.com/office/word/2010/wordprocessingCanvas" xmlns:cx="http://schemas.microsoft.com/office/drawing/2014/chartex" xmlns:cx1="http://schemas.microsoft.com/office/drawing/2015/9/8/chartex" xmlns:cx2="http://schemas.microsoft.com/office/drawing/2015/10/21/chartex" xmlns:cx3="http://schemas.microsoft.com/office/drawing/2016/5/9/chartex" xmlns:cx4="http://schemas.microsoft.com/office/drawing/2016/5/10/chartex" xmlns:cx5="http://schemas.microsoft.com/office/drawing/2016/5/11/chartex" xmlns:cx6="http://schemas.microsoft.com/office/drawing/2016/5/12/chartex" xmlns:cx7="http://schemas.microsoft.com/office/drawing/2016/5/13/chartex" xmlns:cx8="http://schemas.microsoft.com/office/drawing/2016/5/14/chartex" xmlns:mc="http://schemas.openxmlformats.org/markup-compatibility/2006" xmlns:aink="http://schemas.microsoft.com/office/drawing/2016/ink" xmlns:am3d="http://schemas.microsoft.com/office/drawing/2017/model3d" xmlns:o="urn:schemas-microsoft-com:office:office" xmlns:oel="http://schemas.microsoft.com/office/2019/extlst" xmlns:r="http://schemas.openxmlformats.org/officeDocument/2006/relationships" xmlns:m="http://schemas.openxmlformats.org/officeDocument/2006/math" xmlns:v="urn:schemas-microsoft-com:vml" xmlns:wp14="http://schemas.microsoft.com/office/word/2010/wordprocessingDrawing" xmlns:wp="http://schemas.openxmlformats.org/drawingml/2006/wordprocessingDrawing" xmlns:w10="urn:schemas-microsoft-com:office:word" xmlns:w="http://schemas.openxmlformats.org/wordprocessingml/2006/main" xmlns:w14="http://schemas.microsoft.com/office/word/2010/wordml" xmlns:w15="http://schemas.microsoft.com/office/word/2012/wordml" xmlns:w16cex="http://schemas.microsoft.com/office/word/2018/wordml/cex" xmlns:w16cid="http://schemas.microsoft.com/office/word/2016/wordml/cid" xmlns:w16="http://schemas.microsoft.com/office/word/2018/wordml" xmlns:w16du="http://schemas.microsoft.com/office/word/2023/wordml/word16du" xmlns:w16sdtdh="http://schemas.microsoft.com/office/word/2020/wordml/sdtdatahash" xmlns:w16se="http://schemas.microsoft.com/office/word/2015/wordml/symex" xmlns:wpg="http://schemas.microsoft.com/office/word/2010/wordprocessingGroup" xmlns:wpi="http://schemas.microsoft.com/office/word/2010/wordprocessingInk" xmlns:wne="http://schemas.microsoft.com/office/word/2006/wordml" xmlns:wps="http://schemas.microsoft.com/office/word/2010/wordprocessingShape" mc:Ignorable="w14 w15 w16se w16cid w16 w16cex w16sdtdh w16du wp14">
+<w:document xmlns:wpc="http://schemas.microsoft.com/office/word/2010/wordprocessingCanvas" xmlns:cx="http://schemas.microsoft.com/office/drawing/2014/chartex" xmlns:cx1="http://schemas.microsoft.com/office/drawing/2015/9/8/chartex" xmlns:cx2="http://schemas.microsoft.com/office/drawing/2015/10/21/chartex" xmlns:cx3="http://schemas.microsoft.com/office/drawing/2016/5/9/chartex" xmlns:cx4="http://schemas.microsoft.com/office/drawing/2016/5/10/chartex" xmlns:cx5="http://schemas.microsoft.com/office/drawing/2016/5/11/chartex" xmlns:cx6="http://schemas.microsoft.com/office/drawing/2016/5/12/chartex" xmlns:cx7="http://schemas.microsoft.com/office/drawing/2016/5/13/chartex" xmlns:cx8="http://schemas.microsoft.com/office/drawing/2016/5/14/chartex" xmlns:mc="http://schemas.openxmlformats.org/markup-compatibility/2006" xmlns:aink="http://schemas.microsoft.com/office/drawing/2016/ink" xmlns:am3d="http://schemas.microsoft.com/office/drawing/2017/model3d" xmlns:o="urn:schemas-microsoft-com:office:office" xmlns:oel="http://schemas.microsoft.com/office/2019/extlst" xmlns:r="http://schemas.openxmlformats.org/officeDocument/2006/relationships" xmlns:m="http://schemas.openxmlformats.org/officeDocument/2006/math" xmlns:v="urn:schemas-microsoft-com:vml" xmlns:wp14="http://schemas.microsoft.com/office/word/2010/wordprocessingDrawing" xmlns:wp="http://schemas.openxmlformats.org/drawingml/2006/wordprocessingDrawing" xmlns:w10="urn:schemas-microsoft-com:office:word" xmlns:w="http://schemas.openxmlformats.org/wordprocessingml/2006/main" xmlns:w14="http://schemas.microsoft.com/office/word/2010/wordml" xmlns:w15="http://schemas.microsoft.com/office/word/2012/wordml" xmlns:w16cex="http://schemas.microsoft.com/office/word/2018/wordml/cex" xmlns:w16cid="http://schemas.microsoft.com/office/word/2016/wordml/cid" xmlns:w16="http://schemas.microsoft.com/office/word/2018/wordml" xmlns:w16du="http://schemas.microsoft.com/office/word/2023/wordml/word16du" xmlns:w16sdtdh="http://schemas.microsoft.com/office/word/2020/wordml/sdtdatahash" xmlns:w16sdtfl="http://schemas.microsoft.com/office/word/2024/wordml/sdtformatlock" xmlns:w16se="http://schemas.microsoft.com/office/word/2015/wordml/symex" xmlns:wpg="http://schemas.microsoft.com/office/word/2010/wordprocessingGroup" xmlns:wpi="http://schemas.microsoft.com/office/word/2010/wordprocessingInk" xmlns:wne="http://schemas.microsoft.com/office/word/2006/wordml" xmlns:wps="http://schemas.microsoft.com/office/word/2010/wordprocessingShape" mc:Ignorable="w14 w15 w16se w16cid w16 w16cex w16sdtdh w16sdtfl w16du wp14">
   <w:body>
     <w:p>
       <w:pPr>
@@ -2856,13 +2856,13 @@
         <w:tblLook w:val="04A0" w:firstRow="1" w:lastRow="0" w:firstColumn="1" w:lastColumn="0" w:noHBand="0" w:noVBand="1"/>
       </w:tblPr>
       <w:tblGrid>
-        <w:gridCol w:w="1058"/>
-        <w:gridCol w:w="1635"/>
+        <w:gridCol w:w="1052"/>
+        <w:gridCol w:w="1886"/>
         <w:gridCol w:w="734"/>
         <w:gridCol w:w="881"/>
-        <w:gridCol w:w="2815"/>
-        <w:gridCol w:w="2651"/>
-        <w:gridCol w:w="1026"/>
+        <w:gridCol w:w="2710"/>
+        <w:gridCol w:w="2537"/>
+        <w:gridCol w:w="1000"/>
       </w:tblGrid>
       <w:tr>
         <w:tc>
@@ -3047,7 +3047,21 @@
               <w:jc w:val="center"/>
             </w:pPr>
             <w:r>
-              <w:t>kWriteToSlave</w:t>
+              <w:t>k</w:t>
+            </w:r>
+            <w:r>
+              <w:t>Cmd</w:t>
+            </w:r>
+            <w:r>
+              <w:t>WriteToSlave</w:t>
+            </w:r>
+          </w:p>
+          <w:p>
+            <w:pPr>
+              <w:jc w:val="center"/>
+            </w:pPr>
+            <w:r>
+              <w:t>0x01</w:t>
             </w:r>
           </w:p>
         </w:tc>
@@ -3236,7 +3250,7 @@
       </w:tblPr>
       <w:tblGrid>
         <w:gridCol w:w="1342"/>
-        <w:gridCol w:w="1689"/>
+        <w:gridCol w:w="2097"/>
         <w:gridCol w:w="990"/>
         <w:gridCol w:w="1080"/>
         <w:gridCol w:w="900"/>
@@ -3347,6 +3361,9 @@
             <w:r>
               <w:t>6</w:t>
             </w:r>
+            <w:r>
+              <w:t>:7</w:t>
+            </w:r>
           </w:p>
         </w:tc>
       </w:tr>
@@ -3382,7 +3399,18 @@
           </w:p>
           <w:p>
             <w:r>
-              <w:t>kReadFromSlave</w:t>
+              <w:t>k</w:t>
+            </w:r>
+            <w:r>
+              <w:t>Cmd</w:t>
+            </w:r>
+            <w:r>
+              <w:t>ReadFromSlave</w:t>
+            </w:r>
+          </w:p>
+          <w:p>
+            <w:r>
+              <w:t>0x03</w:t>
             </w:r>
           </w:p>
         </w:tc>
@@ -3664,7 +3692,12 @@
           </w:p>
           <w:p>
             <w:r>
-              <w:t>kReadFromSlave</w:t>
+              <w:t>kCmdDataBlock</w:t>
+            </w:r>
+          </w:p>
+          <w:p>
+            <w:r>
+              <w:t>0x07</w:t>
             </w:r>
           </w:p>
         </w:tc>
@@ -3751,13 +3784,13 @@
         <w:tblLook w:val="04A0" w:firstRow="1" w:lastRow="0" w:firstColumn="1" w:lastColumn="0" w:noHBand="0" w:noVBand="1"/>
       </w:tblPr>
       <w:tblGrid>
-        <w:gridCol w:w="1109"/>
-        <w:gridCol w:w="1682"/>
-        <w:gridCol w:w="819"/>
-        <w:gridCol w:w="935"/>
-        <w:gridCol w:w="580"/>
-        <w:gridCol w:w="4686"/>
-        <w:gridCol w:w="989"/>
+        <w:gridCol w:w="1098"/>
+        <w:gridCol w:w="2061"/>
+        <w:gridCol w:w="812"/>
+        <w:gridCol w:w="930"/>
+        <w:gridCol w:w="578"/>
+        <w:gridCol w:w="4366"/>
+        <w:gridCol w:w="955"/>
       </w:tblGrid>
       <w:tr>
         <w:tc>
@@ -3970,7 +4003,18 @@
           </w:p>
           <w:p>
             <w:r>
-              <w:t>kWriteToMaster</w:t>
+              <w:t>k</w:t>
+            </w:r>
+            <w:r>
+              <w:t>Cmd</w:t>
+            </w:r>
+            <w:r>
+              <w:t>WriteToMaster</w:t>
+            </w:r>
+          </w:p>
+          <w:p>
+            <w:r>
+              <w:t>0x04</w:t>
             </w:r>
           </w:p>
         </w:tc>
@@ -4060,15 +4104,15 @@
         <w:tblLook w:val="04A0" w:firstRow="1" w:lastRow="0" w:firstColumn="1" w:lastColumn="0" w:noHBand="0" w:noVBand="1"/>
       </w:tblPr>
       <w:tblGrid>
-        <w:gridCol w:w="1218"/>
-        <w:gridCol w:w="1863"/>
-        <w:gridCol w:w="908"/>
-        <w:gridCol w:w="1015"/>
-        <w:gridCol w:w="791"/>
-        <w:gridCol w:w="819"/>
-        <w:gridCol w:w="1211"/>
-        <w:gridCol w:w="2056"/>
-        <w:gridCol w:w="909"/>
+        <w:gridCol w:w="1142"/>
+        <w:gridCol w:w="2272"/>
+        <w:gridCol w:w="857"/>
+        <w:gridCol w:w="974"/>
+        <w:gridCol w:w="722"/>
+        <w:gridCol w:w="745"/>
+        <w:gridCol w:w="1619"/>
+        <w:gridCol w:w="1650"/>
+        <w:gridCol w:w="809"/>
       </w:tblGrid>
       <w:tr>
         <w:tc>
@@ -4297,7 +4341,18 @@
           </w:p>
           <w:p>
             <w:r>
-              <w:t>kDataBlock</w:t>
+              <w:t>k</w:t>
+            </w:r>
+            <w:r>
+              <w:t>Cmd</w:t>
+            </w:r>
+            <w:r>
+              <w:t>DataBlock</w:t>
+            </w:r>
+          </w:p>
+          <w:p>
+            <w:r>
+              <w:t>0x07</w:t>
             </w:r>
           </w:p>
         </w:tc>
@@ -4357,7 +4412,18 @@
               <w:t>k</w:t>
             </w:r>
             <w:r>
-              <w:t>ReadFromMaster</w:t>
+              <w:t>Cmd</w:t>
+            </w:r>
+            <w:r>
+              <w:t>ReadFromMaste</w:t>
+            </w:r>
+            <w:r>
+              <w:t>r</w:t>
+            </w:r>
+          </w:p>
+          <w:p>
+            <w:r>
+              <w:t>(0x06)</w:t>
             </w:r>
           </w:p>
         </w:tc>
@@ -5761,7 +5827,7 @@
 </file>
 
 <file path=word/endnotes.xml><?xml version="1.0" encoding="utf-8"?>
-<w:endnotes xmlns:wpc="http://schemas.microsoft.com/office/word/2010/wordprocessingCanvas" xmlns:cx="http://schemas.microsoft.com/office/drawing/2014/chartex" xmlns:cx1="http://schemas.microsoft.com/office/drawing/2015/9/8/chartex" xmlns:cx2="http://schemas.microsoft.com/office/drawing/2015/10/21/chartex" xmlns:cx3="http://schemas.microsoft.com/office/drawing/2016/5/9/chartex" xmlns:cx4="http://schemas.microsoft.com/office/drawing/2016/5/10/chartex" xmlns:cx5="http://schemas.microsoft.com/office/drawing/2016/5/11/chartex" xmlns:cx6="http://schemas.microsoft.com/office/drawing/2016/5/12/chartex" xmlns:cx7="http://schemas.microsoft.com/office/drawing/2016/5/13/chartex" xmlns:cx8="http://schemas.microsoft.com/office/drawing/2016/5/14/chartex" xmlns:mc="http://schemas.openxmlformats.org/markup-compatibility/2006" xmlns:aink="http://schemas.microsoft.com/office/drawing/2016/ink" xmlns:am3d="http://schemas.microsoft.com/office/drawing/2017/model3d" xmlns:o="urn:schemas-microsoft-com:office:office" xmlns:oel="http://schemas.microsoft.com/office/2019/extlst" xmlns:r="http://schemas.openxmlformats.org/officeDocument/2006/relationships" xmlns:m="http://schemas.openxmlformats.org/officeDocument/2006/math" xmlns:v="urn:schemas-microsoft-com:vml" xmlns:wp14="http://schemas.microsoft.com/office/word/2010/wordprocessingDrawing" xmlns:wp="http://schemas.openxmlformats.org/drawingml/2006/wordprocessingDrawing" xmlns:w10="urn:schemas-microsoft-com:office:word" xmlns:w="http://schemas.openxmlformats.org/wordprocessingml/2006/main" xmlns:w14="http://schemas.microsoft.com/office/word/2010/wordml" xmlns:w15="http://schemas.microsoft.com/office/word/2012/wordml" xmlns:w16cex="http://schemas.microsoft.com/office/word/2018/wordml/cex" xmlns:w16cid="http://schemas.microsoft.com/office/word/2016/wordml/cid" xmlns:w16="http://schemas.microsoft.com/office/word/2018/wordml" xmlns:w16du="http://schemas.microsoft.com/office/word/2023/wordml/word16du" xmlns:w16sdtdh="http://schemas.microsoft.com/office/word/2020/wordml/sdtdatahash" xmlns:w16se="http://schemas.microsoft.com/office/word/2015/wordml/symex" xmlns:wpg="http://schemas.microsoft.com/office/word/2010/wordprocessingGroup" xmlns:wpi="http://schemas.microsoft.com/office/word/2010/wordprocessingInk" xmlns:wne="http://schemas.microsoft.com/office/word/2006/wordml" xmlns:wps="http://schemas.microsoft.com/office/word/2010/wordprocessingShape" mc:Ignorable="w14 w15 w16se w16cid w16 w16cex w16sdtdh w16du wp14">
+<w:endnotes xmlns:wpc="http://schemas.microsoft.com/office/word/2010/wordprocessingCanvas" xmlns:cx="http://schemas.microsoft.com/office/drawing/2014/chartex" xmlns:cx1="http://schemas.microsoft.com/office/drawing/2015/9/8/chartex" xmlns:cx2="http://schemas.microsoft.com/office/drawing/2015/10/21/chartex" xmlns:cx3="http://schemas.microsoft.com/office/drawing/2016/5/9/chartex" xmlns:cx4="http://schemas.microsoft.com/office/drawing/2016/5/10/chartex" xmlns:cx5="http://schemas.microsoft.com/office/drawing/2016/5/11/chartex" xmlns:cx6="http://schemas.microsoft.com/office/drawing/2016/5/12/chartex" xmlns:cx7="http://schemas.microsoft.com/office/drawing/2016/5/13/chartex" xmlns:cx8="http://schemas.microsoft.com/office/drawing/2016/5/14/chartex" xmlns:mc="http://schemas.openxmlformats.org/markup-compatibility/2006" xmlns:aink="http://schemas.microsoft.com/office/drawing/2016/ink" xmlns:am3d="http://schemas.microsoft.com/office/drawing/2017/model3d" xmlns:o="urn:schemas-microsoft-com:office:office" xmlns:oel="http://schemas.microsoft.com/office/2019/extlst" xmlns:r="http://schemas.openxmlformats.org/officeDocument/2006/relationships" xmlns:m="http://schemas.openxmlformats.org/officeDocument/2006/math" xmlns:v="urn:schemas-microsoft-com:vml" xmlns:wp14="http://schemas.microsoft.com/office/word/2010/wordprocessingDrawing" xmlns:wp="http://schemas.openxmlformats.org/drawingml/2006/wordprocessingDrawing" xmlns:w10="urn:schemas-microsoft-com:office:word" xmlns:w="http://schemas.openxmlformats.org/wordprocessingml/2006/main" xmlns:w14="http://schemas.microsoft.com/office/word/2010/wordml" xmlns:w15="http://schemas.microsoft.com/office/word/2012/wordml" xmlns:w16cex="http://schemas.microsoft.com/office/word/2018/wordml/cex" xmlns:w16cid="http://schemas.microsoft.com/office/word/2016/wordml/cid" xmlns:w16="http://schemas.microsoft.com/office/word/2018/wordml" xmlns:w16du="http://schemas.microsoft.com/office/word/2023/wordml/word16du" xmlns:w16sdtdh="http://schemas.microsoft.com/office/word/2020/wordml/sdtdatahash" xmlns:w16sdtfl="http://schemas.microsoft.com/office/word/2024/wordml/sdtformatlock" xmlns:w16se="http://schemas.microsoft.com/office/word/2015/wordml/symex" xmlns:wpg="http://schemas.microsoft.com/office/word/2010/wordprocessingGroup" xmlns:wpi="http://schemas.microsoft.com/office/word/2010/wordprocessingInk" xmlns:wne="http://schemas.microsoft.com/office/word/2006/wordml" xmlns:wps="http://schemas.microsoft.com/office/word/2010/wordprocessingShape" mc:Ignorable="w14 w15 w16se w16cid w16 w16cex w16sdtdh w16sdtfl w16du wp14">
   <w:endnote w:type="separator" w:id="-1">
     <w:p>
       <w:pPr>
@@ -5786,7 +5852,7 @@
 </file>
 
 <file path=word/footer1.xml><?xml version="1.0" encoding="utf-8"?>
-<w:ftr xmlns:wpc="http://schemas.microsoft.com/office/word/2010/wordprocessingCanvas" xmlns:cx="http://schemas.microsoft.com/office/drawing/2014/chartex" xmlns:cx1="http://schemas.microsoft.com/office/drawing/2015/9/8/chartex" xmlns:cx2="http://schemas.microsoft.com/office/drawing/2015/10/21/chartex" xmlns:cx3="http://schemas.microsoft.com/office/drawing/2016/5/9/chartex" xmlns:cx4="http://schemas.microsoft.com/office/drawing/2016/5/10/chartex" xmlns:cx5="http://schemas.microsoft.com/office/drawing/2016/5/11/chartex" xmlns:cx6="http://schemas.microsoft.com/office/drawing/2016/5/12/chartex" xmlns:cx7="http://schemas.microsoft.com/office/drawing/2016/5/13/chartex" xmlns:cx8="http://schemas.microsoft.com/office/drawing/2016/5/14/chartex" xmlns:mc="http://schemas.openxmlformats.org/markup-compatibility/2006" xmlns:aink="http://schemas.microsoft.com/office/drawing/2016/ink" xmlns:am3d="http://schemas.microsoft.com/office/drawing/2017/model3d" xmlns:o="urn:schemas-microsoft-com:office:office" xmlns:oel="http://schemas.microsoft.com/office/2019/extlst" xmlns:r="http://schemas.openxmlformats.org/officeDocument/2006/relationships" xmlns:m="http://schemas.openxmlformats.org/officeDocument/2006/math" xmlns:v="urn:schemas-microsoft-com:vml" xmlns:wp14="http://schemas.microsoft.com/office/word/2010/wordprocessingDrawing" xmlns:wp="http://schemas.openxmlformats.org/drawingml/2006/wordprocessingDrawing" xmlns:w10="urn:schemas-microsoft-com:office:word" xmlns:w="http://schemas.openxmlformats.org/wordprocessingml/2006/main" xmlns:w14="http://schemas.microsoft.com/office/word/2010/wordml" xmlns:w15="http://schemas.microsoft.com/office/word/2012/wordml" xmlns:w16cex="http://schemas.microsoft.com/office/word/2018/wordml/cex" xmlns:w16cid="http://schemas.microsoft.com/office/word/2016/wordml/cid" xmlns:w16="http://schemas.microsoft.com/office/word/2018/wordml" xmlns:w16du="http://schemas.microsoft.com/office/word/2023/wordml/word16du" xmlns:w16sdtdh="http://schemas.microsoft.com/office/word/2020/wordml/sdtdatahash" xmlns:w16se="http://schemas.microsoft.com/office/word/2015/wordml/symex" xmlns:wpg="http://schemas.microsoft.com/office/word/2010/wordprocessingGroup" xmlns:wpi="http://schemas.microsoft.com/office/word/2010/wordprocessingInk" xmlns:wne="http://schemas.microsoft.com/office/word/2006/wordml" xmlns:wps="http://schemas.microsoft.com/office/word/2010/wordprocessingShape" mc:Ignorable="w14 w15 w16se w16cid w16 w16cex w16sdtdh w16du wp14">
+<w:ftr xmlns:wpc="http://schemas.microsoft.com/office/word/2010/wordprocessingCanvas" xmlns:cx="http://schemas.microsoft.com/office/drawing/2014/chartex" xmlns:cx1="http://schemas.microsoft.com/office/drawing/2015/9/8/chartex" xmlns:cx2="http://schemas.microsoft.com/office/drawing/2015/10/21/chartex" xmlns:cx3="http://schemas.microsoft.com/office/drawing/2016/5/9/chartex" xmlns:cx4="http://schemas.microsoft.com/office/drawing/2016/5/10/chartex" xmlns:cx5="http://schemas.microsoft.com/office/drawing/2016/5/11/chartex" xmlns:cx6="http://schemas.microsoft.com/office/drawing/2016/5/12/chartex" xmlns:cx7="http://schemas.microsoft.com/office/drawing/2016/5/13/chartex" xmlns:cx8="http://schemas.microsoft.com/office/drawing/2016/5/14/chartex" xmlns:mc="http://schemas.openxmlformats.org/markup-compatibility/2006" xmlns:aink="http://schemas.microsoft.com/office/drawing/2016/ink" xmlns:am3d="http://schemas.microsoft.com/office/drawing/2017/model3d" xmlns:o="urn:schemas-microsoft-com:office:office" xmlns:oel="http://schemas.microsoft.com/office/2019/extlst" xmlns:r="http://schemas.openxmlformats.org/officeDocument/2006/relationships" xmlns:m="http://schemas.openxmlformats.org/officeDocument/2006/math" xmlns:v="urn:schemas-microsoft-com:vml" xmlns:wp14="http://schemas.microsoft.com/office/word/2010/wordprocessingDrawing" xmlns:wp="http://schemas.openxmlformats.org/drawingml/2006/wordprocessingDrawing" xmlns:w10="urn:schemas-microsoft-com:office:word" xmlns:w="http://schemas.openxmlformats.org/wordprocessingml/2006/main" xmlns:w14="http://schemas.microsoft.com/office/word/2010/wordml" xmlns:w15="http://schemas.microsoft.com/office/word/2012/wordml" xmlns:w16cex="http://schemas.microsoft.com/office/word/2018/wordml/cex" xmlns:w16cid="http://schemas.microsoft.com/office/word/2016/wordml/cid" xmlns:w16="http://schemas.microsoft.com/office/word/2018/wordml" xmlns:w16du="http://schemas.microsoft.com/office/word/2023/wordml/word16du" xmlns:w16sdtdh="http://schemas.microsoft.com/office/word/2020/wordml/sdtdatahash" xmlns:w16sdtfl="http://schemas.microsoft.com/office/word/2024/wordml/sdtformatlock" xmlns:w16se="http://schemas.microsoft.com/office/word/2015/wordml/symex" xmlns:wpg="http://schemas.microsoft.com/office/word/2010/wordprocessingGroup" xmlns:wpi="http://schemas.microsoft.com/office/word/2010/wordprocessingInk" xmlns:wne="http://schemas.microsoft.com/office/word/2006/wordml" xmlns:wps="http://schemas.microsoft.com/office/word/2010/wordprocessingShape" mc:Ignorable="w14 w15 w16se w16cid w16 w16cex w16sdtdh w16sdtfl w16du wp14">
   <w:p>
     <w:pPr>
       <w:pStyle w:val="Footer"/>
@@ -5796,7 +5862,7 @@
 </file>
 
 <file path=word/footer2.xml><?xml version="1.0" encoding="utf-8"?>
-<w:ftr xmlns:wpc="http://schemas.microsoft.com/office/word/2010/wordprocessingCanvas" xmlns:cx="http://schemas.microsoft.com/office/drawing/2014/chartex" xmlns:cx1="http://schemas.microsoft.com/office/drawing/2015/9/8/chartex" xmlns:cx2="http://schemas.microsoft.com/office/drawing/2015/10/21/chartex" xmlns:cx3="http://schemas.microsoft.com/office/drawing/2016/5/9/chartex" xmlns:cx4="http://schemas.microsoft.com/office/drawing/2016/5/10/chartex" xmlns:cx5="http://schemas.microsoft.com/office/drawing/2016/5/11/chartex" xmlns:cx6="http://schemas.microsoft.com/office/drawing/2016/5/12/chartex" xmlns:cx7="http://schemas.microsoft.com/office/drawing/2016/5/13/chartex" xmlns:cx8="http://schemas.microsoft.com/office/drawing/2016/5/14/chartex" xmlns:mc="http://schemas.openxmlformats.org/markup-compatibility/2006" xmlns:aink="http://schemas.microsoft.com/office/drawing/2016/ink" xmlns:am3d="http://schemas.microsoft.com/office/drawing/2017/model3d" xmlns:o="urn:schemas-microsoft-com:office:office" xmlns:oel="http://schemas.microsoft.com/office/2019/extlst" xmlns:r="http://schemas.openxmlformats.org/officeDocument/2006/relationships" xmlns:m="http://schemas.openxmlformats.org/officeDocument/2006/math" xmlns:v="urn:schemas-microsoft-com:vml" xmlns:wp14="http://schemas.microsoft.com/office/word/2010/wordprocessingDrawing" xmlns:wp="http://schemas.openxmlformats.org/drawingml/2006/wordprocessingDrawing" xmlns:w10="urn:schemas-microsoft-com:office:word" xmlns:w="http://schemas.openxmlformats.org/wordprocessingml/2006/main" xmlns:w14="http://schemas.microsoft.com/office/word/2010/wordml" xmlns:w15="http://schemas.microsoft.com/office/word/2012/wordml" xmlns:w16cex="http://schemas.microsoft.com/office/word/2018/wordml/cex" xmlns:w16cid="http://schemas.microsoft.com/office/word/2016/wordml/cid" xmlns:w16="http://schemas.microsoft.com/office/word/2018/wordml" xmlns:w16du="http://schemas.microsoft.com/office/word/2023/wordml/word16du" xmlns:w16sdtdh="http://schemas.microsoft.com/office/word/2020/wordml/sdtdatahash" xmlns:w16se="http://schemas.microsoft.com/office/word/2015/wordml/symex" xmlns:wpg="http://schemas.microsoft.com/office/word/2010/wordprocessingGroup" xmlns:wpi="http://schemas.microsoft.com/office/word/2010/wordprocessingInk" xmlns:wne="http://schemas.microsoft.com/office/word/2006/wordml" xmlns:wps="http://schemas.microsoft.com/office/word/2010/wordprocessingShape" mc:Ignorable="w14 w15 w16se w16cid w16 w16cex w16sdtdh w16du wp14">
+<w:ftr xmlns:wpc="http://schemas.microsoft.com/office/word/2010/wordprocessingCanvas" xmlns:cx="http://schemas.microsoft.com/office/drawing/2014/chartex" xmlns:cx1="http://schemas.microsoft.com/office/drawing/2015/9/8/chartex" xmlns:cx2="http://schemas.microsoft.com/office/drawing/2015/10/21/chartex" xmlns:cx3="http://schemas.microsoft.com/office/drawing/2016/5/9/chartex" xmlns:cx4="http://schemas.microsoft.com/office/drawing/2016/5/10/chartex" xmlns:cx5="http://schemas.microsoft.com/office/drawing/2016/5/11/chartex" xmlns:cx6="http://schemas.microsoft.com/office/drawing/2016/5/12/chartex" xmlns:cx7="http://schemas.microsoft.com/office/drawing/2016/5/13/chartex" xmlns:cx8="http://schemas.microsoft.com/office/drawing/2016/5/14/chartex" xmlns:mc="http://schemas.openxmlformats.org/markup-compatibility/2006" xmlns:aink="http://schemas.microsoft.com/office/drawing/2016/ink" xmlns:am3d="http://schemas.microsoft.com/office/drawing/2017/model3d" xmlns:o="urn:schemas-microsoft-com:office:office" xmlns:oel="http://schemas.microsoft.com/office/2019/extlst" xmlns:r="http://schemas.openxmlformats.org/officeDocument/2006/relationships" xmlns:m="http://schemas.openxmlformats.org/officeDocument/2006/math" xmlns:v="urn:schemas-microsoft-com:vml" xmlns:wp14="http://schemas.microsoft.com/office/word/2010/wordprocessingDrawing" xmlns:wp="http://schemas.openxmlformats.org/drawingml/2006/wordprocessingDrawing" xmlns:w10="urn:schemas-microsoft-com:office:word" xmlns:w="http://schemas.openxmlformats.org/wordprocessingml/2006/main" xmlns:w14="http://schemas.microsoft.com/office/word/2010/wordml" xmlns:w15="http://schemas.microsoft.com/office/word/2012/wordml" xmlns:w16cex="http://schemas.microsoft.com/office/word/2018/wordml/cex" xmlns:w16cid="http://schemas.microsoft.com/office/word/2016/wordml/cid" xmlns:w16="http://schemas.microsoft.com/office/word/2018/wordml" xmlns:w16du="http://schemas.microsoft.com/office/word/2023/wordml/word16du" xmlns:w16sdtdh="http://schemas.microsoft.com/office/word/2020/wordml/sdtdatahash" xmlns:w16sdtfl="http://schemas.microsoft.com/office/word/2024/wordml/sdtformatlock" xmlns:w16se="http://schemas.microsoft.com/office/word/2015/wordml/symex" xmlns:wpg="http://schemas.microsoft.com/office/word/2010/wordprocessingGroup" xmlns:wpi="http://schemas.microsoft.com/office/word/2010/wordprocessingInk" xmlns:wne="http://schemas.microsoft.com/office/word/2006/wordml" xmlns:wps="http://schemas.microsoft.com/office/word/2010/wordprocessingShape" mc:Ignorable="w14 w15 w16se w16cid w16 w16cex w16sdtdh w16sdtfl w16du wp14">
   <w:p>
     <w:pPr>
       <w:pStyle w:val="NoSpacing"/>
@@ -6068,7 +6134,7 @@
 </file>
 
 <file path=word/footer3.xml><?xml version="1.0" encoding="utf-8"?>
-<w:ftr xmlns:wpc="http://schemas.microsoft.com/office/word/2010/wordprocessingCanvas" xmlns:cx="http://schemas.microsoft.com/office/drawing/2014/chartex" xmlns:cx1="http://schemas.microsoft.com/office/drawing/2015/9/8/chartex" xmlns:cx2="http://schemas.microsoft.com/office/drawing/2015/10/21/chartex" xmlns:cx3="http://schemas.microsoft.com/office/drawing/2016/5/9/chartex" xmlns:cx4="http://schemas.microsoft.com/office/drawing/2016/5/10/chartex" xmlns:cx5="http://schemas.microsoft.com/office/drawing/2016/5/11/chartex" xmlns:cx6="http://schemas.microsoft.com/office/drawing/2016/5/12/chartex" xmlns:cx7="http://schemas.microsoft.com/office/drawing/2016/5/13/chartex" xmlns:cx8="http://schemas.microsoft.com/office/drawing/2016/5/14/chartex" xmlns:mc="http://schemas.openxmlformats.org/markup-compatibility/2006" xmlns:aink="http://schemas.microsoft.com/office/drawing/2016/ink" xmlns:am3d="http://schemas.microsoft.com/office/drawing/2017/model3d" xmlns:o="urn:schemas-microsoft-com:office:office" xmlns:oel="http://schemas.microsoft.com/office/2019/extlst" xmlns:r="http://schemas.openxmlformats.org/officeDocument/2006/relationships" xmlns:m="http://schemas.openxmlformats.org/officeDocument/2006/math" xmlns:v="urn:schemas-microsoft-com:vml" xmlns:wp14="http://schemas.microsoft.com/office/word/2010/wordprocessingDrawing" xmlns:wp="http://schemas.openxmlformats.org/drawingml/2006/wordprocessingDrawing" xmlns:w10="urn:schemas-microsoft-com:office:word" xmlns:w="http://schemas.openxmlformats.org/wordprocessingml/2006/main" xmlns:w14="http://schemas.microsoft.com/office/word/2010/wordml" xmlns:w15="http://schemas.microsoft.com/office/word/2012/wordml" xmlns:w16cex="http://schemas.microsoft.com/office/word/2018/wordml/cex" xmlns:w16cid="http://schemas.microsoft.com/office/word/2016/wordml/cid" xmlns:w16="http://schemas.microsoft.com/office/word/2018/wordml" xmlns:w16du="http://schemas.microsoft.com/office/word/2023/wordml/word16du" xmlns:w16sdtdh="http://schemas.microsoft.com/office/word/2020/wordml/sdtdatahash" xmlns:w16se="http://schemas.microsoft.com/office/word/2015/wordml/symex" xmlns:wpg="http://schemas.microsoft.com/office/word/2010/wordprocessingGroup" xmlns:wpi="http://schemas.microsoft.com/office/word/2010/wordprocessingInk" xmlns:wne="http://schemas.microsoft.com/office/word/2006/wordml" xmlns:wps="http://schemas.microsoft.com/office/word/2010/wordprocessingShape" mc:Ignorable="w14 w15 w16se w16cid w16 w16cex w16sdtdh w16du wp14">
+<w:ftr xmlns:wpc="http://schemas.microsoft.com/office/word/2010/wordprocessingCanvas" xmlns:cx="http://schemas.microsoft.com/office/drawing/2014/chartex" xmlns:cx1="http://schemas.microsoft.com/office/drawing/2015/9/8/chartex" xmlns:cx2="http://schemas.microsoft.com/office/drawing/2015/10/21/chartex" xmlns:cx3="http://schemas.microsoft.com/office/drawing/2016/5/9/chartex" xmlns:cx4="http://schemas.microsoft.com/office/drawing/2016/5/10/chartex" xmlns:cx5="http://schemas.microsoft.com/office/drawing/2016/5/11/chartex" xmlns:cx6="http://schemas.microsoft.com/office/drawing/2016/5/12/chartex" xmlns:cx7="http://schemas.microsoft.com/office/drawing/2016/5/13/chartex" xmlns:cx8="http://schemas.microsoft.com/office/drawing/2016/5/14/chartex" xmlns:mc="http://schemas.openxmlformats.org/markup-compatibility/2006" xmlns:aink="http://schemas.microsoft.com/office/drawing/2016/ink" xmlns:am3d="http://schemas.microsoft.com/office/drawing/2017/model3d" xmlns:o="urn:schemas-microsoft-com:office:office" xmlns:oel="http://schemas.microsoft.com/office/2019/extlst" xmlns:r="http://schemas.openxmlformats.org/officeDocument/2006/relationships" xmlns:m="http://schemas.openxmlformats.org/officeDocument/2006/math" xmlns:v="urn:schemas-microsoft-com:vml" xmlns:wp14="http://schemas.microsoft.com/office/word/2010/wordprocessingDrawing" xmlns:wp="http://schemas.openxmlformats.org/drawingml/2006/wordprocessingDrawing" xmlns:w10="urn:schemas-microsoft-com:office:word" xmlns:w="http://schemas.openxmlformats.org/wordprocessingml/2006/main" xmlns:w14="http://schemas.microsoft.com/office/word/2010/wordml" xmlns:w15="http://schemas.microsoft.com/office/word/2012/wordml" xmlns:w16cex="http://schemas.microsoft.com/office/word/2018/wordml/cex" xmlns:w16cid="http://schemas.microsoft.com/office/word/2016/wordml/cid" xmlns:w16="http://schemas.microsoft.com/office/word/2018/wordml" xmlns:w16du="http://schemas.microsoft.com/office/word/2023/wordml/word16du" xmlns:w16sdtdh="http://schemas.microsoft.com/office/word/2020/wordml/sdtdatahash" xmlns:w16sdtfl="http://schemas.microsoft.com/office/word/2024/wordml/sdtformatlock" xmlns:w16se="http://schemas.microsoft.com/office/word/2015/wordml/symex" xmlns:wpg="http://schemas.microsoft.com/office/word/2010/wordprocessingGroup" xmlns:wpi="http://schemas.microsoft.com/office/word/2010/wordprocessingInk" xmlns:wne="http://schemas.microsoft.com/office/word/2006/wordml" xmlns:wps="http://schemas.microsoft.com/office/word/2010/wordprocessingShape" mc:Ignorable="w14 w15 w16se w16cid w16 w16cex w16sdtdh w16sdtfl w16du wp14">
   <w:p>
     <w:pPr>
       <w:pStyle w:val="Footer"/>
@@ -6078,7 +6144,7 @@
 </file>
 
 <file path=word/footnotes.xml><?xml version="1.0" encoding="utf-8"?>
-<w:footnotes xmlns:wpc="http://schemas.microsoft.com/office/word/2010/wordprocessingCanvas" xmlns:cx="http://schemas.microsoft.com/office/drawing/2014/chartex" xmlns:cx1="http://schemas.microsoft.com/office/drawing/2015/9/8/chartex" xmlns:cx2="http://schemas.microsoft.com/office/drawing/2015/10/21/chartex" xmlns:cx3="http://schemas.microsoft.com/office/drawing/2016/5/9/chartex" xmlns:cx4="http://schemas.microsoft.com/office/drawing/2016/5/10/chartex" xmlns:cx5="http://schemas.microsoft.com/office/drawing/2016/5/11/chartex" xmlns:cx6="http://schemas.microsoft.com/office/drawing/2016/5/12/chartex" xmlns:cx7="http://schemas.microsoft.com/office/drawing/2016/5/13/chartex" xmlns:cx8="http://schemas.microsoft.com/office/drawing/2016/5/14/chartex" xmlns:mc="http://schemas.openxmlformats.org/markup-compatibility/2006" xmlns:aink="http://schemas.microsoft.com/office/drawing/2016/ink" xmlns:am3d="http://schemas.microsoft.com/office/drawing/2017/model3d" xmlns:o="urn:schemas-microsoft-com:office:office" xmlns:oel="http://schemas.microsoft.com/office/2019/extlst" xmlns:r="http://schemas.openxmlformats.org/officeDocument/2006/relationships" xmlns:m="http://schemas.openxmlformats.org/officeDocument/2006/math" xmlns:v="urn:schemas-microsoft-com:vml" xmlns:wp14="http://schemas.microsoft.com/office/word/2010/wordprocessingDrawing" xmlns:wp="http://schemas.openxmlformats.org/drawingml/2006/wordprocessingDrawing" xmlns:w10="urn:schemas-microsoft-com:office:word" xmlns:w="http://schemas.openxmlformats.org/wordprocessingml/2006/main" xmlns:w14="http://schemas.microsoft.com/office/word/2010/wordml" xmlns:w15="http://schemas.microsoft.com/office/word/2012/wordml" xmlns:w16cex="http://schemas.microsoft.com/office/word/2018/wordml/cex" xmlns:w16cid="http://schemas.microsoft.com/office/word/2016/wordml/cid" xmlns:w16="http://schemas.microsoft.com/office/word/2018/wordml" xmlns:w16du="http://schemas.microsoft.com/office/word/2023/wordml/word16du" xmlns:w16sdtdh="http://schemas.microsoft.com/office/word/2020/wordml/sdtdatahash" xmlns:w16se="http://schemas.microsoft.com/office/word/2015/wordml/symex" xmlns:wpg="http://schemas.microsoft.com/office/word/2010/wordprocessingGroup" xmlns:wpi="http://schemas.microsoft.com/office/word/2010/wordprocessingInk" xmlns:wne="http://schemas.microsoft.com/office/word/2006/wordml" xmlns:wps="http://schemas.microsoft.com/office/word/2010/wordprocessingShape" mc:Ignorable="w14 w15 w16se w16cid w16 w16cex w16sdtdh w16du wp14">
+<w:footnotes xmlns:wpc="http://schemas.microsoft.com/office/word/2010/wordprocessingCanvas" xmlns:cx="http://schemas.microsoft.com/office/drawing/2014/chartex" xmlns:cx1="http://schemas.microsoft.com/office/drawing/2015/9/8/chartex" xmlns:cx2="http://schemas.microsoft.com/office/drawing/2015/10/21/chartex" xmlns:cx3="http://schemas.microsoft.com/office/drawing/2016/5/9/chartex" xmlns:cx4="http://schemas.microsoft.com/office/drawing/2016/5/10/chartex" xmlns:cx5="http://schemas.microsoft.com/office/drawing/2016/5/11/chartex" xmlns:cx6="http://schemas.microsoft.com/office/drawing/2016/5/12/chartex" xmlns:cx7="http://schemas.microsoft.com/office/drawing/2016/5/13/chartex" xmlns:cx8="http://schemas.microsoft.com/office/drawing/2016/5/14/chartex" xmlns:mc="http://schemas.openxmlformats.org/markup-compatibility/2006" xmlns:aink="http://schemas.microsoft.com/office/drawing/2016/ink" xmlns:am3d="http://schemas.microsoft.com/office/drawing/2017/model3d" xmlns:o="urn:schemas-microsoft-com:office:office" xmlns:oel="http://schemas.microsoft.com/office/2019/extlst" xmlns:r="http://schemas.openxmlformats.org/officeDocument/2006/relationships" xmlns:m="http://schemas.openxmlformats.org/officeDocument/2006/math" xmlns:v="urn:schemas-microsoft-com:vml" xmlns:wp14="http://schemas.microsoft.com/office/word/2010/wordprocessingDrawing" xmlns:wp="http://schemas.openxmlformats.org/drawingml/2006/wordprocessingDrawing" xmlns:w10="urn:schemas-microsoft-com:office:word" xmlns:w="http://schemas.openxmlformats.org/wordprocessingml/2006/main" xmlns:w14="http://schemas.microsoft.com/office/word/2010/wordml" xmlns:w15="http://schemas.microsoft.com/office/word/2012/wordml" xmlns:w16cex="http://schemas.microsoft.com/office/word/2018/wordml/cex" xmlns:w16cid="http://schemas.microsoft.com/office/word/2016/wordml/cid" xmlns:w16="http://schemas.microsoft.com/office/word/2018/wordml" xmlns:w16du="http://schemas.microsoft.com/office/word/2023/wordml/word16du" xmlns:w16sdtdh="http://schemas.microsoft.com/office/word/2020/wordml/sdtdatahash" xmlns:w16sdtfl="http://schemas.microsoft.com/office/word/2024/wordml/sdtformatlock" xmlns:w16se="http://schemas.microsoft.com/office/word/2015/wordml/symex" xmlns:wpg="http://schemas.microsoft.com/office/word/2010/wordprocessingGroup" xmlns:wpi="http://schemas.microsoft.com/office/word/2010/wordprocessingInk" xmlns:wne="http://schemas.microsoft.com/office/word/2006/wordml" xmlns:wps="http://schemas.microsoft.com/office/word/2010/wordprocessingShape" mc:Ignorable="w14 w15 w16se w16cid w16 w16cex w16sdtdh w16sdtfl w16du wp14">
   <w:footnote w:type="separator" w:id="-1">
     <w:p>
       <w:pPr>
@@ -6103,7 +6169,7 @@
 </file>
 
 <file path=word/header1.xml><?xml version="1.0" encoding="utf-8"?>
-<w:hdr xmlns:wpc="http://schemas.microsoft.com/office/word/2010/wordprocessingCanvas" xmlns:cx="http://schemas.microsoft.com/office/drawing/2014/chartex" xmlns:cx1="http://schemas.microsoft.com/office/drawing/2015/9/8/chartex" xmlns:cx2="http://schemas.microsoft.com/office/drawing/2015/10/21/chartex" xmlns:cx3="http://schemas.microsoft.com/office/drawing/2016/5/9/chartex" xmlns:cx4="http://schemas.microsoft.com/office/drawing/2016/5/10/chartex" xmlns:cx5="http://schemas.microsoft.com/office/drawing/2016/5/11/chartex" xmlns:cx6="http://schemas.microsoft.com/office/drawing/2016/5/12/chartex" xmlns:cx7="http://schemas.microsoft.com/office/drawing/2016/5/13/chartex" xmlns:cx8="http://schemas.microsoft.com/office/drawing/2016/5/14/chartex" xmlns:mc="http://schemas.openxmlformats.org/markup-compatibility/2006" xmlns:aink="http://schemas.microsoft.com/office/drawing/2016/ink" xmlns:am3d="http://schemas.microsoft.com/office/drawing/2017/model3d" xmlns:o="urn:schemas-microsoft-com:office:office" xmlns:oel="http://schemas.microsoft.com/office/2019/extlst" xmlns:r="http://schemas.openxmlformats.org/officeDocument/2006/relationships" xmlns:m="http://schemas.openxmlformats.org/officeDocument/2006/math" xmlns:v="urn:schemas-microsoft-com:vml" xmlns:wp14="http://schemas.microsoft.com/office/word/2010/wordprocessingDrawing" xmlns:wp="http://schemas.openxmlformats.org/drawingml/2006/wordprocessingDrawing" xmlns:w10="urn:schemas-microsoft-com:office:word" xmlns:w="http://schemas.openxmlformats.org/wordprocessingml/2006/main" xmlns:w14="http://schemas.microsoft.com/office/word/2010/wordml" xmlns:w15="http://schemas.microsoft.com/office/word/2012/wordml" xmlns:w16cex="http://schemas.microsoft.com/office/word/2018/wordml/cex" xmlns:w16cid="http://schemas.microsoft.com/office/word/2016/wordml/cid" xmlns:w16="http://schemas.microsoft.com/office/word/2018/wordml" xmlns:w16du="http://schemas.microsoft.com/office/word/2023/wordml/word16du" xmlns:w16sdtdh="http://schemas.microsoft.com/office/word/2020/wordml/sdtdatahash" xmlns:w16se="http://schemas.microsoft.com/office/word/2015/wordml/symex" xmlns:wpg="http://schemas.microsoft.com/office/word/2010/wordprocessingGroup" xmlns:wpi="http://schemas.microsoft.com/office/word/2010/wordprocessingInk" xmlns:wne="http://schemas.microsoft.com/office/word/2006/wordml" xmlns:wps="http://schemas.microsoft.com/office/word/2010/wordprocessingShape" mc:Ignorable="w14 w15 w16se w16cid w16 w16cex w16sdtdh w16du wp14">
+<w:hdr xmlns:wpc="http://schemas.microsoft.com/office/word/2010/wordprocessingCanvas" xmlns:cx="http://schemas.microsoft.com/office/drawing/2014/chartex" xmlns:cx1="http://schemas.microsoft.com/office/drawing/2015/9/8/chartex" xmlns:cx2="http://schemas.microsoft.com/office/drawing/2015/10/21/chartex" xmlns:cx3="http://schemas.microsoft.com/office/drawing/2016/5/9/chartex" xmlns:cx4="http://schemas.microsoft.com/office/drawing/2016/5/10/chartex" xmlns:cx5="http://schemas.microsoft.com/office/drawing/2016/5/11/chartex" xmlns:cx6="http://schemas.microsoft.com/office/drawing/2016/5/12/chartex" xmlns:cx7="http://schemas.microsoft.com/office/drawing/2016/5/13/chartex" xmlns:cx8="http://schemas.microsoft.com/office/drawing/2016/5/14/chartex" xmlns:mc="http://schemas.openxmlformats.org/markup-compatibility/2006" xmlns:aink="http://schemas.microsoft.com/office/drawing/2016/ink" xmlns:am3d="http://schemas.microsoft.com/office/drawing/2017/model3d" xmlns:o="urn:schemas-microsoft-com:office:office" xmlns:oel="http://schemas.microsoft.com/office/2019/extlst" xmlns:r="http://schemas.openxmlformats.org/officeDocument/2006/relationships" xmlns:m="http://schemas.openxmlformats.org/officeDocument/2006/math" xmlns:v="urn:schemas-microsoft-com:vml" xmlns:wp14="http://schemas.microsoft.com/office/word/2010/wordprocessingDrawing" xmlns:wp="http://schemas.openxmlformats.org/drawingml/2006/wordprocessingDrawing" xmlns:w10="urn:schemas-microsoft-com:office:word" xmlns:w="http://schemas.openxmlformats.org/wordprocessingml/2006/main" xmlns:w14="http://schemas.microsoft.com/office/word/2010/wordml" xmlns:w15="http://schemas.microsoft.com/office/word/2012/wordml" xmlns:w16cex="http://schemas.microsoft.com/office/word/2018/wordml/cex" xmlns:w16cid="http://schemas.microsoft.com/office/word/2016/wordml/cid" xmlns:w16="http://schemas.microsoft.com/office/word/2018/wordml" xmlns:w16du="http://schemas.microsoft.com/office/word/2023/wordml/word16du" xmlns:w16sdtdh="http://schemas.microsoft.com/office/word/2020/wordml/sdtdatahash" xmlns:w16sdtfl="http://schemas.microsoft.com/office/word/2024/wordml/sdtformatlock" xmlns:w16se="http://schemas.microsoft.com/office/word/2015/wordml/symex" xmlns:wpg="http://schemas.microsoft.com/office/word/2010/wordprocessingGroup" xmlns:wpi="http://schemas.microsoft.com/office/word/2010/wordprocessingInk" xmlns:wne="http://schemas.microsoft.com/office/word/2006/wordml" xmlns:wps="http://schemas.microsoft.com/office/word/2010/wordprocessingShape" mc:Ignorable="w14 w15 w16se w16cid w16 w16cex w16sdtdh w16sdtfl w16du wp14">
   <w:p>
     <w:pPr>
       <w:pStyle w:val="Header"/>
@@ -6113,7 +6179,7 @@
 </file>
 
 <file path=word/header2.xml><?xml version="1.0" encoding="utf-8"?>
-<w:hdr xmlns:wpc="http://schemas.microsoft.com/office/word/2010/wordprocessingCanvas" xmlns:cx="http://schemas.microsoft.com/office/drawing/2014/chartex" xmlns:cx1="http://schemas.microsoft.com/office/drawing/2015/9/8/chartex" xmlns:cx2="http://schemas.microsoft.com/office/drawing/2015/10/21/chartex" xmlns:cx3="http://schemas.microsoft.com/office/drawing/2016/5/9/chartex" xmlns:cx4="http://schemas.microsoft.com/office/drawing/2016/5/10/chartex" xmlns:cx5="http://schemas.microsoft.com/office/drawing/2016/5/11/chartex" xmlns:cx6="http://schemas.microsoft.com/office/drawing/2016/5/12/chartex" xmlns:cx7="http://schemas.microsoft.com/office/drawing/2016/5/13/chartex" xmlns:cx8="http://schemas.microsoft.com/office/drawing/2016/5/14/chartex" xmlns:mc="http://schemas.openxmlformats.org/markup-compatibility/2006" xmlns:aink="http://schemas.microsoft.com/office/drawing/2016/ink" xmlns:am3d="http://schemas.microsoft.com/office/drawing/2017/model3d" xmlns:o="urn:schemas-microsoft-com:office:office" xmlns:oel="http://schemas.microsoft.com/office/2019/extlst" xmlns:r="http://schemas.openxmlformats.org/officeDocument/2006/relationships" xmlns:m="http://schemas.openxmlformats.org/officeDocument/2006/math" xmlns:v="urn:schemas-microsoft-com:vml" xmlns:wp14="http://schemas.microsoft.com/office/word/2010/wordprocessingDrawing" xmlns:wp="http://schemas.openxmlformats.org/drawingml/2006/wordprocessingDrawing" xmlns:w10="urn:schemas-microsoft-com:office:word" xmlns:w="http://schemas.openxmlformats.org/wordprocessingml/2006/main" xmlns:w14="http://schemas.microsoft.com/office/word/2010/wordml" xmlns:w15="http://schemas.microsoft.com/office/word/2012/wordml" xmlns:w16cex="http://schemas.microsoft.com/office/word/2018/wordml/cex" xmlns:w16cid="http://schemas.microsoft.com/office/word/2016/wordml/cid" xmlns:w16="http://schemas.microsoft.com/office/word/2018/wordml" xmlns:w16du="http://schemas.microsoft.com/office/word/2023/wordml/word16du" xmlns:w16sdtdh="http://schemas.microsoft.com/office/word/2020/wordml/sdtdatahash" xmlns:w16se="http://schemas.microsoft.com/office/word/2015/wordml/symex" xmlns:wpg="http://schemas.microsoft.com/office/word/2010/wordprocessingGroup" xmlns:wpi="http://schemas.microsoft.com/office/word/2010/wordprocessingInk" xmlns:wne="http://schemas.microsoft.com/office/word/2006/wordml" xmlns:wps="http://schemas.microsoft.com/office/word/2010/wordprocessingShape" mc:Ignorable="w14 w15 w16se w16cid w16 w16cex w16sdtdh w16du wp14">
+<w:hdr xmlns:wpc="http://schemas.microsoft.com/office/word/2010/wordprocessingCanvas" xmlns:cx="http://schemas.microsoft.com/office/drawing/2014/chartex" xmlns:cx1="http://schemas.microsoft.com/office/drawing/2015/9/8/chartex" xmlns:cx2="http://schemas.microsoft.com/office/drawing/2015/10/21/chartex" xmlns:cx3="http://schemas.microsoft.com/office/drawing/2016/5/9/chartex" xmlns:cx4="http://schemas.microsoft.com/office/drawing/2016/5/10/chartex" xmlns:cx5="http://schemas.microsoft.com/office/drawing/2016/5/11/chartex" xmlns:cx6="http://schemas.microsoft.com/office/drawing/2016/5/12/chartex" xmlns:cx7="http://schemas.microsoft.com/office/drawing/2016/5/13/chartex" xmlns:cx8="http://schemas.microsoft.com/office/drawing/2016/5/14/chartex" xmlns:mc="http://schemas.openxmlformats.org/markup-compatibility/2006" xmlns:aink="http://schemas.microsoft.com/office/drawing/2016/ink" xmlns:am3d="http://schemas.microsoft.com/office/drawing/2017/model3d" xmlns:o="urn:schemas-microsoft-com:office:office" xmlns:oel="http://schemas.microsoft.com/office/2019/extlst" xmlns:r="http://schemas.openxmlformats.org/officeDocument/2006/relationships" xmlns:m="http://schemas.openxmlformats.org/officeDocument/2006/math" xmlns:v="urn:schemas-microsoft-com:vml" xmlns:wp14="http://schemas.microsoft.com/office/word/2010/wordprocessingDrawing" xmlns:wp="http://schemas.openxmlformats.org/drawingml/2006/wordprocessingDrawing" xmlns:w10="urn:schemas-microsoft-com:office:word" xmlns:w="http://schemas.openxmlformats.org/wordprocessingml/2006/main" xmlns:w14="http://schemas.microsoft.com/office/word/2010/wordml" xmlns:w15="http://schemas.microsoft.com/office/word/2012/wordml" xmlns:w16cex="http://schemas.microsoft.com/office/word/2018/wordml/cex" xmlns:w16cid="http://schemas.microsoft.com/office/word/2016/wordml/cid" xmlns:w16="http://schemas.microsoft.com/office/word/2018/wordml" xmlns:w16du="http://schemas.microsoft.com/office/word/2023/wordml/word16du" xmlns:w16sdtdh="http://schemas.microsoft.com/office/word/2020/wordml/sdtdatahash" xmlns:w16sdtfl="http://schemas.microsoft.com/office/word/2024/wordml/sdtformatlock" xmlns:w16se="http://schemas.microsoft.com/office/word/2015/wordml/symex" xmlns:wpg="http://schemas.microsoft.com/office/word/2010/wordprocessingGroup" xmlns:wpi="http://schemas.microsoft.com/office/word/2010/wordprocessingInk" xmlns:wne="http://schemas.microsoft.com/office/word/2006/wordml" xmlns:wps="http://schemas.microsoft.com/office/word/2010/wordprocessingShape" mc:Ignorable="w14 w15 w16se w16cid w16 w16cex w16sdtdh w16sdtfl w16du wp14">
   <w:p>
     <w:pPr>
       <w:pStyle w:val="Header"/>
@@ -6267,7 +6333,7 @@
 </file>
 
 <file path=word/header3.xml><?xml version="1.0" encoding="utf-8"?>
-<w:hdr xmlns:wpc="http://schemas.microsoft.com/office/word/2010/wordprocessingCanvas" xmlns:cx="http://schemas.microsoft.com/office/drawing/2014/chartex" xmlns:cx1="http://schemas.microsoft.com/office/drawing/2015/9/8/chartex" xmlns:cx2="http://schemas.microsoft.com/office/drawing/2015/10/21/chartex" xmlns:cx3="http://schemas.microsoft.com/office/drawing/2016/5/9/chartex" xmlns:cx4="http://schemas.microsoft.com/office/drawing/2016/5/10/chartex" xmlns:cx5="http://schemas.microsoft.com/office/drawing/2016/5/11/chartex" xmlns:cx6="http://schemas.microsoft.com/office/drawing/2016/5/12/chartex" xmlns:cx7="http://schemas.microsoft.com/office/drawing/2016/5/13/chartex" xmlns:cx8="http://schemas.microsoft.com/office/drawing/2016/5/14/chartex" xmlns:mc="http://schemas.openxmlformats.org/markup-compatibility/2006" xmlns:aink="http://schemas.microsoft.com/office/drawing/2016/ink" xmlns:am3d="http://schemas.microsoft.com/office/drawing/2017/model3d" xmlns:o="urn:schemas-microsoft-com:office:office" xmlns:oel="http://schemas.microsoft.com/office/2019/extlst" xmlns:r="http://schemas.openxmlformats.org/officeDocument/2006/relationships" xmlns:m="http://schemas.openxmlformats.org/officeDocument/2006/math" xmlns:v="urn:schemas-microsoft-com:vml" xmlns:wp14="http://schemas.microsoft.com/office/word/2010/wordprocessingDrawing" xmlns:wp="http://schemas.openxmlformats.org/drawingml/2006/wordprocessingDrawing" xmlns:w10="urn:schemas-microsoft-com:office:word" xmlns:w="http://schemas.openxmlformats.org/wordprocessingml/2006/main" xmlns:w14="http://schemas.microsoft.com/office/word/2010/wordml" xmlns:w15="http://schemas.microsoft.com/office/word/2012/wordml" xmlns:w16cex="http://schemas.microsoft.com/office/word/2018/wordml/cex" xmlns:w16cid="http://schemas.microsoft.com/office/word/2016/wordml/cid" xmlns:w16="http://schemas.microsoft.com/office/word/2018/wordml" xmlns:w16du="http://schemas.microsoft.com/office/word/2023/wordml/word16du" xmlns:w16sdtdh="http://schemas.microsoft.com/office/word/2020/wordml/sdtdatahash" xmlns:w16se="http://schemas.microsoft.com/office/word/2015/wordml/symex" xmlns:wpg="http://schemas.microsoft.com/office/word/2010/wordprocessingGroup" xmlns:wpi="http://schemas.microsoft.com/office/word/2010/wordprocessingInk" xmlns:wne="http://schemas.microsoft.com/office/word/2006/wordml" xmlns:wps="http://schemas.microsoft.com/office/word/2010/wordprocessingShape" mc:Ignorable="w14 w15 w16se w16cid w16 w16cex w16sdtdh w16du wp14">
+<w:hdr xmlns:wpc="http://schemas.microsoft.com/office/word/2010/wordprocessingCanvas" xmlns:cx="http://schemas.microsoft.com/office/drawing/2014/chartex" xmlns:cx1="http://schemas.microsoft.com/office/drawing/2015/9/8/chartex" xmlns:cx2="http://schemas.microsoft.com/office/drawing/2015/10/21/chartex" xmlns:cx3="http://schemas.microsoft.com/office/drawing/2016/5/9/chartex" xmlns:cx4="http://schemas.microsoft.com/office/drawing/2016/5/10/chartex" xmlns:cx5="http://schemas.microsoft.com/office/drawing/2016/5/11/chartex" xmlns:cx6="http://schemas.microsoft.com/office/drawing/2016/5/12/chartex" xmlns:cx7="http://schemas.microsoft.com/office/drawing/2016/5/13/chartex" xmlns:cx8="http://schemas.microsoft.com/office/drawing/2016/5/14/chartex" xmlns:mc="http://schemas.openxmlformats.org/markup-compatibility/2006" xmlns:aink="http://schemas.microsoft.com/office/drawing/2016/ink" xmlns:am3d="http://schemas.microsoft.com/office/drawing/2017/model3d" xmlns:o="urn:schemas-microsoft-com:office:office" xmlns:oel="http://schemas.microsoft.com/office/2019/extlst" xmlns:r="http://schemas.openxmlformats.org/officeDocument/2006/relationships" xmlns:m="http://schemas.openxmlformats.org/officeDocument/2006/math" xmlns:v="urn:schemas-microsoft-com:vml" xmlns:wp14="http://schemas.microsoft.com/office/word/2010/wordprocessingDrawing" xmlns:wp="http://schemas.openxmlformats.org/drawingml/2006/wordprocessingDrawing" xmlns:w10="urn:schemas-microsoft-com:office:word" xmlns:w="http://schemas.openxmlformats.org/wordprocessingml/2006/main" xmlns:w14="http://schemas.microsoft.com/office/word/2010/wordml" xmlns:w15="http://schemas.microsoft.com/office/word/2012/wordml" xmlns:w16cex="http://schemas.microsoft.com/office/word/2018/wordml/cex" xmlns:w16cid="http://schemas.microsoft.com/office/word/2016/wordml/cid" xmlns:w16="http://schemas.microsoft.com/office/word/2018/wordml" xmlns:w16du="http://schemas.microsoft.com/office/word/2023/wordml/word16du" xmlns:w16sdtdh="http://schemas.microsoft.com/office/word/2020/wordml/sdtdatahash" xmlns:w16sdtfl="http://schemas.microsoft.com/office/word/2024/wordml/sdtformatlock" xmlns:w16se="http://schemas.microsoft.com/office/word/2015/wordml/symex" xmlns:wpg="http://schemas.microsoft.com/office/word/2010/wordprocessingGroup" xmlns:wpi="http://schemas.microsoft.com/office/word/2010/wordprocessingInk" xmlns:wne="http://schemas.microsoft.com/office/word/2006/wordml" xmlns:wps="http://schemas.microsoft.com/office/word/2010/wordprocessingShape" mc:Ignorable="w14 w15 w16se w16cid w16 w16cex w16sdtdh w16sdtfl w16du wp14">
   <w:p>
     <w:pPr>
       <w:pStyle w:val="Header"/>
@@ -6331,7 +6397,7 @@
 </file>
 
 <file path=word/numbering.xml><?xml version="1.0" encoding="utf-8"?>
-<w:numbering xmlns:wpc="http://schemas.microsoft.com/office/word/2010/wordprocessingCanvas" xmlns:cx="http://schemas.microsoft.com/office/drawing/2014/chartex" xmlns:cx1="http://schemas.microsoft.com/office/drawing/2015/9/8/chartex" xmlns:cx2="http://schemas.microsoft.com/office/drawing/2015/10/21/chartex" xmlns:cx3="http://schemas.microsoft.com/office/drawing/2016/5/9/chartex" xmlns:cx4="http://schemas.microsoft.com/office/drawing/2016/5/10/chartex" xmlns:cx5="http://schemas.microsoft.com/office/drawing/2016/5/11/chartex" xmlns:cx6="http://schemas.microsoft.com/office/drawing/2016/5/12/chartex" xmlns:cx7="http://schemas.microsoft.com/office/drawing/2016/5/13/chartex" xmlns:cx8="http://schemas.microsoft.com/office/drawing/2016/5/14/chartex" xmlns:mc="http://schemas.openxmlformats.org/markup-compatibility/2006" xmlns:aink="http://schemas.microsoft.com/office/drawing/2016/ink" xmlns:am3d="http://schemas.microsoft.com/office/drawing/2017/model3d" xmlns:o="urn:schemas-microsoft-com:office:office" xmlns:oel="http://schemas.microsoft.com/office/2019/extlst" xmlns:r="http://schemas.openxmlformats.org/officeDocument/2006/relationships" xmlns:m="http://schemas.openxmlformats.org/officeDocument/2006/math" xmlns:v="urn:schemas-microsoft-com:vml" xmlns:wp14="http://schemas.microsoft.com/office/word/2010/wordprocessingDrawing" xmlns:wp="http://schemas.openxmlformats.org/drawingml/2006/wordprocessingDrawing" xmlns:w10="urn:schemas-microsoft-com:office:word" xmlns:w="http://schemas.openxmlformats.org/wordprocessingml/2006/main" xmlns:w14="http://schemas.microsoft.com/office/word/2010/wordml" xmlns:w15="http://schemas.microsoft.com/office/word/2012/wordml" xmlns:w16cex="http://schemas.microsoft.com/office/word/2018/wordml/cex" xmlns:w16cid="http://schemas.microsoft.com/office/word/2016/wordml/cid" xmlns:w16="http://schemas.microsoft.com/office/word/2018/wordml" xmlns:w16du="http://schemas.microsoft.com/office/word/2023/wordml/word16du" xmlns:w16sdtdh="http://schemas.microsoft.com/office/word/2020/wordml/sdtdatahash" xmlns:w16se="http://schemas.microsoft.com/office/word/2015/wordml/symex" xmlns:wpg="http://schemas.microsoft.com/office/word/2010/wordprocessingGroup" xmlns:wpi="http://schemas.microsoft.com/office/word/2010/wordprocessingInk" xmlns:wne="http://schemas.microsoft.com/office/word/2006/wordml" xmlns:wps="http://schemas.microsoft.com/office/word/2010/wordprocessingShape" mc:Ignorable="w14 w15 w16se w16cid w16 w16cex w16sdtdh w16du wp14">
+<w:numbering xmlns:wpc="http://schemas.microsoft.com/office/word/2010/wordprocessingCanvas" xmlns:cx="http://schemas.microsoft.com/office/drawing/2014/chartex" xmlns:cx1="http://schemas.microsoft.com/office/drawing/2015/9/8/chartex" xmlns:cx2="http://schemas.microsoft.com/office/drawing/2015/10/21/chartex" xmlns:cx3="http://schemas.microsoft.com/office/drawing/2016/5/9/chartex" xmlns:cx4="http://schemas.microsoft.com/office/drawing/2016/5/10/chartex" xmlns:cx5="http://schemas.microsoft.com/office/drawing/2016/5/11/chartex" xmlns:cx6="http://schemas.microsoft.com/office/drawing/2016/5/12/chartex" xmlns:cx7="http://schemas.microsoft.com/office/drawing/2016/5/13/chartex" xmlns:cx8="http://schemas.microsoft.com/office/drawing/2016/5/14/chartex" xmlns:mc="http://schemas.openxmlformats.org/markup-compatibility/2006" xmlns:aink="http://schemas.microsoft.com/office/drawing/2016/ink" xmlns:am3d="http://schemas.microsoft.com/office/drawing/2017/model3d" xmlns:o="urn:schemas-microsoft-com:office:office" xmlns:oel="http://schemas.microsoft.com/office/2019/extlst" xmlns:r="http://schemas.openxmlformats.org/officeDocument/2006/relationships" xmlns:m="http://schemas.openxmlformats.org/officeDocument/2006/math" xmlns:v="urn:schemas-microsoft-com:vml" xmlns:wp14="http://schemas.microsoft.com/office/word/2010/wordprocessingDrawing" xmlns:wp="http://schemas.openxmlformats.org/drawingml/2006/wordprocessingDrawing" xmlns:w10="urn:schemas-microsoft-com:office:word" xmlns:w="http://schemas.openxmlformats.org/wordprocessingml/2006/main" xmlns:w14="http://schemas.microsoft.com/office/word/2010/wordml" xmlns:w15="http://schemas.microsoft.com/office/word/2012/wordml" xmlns:w16cex="http://schemas.microsoft.com/office/word/2018/wordml/cex" xmlns:w16cid="http://schemas.microsoft.com/office/word/2016/wordml/cid" xmlns:w16="http://schemas.microsoft.com/office/word/2018/wordml" xmlns:w16du="http://schemas.microsoft.com/office/word/2023/wordml/word16du" xmlns:w16sdtdh="http://schemas.microsoft.com/office/word/2020/wordml/sdtdatahash" xmlns:w16sdtfl="http://schemas.microsoft.com/office/word/2024/wordml/sdtformatlock" xmlns:w16se="http://schemas.microsoft.com/office/word/2015/wordml/symex" xmlns:wpg="http://schemas.microsoft.com/office/word/2010/wordprocessingGroup" xmlns:wpi="http://schemas.microsoft.com/office/word/2010/wordprocessingInk" xmlns:wne="http://schemas.microsoft.com/office/word/2006/wordml" xmlns:wps="http://schemas.microsoft.com/office/word/2010/wordprocessingShape" mc:Ignorable="w14 w15 w16se w16cid w16 w16cex w16sdtdh w16sdtfl w16du wp14">
   <w:abstractNum w:abstractNumId="0" w15:restartNumberingAfterBreak="0">
     <w:nsid w:val="00A31FA3"/>
     <w:multiLevelType w:val="multilevel"/>
@@ -9928,7 +9994,7 @@
 </file>
 
 <file path=word/styles.xml><?xml version="1.0" encoding="utf-8"?>
-<w:styles xmlns:mc="http://schemas.openxmlformats.org/markup-compatibility/2006" xmlns:r="http://schemas.openxmlformats.org/officeDocument/2006/relationships" xmlns:w="http://schemas.openxmlformats.org/wordprocessingml/2006/main" xmlns:w14="http://schemas.microsoft.com/office/word/2010/wordml" xmlns:w15="http://schemas.microsoft.com/office/word/2012/wordml" xmlns:w16cex="http://schemas.microsoft.com/office/word/2018/wordml/cex" xmlns:w16cid="http://schemas.microsoft.com/office/word/2016/wordml/cid" xmlns:w16="http://schemas.microsoft.com/office/word/2018/wordml" xmlns:w16du="http://schemas.microsoft.com/office/word/2023/wordml/word16du" xmlns:w16sdtdh="http://schemas.microsoft.com/office/word/2020/wordml/sdtdatahash" xmlns:w16se="http://schemas.microsoft.com/office/word/2015/wordml/symex" mc:Ignorable="w14 w15 w16se w16cid w16 w16cex w16sdtdh w16du">
+<w:styles xmlns:mc="http://schemas.openxmlformats.org/markup-compatibility/2006" xmlns:r="http://schemas.openxmlformats.org/officeDocument/2006/relationships" xmlns:w="http://schemas.openxmlformats.org/wordprocessingml/2006/main" xmlns:w14="http://schemas.microsoft.com/office/word/2010/wordml" xmlns:w15="http://schemas.microsoft.com/office/word/2012/wordml" xmlns:w16cex="http://schemas.microsoft.com/office/word/2018/wordml/cex" xmlns:w16cid="http://schemas.microsoft.com/office/word/2016/wordml/cid" xmlns:w16="http://schemas.microsoft.com/office/word/2018/wordml" xmlns:w16du="http://schemas.microsoft.com/office/word/2023/wordml/word16du" xmlns:w16sdtdh="http://schemas.microsoft.com/office/word/2020/wordml/sdtdatahash" xmlns:w16sdtfl="http://schemas.microsoft.com/office/word/2024/wordml/sdtformatlock" xmlns:w16se="http://schemas.microsoft.com/office/word/2015/wordml/symex" mc:Ignorable="w14 w15 w16se w16cid w16 w16cex w16sdtdh w16sdtfl w16du">
   <w:docDefaults>
     <w:rPrDefault>
       <w:rPr>
@@ -10420,6 +10486,7 @@
   <w:style w:type="character" w:default="1" w:styleId="DefaultParagraphFont">
     <w:name w:val="Default Paragraph Font"/>
     <w:uiPriority w:val="1"/>
+    <w:semiHidden/>
     <w:unhideWhenUsed/>
   </w:style>
   <w:style w:type="table" w:default="1" w:styleId="TableNormal">

</xml_diff>

<commit_message>
Flash nonvolatile storage and network console compatibility fix. (#82)
* Abstract pin assignments to BSP

* Add settings and device info save/load to flash

* Update protocol doc and tweak drive strength to work with breakout flex

* Add flash utility for safe flash access in main app

* Lower coprocessor SPI clock rate to 20MHz to fix SI issue with shitty flex adapter

* Fix network console and settings storage

* Remove code that was attempting to close duplicate websockets but was actually crashing the network console as soon as a message is sent via the network console terminal.
* Implement nonvolatile settings storage and retrieval in flash. Fix errors that were introduced to EEPROM settings storage during flash storage implementation.
* Update firmware version to 0.7.5.
</commit_message>
<xml_diff>
--- a/word/firmware_reference_guide_adsbee_1090.docx
+++ b/word/firmware_reference_guide_adsbee_1090.docx
@@ -1,6 +1,6 @@
 
 <file path=word/document.xml><?xml version="1.0" encoding="utf-8"?>
-<w:document xmlns:wpc="http://schemas.microsoft.com/office/word/2010/wordprocessingCanvas" xmlns:cx="http://schemas.microsoft.com/office/drawing/2014/chartex" xmlns:cx1="http://schemas.microsoft.com/office/drawing/2015/9/8/chartex" xmlns:cx2="http://schemas.microsoft.com/office/drawing/2015/10/21/chartex" xmlns:cx3="http://schemas.microsoft.com/office/drawing/2016/5/9/chartex" xmlns:cx4="http://schemas.microsoft.com/office/drawing/2016/5/10/chartex" xmlns:cx5="http://schemas.microsoft.com/office/drawing/2016/5/11/chartex" xmlns:cx6="http://schemas.microsoft.com/office/drawing/2016/5/12/chartex" xmlns:cx7="http://schemas.microsoft.com/office/drawing/2016/5/13/chartex" xmlns:cx8="http://schemas.microsoft.com/office/drawing/2016/5/14/chartex" xmlns:mc="http://schemas.openxmlformats.org/markup-compatibility/2006" xmlns:aink="http://schemas.microsoft.com/office/drawing/2016/ink" xmlns:am3d="http://schemas.microsoft.com/office/drawing/2017/model3d" xmlns:o="urn:schemas-microsoft-com:office:office" xmlns:oel="http://schemas.microsoft.com/office/2019/extlst" xmlns:r="http://schemas.openxmlformats.org/officeDocument/2006/relationships" xmlns:m="http://schemas.openxmlformats.org/officeDocument/2006/math" xmlns:v="urn:schemas-microsoft-com:vml" xmlns:wp14="http://schemas.microsoft.com/office/word/2010/wordprocessingDrawing" xmlns:wp="http://schemas.openxmlformats.org/drawingml/2006/wordprocessingDrawing" xmlns:w10="urn:schemas-microsoft-com:office:word" xmlns:w="http://schemas.openxmlformats.org/wordprocessingml/2006/main" xmlns:w14="http://schemas.microsoft.com/office/word/2010/wordml" xmlns:w15="http://schemas.microsoft.com/office/word/2012/wordml" xmlns:w16cex="http://schemas.microsoft.com/office/word/2018/wordml/cex" xmlns:w16cid="http://schemas.microsoft.com/office/word/2016/wordml/cid" xmlns:w16="http://schemas.microsoft.com/office/word/2018/wordml" xmlns:w16du="http://schemas.microsoft.com/office/word/2023/wordml/word16du" xmlns:w16sdtdh="http://schemas.microsoft.com/office/word/2020/wordml/sdtdatahash" xmlns:w16se="http://schemas.microsoft.com/office/word/2015/wordml/symex" xmlns:wpg="http://schemas.microsoft.com/office/word/2010/wordprocessingGroup" xmlns:wpi="http://schemas.microsoft.com/office/word/2010/wordprocessingInk" xmlns:wne="http://schemas.microsoft.com/office/word/2006/wordml" xmlns:wps="http://schemas.microsoft.com/office/word/2010/wordprocessingShape" mc:Ignorable="w14 w15 w16se w16cid w16 w16cex w16sdtdh w16du wp14">
+<w:document xmlns:wpc="http://schemas.microsoft.com/office/word/2010/wordprocessingCanvas" xmlns:cx="http://schemas.microsoft.com/office/drawing/2014/chartex" xmlns:cx1="http://schemas.microsoft.com/office/drawing/2015/9/8/chartex" xmlns:cx2="http://schemas.microsoft.com/office/drawing/2015/10/21/chartex" xmlns:cx3="http://schemas.microsoft.com/office/drawing/2016/5/9/chartex" xmlns:cx4="http://schemas.microsoft.com/office/drawing/2016/5/10/chartex" xmlns:cx5="http://schemas.microsoft.com/office/drawing/2016/5/11/chartex" xmlns:cx6="http://schemas.microsoft.com/office/drawing/2016/5/12/chartex" xmlns:cx7="http://schemas.microsoft.com/office/drawing/2016/5/13/chartex" xmlns:cx8="http://schemas.microsoft.com/office/drawing/2016/5/14/chartex" xmlns:mc="http://schemas.openxmlformats.org/markup-compatibility/2006" xmlns:aink="http://schemas.microsoft.com/office/drawing/2016/ink" xmlns:am3d="http://schemas.microsoft.com/office/drawing/2017/model3d" xmlns:o="urn:schemas-microsoft-com:office:office" xmlns:oel="http://schemas.microsoft.com/office/2019/extlst" xmlns:r="http://schemas.openxmlformats.org/officeDocument/2006/relationships" xmlns:m="http://schemas.openxmlformats.org/officeDocument/2006/math" xmlns:v="urn:schemas-microsoft-com:vml" xmlns:wp14="http://schemas.microsoft.com/office/word/2010/wordprocessingDrawing" xmlns:wp="http://schemas.openxmlformats.org/drawingml/2006/wordprocessingDrawing" xmlns:w10="urn:schemas-microsoft-com:office:word" xmlns:w="http://schemas.openxmlformats.org/wordprocessingml/2006/main" xmlns:w14="http://schemas.microsoft.com/office/word/2010/wordml" xmlns:w15="http://schemas.microsoft.com/office/word/2012/wordml" xmlns:w16cex="http://schemas.microsoft.com/office/word/2018/wordml/cex" xmlns:w16cid="http://schemas.microsoft.com/office/word/2016/wordml/cid" xmlns:w16="http://schemas.microsoft.com/office/word/2018/wordml" xmlns:w16du="http://schemas.microsoft.com/office/word/2023/wordml/word16du" xmlns:w16sdtdh="http://schemas.microsoft.com/office/word/2020/wordml/sdtdatahash" xmlns:w16sdtfl="http://schemas.microsoft.com/office/word/2024/wordml/sdtformatlock" xmlns:w16se="http://schemas.microsoft.com/office/word/2015/wordml/symex" xmlns:wpg="http://schemas.microsoft.com/office/word/2010/wordprocessingGroup" xmlns:wpi="http://schemas.microsoft.com/office/word/2010/wordprocessingInk" xmlns:wne="http://schemas.microsoft.com/office/word/2006/wordml" xmlns:wps="http://schemas.microsoft.com/office/word/2010/wordprocessingShape" mc:Ignorable="w14 w15 w16se w16cid w16 w16cex w16sdtdh w16sdtfl w16du wp14">
   <w:body>
     <w:p>
       <w:pPr>
@@ -2856,13 +2856,13 @@
         <w:tblLook w:val="04A0" w:firstRow="1" w:lastRow="0" w:firstColumn="1" w:lastColumn="0" w:noHBand="0" w:noVBand="1"/>
       </w:tblPr>
       <w:tblGrid>
-        <w:gridCol w:w="1058"/>
-        <w:gridCol w:w="1635"/>
+        <w:gridCol w:w="1052"/>
+        <w:gridCol w:w="1886"/>
         <w:gridCol w:w="734"/>
         <w:gridCol w:w="881"/>
-        <w:gridCol w:w="2815"/>
-        <w:gridCol w:w="2651"/>
-        <w:gridCol w:w="1026"/>
+        <w:gridCol w:w="2710"/>
+        <w:gridCol w:w="2537"/>
+        <w:gridCol w:w="1000"/>
       </w:tblGrid>
       <w:tr>
         <w:tc>
@@ -3047,7 +3047,21 @@
               <w:jc w:val="center"/>
             </w:pPr>
             <w:r>
-              <w:t>kWriteToSlave</w:t>
+              <w:t>k</w:t>
+            </w:r>
+            <w:r>
+              <w:t>Cmd</w:t>
+            </w:r>
+            <w:r>
+              <w:t>WriteToSlave</w:t>
+            </w:r>
+          </w:p>
+          <w:p>
+            <w:pPr>
+              <w:jc w:val="center"/>
+            </w:pPr>
+            <w:r>
+              <w:t>0x01</w:t>
             </w:r>
           </w:p>
         </w:tc>
@@ -3236,7 +3250,7 @@
       </w:tblPr>
       <w:tblGrid>
         <w:gridCol w:w="1342"/>
-        <w:gridCol w:w="1689"/>
+        <w:gridCol w:w="2097"/>
         <w:gridCol w:w="990"/>
         <w:gridCol w:w="1080"/>
         <w:gridCol w:w="900"/>
@@ -3347,6 +3361,9 @@
             <w:r>
               <w:t>6</w:t>
             </w:r>
+            <w:r>
+              <w:t>:7</w:t>
+            </w:r>
           </w:p>
         </w:tc>
       </w:tr>
@@ -3382,7 +3399,18 @@
           </w:p>
           <w:p>
             <w:r>
-              <w:t>kReadFromSlave</w:t>
+              <w:t>k</w:t>
+            </w:r>
+            <w:r>
+              <w:t>Cmd</w:t>
+            </w:r>
+            <w:r>
+              <w:t>ReadFromSlave</w:t>
+            </w:r>
+          </w:p>
+          <w:p>
+            <w:r>
+              <w:t>0x03</w:t>
             </w:r>
           </w:p>
         </w:tc>
@@ -3664,7 +3692,12 @@
           </w:p>
           <w:p>
             <w:r>
-              <w:t>kReadFromSlave</w:t>
+              <w:t>kCmdDataBlock</w:t>
+            </w:r>
+          </w:p>
+          <w:p>
+            <w:r>
+              <w:t>0x07</w:t>
             </w:r>
           </w:p>
         </w:tc>
@@ -3751,13 +3784,13 @@
         <w:tblLook w:val="04A0" w:firstRow="1" w:lastRow="0" w:firstColumn="1" w:lastColumn="0" w:noHBand="0" w:noVBand="1"/>
       </w:tblPr>
       <w:tblGrid>
-        <w:gridCol w:w="1109"/>
-        <w:gridCol w:w="1682"/>
-        <w:gridCol w:w="819"/>
-        <w:gridCol w:w="935"/>
-        <w:gridCol w:w="580"/>
-        <w:gridCol w:w="4686"/>
-        <w:gridCol w:w="989"/>
+        <w:gridCol w:w="1098"/>
+        <w:gridCol w:w="2061"/>
+        <w:gridCol w:w="812"/>
+        <w:gridCol w:w="930"/>
+        <w:gridCol w:w="578"/>
+        <w:gridCol w:w="4366"/>
+        <w:gridCol w:w="955"/>
       </w:tblGrid>
       <w:tr>
         <w:tc>
@@ -3970,7 +4003,18 @@
           </w:p>
           <w:p>
             <w:r>
-              <w:t>kWriteToMaster</w:t>
+              <w:t>k</w:t>
+            </w:r>
+            <w:r>
+              <w:t>Cmd</w:t>
+            </w:r>
+            <w:r>
+              <w:t>WriteToMaster</w:t>
+            </w:r>
+          </w:p>
+          <w:p>
+            <w:r>
+              <w:t>0x04</w:t>
             </w:r>
           </w:p>
         </w:tc>
@@ -4060,15 +4104,15 @@
         <w:tblLook w:val="04A0" w:firstRow="1" w:lastRow="0" w:firstColumn="1" w:lastColumn="0" w:noHBand="0" w:noVBand="1"/>
       </w:tblPr>
       <w:tblGrid>
-        <w:gridCol w:w="1218"/>
-        <w:gridCol w:w="1863"/>
-        <w:gridCol w:w="908"/>
-        <w:gridCol w:w="1015"/>
-        <w:gridCol w:w="791"/>
-        <w:gridCol w:w="819"/>
-        <w:gridCol w:w="1211"/>
-        <w:gridCol w:w="2056"/>
-        <w:gridCol w:w="909"/>
+        <w:gridCol w:w="1142"/>
+        <w:gridCol w:w="2272"/>
+        <w:gridCol w:w="857"/>
+        <w:gridCol w:w="974"/>
+        <w:gridCol w:w="722"/>
+        <w:gridCol w:w="745"/>
+        <w:gridCol w:w="1619"/>
+        <w:gridCol w:w="1650"/>
+        <w:gridCol w:w="809"/>
       </w:tblGrid>
       <w:tr>
         <w:tc>
@@ -4297,7 +4341,18 @@
           </w:p>
           <w:p>
             <w:r>
-              <w:t>kDataBlock</w:t>
+              <w:t>k</w:t>
+            </w:r>
+            <w:r>
+              <w:t>Cmd</w:t>
+            </w:r>
+            <w:r>
+              <w:t>DataBlock</w:t>
+            </w:r>
+          </w:p>
+          <w:p>
+            <w:r>
+              <w:t>0x07</w:t>
             </w:r>
           </w:p>
         </w:tc>
@@ -4357,7 +4412,18 @@
               <w:t>k</w:t>
             </w:r>
             <w:r>
-              <w:t>ReadFromMaster</w:t>
+              <w:t>Cmd</w:t>
+            </w:r>
+            <w:r>
+              <w:t>ReadFromMaste</w:t>
+            </w:r>
+            <w:r>
+              <w:t>r</w:t>
+            </w:r>
+          </w:p>
+          <w:p>
+            <w:r>
+              <w:t>(0x06)</w:t>
             </w:r>
           </w:p>
         </w:tc>
@@ -5761,7 +5827,7 @@
 </file>
 
 <file path=word/endnotes.xml><?xml version="1.0" encoding="utf-8"?>
-<w:endnotes xmlns:wpc="http://schemas.microsoft.com/office/word/2010/wordprocessingCanvas" xmlns:cx="http://schemas.microsoft.com/office/drawing/2014/chartex" xmlns:cx1="http://schemas.microsoft.com/office/drawing/2015/9/8/chartex" xmlns:cx2="http://schemas.microsoft.com/office/drawing/2015/10/21/chartex" xmlns:cx3="http://schemas.microsoft.com/office/drawing/2016/5/9/chartex" xmlns:cx4="http://schemas.microsoft.com/office/drawing/2016/5/10/chartex" xmlns:cx5="http://schemas.microsoft.com/office/drawing/2016/5/11/chartex" xmlns:cx6="http://schemas.microsoft.com/office/drawing/2016/5/12/chartex" xmlns:cx7="http://schemas.microsoft.com/office/drawing/2016/5/13/chartex" xmlns:cx8="http://schemas.microsoft.com/office/drawing/2016/5/14/chartex" xmlns:mc="http://schemas.openxmlformats.org/markup-compatibility/2006" xmlns:aink="http://schemas.microsoft.com/office/drawing/2016/ink" xmlns:am3d="http://schemas.microsoft.com/office/drawing/2017/model3d" xmlns:o="urn:schemas-microsoft-com:office:office" xmlns:oel="http://schemas.microsoft.com/office/2019/extlst" xmlns:r="http://schemas.openxmlformats.org/officeDocument/2006/relationships" xmlns:m="http://schemas.openxmlformats.org/officeDocument/2006/math" xmlns:v="urn:schemas-microsoft-com:vml" xmlns:wp14="http://schemas.microsoft.com/office/word/2010/wordprocessingDrawing" xmlns:wp="http://schemas.openxmlformats.org/drawingml/2006/wordprocessingDrawing" xmlns:w10="urn:schemas-microsoft-com:office:word" xmlns:w="http://schemas.openxmlformats.org/wordprocessingml/2006/main" xmlns:w14="http://schemas.microsoft.com/office/word/2010/wordml" xmlns:w15="http://schemas.microsoft.com/office/word/2012/wordml" xmlns:w16cex="http://schemas.microsoft.com/office/word/2018/wordml/cex" xmlns:w16cid="http://schemas.microsoft.com/office/word/2016/wordml/cid" xmlns:w16="http://schemas.microsoft.com/office/word/2018/wordml" xmlns:w16du="http://schemas.microsoft.com/office/word/2023/wordml/word16du" xmlns:w16sdtdh="http://schemas.microsoft.com/office/word/2020/wordml/sdtdatahash" xmlns:w16se="http://schemas.microsoft.com/office/word/2015/wordml/symex" xmlns:wpg="http://schemas.microsoft.com/office/word/2010/wordprocessingGroup" xmlns:wpi="http://schemas.microsoft.com/office/word/2010/wordprocessingInk" xmlns:wne="http://schemas.microsoft.com/office/word/2006/wordml" xmlns:wps="http://schemas.microsoft.com/office/word/2010/wordprocessingShape" mc:Ignorable="w14 w15 w16se w16cid w16 w16cex w16sdtdh w16du wp14">
+<w:endnotes xmlns:wpc="http://schemas.microsoft.com/office/word/2010/wordprocessingCanvas" xmlns:cx="http://schemas.microsoft.com/office/drawing/2014/chartex" xmlns:cx1="http://schemas.microsoft.com/office/drawing/2015/9/8/chartex" xmlns:cx2="http://schemas.microsoft.com/office/drawing/2015/10/21/chartex" xmlns:cx3="http://schemas.microsoft.com/office/drawing/2016/5/9/chartex" xmlns:cx4="http://schemas.microsoft.com/office/drawing/2016/5/10/chartex" xmlns:cx5="http://schemas.microsoft.com/office/drawing/2016/5/11/chartex" xmlns:cx6="http://schemas.microsoft.com/office/drawing/2016/5/12/chartex" xmlns:cx7="http://schemas.microsoft.com/office/drawing/2016/5/13/chartex" xmlns:cx8="http://schemas.microsoft.com/office/drawing/2016/5/14/chartex" xmlns:mc="http://schemas.openxmlformats.org/markup-compatibility/2006" xmlns:aink="http://schemas.microsoft.com/office/drawing/2016/ink" xmlns:am3d="http://schemas.microsoft.com/office/drawing/2017/model3d" xmlns:o="urn:schemas-microsoft-com:office:office" xmlns:oel="http://schemas.microsoft.com/office/2019/extlst" xmlns:r="http://schemas.openxmlformats.org/officeDocument/2006/relationships" xmlns:m="http://schemas.openxmlformats.org/officeDocument/2006/math" xmlns:v="urn:schemas-microsoft-com:vml" xmlns:wp14="http://schemas.microsoft.com/office/word/2010/wordprocessingDrawing" xmlns:wp="http://schemas.openxmlformats.org/drawingml/2006/wordprocessingDrawing" xmlns:w10="urn:schemas-microsoft-com:office:word" xmlns:w="http://schemas.openxmlformats.org/wordprocessingml/2006/main" xmlns:w14="http://schemas.microsoft.com/office/word/2010/wordml" xmlns:w15="http://schemas.microsoft.com/office/word/2012/wordml" xmlns:w16cex="http://schemas.microsoft.com/office/word/2018/wordml/cex" xmlns:w16cid="http://schemas.microsoft.com/office/word/2016/wordml/cid" xmlns:w16="http://schemas.microsoft.com/office/word/2018/wordml" xmlns:w16du="http://schemas.microsoft.com/office/word/2023/wordml/word16du" xmlns:w16sdtdh="http://schemas.microsoft.com/office/word/2020/wordml/sdtdatahash" xmlns:w16sdtfl="http://schemas.microsoft.com/office/word/2024/wordml/sdtformatlock" xmlns:w16se="http://schemas.microsoft.com/office/word/2015/wordml/symex" xmlns:wpg="http://schemas.microsoft.com/office/word/2010/wordprocessingGroup" xmlns:wpi="http://schemas.microsoft.com/office/word/2010/wordprocessingInk" xmlns:wne="http://schemas.microsoft.com/office/word/2006/wordml" xmlns:wps="http://schemas.microsoft.com/office/word/2010/wordprocessingShape" mc:Ignorable="w14 w15 w16se w16cid w16 w16cex w16sdtdh w16sdtfl w16du wp14">
   <w:endnote w:type="separator" w:id="-1">
     <w:p>
       <w:pPr>
@@ -5786,7 +5852,7 @@
 </file>
 
 <file path=word/footer1.xml><?xml version="1.0" encoding="utf-8"?>
-<w:ftr xmlns:wpc="http://schemas.microsoft.com/office/word/2010/wordprocessingCanvas" xmlns:cx="http://schemas.microsoft.com/office/drawing/2014/chartex" xmlns:cx1="http://schemas.microsoft.com/office/drawing/2015/9/8/chartex" xmlns:cx2="http://schemas.microsoft.com/office/drawing/2015/10/21/chartex" xmlns:cx3="http://schemas.microsoft.com/office/drawing/2016/5/9/chartex" xmlns:cx4="http://schemas.microsoft.com/office/drawing/2016/5/10/chartex" xmlns:cx5="http://schemas.microsoft.com/office/drawing/2016/5/11/chartex" xmlns:cx6="http://schemas.microsoft.com/office/drawing/2016/5/12/chartex" xmlns:cx7="http://schemas.microsoft.com/office/drawing/2016/5/13/chartex" xmlns:cx8="http://schemas.microsoft.com/office/drawing/2016/5/14/chartex" xmlns:mc="http://schemas.openxmlformats.org/markup-compatibility/2006" xmlns:aink="http://schemas.microsoft.com/office/drawing/2016/ink" xmlns:am3d="http://schemas.microsoft.com/office/drawing/2017/model3d" xmlns:o="urn:schemas-microsoft-com:office:office" xmlns:oel="http://schemas.microsoft.com/office/2019/extlst" xmlns:r="http://schemas.openxmlformats.org/officeDocument/2006/relationships" xmlns:m="http://schemas.openxmlformats.org/officeDocument/2006/math" xmlns:v="urn:schemas-microsoft-com:vml" xmlns:wp14="http://schemas.microsoft.com/office/word/2010/wordprocessingDrawing" xmlns:wp="http://schemas.openxmlformats.org/drawingml/2006/wordprocessingDrawing" xmlns:w10="urn:schemas-microsoft-com:office:word" xmlns:w="http://schemas.openxmlformats.org/wordprocessingml/2006/main" xmlns:w14="http://schemas.microsoft.com/office/word/2010/wordml" xmlns:w15="http://schemas.microsoft.com/office/word/2012/wordml" xmlns:w16cex="http://schemas.microsoft.com/office/word/2018/wordml/cex" xmlns:w16cid="http://schemas.microsoft.com/office/word/2016/wordml/cid" xmlns:w16="http://schemas.microsoft.com/office/word/2018/wordml" xmlns:w16du="http://schemas.microsoft.com/office/word/2023/wordml/word16du" xmlns:w16sdtdh="http://schemas.microsoft.com/office/word/2020/wordml/sdtdatahash" xmlns:w16se="http://schemas.microsoft.com/office/word/2015/wordml/symex" xmlns:wpg="http://schemas.microsoft.com/office/word/2010/wordprocessingGroup" xmlns:wpi="http://schemas.microsoft.com/office/word/2010/wordprocessingInk" xmlns:wne="http://schemas.microsoft.com/office/word/2006/wordml" xmlns:wps="http://schemas.microsoft.com/office/word/2010/wordprocessingShape" mc:Ignorable="w14 w15 w16se w16cid w16 w16cex w16sdtdh w16du wp14">
+<w:ftr xmlns:wpc="http://schemas.microsoft.com/office/word/2010/wordprocessingCanvas" xmlns:cx="http://schemas.microsoft.com/office/drawing/2014/chartex" xmlns:cx1="http://schemas.microsoft.com/office/drawing/2015/9/8/chartex" xmlns:cx2="http://schemas.microsoft.com/office/drawing/2015/10/21/chartex" xmlns:cx3="http://schemas.microsoft.com/office/drawing/2016/5/9/chartex" xmlns:cx4="http://schemas.microsoft.com/office/drawing/2016/5/10/chartex" xmlns:cx5="http://schemas.microsoft.com/office/drawing/2016/5/11/chartex" xmlns:cx6="http://schemas.microsoft.com/office/drawing/2016/5/12/chartex" xmlns:cx7="http://schemas.microsoft.com/office/drawing/2016/5/13/chartex" xmlns:cx8="http://schemas.microsoft.com/office/drawing/2016/5/14/chartex" xmlns:mc="http://schemas.openxmlformats.org/markup-compatibility/2006" xmlns:aink="http://schemas.microsoft.com/office/drawing/2016/ink" xmlns:am3d="http://schemas.microsoft.com/office/drawing/2017/model3d" xmlns:o="urn:schemas-microsoft-com:office:office" xmlns:oel="http://schemas.microsoft.com/office/2019/extlst" xmlns:r="http://schemas.openxmlformats.org/officeDocument/2006/relationships" xmlns:m="http://schemas.openxmlformats.org/officeDocument/2006/math" xmlns:v="urn:schemas-microsoft-com:vml" xmlns:wp14="http://schemas.microsoft.com/office/word/2010/wordprocessingDrawing" xmlns:wp="http://schemas.openxmlformats.org/drawingml/2006/wordprocessingDrawing" xmlns:w10="urn:schemas-microsoft-com:office:word" xmlns:w="http://schemas.openxmlformats.org/wordprocessingml/2006/main" xmlns:w14="http://schemas.microsoft.com/office/word/2010/wordml" xmlns:w15="http://schemas.microsoft.com/office/word/2012/wordml" xmlns:w16cex="http://schemas.microsoft.com/office/word/2018/wordml/cex" xmlns:w16cid="http://schemas.microsoft.com/office/word/2016/wordml/cid" xmlns:w16="http://schemas.microsoft.com/office/word/2018/wordml" xmlns:w16du="http://schemas.microsoft.com/office/word/2023/wordml/word16du" xmlns:w16sdtdh="http://schemas.microsoft.com/office/word/2020/wordml/sdtdatahash" xmlns:w16sdtfl="http://schemas.microsoft.com/office/word/2024/wordml/sdtformatlock" xmlns:w16se="http://schemas.microsoft.com/office/word/2015/wordml/symex" xmlns:wpg="http://schemas.microsoft.com/office/word/2010/wordprocessingGroup" xmlns:wpi="http://schemas.microsoft.com/office/word/2010/wordprocessingInk" xmlns:wne="http://schemas.microsoft.com/office/word/2006/wordml" xmlns:wps="http://schemas.microsoft.com/office/word/2010/wordprocessingShape" mc:Ignorable="w14 w15 w16se w16cid w16 w16cex w16sdtdh w16sdtfl w16du wp14">
   <w:p>
     <w:pPr>
       <w:pStyle w:val="Footer"/>
@@ -5796,7 +5862,7 @@
 </file>
 
 <file path=word/footer2.xml><?xml version="1.0" encoding="utf-8"?>
-<w:ftr xmlns:wpc="http://schemas.microsoft.com/office/word/2010/wordprocessingCanvas" xmlns:cx="http://schemas.microsoft.com/office/drawing/2014/chartex" xmlns:cx1="http://schemas.microsoft.com/office/drawing/2015/9/8/chartex" xmlns:cx2="http://schemas.microsoft.com/office/drawing/2015/10/21/chartex" xmlns:cx3="http://schemas.microsoft.com/office/drawing/2016/5/9/chartex" xmlns:cx4="http://schemas.microsoft.com/office/drawing/2016/5/10/chartex" xmlns:cx5="http://schemas.microsoft.com/office/drawing/2016/5/11/chartex" xmlns:cx6="http://schemas.microsoft.com/office/drawing/2016/5/12/chartex" xmlns:cx7="http://schemas.microsoft.com/office/drawing/2016/5/13/chartex" xmlns:cx8="http://schemas.microsoft.com/office/drawing/2016/5/14/chartex" xmlns:mc="http://schemas.openxmlformats.org/markup-compatibility/2006" xmlns:aink="http://schemas.microsoft.com/office/drawing/2016/ink" xmlns:am3d="http://schemas.microsoft.com/office/drawing/2017/model3d" xmlns:o="urn:schemas-microsoft-com:office:office" xmlns:oel="http://schemas.microsoft.com/office/2019/extlst" xmlns:r="http://schemas.openxmlformats.org/officeDocument/2006/relationships" xmlns:m="http://schemas.openxmlformats.org/officeDocument/2006/math" xmlns:v="urn:schemas-microsoft-com:vml" xmlns:wp14="http://schemas.microsoft.com/office/word/2010/wordprocessingDrawing" xmlns:wp="http://schemas.openxmlformats.org/drawingml/2006/wordprocessingDrawing" xmlns:w10="urn:schemas-microsoft-com:office:word" xmlns:w="http://schemas.openxmlformats.org/wordprocessingml/2006/main" xmlns:w14="http://schemas.microsoft.com/office/word/2010/wordml" xmlns:w15="http://schemas.microsoft.com/office/word/2012/wordml" xmlns:w16cex="http://schemas.microsoft.com/office/word/2018/wordml/cex" xmlns:w16cid="http://schemas.microsoft.com/office/word/2016/wordml/cid" xmlns:w16="http://schemas.microsoft.com/office/word/2018/wordml" xmlns:w16du="http://schemas.microsoft.com/office/word/2023/wordml/word16du" xmlns:w16sdtdh="http://schemas.microsoft.com/office/word/2020/wordml/sdtdatahash" xmlns:w16se="http://schemas.microsoft.com/office/word/2015/wordml/symex" xmlns:wpg="http://schemas.microsoft.com/office/word/2010/wordprocessingGroup" xmlns:wpi="http://schemas.microsoft.com/office/word/2010/wordprocessingInk" xmlns:wne="http://schemas.microsoft.com/office/word/2006/wordml" xmlns:wps="http://schemas.microsoft.com/office/word/2010/wordprocessingShape" mc:Ignorable="w14 w15 w16se w16cid w16 w16cex w16sdtdh w16du wp14">
+<w:ftr xmlns:wpc="http://schemas.microsoft.com/office/word/2010/wordprocessingCanvas" xmlns:cx="http://schemas.microsoft.com/office/drawing/2014/chartex" xmlns:cx1="http://schemas.microsoft.com/office/drawing/2015/9/8/chartex" xmlns:cx2="http://schemas.microsoft.com/office/drawing/2015/10/21/chartex" xmlns:cx3="http://schemas.microsoft.com/office/drawing/2016/5/9/chartex" xmlns:cx4="http://schemas.microsoft.com/office/drawing/2016/5/10/chartex" xmlns:cx5="http://schemas.microsoft.com/office/drawing/2016/5/11/chartex" xmlns:cx6="http://schemas.microsoft.com/office/drawing/2016/5/12/chartex" xmlns:cx7="http://schemas.microsoft.com/office/drawing/2016/5/13/chartex" xmlns:cx8="http://schemas.microsoft.com/office/drawing/2016/5/14/chartex" xmlns:mc="http://schemas.openxmlformats.org/markup-compatibility/2006" xmlns:aink="http://schemas.microsoft.com/office/drawing/2016/ink" xmlns:am3d="http://schemas.microsoft.com/office/drawing/2017/model3d" xmlns:o="urn:schemas-microsoft-com:office:office" xmlns:oel="http://schemas.microsoft.com/office/2019/extlst" xmlns:r="http://schemas.openxmlformats.org/officeDocument/2006/relationships" xmlns:m="http://schemas.openxmlformats.org/officeDocument/2006/math" xmlns:v="urn:schemas-microsoft-com:vml" xmlns:wp14="http://schemas.microsoft.com/office/word/2010/wordprocessingDrawing" xmlns:wp="http://schemas.openxmlformats.org/drawingml/2006/wordprocessingDrawing" xmlns:w10="urn:schemas-microsoft-com:office:word" xmlns:w="http://schemas.openxmlformats.org/wordprocessingml/2006/main" xmlns:w14="http://schemas.microsoft.com/office/word/2010/wordml" xmlns:w15="http://schemas.microsoft.com/office/word/2012/wordml" xmlns:w16cex="http://schemas.microsoft.com/office/word/2018/wordml/cex" xmlns:w16cid="http://schemas.microsoft.com/office/word/2016/wordml/cid" xmlns:w16="http://schemas.microsoft.com/office/word/2018/wordml" xmlns:w16du="http://schemas.microsoft.com/office/word/2023/wordml/word16du" xmlns:w16sdtdh="http://schemas.microsoft.com/office/word/2020/wordml/sdtdatahash" xmlns:w16sdtfl="http://schemas.microsoft.com/office/word/2024/wordml/sdtformatlock" xmlns:w16se="http://schemas.microsoft.com/office/word/2015/wordml/symex" xmlns:wpg="http://schemas.microsoft.com/office/word/2010/wordprocessingGroup" xmlns:wpi="http://schemas.microsoft.com/office/word/2010/wordprocessingInk" xmlns:wne="http://schemas.microsoft.com/office/word/2006/wordml" xmlns:wps="http://schemas.microsoft.com/office/word/2010/wordprocessingShape" mc:Ignorable="w14 w15 w16se w16cid w16 w16cex w16sdtdh w16sdtfl w16du wp14">
   <w:p>
     <w:pPr>
       <w:pStyle w:val="NoSpacing"/>
@@ -6068,7 +6134,7 @@
 </file>
 
 <file path=word/footer3.xml><?xml version="1.0" encoding="utf-8"?>
-<w:ftr xmlns:wpc="http://schemas.microsoft.com/office/word/2010/wordprocessingCanvas" xmlns:cx="http://schemas.microsoft.com/office/drawing/2014/chartex" xmlns:cx1="http://schemas.microsoft.com/office/drawing/2015/9/8/chartex" xmlns:cx2="http://schemas.microsoft.com/office/drawing/2015/10/21/chartex" xmlns:cx3="http://schemas.microsoft.com/office/drawing/2016/5/9/chartex" xmlns:cx4="http://schemas.microsoft.com/office/drawing/2016/5/10/chartex" xmlns:cx5="http://schemas.microsoft.com/office/drawing/2016/5/11/chartex" xmlns:cx6="http://schemas.microsoft.com/office/drawing/2016/5/12/chartex" xmlns:cx7="http://schemas.microsoft.com/office/drawing/2016/5/13/chartex" xmlns:cx8="http://schemas.microsoft.com/office/drawing/2016/5/14/chartex" xmlns:mc="http://schemas.openxmlformats.org/markup-compatibility/2006" xmlns:aink="http://schemas.microsoft.com/office/drawing/2016/ink" xmlns:am3d="http://schemas.microsoft.com/office/drawing/2017/model3d" xmlns:o="urn:schemas-microsoft-com:office:office" xmlns:oel="http://schemas.microsoft.com/office/2019/extlst" xmlns:r="http://schemas.openxmlformats.org/officeDocument/2006/relationships" xmlns:m="http://schemas.openxmlformats.org/officeDocument/2006/math" xmlns:v="urn:schemas-microsoft-com:vml" xmlns:wp14="http://schemas.microsoft.com/office/word/2010/wordprocessingDrawing" xmlns:wp="http://schemas.openxmlformats.org/drawingml/2006/wordprocessingDrawing" xmlns:w10="urn:schemas-microsoft-com:office:word" xmlns:w="http://schemas.openxmlformats.org/wordprocessingml/2006/main" xmlns:w14="http://schemas.microsoft.com/office/word/2010/wordml" xmlns:w15="http://schemas.microsoft.com/office/word/2012/wordml" xmlns:w16cex="http://schemas.microsoft.com/office/word/2018/wordml/cex" xmlns:w16cid="http://schemas.microsoft.com/office/word/2016/wordml/cid" xmlns:w16="http://schemas.microsoft.com/office/word/2018/wordml" xmlns:w16du="http://schemas.microsoft.com/office/word/2023/wordml/word16du" xmlns:w16sdtdh="http://schemas.microsoft.com/office/word/2020/wordml/sdtdatahash" xmlns:w16se="http://schemas.microsoft.com/office/word/2015/wordml/symex" xmlns:wpg="http://schemas.microsoft.com/office/word/2010/wordprocessingGroup" xmlns:wpi="http://schemas.microsoft.com/office/word/2010/wordprocessingInk" xmlns:wne="http://schemas.microsoft.com/office/word/2006/wordml" xmlns:wps="http://schemas.microsoft.com/office/word/2010/wordprocessingShape" mc:Ignorable="w14 w15 w16se w16cid w16 w16cex w16sdtdh w16du wp14">
+<w:ftr xmlns:wpc="http://schemas.microsoft.com/office/word/2010/wordprocessingCanvas" xmlns:cx="http://schemas.microsoft.com/office/drawing/2014/chartex" xmlns:cx1="http://schemas.microsoft.com/office/drawing/2015/9/8/chartex" xmlns:cx2="http://schemas.microsoft.com/office/drawing/2015/10/21/chartex" xmlns:cx3="http://schemas.microsoft.com/office/drawing/2016/5/9/chartex" xmlns:cx4="http://schemas.microsoft.com/office/drawing/2016/5/10/chartex" xmlns:cx5="http://schemas.microsoft.com/office/drawing/2016/5/11/chartex" xmlns:cx6="http://schemas.microsoft.com/office/drawing/2016/5/12/chartex" xmlns:cx7="http://schemas.microsoft.com/office/drawing/2016/5/13/chartex" xmlns:cx8="http://schemas.microsoft.com/office/drawing/2016/5/14/chartex" xmlns:mc="http://schemas.openxmlformats.org/markup-compatibility/2006" xmlns:aink="http://schemas.microsoft.com/office/drawing/2016/ink" xmlns:am3d="http://schemas.microsoft.com/office/drawing/2017/model3d" xmlns:o="urn:schemas-microsoft-com:office:office" xmlns:oel="http://schemas.microsoft.com/office/2019/extlst" xmlns:r="http://schemas.openxmlformats.org/officeDocument/2006/relationships" xmlns:m="http://schemas.openxmlformats.org/officeDocument/2006/math" xmlns:v="urn:schemas-microsoft-com:vml" xmlns:wp14="http://schemas.microsoft.com/office/word/2010/wordprocessingDrawing" xmlns:wp="http://schemas.openxmlformats.org/drawingml/2006/wordprocessingDrawing" xmlns:w10="urn:schemas-microsoft-com:office:word" xmlns:w="http://schemas.openxmlformats.org/wordprocessingml/2006/main" xmlns:w14="http://schemas.microsoft.com/office/word/2010/wordml" xmlns:w15="http://schemas.microsoft.com/office/word/2012/wordml" xmlns:w16cex="http://schemas.microsoft.com/office/word/2018/wordml/cex" xmlns:w16cid="http://schemas.microsoft.com/office/word/2016/wordml/cid" xmlns:w16="http://schemas.microsoft.com/office/word/2018/wordml" xmlns:w16du="http://schemas.microsoft.com/office/word/2023/wordml/word16du" xmlns:w16sdtdh="http://schemas.microsoft.com/office/word/2020/wordml/sdtdatahash" xmlns:w16sdtfl="http://schemas.microsoft.com/office/word/2024/wordml/sdtformatlock" xmlns:w16se="http://schemas.microsoft.com/office/word/2015/wordml/symex" xmlns:wpg="http://schemas.microsoft.com/office/word/2010/wordprocessingGroup" xmlns:wpi="http://schemas.microsoft.com/office/word/2010/wordprocessingInk" xmlns:wne="http://schemas.microsoft.com/office/word/2006/wordml" xmlns:wps="http://schemas.microsoft.com/office/word/2010/wordprocessingShape" mc:Ignorable="w14 w15 w16se w16cid w16 w16cex w16sdtdh w16sdtfl w16du wp14">
   <w:p>
     <w:pPr>
       <w:pStyle w:val="Footer"/>
@@ -6078,7 +6144,7 @@
 </file>
 
 <file path=word/footnotes.xml><?xml version="1.0" encoding="utf-8"?>
-<w:footnotes xmlns:wpc="http://schemas.microsoft.com/office/word/2010/wordprocessingCanvas" xmlns:cx="http://schemas.microsoft.com/office/drawing/2014/chartex" xmlns:cx1="http://schemas.microsoft.com/office/drawing/2015/9/8/chartex" xmlns:cx2="http://schemas.microsoft.com/office/drawing/2015/10/21/chartex" xmlns:cx3="http://schemas.microsoft.com/office/drawing/2016/5/9/chartex" xmlns:cx4="http://schemas.microsoft.com/office/drawing/2016/5/10/chartex" xmlns:cx5="http://schemas.microsoft.com/office/drawing/2016/5/11/chartex" xmlns:cx6="http://schemas.microsoft.com/office/drawing/2016/5/12/chartex" xmlns:cx7="http://schemas.microsoft.com/office/drawing/2016/5/13/chartex" xmlns:cx8="http://schemas.microsoft.com/office/drawing/2016/5/14/chartex" xmlns:mc="http://schemas.openxmlformats.org/markup-compatibility/2006" xmlns:aink="http://schemas.microsoft.com/office/drawing/2016/ink" xmlns:am3d="http://schemas.microsoft.com/office/drawing/2017/model3d" xmlns:o="urn:schemas-microsoft-com:office:office" xmlns:oel="http://schemas.microsoft.com/office/2019/extlst" xmlns:r="http://schemas.openxmlformats.org/officeDocument/2006/relationships" xmlns:m="http://schemas.openxmlformats.org/officeDocument/2006/math" xmlns:v="urn:schemas-microsoft-com:vml" xmlns:wp14="http://schemas.microsoft.com/office/word/2010/wordprocessingDrawing" xmlns:wp="http://schemas.openxmlformats.org/drawingml/2006/wordprocessingDrawing" xmlns:w10="urn:schemas-microsoft-com:office:word" xmlns:w="http://schemas.openxmlformats.org/wordprocessingml/2006/main" xmlns:w14="http://schemas.microsoft.com/office/word/2010/wordml" xmlns:w15="http://schemas.microsoft.com/office/word/2012/wordml" xmlns:w16cex="http://schemas.microsoft.com/office/word/2018/wordml/cex" xmlns:w16cid="http://schemas.microsoft.com/office/word/2016/wordml/cid" xmlns:w16="http://schemas.microsoft.com/office/word/2018/wordml" xmlns:w16du="http://schemas.microsoft.com/office/word/2023/wordml/word16du" xmlns:w16sdtdh="http://schemas.microsoft.com/office/word/2020/wordml/sdtdatahash" xmlns:w16se="http://schemas.microsoft.com/office/word/2015/wordml/symex" xmlns:wpg="http://schemas.microsoft.com/office/word/2010/wordprocessingGroup" xmlns:wpi="http://schemas.microsoft.com/office/word/2010/wordprocessingInk" xmlns:wne="http://schemas.microsoft.com/office/word/2006/wordml" xmlns:wps="http://schemas.microsoft.com/office/word/2010/wordprocessingShape" mc:Ignorable="w14 w15 w16se w16cid w16 w16cex w16sdtdh w16du wp14">
+<w:footnotes xmlns:wpc="http://schemas.microsoft.com/office/word/2010/wordprocessingCanvas" xmlns:cx="http://schemas.microsoft.com/office/drawing/2014/chartex" xmlns:cx1="http://schemas.microsoft.com/office/drawing/2015/9/8/chartex" xmlns:cx2="http://schemas.microsoft.com/office/drawing/2015/10/21/chartex" xmlns:cx3="http://schemas.microsoft.com/office/drawing/2016/5/9/chartex" xmlns:cx4="http://schemas.microsoft.com/office/drawing/2016/5/10/chartex" xmlns:cx5="http://schemas.microsoft.com/office/drawing/2016/5/11/chartex" xmlns:cx6="http://schemas.microsoft.com/office/drawing/2016/5/12/chartex" xmlns:cx7="http://schemas.microsoft.com/office/drawing/2016/5/13/chartex" xmlns:cx8="http://schemas.microsoft.com/office/drawing/2016/5/14/chartex" xmlns:mc="http://schemas.openxmlformats.org/markup-compatibility/2006" xmlns:aink="http://schemas.microsoft.com/office/drawing/2016/ink" xmlns:am3d="http://schemas.microsoft.com/office/drawing/2017/model3d" xmlns:o="urn:schemas-microsoft-com:office:office" xmlns:oel="http://schemas.microsoft.com/office/2019/extlst" xmlns:r="http://schemas.openxmlformats.org/officeDocument/2006/relationships" xmlns:m="http://schemas.openxmlformats.org/officeDocument/2006/math" xmlns:v="urn:schemas-microsoft-com:vml" xmlns:wp14="http://schemas.microsoft.com/office/word/2010/wordprocessingDrawing" xmlns:wp="http://schemas.openxmlformats.org/drawingml/2006/wordprocessingDrawing" xmlns:w10="urn:schemas-microsoft-com:office:word" xmlns:w="http://schemas.openxmlformats.org/wordprocessingml/2006/main" xmlns:w14="http://schemas.microsoft.com/office/word/2010/wordml" xmlns:w15="http://schemas.microsoft.com/office/word/2012/wordml" xmlns:w16cex="http://schemas.microsoft.com/office/word/2018/wordml/cex" xmlns:w16cid="http://schemas.microsoft.com/office/word/2016/wordml/cid" xmlns:w16="http://schemas.microsoft.com/office/word/2018/wordml" xmlns:w16du="http://schemas.microsoft.com/office/word/2023/wordml/word16du" xmlns:w16sdtdh="http://schemas.microsoft.com/office/word/2020/wordml/sdtdatahash" xmlns:w16sdtfl="http://schemas.microsoft.com/office/word/2024/wordml/sdtformatlock" xmlns:w16se="http://schemas.microsoft.com/office/word/2015/wordml/symex" xmlns:wpg="http://schemas.microsoft.com/office/word/2010/wordprocessingGroup" xmlns:wpi="http://schemas.microsoft.com/office/word/2010/wordprocessingInk" xmlns:wne="http://schemas.microsoft.com/office/word/2006/wordml" xmlns:wps="http://schemas.microsoft.com/office/word/2010/wordprocessingShape" mc:Ignorable="w14 w15 w16se w16cid w16 w16cex w16sdtdh w16sdtfl w16du wp14">
   <w:footnote w:type="separator" w:id="-1">
     <w:p>
       <w:pPr>
@@ -6103,7 +6169,7 @@
 </file>
 
 <file path=word/header1.xml><?xml version="1.0" encoding="utf-8"?>
-<w:hdr xmlns:wpc="http://schemas.microsoft.com/office/word/2010/wordprocessingCanvas" xmlns:cx="http://schemas.microsoft.com/office/drawing/2014/chartex" xmlns:cx1="http://schemas.microsoft.com/office/drawing/2015/9/8/chartex" xmlns:cx2="http://schemas.microsoft.com/office/drawing/2015/10/21/chartex" xmlns:cx3="http://schemas.microsoft.com/office/drawing/2016/5/9/chartex" xmlns:cx4="http://schemas.microsoft.com/office/drawing/2016/5/10/chartex" xmlns:cx5="http://schemas.microsoft.com/office/drawing/2016/5/11/chartex" xmlns:cx6="http://schemas.microsoft.com/office/drawing/2016/5/12/chartex" xmlns:cx7="http://schemas.microsoft.com/office/drawing/2016/5/13/chartex" xmlns:cx8="http://schemas.microsoft.com/office/drawing/2016/5/14/chartex" xmlns:mc="http://schemas.openxmlformats.org/markup-compatibility/2006" xmlns:aink="http://schemas.microsoft.com/office/drawing/2016/ink" xmlns:am3d="http://schemas.microsoft.com/office/drawing/2017/model3d" xmlns:o="urn:schemas-microsoft-com:office:office" xmlns:oel="http://schemas.microsoft.com/office/2019/extlst" xmlns:r="http://schemas.openxmlformats.org/officeDocument/2006/relationships" xmlns:m="http://schemas.openxmlformats.org/officeDocument/2006/math" xmlns:v="urn:schemas-microsoft-com:vml" xmlns:wp14="http://schemas.microsoft.com/office/word/2010/wordprocessingDrawing" xmlns:wp="http://schemas.openxmlformats.org/drawingml/2006/wordprocessingDrawing" xmlns:w10="urn:schemas-microsoft-com:office:word" xmlns:w="http://schemas.openxmlformats.org/wordprocessingml/2006/main" xmlns:w14="http://schemas.microsoft.com/office/word/2010/wordml" xmlns:w15="http://schemas.microsoft.com/office/word/2012/wordml" xmlns:w16cex="http://schemas.microsoft.com/office/word/2018/wordml/cex" xmlns:w16cid="http://schemas.microsoft.com/office/word/2016/wordml/cid" xmlns:w16="http://schemas.microsoft.com/office/word/2018/wordml" xmlns:w16du="http://schemas.microsoft.com/office/word/2023/wordml/word16du" xmlns:w16sdtdh="http://schemas.microsoft.com/office/word/2020/wordml/sdtdatahash" xmlns:w16se="http://schemas.microsoft.com/office/word/2015/wordml/symex" xmlns:wpg="http://schemas.microsoft.com/office/word/2010/wordprocessingGroup" xmlns:wpi="http://schemas.microsoft.com/office/word/2010/wordprocessingInk" xmlns:wne="http://schemas.microsoft.com/office/word/2006/wordml" xmlns:wps="http://schemas.microsoft.com/office/word/2010/wordprocessingShape" mc:Ignorable="w14 w15 w16se w16cid w16 w16cex w16sdtdh w16du wp14">
+<w:hdr xmlns:wpc="http://schemas.microsoft.com/office/word/2010/wordprocessingCanvas" xmlns:cx="http://schemas.microsoft.com/office/drawing/2014/chartex" xmlns:cx1="http://schemas.microsoft.com/office/drawing/2015/9/8/chartex" xmlns:cx2="http://schemas.microsoft.com/office/drawing/2015/10/21/chartex" xmlns:cx3="http://schemas.microsoft.com/office/drawing/2016/5/9/chartex" xmlns:cx4="http://schemas.microsoft.com/office/drawing/2016/5/10/chartex" xmlns:cx5="http://schemas.microsoft.com/office/drawing/2016/5/11/chartex" xmlns:cx6="http://schemas.microsoft.com/office/drawing/2016/5/12/chartex" xmlns:cx7="http://schemas.microsoft.com/office/drawing/2016/5/13/chartex" xmlns:cx8="http://schemas.microsoft.com/office/drawing/2016/5/14/chartex" xmlns:mc="http://schemas.openxmlformats.org/markup-compatibility/2006" xmlns:aink="http://schemas.microsoft.com/office/drawing/2016/ink" xmlns:am3d="http://schemas.microsoft.com/office/drawing/2017/model3d" xmlns:o="urn:schemas-microsoft-com:office:office" xmlns:oel="http://schemas.microsoft.com/office/2019/extlst" xmlns:r="http://schemas.openxmlformats.org/officeDocument/2006/relationships" xmlns:m="http://schemas.openxmlformats.org/officeDocument/2006/math" xmlns:v="urn:schemas-microsoft-com:vml" xmlns:wp14="http://schemas.microsoft.com/office/word/2010/wordprocessingDrawing" xmlns:wp="http://schemas.openxmlformats.org/drawingml/2006/wordprocessingDrawing" xmlns:w10="urn:schemas-microsoft-com:office:word" xmlns:w="http://schemas.openxmlformats.org/wordprocessingml/2006/main" xmlns:w14="http://schemas.microsoft.com/office/word/2010/wordml" xmlns:w15="http://schemas.microsoft.com/office/word/2012/wordml" xmlns:w16cex="http://schemas.microsoft.com/office/word/2018/wordml/cex" xmlns:w16cid="http://schemas.microsoft.com/office/word/2016/wordml/cid" xmlns:w16="http://schemas.microsoft.com/office/word/2018/wordml" xmlns:w16du="http://schemas.microsoft.com/office/word/2023/wordml/word16du" xmlns:w16sdtdh="http://schemas.microsoft.com/office/word/2020/wordml/sdtdatahash" xmlns:w16sdtfl="http://schemas.microsoft.com/office/word/2024/wordml/sdtformatlock" xmlns:w16se="http://schemas.microsoft.com/office/word/2015/wordml/symex" xmlns:wpg="http://schemas.microsoft.com/office/word/2010/wordprocessingGroup" xmlns:wpi="http://schemas.microsoft.com/office/word/2010/wordprocessingInk" xmlns:wne="http://schemas.microsoft.com/office/word/2006/wordml" xmlns:wps="http://schemas.microsoft.com/office/word/2010/wordprocessingShape" mc:Ignorable="w14 w15 w16se w16cid w16 w16cex w16sdtdh w16sdtfl w16du wp14">
   <w:p>
     <w:pPr>
       <w:pStyle w:val="Header"/>
@@ -6113,7 +6179,7 @@
 </file>
 
 <file path=word/header2.xml><?xml version="1.0" encoding="utf-8"?>
-<w:hdr xmlns:wpc="http://schemas.microsoft.com/office/word/2010/wordprocessingCanvas" xmlns:cx="http://schemas.microsoft.com/office/drawing/2014/chartex" xmlns:cx1="http://schemas.microsoft.com/office/drawing/2015/9/8/chartex" xmlns:cx2="http://schemas.microsoft.com/office/drawing/2015/10/21/chartex" xmlns:cx3="http://schemas.microsoft.com/office/drawing/2016/5/9/chartex" xmlns:cx4="http://schemas.microsoft.com/office/drawing/2016/5/10/chartex" xmlns:cx5="http://schemas.microsoft.com/office/drawing/2016/5/11/chartex" xmlns:cx6="http://schemas.microsoft.com/office/drawing/2016/5/12/chartex" xmlns:cx7="http://schemas.microsoft.com/office/drawing/2016/5/13/chartex" xmlns:cx8="http://schemas.microsoft.com/office/drawing/2016/5/14/chartex" xmlns:mc="http://schemas.openxmlformats.org/markup-compatibility/2006" xmlns:aink="http://schemas.microsoft.com/office/drawing/2016/ink" xmlns:am3d="http://schemas.microsoft.com/office/drawing/2017/model3d" xmlns:o="urn:schemas-microsoft-com:office:office" xmlns:oel="http://schemas.microsoft.com/office/2019/extlst" xmlns:r="http://schemas.openxmlformats.org/officeDocument/2006/relationships" xmlns:m="http://schemas.openxmlformats.org/officeDocument/2006/math" xmlns:v="urn:schemas-microsoft-com:vml" xmlns:wp14="http://schemas.microsoft.com/office/word/2010/wordprocessingDrawing" xmlns:wp="http://schemas.openxmlformats.org/drawingml/2006/wordprocessingDrawing" xmlns:w10="urn:schemas-microsoft-com:office:word" xmlns:w="http://schemas.openxmlformats.org/wordprocessingml/2006/main" xmlns:w14="http://schemas.microsoft.com/office/word/2010/wordml" xmlns:w15="http://schemas.microsoft.com/office/word/2012/wordml" xmlns:w16cex="http://schemas.microsoft.com/office/word/2018/wordml/cex" xmlns:w16cid="http://schemas.microsoft.com/office/word/2016/wordml/cid" xmlns:w16="http://schemas.microsoft.com/office/word/2018/wordml" xmlns:w16du="http://schemas.microsoft.com/office/word/2023/wordml/word16du" xmlns:w16sdtdh="http://schemas.microsoft.com/office/word/2020/wordml/sdtdatahash" xmlns:w16se="http://schemas.microsoft.com/office/word/2015/wordml/symex" xmlns:wpg="http://schemas.microsoft.com/office/word/2010/wordprocessingGroup" xmlns:wpi="http://schemas.microsoft.com/office/word/2010/wordprocessingInk" xmlns:wne="http://schemas.microsoft.com/office/word/2006/wordml" xmlns:wps="http://schemas.microsoft.com/office/word/2010/wordprocessingShape" mc:Ignorable="w14 w15 w16se w16cid w16 w16cex w16sdtdh w16du wp14">
+<w:hdr xmlns:wpc="http://schemas.microsoft.com/office/word/2010/wordprocessingCanvas" xmlns:cx="http://schemas.microsoft.com/office/drawing/2014/chartex" xmlns:cx1="http://schemas.microsoft.com/office/drawing/2015/9/8/chartex" xmlns:cx2="http://schemas.microsoft.com/office/drawing/2015/10/21/chartex" xmlns:cx3="http://schemas.microsoft.com/office/drawing/2016/5/9/chartex" xmlns:cx4="http://schemas.microsoft.com/office/drawing/2016/5/10/chartex" xmlns:cx5="http://schemas.microsoft.com/office/drawing/2016/5/11/chartex" xmlns:cx6="http://schemas.microsoft.com/office/drawing/2016/5/12/chartex" xmlns:cx7="http://schemas.microsoft.com/office/drawing/2016/5/13/chartex" xmlns:cx8="http://schemas.microsoft.com/office/drawing/2016/5/14/chartex" xmlns:mc="http://schemas.openxmlformats.org/markup-compatibility/2006" xmlns:aink="http://schemas.microsoft.com/office/drawing/2016/ink" xmlns:am3d="http://schemas.microsoft.com/office/drawing/2017/model3d" xmlns:o="urn:schemas-microsoft-com:office:office" xmlns:oel="http://schemas.microsoft.com/office/2019/extlst" xmlns:r="http://schemas.openxmlformats.org/officeDocument/2006/relationships" xmlns:m="http://schemas.openxmlformats.org/officeDocument/2006/math" xmlns:v="urn:schemas-microsoft-com:vml" xmlns:wp14="http://schemas.microsoft.com/office/word/2010/wordprocessingDrawing" xmlns:wp="http://schemas.openxmlformats.org/drawingml/2006/wordprocessingDrawing" xmlns:w10="urn:schemas-microsoft-com:office:word" xmlns:w="http://schemas.openxmlformats.org/wordprocessingml/2006/main" xmlns:w14="http://schemas.microsoft.com/office/word/2010/wordml" xmlns:w15="http://schemas.microsoft.com/office/word/2012/wordml" xmlns:w16cex="http://schemas.microsoft.com/office/word/2018/wordml/cex" xmlns:w16cid="http://schemas.microsoft.com/office/word/2016/wordml/cid" xmlns:w16="http://schemas.microsoft.com/office/word/2018/wordml" xmlns:w16du="http://schemas.microsoft.com/office/word/2023/wordml/word16du" xmlns:w16sdtdh="http://schemas.microsoft.com/office/word/2020/wordml/sdtdatahash" xmlns:w16sdtfl="http://schemas.microsoft.com/office/word/2024/wordml/sdtformatlock" xmlns:w16se="http://schemas.microsoft.com/office/word/2015/wordml/symex" xmlns:wpg="http://schemas.microsoft.com/office/word/2010/wordprocessingGroup" xmlns:wpi="http://schemas.microsoft.com/office/word/2010/wordprocessingInk" xmlns:wne="http://schemas.microsoft.com/office/word/2006/wordml" xmlns:wps="http://schemas.microsoft.com/office/word/2010/wordprocessingShape" mc:Ignorable="w14 w15 w16se w16cid w16 w16cex w16sdtdh w16sdtfl w16du wp14">
   <w:p>
     <w:pPr>
       <w:pStyle w:val="Header"/>
@@ -6267,7 +6333,7 @@
 </file>
 
 <file path=word/header3.xml><?xml version="1.0" encoding="utf-8"?>
-<w:hdr xmlns:wpc="http://schemas.microsoft.com/office/word/2010/wordprocessingCanvas" xmlns:cx="http://schemas.microsoft.com/office/drawing/2014/chartex" xmlns:cx1="http://schemas.microsoft.com/office/drawing/2015/9/8/chartex" xmlns:cx2="http://schemas.microsoft.com/office/drawing/2015/10/21/chartex" xmlns:cx3="http://schemas.microsoft.com/office/drawing/2016/5/9/chartex" xmlns:cx4="http://schemas.microsoft.com/office/drawing/2016/5/10/chartex" xmlns:cx5="http://schemas.microsoft.com/office/drawing/2016/5/11/chartex" xmlns:cx6="http://schemas.microsoft.com/office/drawing/2016/5/12/chartex" xmlns:cx7="http://schemas.microsoft.com/office/drawing/2016/5/13/chartex" xmlns:cx8="http://schemas.microsoft.com/office/drawing/2016/5/14/chartex" xmlns:mc="http://schemas.openxmlformats.org/markup-compatibility/2006" xmlns:aink="http://schemas.microsoft.com/office/drawing/2016/ink" xmlns:am3d="http://schemas.microsoft.com/office/drawing/2017/model3d" xmlns:o="urn:schemas-microsoft-com:office:office" xmlns:oel="http://schemas.microsoft.com/office/2019/extlst" xmlns:r="http://schemas.openxmlformats.org/officeDocument/2006/relationships" xmlns:m="http://schemas.openxmlformats.org/officeDocument/2006/math" xmlns:v="urn:schemas-microsoft-com:vml" xmlns:wp14="http://schemas.microsoft.com/office/word/2010/wordprocessingDrawing" xmlns:wp="http://schemas.openxmlformats.org/drawingml/2006/wordprocessingDrawing" xmlns:w10="urn:schemas-microsoft-com:office:word" xmlns:w="http://schemas.openxmlformats.org/wordprocessingml/2006/main" xmlns:w14="http://schemas.microsoft.com/office/word/2010/wordml" xmlns:w15="http://schemas.microsoft.com/office/word/2012/wordml" xmlns:w16cex="http://schemas.microsoft.com/office/word/2018/wordml/cex" xmlns:w16cid="http://schemas.microsoft.com/office/word/2016/wordml/cid" xmlns:w16="http://schemas.microsoft.com/office/word/2018/wordml" xmlns:w16du="http://schemas.microsoft.com/office/word/2023/wordml/word16du" xmlns:w16sdtdh="http://schemas.microsoft.com/office/word/2020/wordml/sdtdatahash" xmlns:w16se="http://schemas.microsoft.com/office/word/2015/wordml/symex" xmlns:wpg="http://schemas.microsoft.com/office/word/2010/wordprocessingGroup" xmlns:wpi="http://schemas.microsoft.com/office/word/2010/wordprocessingInk" xmlns:wne="http://schemas.microsoft.com/office/word/2006/wordml" xmlns:wps="http://schemas.microsoft.com/office/word/2010/wordprocessingShape" mc:Ignorable="w14 w15 w16se w16cid w16 w16cex w16sdtdh w16du wp14">
+<w:hdr xmlns:wpc="http://schemas.microsoft.com/office/word/2010/wordprocessingCanvas" xmlns:cx="http://schemas.microsoft.com/office/drawing/2014/chartex" xmlns:cx1="http://schemas.microsoft.com/office/drawing/2015/9/8/chartex" xmlns:cx2="http://schemas.microsoft.com/office/drawing/2015/10/21/chartex" xmlns:cx3="http://schemas.microsoft.com/office/drawing/2016/5/9/chartex" xmlns:cx4="http://schemas.microsoft.com/office/drawing/2016/5/10/chartex" xmlns:cx5="http://schemas.microsoft.com/office/drawing/2016/5/11/chartex" xmlns:cx6="http://schemas.microsoft.com/office/drawing/2016/5/12/chartex" xmlns:cx7="http://schemas.microsoft.com/office/drawing/2016/5/13/chartex" xmlns:cx8="http://schemas.microsoft.com/office/drawing/2016/5/14/chartex" xmlns:mc="http://schemas.openxmlformats.org/markup-compatibility/2006" xmlns:aink="http://schemas.microsoft.com/office/drawing/2016/ink" xmlns:am3d="http://schemas.microsoft.com/office/drawing/2017/model3d" xmlns:o="urn:schemas-microsoft-com:office:office" xmlns:oel="http://schemas.microsoft.com/office/2019/extlst" xmlns:r="http://schemas.openxmlformats.org/officeDocument/2006/relationships" xmlns:m="http://schemas.openxmlformats.org/officeDocument/2006/math" xmlns:v="urn:schemas-microsoft-com:vml" xmlns:wp14="http://schemas.microsoft.com/office/word/2010/wordprocessingDrawing" xmlns:wp="http://schemas.openxmlformats.org/drawingml/2006/wordprocessingDrawing" xmlns:w10="urn:schemas-microsoft-com:office:word" xmlns:w="http://schemas.openxmlformats.org/wordprocessingml/2006/main" xmlns:w14="http://schemas.microsoft.com/office/word/2010/wordml" xmlns:w15="http://schemas.microsoft.com/office/word/2012/wordml" xmlns:w16cex="http://schemas.microsoft.com/office/word/2018/wordml/cex" xmlns:w16cid="http://schemas.microsoft.com/office/word/2016/wordml/cid" xmlns:w16="http://schemas.microsoft.com/office/word/2018/wordml" xmlns:w16du="http://schemas.microsoft.com/office/word/2023/wordml/word16du" xmlns:w16sdtdh="http://schemas.microsoft.com/office/word/2020/wordml/sdtdatahash" xmlns:w16sdtfl="http://schemas.microsoft.com/office/word/2024/wordml/sdtformatlock" xmlns:w16se="http://schemas.microsoft.com/office/word/2015/wordml/symex" xmlns:wpg="http://schemas.microsoft.com/office/word/2010/wordprocessingGroup" xmlns:wpi="http://schemas.microsoft.com/office/word/2010/wordprocessingInk" xmlns:wne="http://schemas.microsoft.com/office/word/2006/wordml" xmlns:wps="http://schemas.microsoft.com/office/word/2010/wordprocessingShape" mc:Ignorable="w14 w15 w16se w16cid w16 w16cex w16sdtdh w16sdtfl w16du wp14">
   <w:p>
     <w:pPr>
       <w:pStyle w:val="Header"/>
@@ -6331,7 +6397,7 @@
 </file>
 
 <file path=word/numbering.xml><?xml version="1.0" encoding="utf-8"?>
-<w:numbering xmlns:wpc="http://schemas.microsoft.com/office/word/2010/wordprocessingCanvas" xmlns:cx="http://schemas.microsoft.com/office/drawing/2014/chartex" xmlns:cx1="http://schemas.microsoft.com/office/drawing/2015/9/8/chartex" xmlns:cx2="http://schemas.microsoft.com/office/drawing/2015/10/21/chartex" xmlns:cx3="http://schemas.microsoft.com/office/drawing/2016/5/9/chartex" xmlns:cx4="http://schemas.microsoft.com/office/drawing/2016/5/10/chartex" xmlns:cx5="http://schemas.microsoft.com/office/drawing/2016/5/11/chartex" xmlns:cx6="http://schemas.microsoft.com/office/drawing/2016/5/12/chartex" xmlns:cx7="http://schemas.microsoft.com/office/drawing/2016/5/13/chartex" xmlns:cx8="http://schemas.microsoft.com/office/drawing/2016/5/14/chartex" xmlns:mc="http://schemas.openxmlformats.org/markup-compatibility/2006" xmlns:aink="http://schemas.microsoft.com/office/drawing/2016/ink" xmlns:am3d="http://schemas.microsoft.com/office/drawing/2017/model3d" xmlns:o="urn:schemas-microsoft-com:office:office" xmlns:oel="http://schemas.microsoft.com/office/2019/extlst" xmlns:r="http://schemas.openxmlformats.org/officeDocument/2006/relationships" xmlns:m="http://schemas.openxmlformats.org/officeDocument/2006/math" xmlns:v="urn:schemas-microsoft-com:vml" xmlns:wp14="http://schemas.microsoft.com/office/word/2010/wordprocessingDrawing" xmlns:wp="http://schemas.openxmlformats.org/drawingml/2006/wordprocessingDrawing" xmlns:w10="urn:schemas-microsoft-com:office:word" xmlns:w="http://schemas.openxmlformats.org/wordprocessingml/2006/main" xmlns:w14="http://schemas.microsoft.com/office/word/2010/wordml" xmlns:w15="http://schemas.microsoft.com/office/word/2012/wordml" xmlns:w16cex="http://schemas.microsoft.com/office/word/2018/wordml/cex" xmlns:w16cid="http://schemas.microsoft.com/office/word/2016/wordml/cid" xmlns:w16="http://schemas.microsoft.com/office/word/2018/wordml" xmlns:w16du="http://schemas.microsoft.com/office/word/2023/wordml/word16du" xmlns:w16sdtdh="http://schemas.microsoft.com/office/word/2020/wordml/sdtdatahash" xmlns:w16se="http://schemas.microsoft.com/office/word/2015/wordml/symex" xmlns:wpg="http://schemas.microsoft.com/office/word/2010/wordprocessingGroup" xmlns:wpi="http://schemas.microsoft.com/office/word/2010/wordprocessingInk" xmlns:wne="http://schemas.microsoft.com/office/word/2006/wordml" xmlns:wps="http://schemas.microsoft.com/office/word/2010/wordprocessingShape" mc:Ignorable="w14 w15 w16se w16cid w16 w16cex w16sdtdh w16du wp14">
+<w:numbering xmlns:wpc="http://schemas.microsoft.com/office/word/2010/wordprocessingCanvas" xmlns:cx="http://schemas.microsoft.com/office/drawing/2014/chartex" xmlns:cx1="http://schemas.microsoft.com/office/drawing/2015/9/8/chartex" xmlns:cx2="http://schemas.microsoft.com/office/drawing/2015/10/21/chartex" xmlns:cx3="http://schemas.microsoft.com/office/drawing/2016/5/9/chartex" xmlns:cx4="http://schemas.microsoft.com/office/drawing/2016/5/10/chartex" xmlns:cx5="http://schemas.microsoft.com/office/drawing/2016/5/11/chartex" xmlns:cx6="http://schemas.microsoft.com/office/drawing/2016/5/12/chartex" xmlns:cx7="http://schemas.microsoft.com/office/drawing/2016/5/13/chartex" xmlns:cx8="http://schemas.microsoft.com/office/drawing/2016/5/14/chartex" xmlns:mc="http://schemas.openxmlformats.org/markup-compatibility/2006" xmlns:aink="http://schemas.microsoft.com/office/drawing/2016/ink" xmlns:am3d="http://schemas.microsoft.com/office/drawing/2017/model3d" xmlns:o="urn:schemas-microsoft-com:office:office" xmlns:oel="http://schemas.microsoft.com/office/2019/extlst" xmlns:r="http://schemas.openxmlformats.org/officeDocument/2006/relationships" xmlns:m="http://schemas.openxmlformats.org/officeDocument/2006/math" xmlns:v="urn:schemas-microsoft-com:vml" xmlns:wp14="http://schemas.microsoft.com/office/word/2010/wordprocessingDrawing" xmlns:wp="http://schemas.openxmlformats.org/drawingml/2006/wordprocessingDrawing" xmlns:w10="urn:schemas-microsoft-com:office:word" xmlns:w="http://schemas.openxmlformats.org/wordprocessingml/2006/main" xmlns:w14="http://schemas.microsoft.com/office/word/2010/wordml" xmlns:w15="http://schemas.microsoft.com/office/word/2012/wordml" xmlns:w16cex="http://schemas.microsoft.com/office/word/2018/wordml/cex" xmlns:w16cid="http://schemas.microsoft.com/office/word/2016/wordml/cid" xmlns:w16="http://schemas.microsoft.com/office/word/2018/wordml" xmlns:w16du="http://schemas.microsoft.com/office/word/2023/wordml/word16du" xmlns:w16sdtdh="http://schemas.microsoft.com/office/word/2020/wordml/sdtdatahash" xmlns:w16sdtfl="http://schemas.microsoft.com/office/word/2024/wordml/sdtformatlock" xmlns:w16se="http://schemas.microsoft.com/office/word/2015/wordml/symex" xmlns:wpg="http://schemas.microsoft.com/office/word/2010/wordprocessingGroup" xmlns:wpi="http://schemas.microsoft.com/office/word/2010/wordprocessingInk" xmlns:wne="http://schemas.microsoft.com/office/word/2006/wordml" xmlns:wps="http://schemas.microsoft.com/office/word/2010/wordprocessingShape" mc:Ignorable="w14 w15 w16se w16cid w16 w16cex w16sdtdh w16sdtfl w16du wp14">
   <w:abstractNum w:abstractNumId="0" w15:restartNumberingAfterBreak="0">
     <w:nsid w:val="00A31FA3"/>
     <w:multiLevelType w:val="multilevel"/>
@@ -9928,7 +9994,7 @@
 </file>
 
 <file path=word/styles.xml><?xml version="1.0" encoding="utf-8"?>
-<w:styles xmlns:mc="http://schemas.openxmlformats.org/markup-compatibility/2006" xmlns:r="http://schemas.openxmlformats.org/officeDocument/2006/relationships" xmlns:w="http://schemas.openxmlformats.org/wordprocessingml/2006/main" xmlns:w14="http://schemas.microsoft.com/office/word/2010/wordml" xmlns:w15="http://schemas.microsoft.com/office/word/2012/wordml" xmlns:w16cex="http://schemas.microsoft.com/office/word/2018/wordml/cex" xmlns:w16cid="http://schemas.microsoft.com/office/word/2016/wordml/cid" xmlns:w16="http://schemas.microsoft.com/office/word/2018/wordml" xmlns:w16du="http://schemas.microsoft.com/office/word/2023/wordml/word16du" xmlns:w16sdtdh="http://schemas.microsoft.com/office/word/2020/wordml/sdtdatahash" xmlns:w16se="http://schemas.microsoft.com/office/word/2015/wordml/symex" mc:Ignorable="w14 w15 w16se w16cid w16 w16cex w16sdtdh w16du">
+<w:styles xmlns:mc="http://schemas.openxmlformats.org/markup-compatibility/2006" xmlns:r="http://schemas.openxmlformats.org/officeDocument/2006/relationships" xmlns:w="http://schemas.openxmlformats.org/wordprocessingml/2006/main" xmlns:w14="http://schemas.microsoft.com/office/word/2010/wordml" xmlns:w15="http://schemas.microsoft.com/office/word/2012/wordml" xmlns:w16cex="http://schemas.microsoft.com/office/word/2018/wordml/cex" xmlns:w16cid="http://schemas.microsoft.com/office/word/2016/wordml/cid" xmlns:w16="http://schemas.microsoft.com/office/word/2018/wordml" xmlns:w16du="http://schemas.microsoft.com/office/word/2023/wordml/word16du" xmlns:w16sdtdh="http://schemas.microsoft.com/office/word/2020/wordml/sdtdatahash" xmlns:w16sdtfl="http://schemas.microsoft.com/office/word/2024/wordml/sdtformatlock" xmlns:w16se="http://schemas.microsoft.com/office/word/2015/wordml/symex" mc:Ignorable="w14 w15 w16se w16cid w16 w16cex w16sdtdh w16sdtfl w16du">
   <w:docDefaults>
     <w:rPrDefault>
       <w:rPr>
@@ -10420,6 +10486,7 @@
   <w:style w:type="character" w:default="1" w:styleId="DefaultParagraphFont">
     <w:name w:val="Default Paragraph Font"/>
     <w:uiPriority w:val="1"/>
+    <w:semiHidden/>
     <w:unhideWhenUsed/>
   </w:style>
   <w:style w:type="table" w:default="1" w:styleId="TableNormal">

</xml_diff>

<commit_message>
WIP refactoring coprocessor SPI
</commit_message>
<xml_diff>
--- a/word/firmware_reference_guide_adsbee_1090.docx
+++ b/word/firmware_reference_guide_adsbee_1090.docx
@@ -6,8 +6,13 @@
       <w:pPr>
         <w:pStyle w:val="Title"/>
       </w:pPr>
-      <w:r>
-        <w:t>ADSBee 1090 Firmware Reference Guide</w:t>
+      <w:proofErr w:type="spellStart"/>
+      <w:r>
+        <w:t>ADSBee</w:t>
+      </w:r>
+      <w:proofErr w:type="spellEnd"/>
+      <w:r>
+        <w:t xml:space="preserve"> 1090 Firmware Reference Guide</w:t>
       </w:r>
     </w:p>
     <w:p>
@@ -72,17 +77,57 @@
     </w:p>
     <w:p>
       <w:r>
-        <w:t>The ADSBee 1090 includes two microcontrollers with independent flash storage: an RP2040 and ESP32. The system is designed with the RP2040 as the master, and the ESP32 as an optional network controller that can be enabled or disabled by the RP2040. This is intended to support future cost-down and lightweight designs that may omit the ESP32 entirely in favor of a local-only ADS-B decoder solution.</w:t>
+        <w:t xml:space="preserve">The </w:t>
+      </w:r>
+      <w:proofErr w:type="spellStart"/>
+      <w:r>
+        <w:t>ADSBee</w:t>
+      </w:r>
+      <w:proofErr w:type="spellEnd"/>
+      <w:r>
+        <w:t xml:space="preserve"> 1090 includes two microcontrollers with independent flash storage: an RP2040 and ESP32. The system is designed with the RP2040 as the master, and the ESP32 as an optional network controller that can be enabled or disabled by the RP2040. This is intended to support future cost-down and lightweight designs that may omit the ESP32 entirely in favor of a local-only ADS-B decoder solution.</w:t>
       </w:r>
     </w:p>
     <w:p>
       <w:r>
-        <w:t>In order to simplify the firmware update process, firmware is flashed to both microcontrollers via a single firmware file (often as a .uf2). Firmware for the RP2040 and the ESP32 is bundled into a single image, and flashed to the RP2040 via USB DFU. On startup, the RP2040 queries the firmware version on the ESP32 via the inter-processor communication SPI bus, and if it finds a value that doesn’t match its own firmware version (or no value at all), it re-flashes the firmware on the ESP32 with its bundled ESP32 firmware image.</w:t>
+        <w:t xml:space="preserve">In order to simplify the firmware update process, firmware is flashed to both microcontrollers via a single firmware file (often as </w:t>
+      </w:r>
+      <w:proofErr w:type="gramStart"/>
+      <w:r>
+        <w:t>a .uf</w:t>
+      </w:r>
+      <w:proofErr w:type="gramEnd"/>
+      <w:r>
+        <w:t xml:space="preserve">2). Firmware for the RP2040 and the ESP32 is bundled into a single image, and flashed to the RP2040 via USB DFU. On startup, the RP2040 queries the firmware version on the ESP32 via the inter-processor communication SPI bus, and if it finds a value that doesn’t match its own firmware version (or no value at all), </w:t>
+      </w:r>
+      <w:proofErr w:type="gramStart"/>
+      <w:r>
+        <w:t>it</w:t>
+      </w:r>
+      <w:proofErr w:type="gramEnd"/>
+      <w:r>
+        <w:t xml:space="preserve"> re-flashes the firmware on the ESP32 with its bundled ESP32 firmware image.</w:t>
       </w:r>
     </w:p>
     <w:p>
       <w:r>
-        <w:t>The RP2040 on the ADSBee 1090 uses an external flash chip with 16MB of storage capacity. The ESP32-S3 on the ADSBee 1090 includes 8MB of storage capacity on PCBA Revision H, but may be reduced to 4MB of capacity on future revisions, since only around 4MB of storage is allocated to a given version of the ESP32 firmware on the RP2040’s flash (see flash layout section below for details).</w:t>
+        <w:t xml:space="preserve">The RP2040 on the </w:t>
+      </w:r>
+      <w:proofErr w:type="spellStart"/>
+      <w:r>
+        <w:t>ADSBee</w:t>
+      </w:r>
+      <w:proofErr w:type="spellEnd"/>
+      <w:r>
+        <w:t xml:space="preserve"> 1090 uses an external flash chip with 16MB of storage capacity. The ESP32-S3 on the </w:t>
+      </w:r>
+      <w:proofErr w:type="spellStart"/>
+      <w:r>
+        <w:t>ADSBee</w:t>
+      </w:r>
+      <w:proofErr w:type="spellEnd"/>
+      <w:r>
+        <w:t xml:space="preserve"> 1090 includes 8MB of storage capacity on PCBA Revision H, but may be reduced to 4MB of capacity on future revisions, since only around 4MB of storage is allocated to a given version of the ESP32 firmware on the RP2040’s flash (see flash layout section below for details).</w:t>
       </w:r>
     </w:p>
     <w:p>
@@ -190,21 +235,10 @@
                 <w:lang w:eastAsia="zh-CN"/>
                 <w14:ligatures w14:val="none"/>
               </w:rPr>
-              <w:t>Size (kBytes)</w:t>
-            </w:r>
-          </w:p>
-        </w:tc>
-        <w:tc>
-          <w:tcPr>
-            <w:tcW w:w="1740" w:type="dxa"/>
-            <w:shd w:val="clear" w:color="auto" w:fill="auto"/>
-            <w:noWrap/>
-            <w:vAlign w:val="bottom"/>
-          </w:tcPr>
-          <w:p>
-            <w:pPr>
-              <w:spacing w:after="0" w:line="240" w:lineRule="auto"/>
-              <w:jc w:val="center"/>
+              <w:t>Size (</w:t>
+            </w:r>
+            <w:proofErr w:type="spellStart"/>
+            <w:r>
               <w:rPr>
                 <w:rFonts w:ascii="Calibri" w:eastAsia="Times New Roman" w:hAnsi="Calibri" w:cs="Calibri"/>
                 <w:b/>
@@ -214,7 +248,9 @@
                 <w:lang w:eastAsia="zh-CN"/>
                 <w14:ligatures w14:val="none"/>
               </w:rPr>
-            </w:pPr>
+              <w:t>kBytes</w:t>
+            </w:r>
+            <w:proofErr w:type="spellEnd"/>
             <w:r>
               <w:rPr>
                 <w:rFonts w:ascii="Calibri" w:eastAsia="Times New Roman" w:hAnsi="Calibri" w:cs="Calibri"/>
@@ -225,13 +261,13 @@
                 <w:lang w:eastAsia="zh-CN"/>
                 <w14:ligatures w14:val="none"/>
               </w:rPr>
-              <w:t>Region</w:t>
-            </w:r>
-          </w:p>
-        </w:tc>
-        <w:tc>
-          <w:tcPr>
-            <w:tcW w:w="2612" w:type="dxa"/>
+              <w:t>)</w:t>
+            </w:r>
+          </w:p>
+        </w:tc>
+        <w:tc>
+          <w:tcPr>
+            <w:tcW w:w="1740" w:type="dxa"/>
             <w:shd w:val="clear" w:color="auto" w:fill="auto"/>
             <w:noWrap/>
             <w:vAlign w:val="bottom"/>
@@ -239,6 +275,7 @@
           <w:p>
             <w:pPr>
               <w:spacing w:after="0" w:line="240" w:lineRule="auto"/>
+              <w:jc w:val="center"/>
               <w:rPr>
                 <w:rFonts w:ascii="Calibri" w:eastAsia="Times New Roman" w:hAnsi="Calibri" w:cs="Calibri"/>
                 <w:b/>
@@ -259,6 +296,40 @@
                 <w:lang w:eastAsia="zh-CN"/>
                 <w14:ligatures w14:val="none"/>
               </w:rPr>
+              <w:t>Region</w:t>
+            </w:r>
+          </w:p>
+        </w:tc>
+        <w:tc>
+          <w:tcPr>
+            <w:tcW w:w="2612" w:type="dxa"/>
+            <w:shd w:val="clear" w:color="auto" w:fill="auto"/>
+            <w:noWrap/>
+            <w:vAlign w:val="bottom"/>
+          </w:tcPr>
+          <w:p>
+            <w:pPr>
+              <w:spacing w:after="0" w:line="240" w:lineRule="auto"/>
+              <w:rPr>
+                <w:rFonts w:ascii="Calibri" w:eastAsia="Times New Roman" w:hAnsi="Calibri" w:cs="Calibri"/>
+                <w:b/>
+                <w:bCs/>
+                <w:color w:val="000000"/>
+                <w:kern w:val="0"/>
+                <w:lang w:eastAsia="zh-CN"/>
+                <w14:ligatures w14:val="none"/>
+              </w:rPr>
+            </w:pPr>
+            <w:r>
+              <w:rPr>
+                <w:rFonts w:ascii="Calibri" w:eastAsia="Times New Roman" w:hAnsi="Calibri" w:cs="Calibri"/>
+                <w:b/>
+                <w:bCs/>
+                <w:color w:val="000000"/>
+                <w:kern w:val="0"/>
+                <w:lang w:eastAsia="zh-CN"/>
+                <w14:ligatures w14:val="none"/>
+              </w:rPr>
               <w:t>Note</w:t>
             </w:r>
           </w:p>
@@ -1166,7 +1237,15 @@
     <w:p>
       <w:r>
         <w:lastRenderedPageBreak/>
-        <w:t>The RP2040’s flash memory is erasable in 4kB pages (4096 Bytes), and programmable in 256 Byte sectors. The flash layout for the ADSBee 1090 uses a dual image structure in order to facilitate OTA updates. While the firmware in the APP1 partition is being updated, the firmware in the APP0 partition is running (and is the one doing the update). Each firmware partition is preceded by a 4kB header, which takes the following form.</w:t>
+        <w:t xml:space="preserve">The RP2040’s flash memory is erasable in 4kB pages (4096 Bytes), and programmable in 256 Byte sectors. The flash layout for the </w:t>
+      </w:r>
+      <w:proofErr w:type="spellStart"/>
+      <w:r>
+        <w:t>ADSBee</w:t>
+      </w:r>
+      <w:proofErr w:type="spellEnd"/>
+      <w:r>
+        <w:t xml:space="preserve"> 1090 uses a dual image structure in order to facilitate OTA updates. While the firmware in the APP1 partition is being updated, the firmware in the APP0 partition is running (and is the one doing the update). Each firmware partition is preceded by a 4kB header, which takes the following form.</w:t>
       </w:r>
     </w:p>
     <w:p>
@@ -1640,7 +1719,15 @@
               <w:t>0xFFFFFFFF</w:t>
             </w:r>
             <w:r>
-              <w:t xml:space="preserve"> (BLANK): Firmware partition has been erased, new header has not been written yet.</w:t>
+              <w:t xml:space="preserve"> (BLANK): Firmware partition has been </w:t>
+            </w:r>
+            <w:proofErr w:type="gramStart"/>
+            <w:r>
+              <w:t>erased,</w:t>
+            </w:r>
+            <w:proofErr w:type="gramEnd"/>
+            <w:r>
+              <w:t xml:space="preserve"> new header has not been written yet.</w:t>
             </w:r>
           </w:p>
           <w:p>
@@ -1759,12 +1846,36 @@
     </w:p>
     <w:p>
       <w:r>
-        <w:t>Over The Air (OTA) updates provide an alternative to USB DFU updates, allowing the ADSBee 1090 to be updated via one of its console interfaces without the need to access the BOOT button or exposed test point in order to put the device into USB DFU mode as a mass storage device.</w:t>
+        <w:t xml:space="preserve">Over The Air (OTA) updates provide an alternative to USB DFU updates, allowing the </w:t>
+      </w:r>
+      <w:proofErr w:type="spellStart"/>
+      <w:r>
+        <w:t>ADSBee</w:t>
+      </w:r>
+      <w:proofErr w:type="spellEnd"/>
+      <w:r>
+        <w:t xml:space="preserve"> 1090 to be updated via one of its console interfaces without the need to access the BOOT button or exposed test point in order to put the device into USB DFU mode as a mass storage device.</w:t>
       </w:r>
     </w:p>
     <w:p>
       <w:r>
-        <w:t>NOTE: If you have physical access to the ADSBee 1090, a USB DFU operation is usually faster and simpler than an OTA update. OTA updates are intended for embedded applications or receiver installations where the ADSBee 1090 needs to have its firmware upgraded remotely.</w:t>
+        <w:t xml:space="preserve">NOTE: If you have physical access to the </w:t>
+      </w:r>
+      <w:proofErr w:type="spellStart"/>
+      <w:r>
+        <w:t>ADSBee</w:t>
+      </w:r>
+      <w:proofErr w:type="spellEnd"/>
+      <w:r>
+        <w:t xml:space="preserve"> 1090, a USB DFU operation is usually faster and simpler than an OTA update. OTA updates are intended for embedded applications or receiver installations where the </w:t>
+      </w:r>
+      <w:proofErr w:type="spellStart"/>
+      <w:r>
+        <w:t>ADSBee</w:t>
+      </w:r>
+      <w:proofErr w:type="spellEnd"/>
+      <w:r>
+        <w:t xml:space="preserve"> 1090 needs to have its firmware upgraded remotely.</w:t>
       </w:r>
     </w:p>
     <w:p>
@@ -1775,24 +1886,57 @@
           <w:numId w:val="19"/>
         </w:numPr>
       </w:pPr>
-      <w:r>
-        <w:t>.ota File Structure</w:t>
+      <w:proofErr w:type="gramStart"/>
+      <w:r>
+        <w:t>.</w:t>
+      </w:r>
+      <w:proofErr w:type="spellStart"/>
+      <w:r>
+        <w:t>ota</w:t>
+      </w:r>
+      <w:proofErr w:type="spellEnd"/>
+      <w:proofErr w:type="gramEnd"/>
+      <w:r>
+        <w:t xml:space="preserve"> File Structure</w:t>
       </w:r>
     </w:p>
     <w:p>
       <w:r>
-        <w:t>OTA updates are conducted by sending the binary contents of a .ota file over the serial console, either directly on the USB CONSOLE interface or via the network console interface.</w:t>
+        <w:t>OTA updates are conducted by sending the binary contents of a .</w:t>
+      </w:r>
+      <w:proofErr w:type="spellStart"/>
+      <w:r>
+        <w:t>ota</w:t>
+      </w:r>
+      <w:proofErr w:type="spellEnd"/>
+      <w:r>
+        <w:t xml:space="preserve"> file over the serial console, either directly on the USB CONSOLE interface or via the network console interface.</w:t>
       </w:r>
     </w:p>
     <w:p>
       <w:r>
-        <w:t>Due to the RP2040 not supporting automatically compiled position-independent-code, the application binary is linked separately for each available application slot in flash, and the .OTA file contains an array of headers and applications, one for each possible application slot. During an OTA flashing operation, the master device that is flashing the file first queries the ADSBee for which linked version of the firmware to send, and then sends the header and application data for the relevant partition.</w:t>
+        <w:t xml:space="preserve">Due to the RP2040 not supporting automatically compiled position-independent-code, the application binary is linked separately for each available application slot in flash, and the .OTA file contains an array of headers and applications, one for each possible application slot. During an OTA flashing operation, the master device that is flashing the file first queries the </w:t>
+      </w:r>
+      <w:proofErr w:type="spellStart"/>
+      <w:r>
+        <w:t>ADSBee</w:t>
+      </w:r>
+      <w:proofErr w:type="spellEnd"/>
+      <w:r>
+        <w:t xml:space="preserve"> for which linked version of the firmware to send, and then sends the header and application data for the relevant partition.</w:t>
       </w:r>
     </w:p>
     <w:p>
-      <w:r>
-        <w:t>.ota</w:t>
-      </w:r>
+      <w:proofErr w:type="gramStart"/>
+      <w:r>
+        <w:t>.</w:t>
+      </w:r>
+      <w:proofErr w:type="spellStart"/>
+      <w:r>
+        <w:t>ota</w:t>
+      </w:r>
+      <w:proofErr w:type="spellEnd"/>
+      <w:proofErr w:type="gramEnd"/>
       <w:r>
         <w:t xml:space="preserve"> File Structure</w:t>
       </w:r>
@@ -2392,8 +2536,13 @@
               <w:jc w:val="center"/>
             </w:pPr>
             <w:r>
-              <w:t>Erasing Partition 1.\r\n</w:t>
-            </w:r>
+              <w:t xml:space="preserve">Erasing Partition </w:t>
+            </w:r>
+            <w:proofErr w:type="gramStart"/>
+            <w:r>
+              <w:t>1.\r\n</w:t>
+            </w:r>
+            <w:proofErr w:type="gramEnd"/>
           </w:p>
           <w:p>
             <w:pPr>
@@ -2418,7 +2567,15 @@
           </w:tcPr>
           <w:p>
             <w:r>
-              <w:t>When an “OK’ is received, it indicates that the complementary application flash sector (including header) have been erased and are prepared to receive an OTA update.</w:t>
+              <w:t xml:space="preserve">When an “OK’ is received, it indicates that the complementary application flash sector (including header) </w:t>
+            </w:r>
+            <w:proofErr w:type="gramStart"/>
+            <w:r>
+              <w:t>have</w:t>
+            </w:r>
+            <w:proofErr w:type="gramEnd"/>
+            <w:r>
+              <w:t xml:space="preserve"> been erased and are prepared to receive an OTA update.</w:t>
             </w:r>
           </w:p>
           <w:p/>
@@ -2471,15 +2628,31 @@
               <w:jc w:val="center"/>
             </w:pPr>
             <w:r>
-              <w:t>&lt;len_bytes (base 10)&gt;,</w:t>
-            </w:r>
-          </w:p>
-          <w:p>
-            <w:pPr>
-              <w:jc w:val="center"/>
-            </w:pPr>
-            <w:r>
-              <w:t>&lt;crc (base 16)&gt;</w:t>
+              <w:t>&lt;</w:t>
+            </w:r>
+            <w:proofErr w:type="spellStart"/>
+            <w:r>
+              <w:t>len_bytes</w:t>
+            </w:r>
+            <w:proofErr w:type="spellEnd"/>
+            <w:r>
+              <w:t xml:space="preserve"> (base 10)&gt;,</w:t>
+            </w:r>
+          </w:p>
+          <w:p>
+            <w:pPr>
+              <w:jc w:val="center"/>
+            </w:pPr>
+            <w:r>
+              <w:t>&lt;</w:t>
+            </w:r>
+            <w:proofErr w:type="spellStart"/>
+            <w:r>
+              <w:t>crc</w:t>
+            </w:r>
+            <w:proofErr w:type="spellEnd"/>
+            <w:r>
+              <w:t xml:space="preserve"> (base 16)&gt;</w:t>
             </w:r>
             <w:r>
               <w:t>\r\n</w:t>
@@ -2509,7 +2682,15 @@
           <w:p/>
           <w:p>
             <w:r>
-              <w:t>Once a write command is received, the ADSBee will block until it either receives the number of promised Bytes, encounters an error, or times out.</w:t>
+              <w:t xml:space="preserve">Once a write command is received, the </w:t>
+            </w:r>
+            <w:proofErr w:type="spellStart"/>
+            <w:r>
+              <w:t>ADSBee</w:t>
+            </w:r>
+            <w:proofErr w:type="spellEnd"/>
+            <w:r>
+              <w:t xml:space="preserve"> will block until it either receives the number of promised Bytes, encounters an error, or times out.</w:t>
             </w:r>
           </w:p>
           <w:p/>
@@ -2543,10 +2724,18 @@
               <w:jc w:val="center"/>
             </w:pPr>
             <w:r>
-              <w:t>Verifying with CRC=0x05f3e0e2\r\n</w:t>
-            </w:r>
-            <w:r>
-              <w:t>OK\r\n</w:t>
+              <w:t>Verifying with CRC=0x05f3e0e2\r\</w:t>
+            </w:r>
+            <w:proofErr w:type="spellStart"/>
+            <w:r>
+              <w:t>n</w:t>
+            </w:r>
+            <w:r>
+              <w:t>OK</w:t>
+            </w:r>
+            <w:proofErr w:type="spellEnd"/>
+            <w:r>
+              <w:t>\r\n</w:t>
             </w:r>
           </w:p>
         </w:tc>
@@ -2812,7 +3001,15 @@
         <w:t>4096</w:t>
       </w:r>
       <w:r>
-        <w:t xml:space="preserve"> Bytes. Transfers of large objects like the Settings struct (up to 8kB) </w:t>
+        <w:t xml:space="preserve"> Bytes. Transfers of large objects like the </w:t>
+      </w:r>
+      <w:proofErr w:type="gramStart"/>
+      <w:r>
+        <w:t>Settings</w:t>
+      </w:r>
+      <w:proofErr w:type="gramEnd"/>
+      <w:r>
+        <w:t xml:space="preserve"> struct (up to 8kB) </w:t>
       </w:r>
       <w:r>
         <w:t>are automatically split into multiple smaller transfers.</w:t>
@@ -3003,8 +3200,13 @@
               <w:jc w:val="center"/>
             </w:pPr>
             <w:r>
-              <w:t>(n-1):n</w:t>
-            </w:r>
+              <w:t>(n-1</w:t>
+            </w:r>
+            <w:proofErr w:type="gramStart"/>
+            <w:r>
+              <w:t>):n</w:t>
+            </w:r>
+            <w:proofErr w:type="gramEnd"/>
           </w:p>
         </w:tc>
       </w:tr>
@@ -3046,6 +3248,7 @@
             <w:pPr>
               <w:jc w:val="center"/>
             </w:pPr>
+            <w:proofErr w:type="spellStart"/>
             <w:r>
               <w:t>k</w:t>
             </w:r>
@@ -3055,6 +3258,7 @@
             <w:r>
               <w:t>WriteToSlave</w:t>
             </w:r>
+            <w:proofErr w:type="spellEnd"/>
           </w:p>
           <w:p>
             <w:pPr>
@@ -3398,6 +3602,7 @@
             </w:r>
           </w:p>
           <w:p>
+            <w:proofErr w:type="spellStart"/>
             <w:r>
               <w:t>k</w:t>
             </w:r>
@@ -3407,6 +3612,7 @@
             <w:r>
               <w:t>ReadFromSlave</w:t>
             </w:r>
+            <w:proofErr w:type="spellEnd"/>
           </w:p>
           <w:p>
             <w:r>
@@ -3615,8 +3821,13 @@
           </w:tcPr>
           <w:p>
             <w:r>
-              <w:t>(n-1):n</w:t>
-            </w:r>
+              <w:t>(n-1</w:t>
+            </w:r>
+            <w:proofErr w:type="gramStart"/>
+            <w:r>
+              <w:t>):n</w:t>
+            </w:r>
+            <w:proofErr w:type="gramEnd"/>
           </w:p>
         </w:tc>
       </w:tr>
@@ -3691,9 +3902,11 @@
             </w:r>
           </w:p>
           <w:p>
+            <w:proofErr w:type="spellStart"/>
             <w:r>
               <w:t>kCmdDataBlock</w:t>
             </w:r>
+            <w:proofErr w:type="spellEnd"/>
           </w:p>
           <w:p>
             <w:r>
@@ -3755,7 +3968,15 @@
     </w:p>
     <w:p>
       <w:r>
-        <w:t>The ESP32 writes to and reads from the RP2040 in order to request settings data (only the RP2040 has access to EEPROM), and to pass along data received from its network connection (e.g. network console commands, firmware updates, etc).</w:t>
+        <w:t xml:space="preserve">The ESP32 writes to and reads from the RP2040 in order to request settings data (only the RP2040 has access to EEPROM), and to pass along data received from its network connection (e.g. network console commands, firmware updates, </w:t>
+      </w:r>
+      <w:proofErr w:type="spellStart"/>
+      <w:r>
+        <w:t>etc</w:t>
+      </w:r>
+      <w:proofErr w:type="spellEnd"/>
+      <w:r>
+        <w:t>).</w:t>
       </w:r>
     </w:p>
     <w:p>
@@ -3908,8 +4129,13 @@
           </w:tcPr>
           <w:p>
             <w:r>
-              <w:t>(n-1):n</w:t>
-            </w:r>
+              <w:t>(n-1</w:t>
+            </w:r>
+            <w:proofErr w:type="gramStart"/>
+            <w:r>
+              <w:t>):n</w:t>
+            </w:r>
+            <w:proofErr w:type="gramEnd"/>
           </w:p>
         </w:tc>
       </w:tr>
@@ -4002,6 +4228,7 @@
             </w:r>
           </w:p>
           <w:p>
+            <w:proofErr w:type="spellStart"/>
             <w:r>
               <w:t>k</w:t>
             </w:r>
@@ -4011,6 +4238,7 @@
             <w:r>
               <w:t>WriteToMaster</w:t>
             </w:r>
+            <w:proofErr w:type="spellEnd"/>
           </w:p>
           <w:p>
             <w:r>
@@ -4274,8 +4502,13 @@
           </w:tcPr>
           <w:p>
             <w:r>
-              <w:t>(n-1):n</w:t>
-            </w:r>
+              <w:t>(n-1</w:t>
+            </w:r>
+            <w:proofErr w:type="gramStart"/>
+            <w:r>
+              <w:t>):n</w:t>
+            </w:r>
+            <w:proofErr w:type="gramEnd"/>
           </w:p>
         </w:tc>
       </w:tr>
@@ -4340,6 +4573,7 @@
             </w:r>
           </w:p>
           <w:p>
+            <w:proofErr w:type="spellStart"/>
             <w:r>
               <w:t>k</w:t>
             </w:r>
@@ -4349,6 +4583,7 @@
             <w:r>
               <w:t>DataBlock</w:t>
             </w:r>
+            <w:proofErr w:type="spellEnd"/>
           </w:p>
           <w:p>
             <w:r>
@@ -4408,6 +4643,7 @@
             </w:r>
           </w:p>
           <w:p>
+            <w:proofErr w:type="spellStart"/>
             <w:r>
               <w:t>k</w:t>
             </w:r>
@@ -4420,6 +4656,7 @@
             <w:r>
               <w:t>r</w:t>
             </w:r>
+            <w:proofErr w:type="spellEnd"/>
           </w:p>
           <w:p>
             <w:r>
@@ -4573,8 +4810,13 @@
       <w:r>
         <w:t xml:space="preserve"> with CMD = </w:t>
       </w:r>
-      <w:r>
-        <w:t>kCmdWriteToSlave.</w:t>
+      <w:proofErr w:type="spellStart"/>
+      <w:r>
+        <w:t>kCmdWriteToSlave</w:t>
+      </w:r>
+      <w:proofErr w:type="spellEnd"/>
+      <w:r>
+        <w:t>.</w:t>
       </w:r>
     </w:p>
     <w:p>
@@ -4634,7 +4876,15 @@
         </w:numPr>
       </w:pPr>
       <w:r>
-        <w:t>RP2040 sends single transfer with CMD = kCmdWriteToSlaveRequireAck.</w:t>
+        <w:t xml:space="preserve">RP2040 sends single transfer with CMD = </w:t>
+      </w:r>
+      <w:proofErr w:type="spellStart"/>
+      <w:r>
+        <w:t>kCmdWriteToSlaveRequireAck</w:t>
+      </w:r>
+      <w:proofErr w:type="spellEnd"/>
+      <w:r>
+        <w:t>.</w:t>
       </w:r>
     </w:p>
     <w:p>
@@ -4790,7 +5040,15 @@
         </w:numPr>
       </w:pPr>
       <w:r>
-        <w:t>RP2040 reads first byte of incoming message and determines that it’s a kCmdReadFromMaster. RP2040 reads the address, offset, and length fields and writes its response into the remainder of the packet.</w:t>
+        <w:t xml:space="preserve">RP2040 reads first byte of incoming message and determines that it’s a </w:t>
+      </w:r>
+      <w:proofErr w:type="spellStart"/>
+      <w:r>
+        <w:t>kCmdReadFromMaster</w:t>
+      </w:r>
+      <w:proofErr w:type="spellEnd"/>
+      <w:r>
+        <w:t>. RP2040 reads the address, offset, and length fields and writes its response into the remainder of the packet.</w:t>
       </w:r>
     </w:p>
     <w:p>
@@ -4837,7 +5095,15 @@
     </w:p>
     <w:p>
       <w:r>
-        <w:t>Within each SPI packet, object dictionary definitions are used to convert the address, offset, and payload fields into actions that are performed on the RP2040 and ESP32. For instance, the RP2040 can write to the kAddrRawTransponderPacket address via SPI in order to forward a received transponder packet to the ESP32’s onboard aircraft dictionary.</w:t>
+        <w:t xml:space="preserve">Within each SPI packet, object dictionary definitions are used to convert the address, offset, and payload fields into actions that are performed on the RP2040 and ESP32. For instance, the RP2040 can write to the </w:t>
+      </w:r>
+      <w:proofErr w:type="spellStart"/>
+      <w:r>
+        <w:t>kAddrRawTransponderPacket</w:t>
+      </w:r>
+      <w:proofErr w:type="spellEnd"/>
+      <w:r>
+        <w:t xml:space="preserve"> address via SPI in order to forward a received transponder packet to the ESP32’s onboard aircraft dictionary.</w:t>
       </w:r>
     </w:p>
     <w:p>
@@ -5044,7 +5310,37 @@
               <w:rPr>
                 <w:rFonts w:ascii="Courier New" w:hAnsi="Courier New" w:cs="Courier New"/>
               </w:rPr>
-              <w:t>const uint32_t ObjectDictionary::kFirmwareVersion =</w:t>
+              <w:t xml:space="preserve">const uint32_t </w:t>
+            </w:r>
+            <w:proofErr w:type="spellStart"/>
+            <w:proofErr w:type="gramStart"/>
+            <w:r>
+              <w:rPr>
+                <w:rFonts w:ascii="Courier New" w:hAnsi="Courier New" w:cs="Courier New"/>
+              </w:rPr>
+              <w:t>ObjectDictionary</w:t>
+            </w:r>
+            <w:proofErr w:type="spellEnd"/>
+            <w:r>
+              <w:rPr>
+                <w:rFonts w:ascii="Courier New" w:hAnsi="Courier New" w:cs="Courier New"/>
+              </w:rPr>
+              <w:t>::</w:t>
+            </w:r>
+            <w:proofErr w:type="spellStart"/>
+            <w:proofErr w:type="gramEnd"/>
+            <w:r>
+              <w:rPr>
+                <w:rFonts w:ascii="Courier New" w:hAnsi="Courier New" w:cs="Courier New"/>
+              </w:rPr>
+              <w:t>kFirmwareVersion</w:t>
+            </w:r>
+            <w:proofErr w:type="spellEnd"/>
+            <w:r>
+              <w:rPr>
+                <w:rFonts w:ascii="Courier New" w:hAnsi="Courier New" w:cs="Courier New"/>
+              </w:rPr>
+              <w:t xml:space="preserve"> =</w:t>
             </w:r>
           </w:p>
           <w:p>
@@ -5055,7 +5351,49 @@
               <w:rPr>
                 <w:rFonts w:ascii="Courier New" w:hAnsi="Courier New" w:cs="Courier New"/>
               </w:rPr>
-              <w:t xml:space="preserve">    (kFirmwareVersionMajor) &lt;&lt; 16 | (kFirmwareVersionMinor) &lt;&lt; 8 | (kFirmwareVersionPatch);</w:t>
+              <w:t xml:space="preserve">    (</w:t>
+            </w:r>
+            <w:proofErr w:type="spellStart"/>
+            <w:r>
+              <w:rPr>
+                <w:rFonts w:ascii="Courier New" w:hAnsi="Courier New" w:cs="Courier New"/>
+              </w:rPr>
+              <w:t>kFirmwareVersionMajor</w:t>
+            </w:r>
+            <w:proofErr w:type="spellEnd"/>
+            <w:r>
+              <w:rPr>
+                <w:rFonts w:ascii="Courier New" w:hAnsi="Courier New" w:cs="Courier New"/>
+              </w:rPr>
+              <w:t>) &lt;&lt; 16 | (</w:t>
+            </w:r>
+            <w:proofErr w:type="spellStart"/>
+            <w:r>
+              <w:rPr>
+                <w:rFonts w:ascii="Courier New" w:hAnsi="Courier New" w:cs="Courier New"/>
+              </w:rPr>
+              <w:t>kFirmwareVersionMinor</w:t>
+            </w:r>
+            <w:proofErr w:type="spellEnd"/>
+            <w:r>
+              <w:rPr>
+                <w:rFonts w:ascii="Courier New" w:hAnsi="Courier New" w:cs="Courier New"/>
+              </w:rPr>
+              <w:t>) &lt;&lt; 8 | (</w:t>
+            </w:r>
+            <w:proofErr w:type="spellStart"/>
+            <w:r>
+              <w:rPr>
+                <w:rFonts w:ascii="Courier New" w:hAnsi="Courier New" w:cs="Courier New"/>
+              </w:rPr>
+              <w:t>kFirmwareVersionPatch</w:t>
+            </w:r>
+            <w:proofErr w:type="spellEnd"/>
+            <w:r>
+              <w:rPr>
+                <w:rFonts w:ascii="Courier New" w:hAnsi="Courier New" w:cs="Courier New"/>
+              </w:rPr>
+              <w:t>);</w:t>
             </w:r>
           </w:p>
         </w:tc>
@@ -5183,7 +5521,15 @@
           </w:tcPr>
           <w:p>
             <w:r>
-              <w:t>Access to the SettingsManager’s settings struct. Used to synchronize settings information between the RP2040 and the ESP32. Note that settings are stored in EEPROM which is only accessible to the RP2040, so on startup the ESP32 will query the RP2040 for settings information.</w:t>
+              <w:t xml:space="preserve">Access to the </w:t>
+            </w:r>
+            <w:proofErr w:type="spellStart"/>
+            <w:r>
+              <w:t>SettingsManager’s</w:t>
+            </w:r>
+            <w:proofErr w:type="spellEnd"/>
+            <w:r>
+              <w:t xml:space="preserve"> settings struct. Used to synchronize settings information between the RP2040 and the ESP32. Note that settings are stored in EEPROM which is only accessible to the RP2040, so on startup the ESP32 will query the RP2040 for settings information.</w:t>
             </w:r>
           </w:p>
         </w:tc>
@@ -5247,7 +5593,23 @@
           </w:tcPr>
           <w:p>
             <w:r>
-              <w:t>Raw transponder packet sink for RP2040 to write to in order to send RawTransponderPacket objects to the ESP32 in order for it to maintain its own aircraft dictionary.</w:t>
+              <w:t xml:space="preserve">Raw transponder packet </w:t>
+            </w:r>
+            <w:proofErr w:type="gramStart"/>
+            <w:r>
+              <w:t>sink</w:t>
+            </w:r>
+            <w:proofErr w:type="gramEnd"/>
+            <w:r>
+              <w:t xml:space="preserve"> for RP2040 to write to in order to send </w:t>
+            </w:r>
+            <w:proofErr w:type="spellStart"/>
+            <w:r>
+              <w:t>RawTransponderPacket</w:t>
+            </w:r>
+            <w:proofErr w:type="spellEnd"/>
+            <w:r>
+              <w:t xml:space="preserve"> objects to the ESP32 in order for it to maintain its own aircraft dictionary.</w:t>
             </w:r>
           </w:p>
           <w:p/>
@@ -5332,7 +5694,10 @@
               <w:jc w:val="center"/>
             </w:pPr>
             <w:r>
-              <w:t>0xB</w:t>
+              <w:t>0x</w:t>
+            </w:r>
+            <w:r>
+              <w:t>06</w:t>
             </w:r>
           </w:p>
         </w:tc>
@@ -5381,7 +5746,15 @@
           </w:tcPr>
           <w:p>
             <w:r>
-              <w:t>Sink for Raw Transponder Packets flowing from the RP2040 to the ESP32. Data written to this address consists of a one-byte value for the number of packets being sent, and then an array of RawTransponderPacket objects.</w:t>
+              <w:t xml:space="preserve">Sink for Raw Transponder Packets flowing from the RP2040 to the ESP32. Data written to this address consists of a one-byte value for the number of packets being sent, and then an array of </w:t>
+            </w:r>
+            <w:proofErr w:type="spellStart"/>
+            <w:r>
+              <w:t>RawTransponderPacket</w:t>
+            </w:r>
+            <w:proofErr w:type="spellEnd"/>
+            <w:r>
+              <w:t xml:space="preserve"> objects.</w:t>
             </w:r>
           </w:p>
         </w:tc>
@@ -5396,7 +5769,10 @@
               <w:jc w:val="center"/>
             </w:pPr>
             <w:r>
-              <w:t>0xC</w:t>
+              <w:t>0x</w:t>
+            </w:r>
+            <w:r>
+              <w:t>07</w:t>
             </w:r>
           </w:p>
         </w:tc>
@@ -5460,7 +5836,7 @@
               <w:jc w:val="center"/>
             </w:pPr>
             <w:r>
-              <w:t>0x06</w:t>
+              <w:t>0x08</w:t>
             </w:r>
           </w:p>
         </w:tc>
@@ -5473,7 +5849,7 @@
               <w:jc w:val="center"/>
             </w:pPr>
             <w:r>
-              <w:t>Base MAC</w:t>
+              <w:t>Aircraft Dictionary Metrics</w:t>
             </w:r>
           </w:p>
         </w:tc>
@@ -5486,30 +5862,38 @@
               <w:jc w:val="center"/>
             </w:pPr>
             <w:r>
+              <w:t>W</w:t>
+            </w:r>
+          </w:p>
+        </w:tc>
+        <w:tc>
+          <w:tcPr>
+            <w:tcW w:w="854" w:type="dxa"/>
+          </w:tcPr>
+          <w:p>
+            <w:pPr>
+              <w:jc w:val="center"/>
+            </w:pPr>
+            <w:r>
               <w:t>-</w:t>
             </w:r>
           </w:p>
         </w:tc>
         <w:tc>
           <w:tcPr>
-            <w:tcW w:w="854" w:type="dxa"/>
-          </w:tcPr>
-          <w:p>
-            <w:pPr>
-              <w:jc w:val="center"/>
-            </w:pPr>
-            <w:r>
-              <w:t>R</w:t>
-            </w:r>
-          </w:p>
-        </w:tc>
-        <w:tc>
-          <w:tcPr>
             <w:tcW w:w="6295" w:type="dxa"/>
           </w:tcPr>
           <w:p>
             <w:r>
-              <w:t>Allows the RP2040 to query the base MAC address on the ESP32. All default MAC address values are calculated from the base MAC address.</w:t>
+              <w:t xml:space="preserve">Statistics from the aircraft dictionary (number of demodulations, </w:t>
+            </w:r>
+            <w:proofErr w:type="spellStart"/>
+            <w:r>
+              <w:t>etc</w:t>
+            </w:r>
+            <w:proofErr w:type="spellEnd"/>
+            <w:r>
+              <w:t>) forwarded from the RP2040 to the ESP32.</w:t>
             </w:r>
           </w:p>
         </w:tc>
@@ -5524,7 +5908,7 @@
               <w:jc w:val="center"/>
             </w:pPr>
             <w:r>
-              <w:t>0x07</w:t>
+              <w:t>0x09</w:t>
             </w:r>
           </w:p>
         </w:tc>
@@ -5537,7 +5921,7 @@
               <w:jc w:val="center"/>
             </w:pPr>
             <w:r>
-              <w:t>WiFi Station MAC</w:t>
+              <w:t>Device Info</w:t>
             </w:r>
           </w:p>
         </w:tc>
@@ -5550,30 +5934,38 @@
               <w:jc w:val="center"/>
             </w:pPr>
             <w:r>
+              <w:t>R</w:t>
+            </w:r>
+          </w:p>
+        </w:tc>
+        <w:tc>
+          <w:tcPr>
+            <w:tcW w:w="854" w:type="dxa"/>
+          </w:tcPr>
+          <w:p>
+            <w:pPr>
+              <w:jc w:val="center"/>
+            </w:pPr>
+            <w:r>
               <w:t>-</w:t>
             </w:r>
           </w:p>
         </w:tc>
         <w:tc>
           <w:tcPr>
-            <w:tcW w:w="854" w:type="dxa"/>
-          </w:tcPr>
-          <w:p>
-            <w:pPr>
-              <w:jc w:val="center"/>
-            </w:pPr>
-            <w:r>
-              <w:t>R</w:t>
-            </w:r>
-          </w:p>
-        </w:tc>
-        <w:tc>
-          <w:tcPr>
             <w:tcW w:w="6295" w:type="dxa"/>
           </w:tcPr>
           <w:p>
             <w:r>
-              <w:t>Allows the RP2040 to query the MAC address that the ESP32 uses while operating as a WiFi station (connected to an existing network).</w:t>
+              <w:t xml:space="preserve">Queries device info (MAC addresses, </w:t>
+            </w:r>
+            <w:proofErr w:type="spellStart"/>
+            <w:r>
+              <w:t>etc</w:t>
+            </w:r>
+            <w:proofErr w:type="spellEnd"/>
+            <w:r>
+              <w:t>) from the ESP32.</w:t>
             </w:r>
           </w:p>
         </w:tc>
@@ -5588,57 +5980,66 @@
               <w:jc w:val="center"/>
             </w:pPr>
             <w:r>
+              <w:t>0xA</w:t>
+            </w:r>
+          </w:p>
+        </w:tc>
+        <w:tc>
+          <w:tcPr>
+            <w:tcW w:w="1593" w:type="dxa"/>
+          </w:tcPr>
+          <w:p>
+            <w:pPr>
+              <w:jc w:val="center"/>
+            </w:pPr>
+            <w:r>
+              <w:t>Console</w:t>
+            </w:r>
+          </w:p>
+        </w:tc>
+        <w:tc>
+          <w:tcPr>
+            <w:tcW w:w="1050" w:type="dxa"/>
+          </w:tcPr>
+          <w:p>
+            <w:pPr>
+              <w:jc w:val="center"/>
+            </w:pPr>
+            <w:r>
+              <w:t>R</w:t>
+            </w:r>
+          </w:p>
+        </w:tc>
+        <w:tc>
+          <w:tcPr>
+            <w:tcW w:w="854" w:type="dxa"/>
+          </w:tcPr>
+          <w:p>
+            <w:pPr>
+              <w:jc w:val="center"/>
+            </w:pPr>
+            <w:r>
+              <w:t>W</w:t>
+            </w:r>
+          </w:p>
+        </w:tc>
+        <w:tc>
+          <w:tcPr>
+            <w:tcW w:w="6295" w:type="dxa"/>
+          </w:tcPr>
+          <w:p>
+            <w:r>
+              <w:t xml:space="preserve">Allows the ESP32 to forward network console commands (for network-based control and OTA updates) to the RP2040. These </w:t>
+            </w:r>
+            <w:r>
               <w:lastRenderedPageBreak/>
-              <w:t>0x08</w:t>
-            </w:r>
-          </w:p>
-        </w:tc>
-        <w:tc>
-          <w:tcPr>
-            <w:tcW w:w="1593" w:type="dxa"/>
-          </w:tcPr>
-          <w:p>
-            <w:pPr>
-              <w:jc w:val="center"/>
-            </w:pPr>
-            <w:r>
-              <w:t>WiFi Access Point MAC</w:t>
-            </w:r>
-          </w:p>
-        </w:tc>
-        <w:tc>
-          <w:tcPr>
-            <w:tcW w:w="1050" w:type="dxa"/>
-          </w:tcPr>
-          <w:p>
-            <w:pPr>
-              <w:jc w:val="center"/>
-            </w:pPr>
-            <w:r>
-              <w:t>-</w:t>
-            </w:r>
-          </w:p>
-        </w:tc>
-        <w:tc>
-          <w:tcPr>
-            <w:tcW w:w="854" w:type="dxa"/>
-          </w:tcPr>
-          <w:p>
-            <w:pPr>
-              <w:jc w:val="center"/>
-            </w:pPr>
-            <w:r>
-              <w:t>R</w:t>
-            </w:r>
-          </w:p>
-        </w:tc>
-        <w:tc>
-          <w:tcPr>
-            <w:tcW w:w="6295" w:type="dxa"/>
-          </w:tcPr>
-          <w:p>
-            <w:r>
-              <w:t>Allows the RP2040 to query the MAC address that the ESP32 uses while operating as a WiFi access point (hosting its own network).</w:t>
+              <w:t>commands are interpreted by the RP2040 as if they were entered directly via the USB console.</w:t>
+            </w:r>
+          </w:p>
+          <w:p/>
+          <w:p>
+            <w:r>
+              <w:t>Allows the RP2040 to send AT command replies to the ESP32. Note that other console prints (e.g. informational logs / warnings / errors) are not forwarded to the network console interface in order to preserve SPI link bandwidth.</w:t>
             </w:r>
           </w:p>
         </w:tc>
@@ -5653,7 +6054,8 @@
               <w:jc w:val="center"/>
             </w:pPr>
             <w:r>
-              <w:t>0x09</w:t>
+              <w:lastRenderedPageBreak/>
+              <w:t>0xB</w:t>
             </w:r>
           </w:p>
         </w:tc>
@@ -5666,7 +6068,7 @@
               <w:jc w:val="center"/>
             </w:pPr>
             <w:r>
-              <w:t>Bluetooth MAC</w:t>
+              <w:t>Network Info</w:t>
             </w:r>
           </w:p>
         </w:tc>
@@ -5679,30 +6081,54 @@
               <w:jc w:val="center"/>
             </w:pPr>
             <w:r>
+              <w:t>R</w:t>
+            </w:r>
+          </w:p>
+        </w:tc>
+        <w:tc>
+          <w:tcPr>
+            <w:tcW w:w="854" w:type="dxa"/>
+          </w:tcPr>
+          <w:p>
+            <w:pPr>
+              <w:jc w:val="center"/>
+            </w:pPr>
+            <w:r>
               <w:t>-</w:t>
             </w:r>
           </w:p>
         </w:tc>
         <w:tc>
           <w:tcPr>
-            <w:tcW w:w="854" w:type="dxa"/>
-          </w:tcPr>
-          <w:p>
-            <w:pPr>
-              <w:jc w:val="center"/>
-            </w:pPr>
-            <w:r>
-              <w:t>R</w:t>
-            </w:r>
-          </w:p>
-        </w:tc>
-        <w:tc>
-          <w:tcPr>
             <w:tcW w:w="6295" w:type="dxa"/>
           </w:tcPr>
           <w:p>
             <w:r>
-              <w:t>Allows the RP2040 to query the MAC address that the ESP32 uses for its Bluetooth interface.</w:t>
+              <w:t>Queries ESP32 network information (</w:t>
+            </w:r>
+            <w:proofErr w:type="spellStart"/>
+            <w:r>
+              <w:t>WiFI</w:t>
+            </w:r>
+            <w:proofErr w:type="spellEnd"/>
+            <w:r>
+              <w:t xml:space="preserve"> access point / </w:t>
+            </w:r>
+            <w:proofErr w:type="spellStart"/>
+            <w:r>
+              <w:t>WiFi</w:t>
+            </w:r>
+            <w:proofErr w:type="spellEnd"/>
+            <w:r>
+              <w:t xml:space="preserve"> station / Ethernet status, IP address, </w:t>
+            </w:r>
+            <w:proofErr w:type="spellStart"/>
+            <w:r>
+              <w:t>etc</w:t>
+            </w:r>
+            <w:proofErr w:type="spellEnd"/>
+            <w:r>
+              <w:t>).</w:t>
             </w:r>
           </w:p>
         </w:tc>
@@ -5717,7 +6143,7 @@
               <w:jc w:val="center"/>
             </w:pPr>
             <w:r>
-              <w:t>0xA</w:t>
+              <w:t>0xC</w:t>
             </w:r>
           </w:p>
         </w:tc>
@@ -5730,7 +6156,7 @@
               <w:jc w:val="center"/>
             </w:pPr>
             <w:r>
-              <w:t>Console</w:t>
+              <w:t>Device Status</w:t>
             </w:r>
           </w:p>
         </w:tc>
@@ -5756,7 +6182,7 @@
               <w:jc w:val="center"/>
             </w:pPr>
             <w:r>
-              <w:t>W</w:t>
+              <w:t>-</w:t>
             </w:r>
           </w:p>
         </w:tc>
@@ -5766,13 +6192,71 @@
           </w:tcPr>
           <w:p>
             <w:r>
-              <w:t>Allows the ESP32 to forward network console commands (for network-based control and OTA updates) to the RP2040. These commands are interpreted by the RP2040 as if they were entered directly via the USB console.</w:t>
-            </w:r>
-          </w:p>
-          <w:p/>
-          <w:p>
-            <w:r>
-              <w:t>Allows the RP2040 to send AT command replies to the ESP32. Note that other console prints (e.g. informational logs / warnings / errors) are not forwarded to the network console interface in order to preserve SPI link bandwidth.</w:t>
+              <w:t>Queries status of pending messages from the ESP32.</w:t>
+            </w:r>
+          </w:p>
+        </w:tc>
+      </w:tr>
+      <w:tr>
+        <w:tc>
+          <w:tcPr>
+            <w:tcW w:w="998" w:type="dxa"/>
+          </w:tcPr>
+          <w:p>
+            <w:pPr>
+              <w:jc w:val="center"/>
+            </w:pPr>
+            <w:r>
+              <w:t>0xD</w:t>
+            </w:r>
+          </w:p>
+        </w:tc>
+        <w:tc>
+          <w:tcPr>
+            <w:tcW w:w="1593" w:type="dxa"/>
+          </w:tcPr>
+          <w:p>
+            <w:pPr>
+              <w:jc w:val="center"/>
+            </w:pPr>
+            <w:r>
+              <w:t>Log Messages</w:t>
+            </w:r>
+          </w:p>
+        </w:tc>
+        <w:tc>
+          <w:tcPr>
+            <w:tcW w:w="1050" w:type="dxa"/>
+          </w:tcPr>
+          <w:p>
+            <w:pPr>
+              <w:jc w:val="center"/>
+            </w:pPr>
+            <w:r>
+              <w:t>R</w:t>
+            </w:r>
+          </w:p>
+        </w:tc>
+        <w:tc>
+          <w:tcPr>
+            <w:tcW w:w="854" w:type="dxa"/>
+          </w:tcPr>
+          <w:p>
+            <w:pPr>
+              <w:jc w:val="center"/>
+            </w:pPr>
+            <w:r>
+              <w:t>-</w:t>
+            </w:r>
+          </w:p>
+        </w:tc>
+        <w:tc>
+          <w:tcPr>
+            <w:tcW w:w="6295" w:type="dxa"/>
+          </w:tcPr>
+          <w:p>
+            <w:r>
+              <w:t>Downloads log messages from the ESP32.</w:t>
             </w:r>
           </w:p>
         </w:tc>
@@ -5798,14 +6282,24 @@
       </w:r>
     </w:p>
     <w:p>
-      <w:r>
-        <w:t>ooOOoo magic</w:t>
+      <w:proofErr w:type="spellStart"/>
+      <w:r>
+        <w:t>ooOOoo</w:t>
+      </w:r>
+      <w:proofErr w:type="spellEnd"/>
+      <w:r>
+        <w:t xml:space="preserve"> magic</w:t>
       </w:r>
     </w:p>
     <w:p/>
     <w:p>
-      <w:r>
-        <w:t>jk I’ll write this up later</w:t>
+      <w:proofErr w:type="spellStart"/>
+      <w:r>
+        <w:t>jk</w:t>
+      </w:r>
+      <w:proofErr w:type="spellEnd"/>
+      <w:r>
+        <w:t xml:space="preserve"> I’ll write this up later</w:t>
       </w:r>
     </w:p>
     <w:sectPr>
@@ -5953,6 +6447,7 @@
         </mc:Fallback>
       </mc:AlternateContent>
     </w:r>
+    <w:proofErr w:type="spellStart"/>
     <w:r>
       <w:rPr>
         <w:rFonts w:ascii="Poppins SemiBold" w:hAnsi="Poppins SemiBold" w:cs="Poppins SemiBold"/>
@@ -5960,7 +6455,17 @@
         <w:bCs/>
         <w:color w:val="FFFFFF" w:themeColor="background1"/>
       </w:rPr>
-      <w:t xml:space="preserve">ADSBee 1090 </w:t>
+      <w:t>ADSBee</w:t>
+    </w:r>
+    <w:proofErr w:type="spellEnd"/>
+    <w:r>
+      <w:rPr>
+        <w:rFonts w:ascii="Poppins SemiBold" w:hAnsi="Poppins SemiBold" w:cs="Poppins SemiBold"/>
+        <w:b/>
+        <w:bCs/>
+        <w:color w:val="FFFFFF" w:themeColor="background1"/>
+      </w:rPr>
+      <w:t xml:space="preserve"> 1090 </w:t>
     </w:r>
     <w:r>
       <w:rPr>

</xml_diff>

<commit_message>
Get bootloader working consistently
</commit_message>
<xml_diff>
--- a/word/firmware_reference_guide_adsbee_1090.docx
+++ b/word/firmware_reference_guide_adsbee_1090.docx
@@ -2657,15 +2657,87 @@
             <w:r>
               <w:t>\r\n</w:t>
             </w:r>
+          </w:p>
+          <w:p>
+            <w:pPr>
+              <w:jc w:val="center"/>
+            </w:pPr>
+          </w:p>
+        </w:tc>
+        <w:tc>
+          <w:tcPr>
+            <w:tcW w:w="4945" w:type="dxa"/>
+          </w:tcPr>
+          <w:p>
+            <w:r>
+              <w:t xml:space="preserve">Writes a chunk of firmware to the complementary flash sector. Chunks can </w:t>
+            </w:r>
+            <w:r>
+              <w:t>be up to 38400 Bytes long.</w:t>
+            </w:r>
+          </w:p>
+        </w:tc>
+      </w:tr>
+      <w:tr>
+        <w:tc>
+          <w:tcPr>
+            <w:tcW w:w="2065" w:type="dxa"/>
+          </w:tcPr>
+          <w:p>
+            <w:pPr>
+              <w:jc w:val="center"/>
+            </w:pPr>
+            <w:r>
+              <w:t>Console Reply</w:t>
+            </w:r>
+          </w:p>
+        </w:tc>
+        <w:tc>
+          <w:tcPr>
+            <w:tcW w:w="3780" w:type="dxa"/>
+          </w:tcPr>
+          <w:p>
+            <w:pPr>
+              <w:jc w:val="center"/>
+            </w:pPr>
+            <w:r>
+              <w:t>READY</w:t>
+            </w:r>
+          </w:p>
+        </w:tc>
+        <w:tc>
+          <w:tcPr>
+            <w:tcW w:w="4945" w:type="dxa"/>
+          </w:tcPr>
+          <w:p/>
+        </w:tc>
+      </w:tr>
+      <w:tr>
+        <w:tc>
+          <w:tcPr>
+            <w:tcW w:w="2065" w:type="dxa"/>
+          </w:tcPr>
+          <w:p>
+            <w:pPr>
+              <w:jc w:val="center"/>
+            </w:pPr>
+            <w:r>
+              <w:t>Send to Console</w:t>
+            </w:r>
+          </w:p>
+        </w:tc>
+        <w:tc>
+          <w:tcPr>
+            <w:tcW w:w="3780" w:type="dxa"/>
+          </w:tcPr>
+          <w:p>
+            <w:pPr>
+              <w:jc w:val="center"/>
+            </w:pPr>
             <w:r>
               <w:t>&lt;DATA&gt;</w:t>
             </w:r>
           </w:p>
-          <w:p>
-            <w:pPr>
-              <w:jc w:val="center"/>
-            </w:pPr>
-          </w:p>
         </w:tc>
         <w:tc>
           <w:tcPr>
@@ -2673,24 +2745,10 @@
           </w:tcPr>
           <w:p>
             <w:r>
-              <w:t xml:space="preserve">Writes a chunk of firmware to the complementary flash sector. Chunks can </w:t>
-            </w:r>
-            <w:r>
-              <w:t>be up to 38400 Bytes long.</w:t>
-            </w:r>
-          </w:p>
-          <w:p/>
-          <w:p>
-            <w:r>
-              <w:t xml:space="preserve">Once a write command is received, the </w:t>
-            </w:r>
-            <w:proofErr w:type="spellStart"/>
-            <w:r>
-              <w:t>ADSBee</w:t>
-            </w:r>
-            <w:proofErr w:type="spellEnd"/>
-            <w:r>
-              <w:t xml:space="preserve"> will block until it either receives the number of promised Bytes, encounters an error, or times out.</w:t>
+              <w:t xml:space="preserve">ADSBEE will </w:t>
+            </w:r>
+            <w:r>
+              <w:t>block until it either receives the number of promised Bytes, encounters an error, or times out.</w:t>
             </w:r>
           </w:p>
           <w:p/>

</xml_diff>

<commit_message>
Get unit tests working, re-export word docs, update CppAT
</commit_message>
<xml_diff>
--- a/word/firmware_reference_guide_adsbee_1090.docx
+++ b/word/firmware_reference_guide_adsbee_1090.docx
@@ -2745,10 +2745,7 @@
           </w:tcPr>
           <w:p>
             <w:r>
-              <w:t xml:space="preserve">ADSBEE will </w:t>
-            </w:r>
-            <w:r>
-              <w:t>block until it either receives the number of promised Bytes, encounters an error, or times out.</w:t>
+              <w:t>ADSBEE will block until it either receives the number of promised Bytes, encounters an error, or times out.</w:t>
             </w:r>
           </w:p>
           <w:p/>
@@ -6361,12 +6358,9 @@
       </w:r>
     </w:p>
     <w:sectPr>
-      <w:headerReference w:type="even" r:id="rId8"/>
-      <w:headerReference w:type="default" r:id="rId9"/>
-      <w:footerReference w:type="even" r:id="rId10"/>
-      <w:footerReference w:type="default" r:id="rId11"/>
-      <w:headerReference w:type="first" r:id="rId12"/>
-      <w:footerReference w:type="first" r:id="rId13"/>
+      <w:headerReference w:type="default" r:id="rId8"/>
+      <w:footerReference w:type="default" r:id="rId9"/>
+      <w:headerReference w:type="first" r:id="rId10"/>
       <w:type w:val="continuous"/>
       <w:pgSz w:w="12240" w:h="15840"/>
       <w:pgMar w:top="720" w:right="720" w:bottom="720" w:left="720" w:header="288" w:footer="288" w:gutter="0"/>
@@ -6404,16 +6398,6 @@
 </file>
 
 <file path=word/footer1.xml><?xml version="1.0" encoding="utf-8"?>
-<w:ftr xmlns:wpc="http://schemas.microsoft.com/office/word/2010/wordprocessingCanvas" xmlns:cx="http://schemas.microsoft.com/office/drawing/2014/chartex" xmlns:cx1="http://schemas.microsoft.com/office/drawing/2015/9/8/chartex" xmlns:cx2="http://schemas.microsoft.com/office/drawing/2015/10/21/chartex" xmlns:cx3="http://schemas.microsoft.com/office/drawing/2016/5/9/chartex" xmlns:cx4="http://schemas.microsoft.com/office/drawing/2016/5/10/chartex" xmlns:cx5="http://schemas.microsoft.com/office/drawing/2016/5/11/chartex" xmlns:cx6="http://schemas.microsoft.com/office/drawing/2016/5/12/chartex" xmlns:cx7="http://schemas.microsoft.com/office/drawing/2016/5/13/chartex" xmlns:cx8="http://schemas.microsoft.com/office/drawing/2016/5/14/chartex" xmlns:mc="http://schemas.openxmlformats.org/markup-compatibility/2006" xmlns:aink="http://schemas.microsoft.com/office/drawing/2016/ink" xmlns:am3d="http://schemas.microsoft.com/office/drawing/2017/model3d" xmlns:o="urn:schemas-microsoft-com:office:office" xmlns:oel="http://schemas.microsoft.com/office/2019/extlst" xmlns:r="http://schemas.openxmlformats.org/officeDocument/2006/relationships" xmlns:m="http://schemas.openxmlformats.org/officeDocument/2006/math" xmlns:v="urn:schemas-microsoft-com:vml" xmlns:wp14="http://schemas.microsoft.com/office/word/2010/wordprocessingDrawing" xmlns:wp="http://schemas.openxmlformats.org/drawingml/2006/wordprocessingDrawing" xmlns:w10="urn:schemas-microsoft-com:office:word" xmlns:w="http://schemas.openxmlformats.org/wordprocessingml/2006/main" xmlns:w14="http://schemas.microsoft.com/office/word/2010/wordml" xmlns:w15="http://schemas.microsoft.com/office/word/2012/wordml" xmlns:w16cex="http://schemas.microsoft.com/office/word/2018/wordml/cex" xmlns:w16cid="http://schemas.microsoft.com/office/word/2016/wordml/cid" xmlns:w16="http://schemas.microsoft.com/office/word/2018/wordml" xmlns:w16du="http://schemas.microsoft.com/office/word/2023/wordml/word16du" xmlns:w16sdtdh="http://schemas.microsoft.com/office/word/2020/wordml/sdtdatahash" xmlns:w16sdtfl="http://schemas.microsoft.com/office/word/2024/wordml/sdtformatlock" xmlns:w16se="http://schemas.microsoft.com/office/word/2015/wordml/symex" xmlns:wpg="http://schemas.microsoft.com/office/word/2010/wordprocessingGroup" xmlns:wpi="http://schemas.microsoft.com/office/word/2010/wordprocessingInk" xmlns:wne="http://schemas.microsoft.com/office/word/2006/wordml" xmlns:wps="http://schemas.microsoft.com/office/word/2010/wordprocessingShape" mc:Ignorable="w14 w15 w16se w16cid w16 w16cex w16sdtdh w16sdtfl w16du wp14">
-  <w:p>
-    <w:pPr>
-      <w:pStyle w:val="Footer"/>
-    </w:pPr>
-  </w:p>
-</w:ftr>
-</file>
-
-<file path=word/footer2.xml><?xml version="1.0" encoding="utf-8"?>
 <w:ftr xmlns:wpc="http://schemas.microsoft.com/office/word/2010/wordprocessingCanvas" xmlns:cx="http://schemas.microsoft.com/office/drawing/2014/chartex" xmlns:cx1="http://schemas.microsoft.com/office/drawing/2015/9/8/chartex" xmlns:cx2="http://schemas.microsoft.com/office/drawing/2015/10/21/chartex" xmlns:cx3="http://schemas.microsoft.com/office/drawing/2016/5/9/chartex" xmlns:cx4="http://schemas.microsoft.com/office/drawing/2016/5/10/chartex" xmlns:cx5="http://schemas.microsoft.com/office/drawing/2016/5/11/chartex" xmlns:cx6="http://schemas.microsoft.com/office/drawing/2016/5/12/chartex" xmlns:cx7="http://schemas.microsoft.com/office/drawing/2016/5/13/chartex" xmlns:cx8="http://schemas.microsoft.com/office/drawing/2016/5/14/chartex" xmlns:mc="http://schemas.openxmlformats.org/markup-compatibility/2006" xmlns:aink="http://schemas.microsoft.com/office/drawing/2016/ink" xmlns:am3d="http://schemas.microsoft.com/office/drawing/2017/model3d" xmlns:o="urn:schemas-microsoft-com:office:office" xmlns:oel="http://schemas.microsoft.com/office/2019/extlst" xmlns:r="http://schemas.openxmlformats.org/officeDocument/2006/relationships" xmlns:m="http://schemas.openxmlformats.org/officeDocument/2006/math" xmlns:v="urn:schemas-microsoft-com:vml" xmlns:wp14="http://schemas.microsoft.com/office/word/2010/wordprocessingDrawing" xmlns:wp="http://schemas.openxmlformats.org/drawingml/2006/wordprocessingDrawing" xmlns:w10="urn:schemas-microsoft-com:office:word" xmlns:w="http://schemas.openxmlformats.org/wordprocessingml/2006/main" xmlns:w14="http://schemas.microsoft.com/office/word/2010/wordml" xmlns:w15="http://schemas.microsoft.com/office/word/2012/wordml" xmlns:w16cex="http://schemas.microsoft.com/office/word/2018/wordml/cex" xmlns:w16cid="http://schemas.microsoft.com/office/word/2016/wordml/cid" xmlns:w16="http://schemas.microsoft.com/office/word/2018/wordml" xmlns:w16du="http://schemas.microsoft.com/office/word/2023/wordml/word16du" xmlns:w16sdtdh="http://schemas.microsoft.com/office/word/2020/wordml/sdtdatahash" xmlns:w16sdtfl="http://schemas.microsoft.com/office/word/2024/wordml/sdtformatlock" xmlns:w16se="http://schemas.microsoft.com/office/word/2015/wordml/symex" xmlns:wpg="http://schemas.microsoft.com/office/word/2010/wordprocessingGroup" xmlns:wpi="http://schemas.microsoft.com/office/word/2010/wordprocessingInk" xmlns:wne="http://schemas.microsoft.com/office/word/2006/wordml" xmlns:wps="http://schemas.microsoft.com/office/word/2010/wordprocessingShape" mc:Ignorable="w14 w15 w16se w16cid w16 w16cex w16sdtdh w16sdtfl w16du wp14">
   <w:p>
     <w:pPr>
@@ -6677,7 +6661,7 @@
       <w:rPr>
         <w:color w:val="FFFFFF" w:themeColor="background1"/>
       </w:rPr>
-      <w:t>DRAFT</w:t>
+      <w:t>20250625</w:t>
     </w:r>
     <w:r>
       <w:rPr>
@@ -6690,18 +6674,8 @@
       <w:rPr>
         <w:color w:val="FFFFFF" w:themeColor="background1"/>
       </w:rPr>
-      <w:t>7.0</w:t>
+      <w:t>8.0</w:t>
     </w:r>
-  </w:p>
-</w:ftr>
-</file>
-
-<file path=word/footer3.xml><?xml version="1.0" encoding="utf-8"?>
-<w:ftr xmlns:wpc="http://schemas.microsoft.com/office/word/2010/wordprocessingCanvas" xmlns:cx="http://schemas.microsoft.com/office/drawing/2014/chartex" xmlns:cx1="http://schemas.microsoft.com/office/drawing/2015/9/8/chartex" xmlns:cx2="http://schemas.microsoft.com/office/drawing/2015/10/21/chartex" xmlns:cx3="http://schemas.microsoft.com/office/drawing/2016/5/9/chartex" xmlns:cx4="http://schemas.microsoft.com/office/drawing/2016/5/10/chartex" xmlns:cx5="http://schemas.microsoft.com/office/drawing/2016/5/11/chartex" xmlns:cx6="http://schemas.microsoft.com/office/drawing/2016/5/12/chartex" xmlns:cx7="http://schemas.microsoft.com/office/drawing/2016/5/13/chartex" xmlns:cx8="http://schemas.microsoft.com/office/drawing/2016/5/14/chartex" xmlns:mc="http://schemas.openxmlformats.org/markup-compatibility/2006" xmlns:aink="http://schemas.microsoft.com/office/drawing/2016/ink" xmlns:am3d="http://schemas.microsoft.com/office/drawing/2017/model3d" xmlns:o="urn:schemas-microsoft-com:office:office" xmlns:oel="http://schemas.microsoft.com/office/2019/extlst" xmlns:r="http://schemas.openxmlformats.org/officeDocument/2006/relationships" xmlns:m="http://schemas.openxmlformats.org/officeDocument/2006/math" xmlns:v="urn:schemas-microsoft-com:vml" xmlns:wp14="http://schemas.microsoft.com/office/word/2010/wordprocessingDrawing" xmlns:wp="http://schemas.openxmlformats.org/drawingml/2006/wordprocessingDrawing" xmlns:w10="urn:schemas-microsoft-com:office:word" xmlns:w="http://schemas.openxmlformats.org/wordprocessingml/2006/main" xmlns:w14="http://schemas.microsoft.com/office/word/2010/wordml" xmlns:w15="http://schemas.microsoft.com/office/word/2012/wordml" xmlns:w16cex="http://schemas.microsoft.com/office/word/2018/wordml/cex" xmlns:w16cid="http://schemas.microsoft.com/office/word/2016/wordml/cid" xmlns:w16="http://schemas.microsoft.com/office/word/2018/wordml" xmlns:w16du="http://schemas.microsoft.com/office/word/2023/wordml/word16du" xmlns:w16sdtdh="http://schemas.microsoft.com/office/word/2020/wordml/sdtdatahash" xmlns:w16sdtfl="http://schemas.microsoft.com/office/word/2024/wordml/sdtformatlock" xmlns:w16se="http://schemas.microsoft.com/office/word/2015/wordml/symex" xmlns:wpg="http://schemas.microsoft.com/office/word/2010/wordprocessingGroup" xmlns:wpi="http://schemas.microsoft.com/office/word/2010/wordprocessingInk" xmlns:wne="http://schemas.microsoft.com/office/word/2006/wordml" xmlns:wps="http://schemas.microsoft.com/office/word/2010/wordprocessingShape" mc:Ignorable="w14 w15 w16se w16cid w16 w16cex w16sdtdh w16sdtfl w16du wp14">
-  <w:p>
-    <w:pPr>
-      <w:pStyle w:val="Footer"/>
-    </w:pPr>
   </w:p>
 </w:ftr>
 </file>
@@ -6732,16 +6706,6 @@
 </file>
 
 <file path=word/header1.xml><?xml version="1.0" encoding="utf-8"?>
-<w:hdr xmlns:wpc="http://schemas.microsoft.com/office/word/2010/wordprocessingCanvas" xmlns:cx="http://schemas.microsoft.com/office/drawing/2014/chartex" xmlns:cx1="http://schemas.microsoft.com/office/drawing/2015/9/8/chartex" xmlns:cx2="http://schemas.microsoft.com/office/drawing/2015/10/21/chartex" xmlns:cx3="http://schemas.microsoft.com/office/drawing/2016/5/9/chartex" xmlns:cx4="http://schemas.microsoft.com/office/drawing/2016/5/10/chartex" xmlns:cx5="http://schemas.microsoft.com/office/drawing/2016/5/11/chartex" xmlns:cx6="http://schemas.microsoft.com/office/drawing/2016/5/12/chartex" xmlns:cx7="http://schemas.microsoft.com/office/drawing/2016/5/13/chartex" xmlns:cx8="http://schemas.microsoft.com/office/drawing/2016/5/14/chartex" xmlns:mc="http://schemas.openxmlformats.org/markup-compatibility/2006" xmlns:aink="http://schemas.microsoft.com/office/drawing/2016/ink" xmlns:am3d="http://schemas.microsoft.com/office/drawing/2017/model3d" xmlns:o="urn:schemas-microsoft-com:office:office" xmlns:oel="http://schemas.microsoft.com/office/2019/extlst" xmlns:r="http://schemas.openxmlformats.org/officeDocument/2006/relationships" xmlns:m="http://schemas.openxmlformats.org/officeDocument/2006/math" xmlns:v="urn:schemas-microsoft-com:vml" xmlns:wp14="http://schemas.microsoft.com/office/word/2010/wordprocessingDrawing" xmlns:wp="http://schemas.openxmlformats.org/drawingml/2006/wordprocessingDrawing" xmlns:w10="urn:schemas-microsoft-com:office:word" xmlns:w="http://schemas.openxmlformats.org/wordprocessingml/2006/main" xmlns:w14="http://schemas.microsoft.com/office/word/2010/wordml" xmlns:w15="http://schemas.microsoft.com/office/word/2012/wordml" xmlns:w16cex="http://schemas.microsoft.com/office/word/2018/wordml/cex" xmlns:w16cid="http://schemas.microsoft.com/office/word/2016/wordml/cid" xmlns:w16="http://schemas.microsoft.com/office/word/2018/wordml" xmlns:w16du="http://schemas.microsoft.com/office/word/2023/wordml/word16du" xmlns:w16sdtdh="http://schemas.microsoft.com/office/word/2020/wordml/sdtdatahash" xmlns:w16sdtfl="http://schemas.microsoft.com/office/word/2024/wordml/sdtformatlock" xmlns:w16se="http://schemas.microsoft.com/office/word/2015/wordml/symex" xmlns:wpg="http://schemas.microsoft.com/office/word/2010/wordprocessingGroup" xmlns:wpi="http://schemas.microsoft.com/office/word/2010/wordprocessingInk" xmlns:wne="http://schemas.microsoft.com/office/word/2006/wordml" xmlns:wps="http://schemas.microsoft.com/office/word/2010/wordprocessingShape" mc:Ignorable="w14 w15 w16se w16cid w16 w16cex w16sdtdh w16sdtfl w16du wp14">
-  <w:p>
-    <w:pPr>
-      <w:pStyle w:val="Header"/>
-    </w:pPr>
-  </w:p>
-</w:hdr>
-</file>
-
-<file path=word/header2.xml><?xml version="1.0" encoding="utf-8"?>
 <w:hdr xmlns:wpc="http://schemas.microsoft.com/office/word/2010/wordprocessingCanvas" xmlns:cx="http://schemas.microsoft.com/office/drawing/2014/chartex" xmlns:cx1="http://schemas.microsoft.com/office/drawing/2015/9/8/chartex" xmlns:cx2="http://schemas.microsoft.com/office/drawing/2015/10/21/chartex" xmlns:cx3="http://schemas.microsoft.com/office/drawing/2016/5/9/chartex" xmlns:cx4="http://schemas.microsoft.com/office/drawing/2016/5/10/chartex" xmlns:cx5="http://schemas.microsoft.com/office/drawing/2016/5/11/chartex" xmlns:cx6="http://schemas.microsoft.com/office/drawing/2016/5/12/chartex" xmlns:cx7="http://schemas.microsoft.com/office/drawing/2016/5/13/chartex" xmlns:cx8="http://schemas.microsoft.com/office/drawing/2016/5/14/chartex" xmlns:mc="http://schemas.openxmlformats.org/markup-compatibility/2006" xmlns:aink="http://schemas.microsoft.com/office/drawing/2016/ink" xmlns:am3d="http://schemas.microsoft.com/office/drawing/2017/model3d" xmlns:o="urn:schemas-microsoft-com:office:office" xmlns:oel="http://schemas.microsoft.com/office/2019/extlst" xmlns:r="http://schemas.openxmlformats.org/officeDocument/2006/relationships" xmlns:m="http://schemas.openxmlformats.org/officeDocument/2006/math" xmlns:v="urn:schemas-microsoft-com:vml" xmlns:wp14="http://schemas.microsoft.com/office/word/2010/wordprocessingDrawing" xmlns:wp="http://schemas.openxmlformats.org/drawingml/2006/wordprocessingDrawing" xmlns:w10="urn:schemas-microsoft-com:office:word" xmlns:w="http://schemas.openxmlformats.org/wordprocessingml/2006/main" xmlns:w14="http://schemas.microsoft.com/office/word/2010/wordml" xmlns:w15="http://schemas.microsoft.com/office/word/2012/wordml" xmlns:w16cex="http://schemas.microsoft.com/office/word/2018/wordml/cex" xmlns:w16cid="http://schemas.microsoft.com/office/word/2016/wordml/cid" xmlns:w16="http://schemas.microsoft.com/office/word/2018/wordml" xmlns:w16du="http://schemas.microsoft.com/office/word/2023/wordml/word16du" xmlns:w16sdtdh="http://schemas.microsoft.com/office/word/2020/wordml/sdtdatahash" xmlns:w16sdtfl="http://schemas.microsoft.com/office/word/2024/wordml/sdtformatlock" xmlns:w16se="http://schemas.microsoft.com/office/word/2015/wordml/symex" xmlns:wpg="http://schemas.microsoft.com/office/word/2010/wordprocessingGroup" xmlns:wpi="http://schemas.microsoft.com/office/word/2010/wordprocessingInk" xmlns:wne="http://schemas.microsoft.com/office/word/2006/wordml" xmlns:wps="http://schemas.microsoft.com/office/word/2010/wordprocessingShape" mc:Ignorable="w14 w15 w16se w16cid w16 w16cex w16sdtdh w16sdtfl w16du wp14">
   <w:p>
     <w:pPr>
@@ -6895,7 +6859,7 @@
 </w:hdr>
 </file>
 
-<file path=word/header3.xml><?xml version="1.0" encoding="utf-8"?>
+<file path=word/header2.xml><?xml version="1.0" encoding="utf-8"?>
 <w:hdr xmlns:wpc="http://schemas.microsoft.com/office/word/2010/wordprocessingCanvas" xmlns:cx="http://schemas.microsoft.com/office/drawing/2014/chartex" xmlns:cx1="http://schemas.microsoft.com/office/drawing/2015/9/8/chartex" xmlns:cx2="http://schemas.microsoft.com/office/drawing/2015/10/21/chartex" xmlns:cx3="http://schemas.microsoft.com/office/drawing/2016/5/9/chartex" xmlns:cx4="http://schemas.microsoft.com/office/drawing/2016/5/10/chartex" xmlns:cx5="http://schemas.microsoft.com/office/drawing/2016/5/11/chartex" xmlns:cx6="http://schemas.microsoft.com/office/drawing/2016/5/12/chartex" xmlns:cx7="http://schemas.microsoft.com/office/drawing/2016/5/13/chartex" xmlns:cx8="http://schemas.microsoft.com/office/drawing/2016/5/14/chartex" xmlns:mc="http://schemas.openxmlformats.org/markup-compatibility/2006" xmlns:aink="http://schemas.microsoft.com/office/drawing/2016/ink" xmlns:am3d="http://schemas.microsoft.com/office/drawing/2017/model3d" xmlns:o="urn:schemas-microsoft-com:office:office" xmlns:oel="http://schemas.microsoft.com/office/2019/extlst" xmlns:r="http://schemas.openxmlformats.org/officeDocument/2006/relationships" xmlns:m="http://schemas.openxmlformats.org/officeDocument/2006/math" xmlns:v="urn:schemas-microsoft-com:vml" xmlns:wp14="http://schemas.microsoft.com/office/word/2010/wordprocessingDrawing" xmlns:wp="http://schemas.openxmlformats.org/drawingml/2006/wordprocessingDrawing" xmlns:w10="urn:schemas-microsoft-com:office:word" xmlns:w="http://schemas.openxmlformats.org/wordprocessingml/2006/main" xmlns:w14="http://schemas.microsoft.com/office/word/2010/wordml" xmlns:w15="http://schemas.microsoft.com/office/word/2012/wordml" xmlns:w16cex="http://schemas.microsoft.com/office/word/2018/wordml/cex" xmlns:w16cid="http://schemas.microsoft.com/office/word/2016/wordml/cid" xmlns:w16="http://schemas.microsoft.com/office/word/2018/wordml" xmlns:w16du="http://schemas.microsoft.com/office/word/2023/wordml/word16du" xmlns:w16sdtdh="http://schemas.microsoft.com/office/word/2020/wordml/sdtdatahash" xmlns:w16sdtfl="http://schemas.microsoft.com/office/word/2024/wordml/sdtformatlock" xmlns:w16se="http://schemas.microsoft.com/office/word/2015/wordml/symex" xmlns:wpg="http://schemas.microsoft.com/office/word/2010/wordprocessingGroup" xmlns:wpi="http://schemas.microsoft.com/office/word/2010/wordprocessingInk" xmlns:wne="http://schemas.microsoft.com/office/word/2006/wordml" xmlns:wps="http://schemas.microsoft.com/office/word/2010/wordprocessingShape" mc:Ignorable="w14 w15 w16se w16cid w16 w16cex w16sdtdh w16sdtfl w16du wp14">
   <w:p>
     <w:pPr>

</xml_diff>